<commit_message>
evaluation with tasks and data
</commit_message>
<xml_diff>
--- a/memahshid.docx
+++ b/memahshid.docx
@@ -5870,7 +5870,47 @@
           <w:rFonts w:asciiTheme="minorBidi" w:hAnsiTheme="minorBidi" w:cstheme="minorBidi"/>
           <w:color w:val="000000"/>
         </w:rPr>
-        <w:t>,</w:t>
+        <w:t xml:space="preserve"> of our tool</w:t>
+      </w:r>
+      <w:r>
+        <w:rPr>
+          <w:rFonts w:asciiTheme="minorBidi" w:hAnsiTheme="minorBidi" w:cstheme="minorBidi"/>
+          <w:color w:val="000000"/>
+        </w:rPr>
+        <w:t xml:space="preserve">, </w:t>
+      </w:r>
+      <w:r>
+        <w:rPr>
+          <w:rFonts w:asciiTheme="minorBidi" w:hAnsiTheme="minorBidi" w:cstheme="minorBidi"/>
+        </w:rPr>
+        <w:t>w</w:t>
+      </w:r>
+      <w:r>
+        <w:rPr>
+          <w:rFonts w:asciiTheme="minorBidi" w:hAnsiTheme="minorBidi" w:cstheme="minorBidi"/>
+        </w:rPr>
+        <w:t xml:space="preserve">e used </w:t>
+      </w:r>
+      <w:r>
+        <w:rPr>
+          <w:rFonts w:asciiTheme="minorBidi" w:hAnsiTheme="minorBidi" w:cstheme="minorBidi"/>
+          <w:color w:val="000000"/>
+        </w:rPr>
+        <w:t>the Nested Process Model</w:t>
+      </w:r>
+      <w:r>
+        <w:rPr>
+          <w:rFonts w:asciiTheme="minorBidi" w:hAnsiTheme="minorBidi" w:cstheme="minorBidi"/>
+          <w:color w:val="000000"/>
+        </w:rPr>
+        <w:t>; it</w:t>
+      </w:r>
+      <w:r>
+        <w:rPr>
+          <w:rFonts w:asciiTheme="minorBidi" w:hAnsiTheme="minorBidi" w:cstheme="minorBidi"/>
+          <w:color w:val="000000"/>
+        </w:rPr>
+        <w:t xml:space="preserve"> has four design stages: domain problem characterization, data/operation</w:t>
       </w:r>
       <w:r>
         <w:rPr>
@@ -5882,35 +5922,23 @@
       <w:r>
         <w:rPr>
           <w:rFonts w:asciiTheme="minorBidi" w:hAnsiTheme="minorBidi" w:cstheme="minorBidi"/>
-        </w:rPr>
-        <w:t>w</w:t>
-      </w:r>
-      <w:r>
-        <w:rPr>
-          <w:rFonts w:asciiTheme="minorBidi" w:hAnsiTheme="minorBidi" w:cstheme="minorBidi"/>
-        </w:rPr>
-        <w:t xml:space="preserve">e used </w:t>
-      </w:r>
-      <w:r>
-        <w:rPr>
-          <w:rFonts w:asciiTheme="minorBidi" w:hAnsiTheme="minorBidi" w:cstheme="minorBidi"/>
-          <w:color w:val="000000"/>
-        </w:rPr>
-        <w:t>the Nested Process Model</w:t>
-      </w:r>
-      <w:r>
-        <w:rPr>
-          <w:rFonts w:asciiTheme="minorBidi" w:hAnsiTheme="minorBidi" w:cstheme="minorBidi"/>
-          <w:color w:val="000000"/>
-        </w:rPr>
-        <w:t>; it</w:t>
-      </w:r>
-      <w:r>
-        <w:rPr>
-          <w:rFonts w:asciiTheme="minorBidi" w:hAnsiTheme="minorBidi" w:cstheme="minorBidi"/>
-          <w:color w:val="000000"/>
-        </w:rPr>
-        <w:t xml:space="preserve"> has four design stages: domain problem characterization, data/operation</w:t>
+          <w:color w:val="000000"/>
+        </w:rPr>
+        <w:t>abstraction, encoding/interaction technique design, and algorithm design [</w:t>
+      </w:r>
+      <w:r>
+        <w:rPr>
+          <w:rFonts w:asciiTheme="minorBidi" w:hAnsiTheme="minorBidi" w:cstheme="minorBidi"/>
+          <w:color w:val="616EC5"/>
+        </w:rPr>
+        <w:t>27</w:t>
+      </w:r>
+      <w:r>
+        <w:rPr>
+          <w:rFonts w:asciiTheme="minorBidi" w:hAnsiTheme="minorBidi" w:cstheme="minorBidi"/>
+          <w:color w:val="000000"/>
+        </w:rPr>
+        <w:t>].</w:t>
       </w:r>
       <w:r>
         <w:rPr>
@@ -5924,7 +5952,35 @@
           <w:rFonts w:asciiTheme="minorBidi" w:hAnsiTheme="minorBidi" w:cstheme="minorBidi"/>
           <w:color w:val="000000"/>
         </w:rPr>
-        <w:t>abstraction, encoding/interaction technique design, and algorithm design [</w:t>
+        <w:t>Our</w:t>
+      </w:r>
+      <w:r>
+        <w:rPr>
+          <w:rFonts w:asciiTheme="minorBidi" w:hAnsiTheme="minorBidi" w:cstheme="minorBidi"/>
+          <w:color w:val="000000"/>
+        </w:rPr>
+        <w:t xml:space="preserve"> </w:t>
+      </w:r>
+      <w:r>
+        <w:rPr>
+          <w:rFonts w:asciiTheme="minorBidi" w:hAnsiTheme="minorBidi" w:cstheme="minorBidi"/>
+          <w:color w:val="000000"/>
+        </w:rPr>
+        <w:t>work</w:t>
+      </w:r>
+      <w:r>
+        <w:rPr>
+          <w:rFonts w:asciiTheme="minorBidi" w:hAnsiTheme="minorBidi" w:cstheme="minorBidi"/>
+          <w:color w:val="000000"/>
+        </w:rPr>
+        <w:t xml:space="preserve"> </w:t>
+      </w:r>
+      <w:r>
+        <w:rPr>
+          <w:rFonts w:asciiTheme="minorBidi" w:hAnsiTheme="minorBidi" w:cstheme="minorBidi"/>
+          <w:color w:val="000000"/>
+        </w:rPr>
+        <w:t>falls into level two and three of the Nested Layer Framework [</w:t>
       </w:r>
       <w:r>
         <w:rPr>
@@ -5947,23 +6003,168 @@
         </w:rPr>
         <w:t xml:space="preserve"> </w:t>
       </w:r>
-      <w:r>
-        <w:rPr>
-          <w:rFonts w:asciiTheme="minorBidi" w:hAnsiTheme="minorBidi" w:cstheme="minorBidi"/>
-          <w:color w:val="000000"/>
-        </w:rPr>
-        <w:t xml:space="preserve">The design nature of </w:t>
-      </w:r>
-      <w:r>
-        <w:rPr>
-          <w:rFonts w:asciiTheme="minorBidi" w:hAnsiTheme="minorBidi" w:cstheme="minorBidi"/>
-          <w:color w:val="000000"/>
+    </w:p>
+    <w:p>
+      <w:pPr>
+        <w:autoSpaceDE w:val="0"/>
+        <w:autoSpaceDN w:val="0"/>
+        <w:adjustRightInd w:val="0"/>
+        <w:spacing w:after="0" w:line="240" w:lineRule="auto"/>
+        <w:jc w:val="both"/>
+        <w:rPr>
+          <w:rFonts w:asciiTheme="minorBidi" w:hAnsiTheme="minorBidi" w:cstheme="minorBidi"/>
+          <w:color w:val="000000"/>
+        </w:rPr>
+      </w:pPr>
+      <w:r>
+        <w:rPr>
+          <w:rFonts w:asciiTheme="minorBidi" w:hAnsiTheme="minorBidi" w:cstheme="minorBidi"/>
+          <w:color w:val="000000"/>
+        </w:rPr>
+        <w:t>This model also provides some evaluation methods for each stage (layer).</w:t>
+      </w:r>
+    </w:p>
+    <w:p>
+      <w:pPr>
+        <w:autoSpaceDE w:val="0"/>
+        <w:autoSpaceDN w:val="0"/>
+        <w:adjustRightInd w:val="0"/>
+        <w:spacing w:after="0" w:line="240" w:lineRule="auto"/>
+        <w:jc w:val="both"/>
+        <w:rPr>
+          <w:rFonts w:asciiTheme="minorBidi" w:hAnsiTheme="minorBidi" w:cstheme="minorBidi"/>
+        </w:rPr>
+      </w:pPr>
+      <w:r>
+        <w:rPr>
+          <w:rFonts w:asciiTheme="minorBidi" w:hAnsiTheme="minorBidi" w:cstheme="minorBidi"/>
+        </w:rPr>
+        <w:t>The following is the two important recommendations of the Nested Model to avoid the</w:t>
+      </w:r>
+      <w:r>
+        <w:rPr>
+          <w:rFonts w:asciiTheme="minorBidi" w:hAnsiTheme="minorBidi" w:cstheme="minorBidi"/>
+        </w:rPr>
+        <w:t xml:space="preserve"> </w:t>
+      </w:r>
+      <w:r>
+        <w:rPr>
+          <w:rFonts w:asciiTheme="minorBidi" w:hAnsiTheme="minorBidi" w:cstheme="minorBidi"/>
+        </w:rPr>
+        <w:t>threats at the visual encoding and interaction level layer. Under each guide</w:t>
+      </w:r>
+      <w:r>
+        <w:rPr>
+          <w:rFonts w:asciiTheme="minorBidi" w:hAnsiTheme="minorBidi" w:cstheme="minorBidi"/>
+        </w:rPr>
+        <w:t xml:space="preserve"> we</w:t>
+      </w:r>
+      <w:r>
+        <w:rPr>
+          <w:rFonts w:asciiTheme="minorBidi" w:hAnsiTheme="minorBidi" w:cstheme="minorBidi"/>
+        </w:rPr>
+        <w:t xml:space="preserve"> have shown</w:t>
+      </w:r>
+      <w:r>
+        <w:rPr>
+          <w:rFonts w:asciiTheme="minorBidi" w:hAnsiTheme="minorBidi" w:cstheme="minorBidi"/>
+        </w:rPr>
+        <w:t xml:space="preserve"> </w:t>
+      </w:r>
+      <w:r>
+        <w:rPr>
+          <w:rFonts w:asciiTheme="minorBidi" w:hAnsiTheme="minorBidi" w:cstheme="minorBidi"/>
+        </w:rPr>
+        <w:t xml:space="preserve">how </w:t>
+      </w:r>
+      <w:r>
+        <w:rPr>
+          <w:rFonts w:asciiTheme="minorBidi" w:hAnsiTheme="minorBidi" w:cstheme="minorBidi"/>
         </w:rPr>
         <w:t>our</w:t>
       </w:r>
       <w:r>
         <w:rPr>
           <w:rFonts w:asciiTheme="minorBidi" w:hAnsiTheme="minorBidi" w:cstheme="minorBidi"/>
+        </w:rPr>
+        <w:t xml:space="preserve"> chosen evaluation methodology followed this </w:t>
+      </w:r>
+      <w:r>
+        <w:rPr>
+          <w:rFonts w:asciiTheme="minorBidi" w:hAnsiTheme="minorBidi" w:cstheme="minorBidi"/>
+        </w:rPr>
+        <w:t>advice</w:t>
+      </w:r>
+      <w:r>
+        <w:rPr>
+          <w:rFonts w:asciiTheme="minorBidi" w:hAnsiTheme="minorBidi" w:cstheme="minorBidi"/>
+        </w:rPr>
+        <w:t>.</w:t>
+      </w:r>
+    </w:p>
+    <w:p>
+      <w:pPr>
+        <w:autoSpaceDE w:val="0"/>
+        <w:autoSpaceDN w:val="0"/>
+        <w:adjustRightInd w:val="0"/>
+        <w:spacing w:after="0" w:line="240" w:lineRule="auto"/>
+        <w:jc w:val="both"/>
+        <w:rPr>
+          <w:rFonts w:asciiTheme="minorBidi" w:hAnsiTheme="minorBidi" w:cstheme="minorBidi"/>
+          <w:color w:val="000000"/>
+        </w:rPr>
+      </w:pPr>
+      <w:r>
+        <w:rPr>
+          <w:rFonts w:asciiTheme="minorBidi" w:hAnsiTheme="minorBidi" w:cstheme="minorBidi"/>
+        </w:rPr>
+        <w:t>a)</w:t>
+      </w:r>
+      <w:r>
+        <w:rPr>
+          <w:rFonts w:asciiTheme="minorBidi" w:hAnsiTheme="minorBidi" w:cstheme="minorBidi"/>
+          <w:color w:val="000000"/>
+        </w:rPr>
+        <w:t xml:space="preserve"> The</w:t>
+      </w:r>
+      <w:r>
+        <w:rPr>
+          <w:rFonts w:asciiTheme="minorBidi" w:hAnsiTheme="minorBidi" w:cstheme="minorBidi"/>
+          <w:color w:val="000000"/>
+        </w:rPr>
+        <w:t xml:space="preserve"> design needs to follow perceptual and cognitive principles [</w:t>
+      </w:r>
+      <w:r>
+        <w:rPr>
+          <w:rFonts w:asciiTheme="minorBidi" w:hAnsiTheme="minorBidi" w:cstheme="minorBidi"/>
+          <w:color w:val="616EC5"/>
+        </w:rPr>
+        <w:t>27</w:t>
+      </w:r>
+      <w:r>
+        <w:rPr>
+          <w:rFonts w:asciiTheme="minorBidi" w:hAnsiTheme="minorBidi" w:cstheme="minorBidi"/>
+          <w:color w:val="000000"/>
+        </w:rPr>
+        <w:t xml:space="preserve">]. </w:t>
+      </w:r>
+      <w:r>
+        <w:rPr>
+          <w:rFonts w:asciiTheme="minorBidi" w:hAnsiTheme="minorBidi" w:cstheme="minorBidi"/>
+          <w:color w:val="000000"/>
+        </w:rPr>
+        <w:t>We</w:t>
+      </w:r>
+      <w:r>
+        <w:rPr>
+          <w:rFonts w:asciiTheme="minorBidi" w:hAnsiTheme="minorBidi" w:cstheme="minorBidi"/>
+          <w:color w:val="000000"/>
+        </w:rPr>
+        <w:t xml:space="preserve"> have used a number</w:t>
+      </w:r>
+      <w:r>
+        <w:rPr>
+          <w:rFonts w:asciiTheme="minorBidi" w:hAnsiTheme="minorBidi" w:cstheme="minorBidi"/>
           <w:color w:val="000000"/>
         </w:rPr>
         <w:t xml:space="preserve"> </w:t>
@@ -5973,7 +6174,21 @@
           <w:rFonts w:asciiTheme="minorBidi" w:hAnsiTheme="minorBidi" w:cstheme="minorBidi"/>
           <w:color w:val="000000"/>
         </w:rPr>
-        <w:t>work</w:t>
+        <w:t>of heuristics for information visualization [</w:t>
+      </w:r>
+      <w:r>
+        <w:rPr>
+          <w:rFonts w:asciiTheme="minorBidi" w:hAnsiTheme="minorBidi" w:cstheme="minorBidi"/>
+          <w:color w:val="616EC5"/>
+        </w:rPr>
+        <w:t>51</w:t>
+      </w:r>
+      <w:r>
+        <w:rPr>
+          <w:rFonts w:asciiTheme="minorBidi" w:hAnsiTheme="minorBidi" w:cstheme="minorBidi"/>
+          <w:color w:val="000000"/>
+        </w:rPr>
+        <w:t>] to follow this recommendation</w:t>
       </w:r>
       <w:r>
         <w:rPr>
@@ -5987,7 +6202,55 @@
           <w:rFonts w:asciiTheme="minorBidi" w:hAnsiTheme="minorBidi" w:cstheme="minorBidi"/>
           <w:color w:val="000000"/>
         </w:rPr>
-        <w:t>falls into level two and three of the Nested Layer Framework [</w:t>
+        <w:t>in design choices</w:t>
+      </w:r>
+      <w:r>
+        <w:rPr>
+          <w:rFonts w:asciiTheme="minorBidi" w:hAnsiTheme="minorBidi" w:cstheme="minorBidi"/>
+          <w:color w:val="000000"/>
+        </w:rPr>
+        <w:t xml:space="preserve"> we made.</w:t>
+      </w:r>
+    </w:p>
+    <w:p>
+      <w:pPr>
+        <w:autoSpaceDE w:val="0"/>
+        <w:autoSpaceDN w:val="0"/>
+        <w:adjustRightInd w:val="0"/>
+        <w:spacing w:after="0" w:line="240" w:lineRule="auto"/>
+        <w:jc w:val="both"/>
+        <w:rPr>
+          <w:rFonts w:asciiTheme="minorBidi" w:hAnsiTheme="minorBidi" w:cstheme="minorBidi"/>
+          <w:color w:val="000000"/>
+        </w:rPr>
+      </w:pPr>
+      <w:r>
+        <w:rPr>
+          <w:rFonts w:asciiTheme="minorBidi" w:hAnsiTheme="minorBidi" w:cstheme="minorBidi"/>
+          <w:color w:val="000000"/>
+        </w:rPr>
+        <w:t xml:space="preserve">b) </w:t>
+      </w:r>
+      <w:r>
+        <w:rPr>
+          <w:rFonts w:asciiTheme="minorBidi" w:hAnsiTheme="minorBidi" w:cstheme="minorBidi"/>
+          <w:color w:val="000000"/>
+        </w:rPr>
+        <w:t>The design should be able to communicate with the analyzer and be useful towards their</w:t>
+      </w:r>
+      <w:r>
+        <w:rPr>
+          <w:rFonts w:asciiTheme="minorBidi" w:hAnsiTheme="minorBidi" w:cstheme="minorBidi"/>
+          <w:color w:val="000000"/>
+        </w:rPr>
+        <w:t xml:space="preserve"> </w:t>
+      </w:r>
+      <w:r>
+        <w:rPr>
+          <w:rFonts w:asciiTheme="minorBidi" w:hAnsiTheme="minorBidi" w:cstheme="minorBidi"/>
+          <w:color w:val="000000"/>
+        </w:rPr>
+        <w:t>problem solving [</w:t>
       </w:r>
       <w:r>
         <w:rPr>
@@ -6001,7 +6264,28 @@
           <w:rFonts w:asciiTheme="minorBidi" w:hAnsiTheme="minorBidi" w:cstheme="minorBidi"/>
           <w:color w:val="000000"/>
         </w:rPr>
-        <w:t>].</w:t>
+        <w:t xml:space="preserve">]. </w:t>
+      </w:r>
+      <w:r>
+        <w:rPr>
+          <w:rFonts w:asciiTheme="minorBidi" w:hAnsiTheme="minorBidi" w:cstheme="minorBidi"/>
+          <w:color w:val="000000"/>
+        </w:rPr>
+        <w:t>Therefore</w:t>
+      </w:r>
+      <w:r>
+        <w:rPr>
+          <w:rFonts w:asciiTheme="minorBidi" w:hAnsiTheme="minorBidi" w:cstheme="minorBidi"/>
+          <w:color w:val="000000"/>
+        </w:rPr>
+        <w:t xml:space="preserve"> we</w:t>
+      </w:r>
+      <w:r>
+        <w:rPr>
+          <w:rFonts w:asciiTheme="minorBidi" w:hAnsiTheme="minorBidi" w:cstheme="minorBidi"/>
+          <w:color w:val="000000"/>
+        </w:rPr>
+        <w:t xml:space="preserve"> need to assess the initial design idea with domain</w:t>
       </w:r>
       <w:r>
         <w:rPr>
@@ -6010,6 +6294,27 @@
         </w:rPr>
         <w:t xml:space="preserve"> </w:t>
       </w:r>
+      <w:r>
+        <w:rPr>
+          <w:rFonts w:asciiTheme="minorBidi" w:hAnsiTheme="minorBidi" w:cstheme="minorBidi"/>
+          <w:color w:val="000000"/>
+        </w:rPr>
+        <w:t>experts to see to what extend the tool supports Bioinformatics users to solve the study’s</w:t>
+      </w:r>
+      <w:r>
+        <w:rPr>
+          <w:rFonts w:asciiTheme="minorBidi" w:hAnsiTheme="minorBidi" w:cstheme="minorBidi"/>
+          <w:color w:val="000000"/>
+        </w:rPr>
+        <w:t xml:space="preserve"> </w:t>
+      </w:r>
+      <w:r>
+        <w:rPr>
+          <w:rFonts w:asciiTheme="minorBidi" w:hAnsiTheme="minorBidi" w:cstheme="minorBidi"/>
+          <w:color w:val="000000"/>
+        </w:rPr>
+        <w:t>tasks.</w:t>
+      </w:r>
     </w:p>
     <w:p>
       <w:pPr>
@@ -6020,15 +6325,44 @@
         <w:jc w:val="both"/>
         <w:rPr>
           <w:rFonts w:asciiTheme="minorBidi" w:hAnsiTheme="minorBidi" w:cstheme="minorBidi"/>
-          <w:color w:val="000000"/>
-        </w:rPr>
-      </w:pPr>
-      <w:r>
-        <w:rPr>
-          <w:rFonts w:asciiTheme="minorBidi" w:hAnsiTheme="minorBidi" w:cstheme="minorBidi"/>
-          <w:color w:val="000000"/>
-        </w:rPr>
-        <w:t>This model also provides some evaluation methods for each stage (layer).</w:t>
+        </w:rPr>
+      </w:pPr>
+      <w:r>
+        <w:rPr>
+          <w:rFonts w:asciiTheme="minorBidi" w:hAnsiTheme="minorBidi" w:cstheme="minorBidi"/>
+          <w:color w:val="000000"/>
+        </w:rPr>
+        <w:t xml:space="preserve"> </w:t>
+      </w:r>
+      <w:r>
+        <w:rPr>
+          <w:rFonts w:asciiTheme="minorBidi" w:hAnsiTheme="minorBidi" w:cstheme="minorBidi"/>
+        </w:rPr>
+        <w:t>Our goal</w:t>
+      </w:r>
+      <w:r>
+        <w:rPr>
+          <w:rFonts w:asciiTheme="minorBidi" w:hAnsiTheme="minorBidi" w:cstheme="minorBidi"/>
+        </w:rPr>
+        <w:t xml:space="preserve"> with respect to this recommendation was set to know whether my design is effective enough for solving</w:t>
+      </w:r>
+      <w:r>
+        <w:rPr>
+          <w:rFonts w:asciiTheme="minorBidi" w:hAnsiTheme="minorBidi" w:cstheme="minorBidi"/>
+        </w:rPr>
+        <w:t xml:space="preserve"> </w:t>
+      </w:r>
+      <w:r>
+        <w:rPr>
+          <w:rFonts w:asciiTheme="minorBidi" w:hAnsiTheme="minorBidi" w:cstheme="minorBidi"/>
+        </w:rPr>
+        <w:t>the tasks problems.</w:t>
+      </w:r>
+      <w:r>
+        <w:rPr>
+          <w:rFonts w:asciiTheme="minorBidi" w:hAnsiTheme="minorBidi" w:cstheme="minorBidi"/>
+        </w:rPr>
+        <w:t xml:space="preserve"> </w:t>
       </w:r>
     </w:p>
     <w:p>
@@ -6040,112 +6374,35 @@
         <w:jc w:val="both"/>
         <w:rPr>
           <w:rFonts w:asciiTheme="minorBidi" w:hAnsiTheme="minorBidi" w:cstheme="minorBidi"/>
-        </w:rPr>
-      </w:pPr>
-      <w:r>
-        <w:rPr>
-          <w:rFonts w:asciiTheme="minorBidi" w:hAnsiTheme="minorBidi" w:cstheme="minorBidi"/>
-        </w:rPr>
-        <w:t>The following is the two important recommendations of the Nested Model to avoid the</w:t>
-      </w:r>
-      <w:r>
-        <w:rPr>
-          <w:rFonts w:asciiTheme="minorBidi" w:hAnsiTheme="minorBidi" w:cstheme="minorBidi"/>
-        </w:rPr>
-        <w:t xml:space="preserve"> </w:t>
-      </w:r>
-      <w:r>
-        <w:rPr>
-          <w:rFonts w:asciiTheme="minorBidi" w:hAnsiTheme="minorBidi" w:cstheme="minorBidi"/>
-        </w:rPr>
-        <w:t>threats at the visual encoding and interaction level layer. Under each guide</w:t>
-      </w:r>
-      <w:r>
-        <w:rPr>
-          <w:rFonts w:asciiTheme="minorBidi" w:hAnsiTheme="minorBidi" w:cstheme="minorBidi"/>
-        </w:rPr>
-        <w:t xml:space="preserve"> we</w:t>
-      </w:r>
-      <w:r>
-        <w:rPr>
-          <w:rFonts w:asciiTheme="minorBidi" w:hAnsiTheme="minorBidi" w:cstheme="minorBidi"/>
-        </w:rPr>
-        <w:t xml:space="preserve"> have shown</w:t>
-      </w:r>
-      <w:r>
-        <w:rPr>
-          <w:rFonts w:asciiTheme="minorBidi" w:hAnsiTheme="minorBidi" w:cstheme="minorBidi"/>
-        </w:rPr>
-        <w:t xml:space="preserve"> </w:t>
-      </w:r>
-      <w:r>
-        <w:rPr>
-          <w:rFonts w:asciiTheme="minorBidi" w:hAnsiTheme="minorBidi" w:cstheme="minorBidi"/>
-        </w:rPr>
-        <w:t xml:space="preserve">how </w:t>
-      </w:r>
-      <w:r>
-        <w:rPr>
-          <w:rFonts w:asciiTheme="minorBidi" w:hAnsiTheme="minorBidi" w:cstheme="minorBidi"/>
-        </w:rPr>
-        <w:t>our</w:t>
-      </w:r>
-      <w:r>
-        <w:rPr>
-          <w:rFonts w:asciiTheme="minorBidi" w:hAnsiTheme="minorBidi" w:cstheme="minorBidi"/>
-        </w:rPr>
-        <w:t xml:space="preserve"> chosen evaluation methodology followed this </w:t>
-      </w:r>
-      <w:r>
-        <w:rPr>
-          <w:rFonts w:asciiTheme="minorBidi" w:hAnsiTheme="minorBidi" w:cstheme="minorBidi"/>
-        </w:rPr>
-        <w:t>advice</w:t>
-      </w:r>
-      <w:r>
-        <w:rPr>
-          <w:rFonts w:asciiTheme="minorBidi" w:hAnsiTheme="minorBidi" w:cstheme="minorBidi"/>
-        </w:rPr>
-        <w:t>.</w:t>
-      </w:r>
-    </w:p>
-    <w:p>
-      <w:pPr>
-        <w:autoSpaceDE w:val="0"/>
-        <w:autoSpaceDN w:val="0"/>
-        <w:adjustRightInd w:val="0"/>
-        <w:spacing w:after="0" w:line="240" w:lineRule="auto"/>
-        <w:jc w:val="both"/>
-        <w:rPr>
-          <w:rFonts w:asciiTheme="minorBidi" w:hAnsiTheme="minorBidi" w:cstheme="minorBidi"/>
-          <w:color w:val="000000"/>
-        </w:rPr>
-      </w:pPr>
-      <w:r>
-        <w:rPr>
-          <w:rFonts w:asciiTheme="minorBidi" w:hAnsiTheme="minorBidi" w:cstheme="minorBidi"/>
-        </w:rPr>
-        <w:t>a)</w:t>
-      </w:r>
-      <w:r>
-        <w:rPr>
-          <w:rFonts w:asciiTheme="minorBidi" w:hAnsiTheme="minorBidi" w:cstheme="minorBidi"/>
-          <w:color w:val="000000"/>
-        </w:rPr>
-        <w:t xml:space="preserve"> The</w:t>
-      </w:r>
-      <w:r>
-        <w:rPr>
-          <w:rFonts w:asciiTheme="minorBidi" w:hAnsiTheme="minorBidi" w:cstheme="minorBidi"/>
-          <w:color w:val="000000"/>
-        </w:rPr>
-        <w:t xml:space="preserve"> design needs to follow perceptual and cognitive principles [</w:t>
+          <w:color w:val="000000"/>
+        </w:rPr>
+      </w:pPr>
+      <w:r>
+        <w:rPr>
+          <w:rFonts w:asciiTheme="minorBidi" w:hAnsiTheme="minorBidi" w:cstheme="minorBidi"/>
+          <w:color w:val="000000"/>
+        </w:rPr>
+        <w:t>As [</w:t>
       </w:r>
       <w:r>
         <w:rPr>
           <w:rFonts w:asciiTheme="minorBidi" w:hAnsiTheme="minorBidi" w:cstheme="minorBidi"/>
           <w:color w:val="616EC5"/>
         </w:rPr>
+        <w:t>38</w:t>
+      </w:r>
+      <w:r>
+        <w:rPr>
+          <w:rFonts w:asciiTheme="minorBidi" w:hAnsiTheme="minorBidi" w:cstheme="minorBidi"/>
+          <w:color w:val="000000"/>
+        </w:rPr>
+        <w:t xml:space="preserve">, </w:t>
+      </w:r>
+      <w:r>
+        <w:rPr>
+          <w:rFonts w:asciiTheme="minorBidi" w:hAnsiTheme="minorBidi" w:cstheme="minorBidi"/>
+          <w:color w:val="616EC5"/>
+        </w:rPr>
         <w:t>27</w:t>
       </w:r>
       <w:r>
@@ -6153,271 +6410,21 @@
           <w:rFonts w:asciiTheme="minorBidi" w:hAnsiTheme="minorBidi" w:cstheme="minorBidi"/>
           <w:color w:val="000000"/>
         </w:rPr>
-        <w:t xml:space="preserve">]. </w:t>
-      </w:r>
-      <w:r>
-        <w:rPr>
-          <w:rFonts w:asciiTheme="minorBidi" w:hAnsiTheme="minorBidi" w:cstheme="minorBidi"/>
-          <w:color w:val="000000"/>
-        </w:rPr>
-        <w:t>We</w:t>
-      </w:r>
-      <w:r>
-        <w:rPr>
-          <w:rFonts w:asciiTheme="minorBidi" w:hAnsiTheme="minorBidi" w:cstheme="minorBidi"/>
-          <w:color w:val="000000"/>
-        </w:rPr>
-        <w:t xml:space="preserve"> have used a number</w:t>
-      </w:r>
-      <w:r>
-        <w:rPr>
-          <w:rFonts w:asciiTheme="minorBidi" w:hAnsiTheme="minorBidi" w:cstheme="minorBidi"/>
-          <w:color w:val="000000"/>
-        </w:rPr>
-        <w:t xml:space="preserve"> </w:t>
-      </w:r>
-      <w:r>
-        <w:rPr>
-          <w:rFonts w:asciiTheme="minorBidi" w:hAnsiTheme="minorBidi" w:cstheme="minorBidi"/>
-          <w:color w:val="000000"/>
-        </w:rPr>
-        <w:t>of heuristics for information visualization [</w:t>
-      </w:r>
-      <w:r>
-        <w:rPr>
-          <w:rFonts w:asciiTheme="minorBidi" w:hAnsiTheme="minorBidi" w:cstheme="minorBidi"/>
-          <w:color w:val="616EC5"/>
-        </w:rPr>
-        <w:t>51</w:t>
-      </w:r>
-      <w:r>
-        <w:rPr>
-          <w:rFonts w:asciiTheme="minorBidi" w:hAnsiTheme="minorBidi" w:cstheme="minorBidi"/>
-          <w:color w:val="000000"/>
-        </w:rPr>
-        <w:t>] to follow this recommendation</w:t>
-      </w:r>
-      <w:r>
-        <w:rPr>
-          <w:rFonts w:asciiTheme="minorBidi" w:hAnsiTheme="minorBidi" w:cstheme="minorBidi"/>
-          <w:color w:val="000000"/>
-        </w:rPr>
-        <w:t xml:space="preserve"> </w:t>
-      </w:r>
-      <w:r>
-        <w:rPr>
-          <w:rFonts w:asciiTheme="minorBidi" w:hAnsiTheme="minorBidi" w:cstheme="minorBidi"/>
-          <w:color w:val="000000"/>
-        </w:rPr>
-        <w:t>in design choices</w:t>
-      </w:r>
-      <w:r>
-        <w:rPr>
-          <w:rFonts w:asciiTheme="minorBidi" w:hAnsiTheme="minorBidi" w:cstheme="minorBidi"/>
-          <w:color w:val="000000"/>
-        </w:rPr>
-        <w:t xml:space="preserve"> we made.</w:t>
-      </w:r>
-    </w:p>
-    <w:p>
-      <w:pPr>
-        <w:autoSpaceDE w:val="0"/>
-        <w:autoSpaceDN w:val="0"/>
-        <w:adjustRightInd w:val="0"/>
-        <w:spacing w:after="0" w:line="240" w:lineRule="auto"/>
-        <w:jc w:val="both"/>
-        <w:rPr>
-          <w:rFonts w:asciiTheme="minorBidi" w:hAnsiTheme="minorBidi" w:cstheme="minorBidi"/>
-          <w:color w:val="000000"/>
-        </w:rPr>
-      </w:pPr>
-      <w:r>
-        <w:rPr>
-          <w:rFonts w:asciiTheme="minorBidi" w:hAnsiTheme="minorBidi" w:cstheme="minorBidi"/>
-          <w:color w:val="000000"/>
-        </w:rPr>
-        <w:t xml:space="preserve">b) </w:t>
-      </w:r>
-      <w:r>
-        <w:rPr>
-          <w:rFonts w:asciiTheme="minorBidi" w:hAnsiTheme="minorBidi" w:cstheme="minorBidi"/>
-          <w:color w:val="000000"/>
-        </w:rPr>
-        <w:t>The design should be able to communicate with the analyzer and be useful towards their</w:t>
-      </w:r>
-      <w:r>
-        <w:rPr>
-          <w:rFonts w:asciiTheme="minorBidi" w:hAnsiTheme="minorBidi" w:cstheme="minorBidi"/>
-          <w:color w:val="000000"/>
-        </w:rPr>
-        <w:t xml:space="preserve"> </w:t>
-      </w:r>
-      <w:r>
-        <w:rPr>
-          <w:rFonts w:asciiTheme="minorBidi" w:hAnsiTheme="minorBidi" w:cstheme="minorBidi"/>
-          <w:color w:val="000000"/>
-        </w:rPr>
-        <w:t>problem solving [</w:t>
-      </w:r>
-      <w:r>
-        <w:rPr>
-          <w:rFonts w:asciiTheme="minorBidi" w:hAnsiTheme="minorBidi" w:cstheme="minorBidi"/>
-          <w:color w:val="616EC5"/>
-        </w:rPr>
-        <w:t>27</w:t>
-      </w:r>
-      <w:r>
-        <w:rPr>
-          <w:rFonts w:asciiTheme="minorBidi" w:hAnsiTheme="minorBidi" w:cstheme="minorBidi"/>
-          <w:color w:val="000000"/>
-        </w:rPr>
-        <w:t xml:space="preserve">]. </w:t>
-      </w:r>
-      <w:r>
-        <w:rPr>
-          <w:rFonts w:asciiTheme="minorBidi" w:hAnsiTheme="minorBidi" w:cstheme="minorBidi"/>
-          <w:color w:val="000000"/>
-        </w:rPr>
-        <w:t>Therefore</w:t>
-      </w:r>
-      <w:r>
-        <w:rPr>
-          <w:rFonts w:asciiTheme="minorBidi" w:hAnsiTheme="minorBidi" w:cstheme="minorBidi"/>
-          <w:color w:val="000000"/>
-        </w:rPr>
-        <w:t xml:space="preserve"> we</w:t>
-      </w:r>
-      <w:r>
-        <w:rPr>
-          <w:rFonts w:asciiTheme="minorBidi" w:hAnsiTheme="minorBidi" w:cstheme="minorBidi"/>
-          <w:color w:val="000000"/>
-        </w:rPr>
-        <w:t xml:space="preserve"> need to assess the initial design idea with domain</w:t>
-      </w:r>
-      <w:r>
-        <w:rPr>
-          <w:rFonts w:asciiTheme="minorBidi" w:hAnsiTheme="minorBidi" w:cstheme="minorBidi"/>
-          <w:color w:val="000000"/>
-        </w:rPr>
-        <w:t xml:space="preserve"> </w:t>
-      </w:r>
-      <w:r>
-        <w:rPr>
-          <w:rFonts w:asciiTheme="minorBidi" w:hAnsiTheme="minorBidi" w:cstheme="minorBidi"/>
-          <w:color w:val="000000"/>
-        </w:rPr>
-        <w:t>experts to see to what extend the tool supports Bioinformatics users to solve the study’s</w:t>
-      </w:r>
-      <w:r>
-        <w:rPr>
-          <w:rFonts w:asciiTheme="minorBidi" w:hAnsiTheme="minorBidi" w:cstheme="minorBidi"/>
-          <w:color w:val="000000"/>
-        </w:rPr>
-        <w:t xml:space="preserve"> </w:t>
-      </w:r>
-      <w:r>
-        <w:rPr>
-          <w:rFonts w:asciiTheme="minorBidi" w:hAnsiTheme="minorBidi" w:cstheme="minorBidi"/>
-          <w:color w:val="000000"/>
-        </w:rPr>
-        <w:t>tasks.</w:t>
-      </w:r>
-    </w:p>
-    <w:p>
-      <w:pPr>
-        <w:autoSpaceDE w:val="0"/>
-        <w:autoSpaceDN w:val="0"/>
-        <w:adjustRightInd w:val="0"/>
-        <w:spacing w:after="0" w:line="240" w:lineRule="auto"/>
-        <w:jc w:val="both"/>
-        <w:rPr>
-          <w:rFonts w:asciiTheme="minorBidi" w:hAnsiTheme="minorBidi" w:cstheme="minorBidi"/>
-        </w:rPr>
-      </w:pPr>
-      <w:r>
-        <w:rPr>
-          <w:rFonts w:asciiTheme="minorBidi" w:hAnsiTheme="minorBidi" w:cstheme="minorBidi"/>
-          <w:color w:val="000000"/>
-        </w:rPr>
-        <w:t xml:space="preserve"> </w:t>
-      </w:r>
-      <w:r>
-        <w:rPr>
-          <w:rFonts w:asciiTheme="minorBidi" w:hAnsiTheme="minorBidi" w:cstheme="minorBidi"/>
-        </w:rPr>
-        <w:t>Our goal</w:t>
-      </w:r>
-      <w:r>
-        <w:rPr>
-          <w:rFonts w:asciiTheme="minorBidi" w:hAnsiTheme="minorBidi" w:cstheme="minorBidi"/>
-        </w:rPr>
-        <w:t xml:space="preserve"> with respect to this recommendation was set to know whether my design is effective enough for solving</w:t>
-      </w:r>
-      <w:r>
-        <w:rPr>
-          <w:rFonts w:asciiTheme="minorBidi" w:hAnsiTheme="minorBidi" w:cstheme="minorBidi"/>
-        </w:rPr>
-        <w:t xml:space="preserve"> </w:t>
-      </w:r>
-      <w:r>
-        <w:rPr>
-          <w:rFonts w:asciiTheme="minorBidi" w:hAnsiTheme="minorBidi" w:cstheme="minorBidi"/>
-        </w:rPr>
-        <w:t>the tasks problems.</w:t>
-      </w:r>
-      <w:r>
-        <w:rPr>
-          <w:rFonts w:asciiTheme="minorBidi" w:hAnsiTheme="minorBidi" w:cstheme="minorBidi"/>
-        </w:rPr>
-        <w:t xml:space="preserve"> </w:t>
-      </w:r>
-    </w:p>
-    <w:p>
-      <w:pPr>
-        <w:autoSpaceDE w:val="0"/>
-        <w:autoSpaceDN w:val="0"/>
-        <w:adjustRightInd w:val="0"/>
-        <w:spacing w:after="0" w:line="240" w:lineRule="auto"/>
-        <w:jc w:val="both"/>
-        <w:rPr>
-          <w:rFonts w:asciiTheme="minorBidi" w:hAnsiTheme="minorBidi" w:cstheme="minorBidi"/>
-          <w:color w:val="000000"/>
-        </w:rPr>
-      </w:pPr>
-      <w:r>
-        <w:rPr>
-          <w:rFonts w:asciiTheme="minorBidi" w:hAnsiTheme="minorBidi" w:cstheme="minorBidi"/>
-          <w:color w:val="000000"/>
-        </w:rPr>
-        <w:t>As [</w:t>
-      </w:r>
-      <w:r>
-        <w:rPr>
-          <w:rFonts w:asciiTheme="minorBidi" w:hAnsiTheme="minorBidi" w:cstheme="minorBidi"/>
-          <w:color w:val="616EC5"/>
-        </w:rPr>
-        <w:t>38</w:t>
-      </w:r>
-      <w:r>
-        <w:rPr>
-          <w:rFonts w:asciiTheme="minorBidi" w:hAnsiTheme="minorBidi" w:cstheme="minorBidi"/>
-          <w:color w:val="000000"/>
-        </w:rPr>
-        <w:t xml:space="preserve">, </w:t>
-      </w:r>
-      <w:r>
-        <w:rPr>
-          <w:rFonts w:asciiTheme="minorBidi" w:hAnsiTheme="minorBidi" w:cstheme="minorBidi"/>
-          <w:color w:val="616EC5"/>
-        </w:rPr>
-        <w:t>27</w:t>
-      </w:r>
-      <w:r>
-        <w:rPr>
-          <w:rFonts w:asciiTheme="minorBidi" w:hAnsiTheme="minorBidi" w:cstheme="minorBidi"/>
-          <w:color w:val="000000"/>
-        </w:rPr>
-        <w:t>] suggest, one single study usually do not contain all the different aspects.</w:t>
+        <w:t>] suggest, one single study usually do</w:t>
+      </w:r>
+      <w:r>
+        <w:rPr>
+          <w:rFonts w:asciiTheme="minorBidi" w:hAnsiTheme="minorBidi" w:cstheme="minorBidi"/>
+          <w:color w:val="000000"/>
+        </w:rPr>
+        <w:t>es</w:t>
+      </w:r>
+      <w:r>
+        <w:rPr>
+          <w:rFonts w:asciiTheme="minorBidi" w:hAnsiTheme="minorBidi" w:cstheme="minorBidi"/>
+          <w:color w:val="000000"/>
+        </w:rPr>
+        <w:t xml:space="preserve"> not contain all the different aspects.</w:t>
       </w:r>
     </w:p>
     <w:p>
@@ -7077,7 +7084,35 @@
           <w:rFonts w:asciiTheme="minorBidi" w:hAnsiTheme="minorBidi" w:cstheme="minorBidi"/>
           <w:color w:val="000000"/>
         </w:rPr>
-        <w:t>This study is qualitative and it falls in to User Experience category [</w:t>
+        <w:t xml:space="preserve">This study is qualitative and it falls in to User Experience </w:t>
+      </w:r>
+      <w:r>
+        <w:rPr>
+          <w:rFonts w:asciiTheme="minorBidi" w:hAnsiTheme="minorBidi" w:cstheme="minorBidi"/>
+          <w:color w:val="000000"/>
+        </w:rPr>
+        <w:t>category for</w:t>
+      </w:r>
+      <w:r>
+        <w:rPr>
+          <w:rFonts w:asciiTheme="minorBidi" w:hAnsiTheme="minorBidi" w:cstheme="minorBidi"/>
+          <w:color w:val="000000"/>
+        </w:rPr>
+        <w:t xml:space="preserve"> system</w:t>
+      </w:r>
+      <w:r>
+        <w:rPr>
+          <w:rFonts w:asciiTheme="minorBidi" w:hAnsiTheme="minorBidi" w:cstheme="minorBidi"/>
+          <w:color w:val="000000"/>
+        </w:rPr>
+        <w:t xml:space="preserve"> </w:t>
+      </w:r>
+      <w:r>
+        <w:rPr>
+          <w:rFonts w:asciiTheme="minorBidi" w:hAnsiTheme="minorBidi" w:cstheme="minorBidi"/>
+          <w:color w:val="000000"/>
+        </w:rPr>
+        <w:t>evaluations [</w:t>
       </w:r>
       <w:r>
         <w:rPr>
@@ -7091,21 +7126,14 @@
           <w:rFonts w:asciiTheme="minorBidi" w:hAnsiTheme="minorBidi" w:cstheme="minorBidi"/>
           <w:color w:val="000000"/>
         </w:rPr>
-        <w:t>] for system</w:t>
-      </w:r>
-      <w:r>
-        <w:rPr>
-          <w:rFonts w:asciiTheme="minorBidi" w:hAnsiTheme="minorBidi" w:cstheme="minorBidi"/>
-          <w:color w:val="000000"/>
-        </w:rPr>
-        <w:t xml:space="preserve"> </w:t>
-      </w:r>
-      <w:r>
-        <w:rPr>
-          <w:rFonts w:asciiTheme="minorBidi" w:hAnsiTheme="minorBidi" w:cstheme="minorBidi"/>
-          <w:color w:val="000000"/>
-        </w:rPr>
-        <w:t>evaluations. This includes presenting the system to the user; let them play [</w:t>
+        <w:t>]</w:t>
+      </w:r>
+      <w:r>
+        <w:rPr>
+          <w:rFonts w:asciiTheme="minorBidi" w:hAnsiTheme="minorBidi" w:cstheme="minorBidi"/>
+          <w:color w:val="000000"/>
+        </w:rPr>
+        <w:t>. This includes presenting the system to the user; let them play [</w:t>
       </w:r>
       <w:r>
         <w:rPr>
@@ -7946,377 +7974,494 @@
         <w:spacing w:after="0" w:line="240" w:lineRule="auto"/>
         <w:jc w:val="both"/>
         <w:rPr>
-          <w:del w:id="29" w:author="mina" w:date="2013-03-04T14:06:00Z"/>
-          <w:rFonts w:asciiTheme="minorBidi" w:hAnsiTheme="minorBidi" w:cstheme="minorBidi"/>
-          <w:color w:val="000000"/>
-        </w:rPr>
-      </w:pPr>
-      <w:del w:id="30" w:author="mina" w:date="2013-03-04T14:01:00Z">
+          <w:rFonts w:asciiTheme="minorBidi" w:hAnsiTheme="minorBidi" w:cstheme="minorBidi"/>
+          <w:color w:val="000000"/>
+        </w:rPr>
+      </w:pPr>
+      <w:r>
+        <w:rPr>
+          <w:rFonts w:asciiTheme="minorBidi" w:hAnsiTheme="minorBidi" w:cstheme="minorBidi"/>
+          <w:color w:val="000000"/>
+        </w:rPr>
+        <w:t xml:space="preserve">Participants </w:t>
+      </w:r>
+      <w:r>
+        <w:rPr>
+          <w:rFonts w:asciiTheme="minorBidi" w:hAnsiTheme="minorBidi" w:cstheme="minorBidi"/>
+          <w:color w:val="000000"/>
+        </w:rPr>
+        <w:t>were</w:t>
+      </w:r>
+      <w:r>
+        <w:rPr>
+          <w:rFonts w:asciiTheme="minorBidi" w:hAnsiTheme="minorBidi" w:cstheme="minorBidi"/>
+          <w:color w:val="000000"/>
+        </w:rPr>
+        <w:t xml:space="preserve"> asked to read and sign the consent </w:t>
+      </w:r>
+      <w:r>
+        <w:rPr>
+          <w:rFonts w:asciiTheme="minorBidi" w:hAnsiTheme="minorBidi" w:cstheme="minorBidi"/>
+          <w:color w:val="000000"/>
+        </w:rPr>
+        <w:t>form</w:t>
+      </w:r>
+      <w:r>
+        <w:rPr>
+          <w:rFonts w:asciiTheme="minorBidi" w:hAnsiTheme="minorBidi" w:cstheme="minorBidi"/>
+          <w:color w:val="000000"/>
+        </w:rPr>
+        <w:t>. Then</w:t>
+      </w:r>
+      <w:r>
+        <w:rPr>
+          <w:rFonts w:asciiTheme="minorBidi" w:hAnsiTheme="minorBidi" w:cstheme="minorBidi"/>
+          <w:color w:val="000000"/>
+        </w:rPr>
+        <w:t xml:space="preserve"> they were asked </w:t>
+      </w:r>
+      <w:r>
+        <w:rPr>
+          <w:rFonts w:asciiTheme="minorBidi" w:hAnsiTheme="minorBidi" w:cstheme="minorBidi"/>
+          <w:color w:val="000000"/>
+        </w:rPr>
+        <w:t xml:space="preserve">to </w:t>
+      </w:r>
+      <w:r>
+        <w:rPr>
+          <w:rFonts w:asciiTheme="minorBidi" w:hAnsiTheme="minorBidi" w:cstheme="minorBidi"/>
+          <w:color w:val="000000"/>
+        </w:rPr>
+        <w:t>fill</w:t>
+      </w:r>
+      <w:r>
+        <w:rPr>
+          <w:rFonts w:asciiTheme="minorBidi" w:hAnsiTheme="minorBidi" w:cstheme="minorBidi"/>
+          <w:color w:val="000000"/>
+        </w:rPr>
+        <w:t xml:space="preserve"> out a </w:t>
+      </w:r>
+      <w:r>
+        <w:rPr>
+          <w:rFonts w:asciiTheme="minorBidi" w:hAnsiTheme="minorBidi" w:cstheme="minorBidi"/>
+          <w:color w:val="000000"/>
+        </w:rPr>
+        <w:t xml:space="preserve">pre-study </w:t>
+      </w:r>
+      <w:r>
+        <w:rPr>
+          <w:rFonts w:asciiTheme="minorBidi" w:hAnsiTheme="minorBidi" w:cstheme="minorBidi"/>
+          <w:color w:val="000000"/>
+        </w:rPr>
+        <w:t>with a few questions about their familiarity with the domain and their</w:t>
+      </w:r>
+      <w:r>
+        <w:rPr>
+          <w:rFonts w:asciiTheme="minorBidi" w:hAnsiTheme="minorBidi" w:cstheme="minorBidi"/>
+          <w:color w:val="000000"/>
+        </w:rPr>
+        <w:t xml:space="preserve"> </w:t>
+      </w:r>
+      <w:r>
+        <w:rPr>
+          <w:rFonts w:asciiTheme="minorBidi" w:hAnsiTheme="minorBidi" w:cstheme="minorBidi"/>
+          <w:color w:val="000000"/>
+        </w:rPr>
+        <w:t>experience with similar tools.</w:t>
+      </w:r>
+    </w:p>
+    <w:p>
+      <w:pPr>
+        <w:autoSpaceDE w:val="0"/>
+        <w:autoSpaceDN w:val="0"/>
+        <w:adjustRightInd w:val="0"/>
+        <w:spacing w:after="0" w:line="240" w:lineRule="auto"/>
+        <w:jc w:val="both"/>
+        <w:rPr>
+          <w:rFonts w:asciiTheme="minorBidi" w:hAnsiTheme="minorBidi" w:cstheme="minorBidi"/>
+          <w:color w:val="000000"/>
+        </w:rPr>
+      </w:pPr>
+      <w:r>
+        <w:rPr>
+          <w:rFonts w:asciiTheme="minorBidi" w:hAnsiTheme="minorBidi" w:cstheme="minorBidi"/>
+          <w:color w:val="000000"/>
+        </w:rPr>
+        <w:t>The</w:t>
+      </w:r>
+      <w:r>
+        <w:rPr>
+          <w:rFonts w:asciiTheme="minorBidi" w:hAnsiTheme="minorBidi" w:cstheme="minorBidi"/>
+          <w:color w:val="000000"/>
+        </w:rPr>
+        <w:t>y were given the</w:t>
+      </w:r>
+      <w:r>
+        <w:rPr>
+          <w:rFonts w:asciiTheme="minorBidi" w:hAnsiTheme="minorBidi" w:cstheme="minorBidi"/>
+          <w:color w:val="000000"/>
+        </w:rPr>
+        <w:t xml:space="preserve"> Study Task/Data </w:t>
+      </w:r>
+      <w:r>
+        <w:rPr>
+          <w:rFonts w:asciiTheme="minorBidi" w:hAnsiTheme="minorBidi" w:cstheme="minorBidi"/>
+          <w:color w:val="000000"/>
+        </w:rPr>
+        <w:t xml:space="preserve">Description. </w:t>
+      </w:r>
+      <w:r>
+        <w:rPr>
+          <w:rFonts w:asciiTheme="minorBidi" w:hAnsiTheme="minorBidi" w:cstheme="minorBidi"/>
+          <w:color w:val="000000"/>
+        </w:rPr>
+        <w:t>After they read it, they were trained for 10 minutes to learn to</w:t>
+      </w:r>
+      <w:r>
+        <w:rPr>
+          <w:rFonts w:asciiTheme="minorBidi" w:hAnsiTheme="minorBidi" w:cstheme="minorBidi"/>
+          <w:color w:val="000000"/>
+        </w:rPr>
+        <w:t xml:space="preserve"> </w:t>
+      </w:r>
+      <w:r>
+        <w:rPr>
+          <w:rFonts w:asciiTheme="minorBidi" w:hAnsiTheme="minorBidi" w:cstheme="minorBidi"/>
+          <w:color w:val="000000"/>
+        </w:rPr>
+        <w:t>use the basic features of the software.</w:t>
+      </w:r>
+    </w:p>
+    <w:p>
+      <w:pPr>
+        <w:autoSpaceDE w:val="0"/>
+        <w:autoSpaceDN w:val="0"/>
+        <w:adjustRightInd w:val="0"/>
+        <w:spacing w:after="0" w:line="240" w:lineRule="auto"/>
+        <w:jc w:val="both"/>
+        <w:rPr>
+          <w:rFonts w:asciiTheme="minorBidi" w:hAnsiTheme="minorBidi" w:cstheme="minorBidi"/>
+          <w:color w:val="000000"/>
+        </w:rPr>
+      </w:pPr>
+      <w:r>
+        <w:rPr>
+          <w:rFonts w:asciiTheme="minorBidi" w:hAnsiTheme="minorBidi" w:cstheme="minorBidi"/>
+          <w:color w:val="000000"/>
+        </w:rPr>
+        <w:t>They used the system for 30 minutes. They were encouraged to write down their</w:t>
+      </w:r>
+      <w:r>
+        <w:rPr>
+          <w:rFonts w:asciiTheme="minorBidi" w:hAnsiTheme="minorBidi" w:cstheme="minorBidi"/>
+          <w:color w:val="000000"/>
+        </w:rPr>
+        <w:t xml:space="preserve"> </w:t>
+      </w:r>
+      <w:r>
+        <w:rPr>
+          <w:rFonts w:asciiTheme="minorBidi" w:hAnsiTheme="minorBidi" w:cstheme="minorBidi"/>
+          <w:color w:val="000000"/>
+        </w:rPr>
+        <w:t>findings, think aloud and express their thoughts, concerns and their questions at any</w:t>
+      </w:r>
+      <w:r>
+        <w:rPr>
+          <w:rFonts w:asciiTheme="minorBidi" w:hAnsiTheme="minorBidi" w:cstheme="minorBidi"/>
+          <w:color w:val="000000"/>
+        </w:rPr>
+        <w:t xml:space="preserve"> </w:t>
+      </w:r>
+      <w:r>
+        <w:rPr>
+          <w:rFonts w:asciiTheme="minorBidi" w:hAnsiTheme="minorBidi" w:cstheme="minorBidi"/>
+          <w:color w:val="000000"/>
+        </w:rPr>
+        <w:t xml:space="preserve">time during the study. </w:t>
+      </w:r>
+    </w:p>
+    <w:p>
+      <w:pPr>
+        <w:autoSpaceDE w:val="0"/>
+        <w:autoSpaceDN w:val="0"/>
+        <w:adjustRightInd w:val="0"/>
+        <w:spacing w:after="0" w:line="240" w:lineRule="auto"/>
+        <w:jc w:val="both"/>
+        <w:rPr>
+          <w:rFonts w:asciiTheme="minorBidi" w:hAnsiTheme="minorBidi" w:cstheme="minorBidi"/>
+          <w:color w:val="000000"/>
+        </w:rPr>
+      </w:pPr>
+      <w:r>
+        <w:rPr>
+          <w:rFonts w:asciiTheme="minorBidi" w:hAnsiTheme="minorBidi" w:cstheme="minorBidi"/>
+          <w:color w:val="000000"/>
+        </w:rPr>
+        <w:t xml:space="preserve">Experimenter </w:t>
+      </w:r>
+      <w:r>
+        <w:rPr>
+          <w:rFonts w:asciiTheme="minorBidi" w:hAnsiTheme="minorBidi" w:cstheme="minorBidi"/>
+          <w:color w:val="000000"/>
+        </w:rPr>
+        <w:t>used</w:t>
+      </w:r>
+      <w:r>
+        <w:rPr>
+          <w:rFonts w:asciiTheme="minorBidi" w:hAnsiTheme="minorBidi" w:cstheme="minorBidi"/>
+          <w:color w:val="000000"/>
+        </w:rPr>
+        <w:t xml:space="preserve"> pen and paper and took notes from observ</w:t>
+      </w:r>
+      <w:r>
+        <w:rPr>
+          <w:rFonts w:asciiTheme="minorBidi" w:hAnsiTheme="minorBidi" w:cstheme="minorBidi"/>
+          <w:color w:val="000000"/>
+        </w:rPr>
+        <w:t>ations of participants’</w:t>
+      </w:r>
+      <w:r>
+        <w:rPr>
+          <w:rFonts w:asciiTheme="minorBidi" w:hAnsiTheme="minorBidi" w:cstheme="minorBidi"/>
+          <w:color w:val="000000"/>
+        </w:rPr>
+        <w:t xml:space="preserve"> use of the tool. </w:t>
+      </w:r>
+    </w:p>
+    <w:p>
+      <w:pPr>
+        <w:autoSpaceDE w:val="0"/>
+        <w:autoSpaceDN w:val="0"/>
+        <w:adjustRightInd w:val="0"/>
+        <w:spacing w:after="0" w:line="240" w:lineRule="auto"/>
+        <w:jc w:val="both"/>
+        <w:rPr>
+          <w:rFonts w:asciiTheme="minorBidi" w:hAnsiTheme="minorBidi" w:cstheme="minorBidi"/>
+          <w:color w:val="000000"/>
+        </w:rPr>
+      </w:pPr>
+      <w:r>
+        <w:rPr>
+          <w:rFonts w:asciiTheme="minorBidi" w:hAnsiTheme="minorBidi" w:cstheme="minorBidi"/>
+          <w:color w:val="000000"/>
+        </w:rPr>
+        <w:t xml:space="preserve">After the 30 minutes passed, we had a semi-structured interview about </w:t>
+      </w:r>
+      <w:r>
+        <w:rPr>
+          <w:rFonts w:asciiTheme="minorBidi" w:hAnsiTheme="minorBidi" w:cstheme="minorBidi"/>
+          <w:color w:val="000000"/>
+        </w:rPr>
+        <w:t xml:space="preserve">their experience </w:t>
+      </w:r>
+      <w:r>
+        <w:rPr>
+          <w:rFonts w:asciiTheme="minorBidi" w:hAnsiTheme="minorBidi" w:cstheme="minorBidi"/>
+          <w:color w:val="000000"/>
+        </w:rPr>
+        <w:t>with the tool. There were open-ended questions.</w:t>
+      </w:r>
+      <w:r>
+        <w:rPr>
+          <w:rFonts w:asciiTheme="minorBidi" w:hAnsiTheme="minorBidi" w:cstheme="minorBidi"/>
+          <w:color w:val="000000"/>
+        </w:rPr>
+        <w:t xml:space="preserve"> At the end experimenter </w:t>
+      </w:r>
+      <w:r>
+        <w:rPr>
+          <w:rFonts w:asciiTheme="minorBidi" w:hAnsiTheme="minorBidi" w:cstheme="minorBidi"/>
+          <w:color w:val="000000"/>
+        </w:rPr>
+        <w:t xml:space="preserve">thanked </w:t>
+      </w:r>
+      <w:r>
+        <w:rPr>
+          <w:rFonts w:asciiTheme="minorBidi" w:hAnsiTheme="minorBidi" w:cstheme="minorBidi"/>
+          <w:color w:val="000000"/>
+        </w:rPr>
+        <w:t>them</w:t>
+      </w:r>
+      <w:r>
+        <w:rPr>
+          <w:rFonts w:asciiTheme="minorBidi" w:hAnsiTheme="minorBidi" w:cstheme="minorBidi"/>
+          <w:color w:val="000000"/>
+        </w:rPr>
+        <w:t xml:space="preserve"> for their participation in this study</w:t>
+      </w:r>
+      <w:r>
+        <w:rPr>
+          <w:rFonts w:asciiTheme="minorBidi" w:hAnsiTheme="minorBidi" w:cstheme="minorBidi"/>
+          <w:color w:val="000000"/>
+        </w:rPr>
+        <w:t xml:space="preserve"> and </w:t>
+      </w:r>
+      <w:r>
+        <w:rPr>
+          <w:rFonts w:asciiTheme="minorBidi" w:hAnsiTheme="minorBidi" w:cstheme="minorBidi"/>
+          <w:color w:val="000000"/>
+        </w:rPr>
+        <w:t>they</w:t>
+      </w:r>
+      <w:r>
+        <w:rPr>
+          <w:rFonts w:asciiTheme="minorBidi" w:hAnsiTheme="minorBidi" w:cstheme="minorBidi"/>
+          <w:color w:val="000000"/>
+        </w:rPr>
+        <w:t xml:space="preserve"> received the compensation for participation, and signed the compensation form</w:t>
+      </w:r>
+      <w:r>
+        <w:rPr>
+          <w:rFonts w:asciiTheme="minorBidi" w:hAnsiTheme="minorBidi" w:cstheme="minorBidi"/>
+          <w:color w:val="000000"/>
+        </w:rPr>
+        <w:t>.</w:t>
+      </w:r>
+    </w:p>
+    <w:p>
+      <w:pPr>
+        <w:autoSpaceDE w:val="0"/>
+        <w:autoSpaceDN w:val="0"/>
+        <w:adjustRightInd w:val="0"/>
+        <w:spacing w:after="0" w:line="240" w:lineRule="auto"/>
+        <w:jc w:val="both"/>
+        <w:rPr>
+          <w:rFonts w:asciiTheme="minorBidi" w:hAnsiTheme="minorBidi" w:cstheme="minorBidi"/>
+          <w:color w:val="000000"/>
+        </w:rPr>
+      </w:pPr>
+    </w:p>
+    <w:p>
+      <w:pPr>
+        <w:autoSpaceDE w:val="0"/>
+        <w:autoSpaceDN w:val="0"/>
+        <w:adjustRightInd w:val="0"/>
+        <w:spacing w:after="0" w:line="240" w:lineRule="auto"/>
+        <w:jc w:val="both"/>
+        <w:rPr>
+          <w:rFonts w:asciiTheme="minorBidi" w:hAnsiTheme="minorBidi" w:cstheme="minorBidi"/>
+          <w:b/>
+          <w:bCs/>
+          <w:color w:val="000000"/>
+        </w:rPr>
+      </w:pPr>
+      <w:proofErr w:type="gramStart"/>
+      <w:r>
+        <w:rPr>
+          <w:rFonts w:asciiTheme="minorBidi" w:hAnsiTheme="minorBidi" w:cstheme="minorBidi"/>
+          <w:b/>
+          <w:bCs/>
+          <w:color w:val="000000"/>
+        </w:rPr>
+        <w:t>4.</w:t>
+      </w:r>
+      <w:proofErr w:type="gramEnd"/>
+      <w:del w:id="29" w:author="mina" w:date="2013-03-04T15:08:00Z">
+        <w:r>
+          <w:rPr>
+            <w:rFonts w:asciiTheme="minorBidi" w:hAnsiTheme="minorBidi" w:cstheme="minorBidi"/>
+            <w:b/>
+            <w:bCs/>
+            <w:color w:val="000000"/>
+          </w:rPr>
+          <w:delText xml:space="preserve">6 </w:delText>
+        </w:r>
+      </w:del>
+      <w:ins w:id="30" w:author="mina" w:date="2013-03-04T15:08:00Z">
+        <w:r>
+          <w:rPr>
+            <w:rFonts w:asciiTheme="minorBidi" w:hAnsiTheme="minorBidi" w:cstheme="minorBidi"/>
+            <w:b/>
+            <w:bCs/>
+            <w:color w:val="000000"/>
+          </w:rPr>
+          <w:t>5</w:t>
+        </w:r>
+        <w:r>
+          <w:rPr>
+            <w:rFonts w:asciiTheme="minorBidi" w:hAnsiTheme="minorBidi" w:cstheme="minorBidi"/>
+            <w:b/>
+            <w:bCs/>
+            <w:color w:val="000000"/>
+          </w:rPr>
+          <w:t xml:space="preserve"> </w:t>
+        </w:r>
+      </w:ins>
+      <w:ins w:id="31" w:author="mina" w:date="2013-03-04T14:22:00Z">
+        <w:r>
+          <w:rPr>
+            <w:rFonts w:asciiTheme="minorBidi" w:hAnsiTheme="minorBidi" w:cstheme="minorBidi"/>
+            <w:b/>
+            <w:bCs/>
+            <w:color w:val="000000"/>
+          </w:rPr>
+          <w:t>limitations</w:t>
+        </w:r>
+        <w:r>
+          <w:rPr>
+            <w:rFonts w:asciiTheme="minorBidi" w:hAnsiTheme="minorBidi" w:cstheme="minorBidi"/>
+            <w:b/>
+            <w:bCs/>
+            <w:color w:val="000000"/>
+          </w:rPr>
+          <w:t xml:space="preserve"> (validity)</w:t>
+        </w:r>
+      </w:ins>
+    </w:p>
+    <w:p>
+      <w:pPr>
+        <w:autoSpaceDE w:val="0"/>
+        <w:autoSpaceDN w:val="0"/>
+        <w:adjustRightInd w:val="0"/>
+        <w:spacing w:after="0" w:line="240" w:lineRule="auto"/>
+        <w:jc w:val="both"/>
+        <w:rPr>
+          <w:ins w:id="32" w:author="mina" w:date="2013-03-04T15:08:00Z"/>
+          <w:rFonts w:asciiTheme="minorBidi" w:hAnsiTheme="minorBidi" w:cstheme="minorBidi"/>
+          <w:color w:val="000000"/>
+        </w:rPr>
+      </w:pPr>
+      <w:del w:id="33" w:author="mina" w:date="2013-03-04T14:22:00Z">
         <w:r>
           <w:rPr>
             <w:rFonts w:asciiTheme="minorBidi" w:hAnsiTheme="minorBidi" w:cstheme="minorBidi"/>
             <w:color w:val="000000"/>
           </w:rPr>
-          <w:delText>1. Th</w:delText>
+          <w:delText xml:space="preserve">It is worth mentioning that one limitation of this study is that </w:delText>
         </w:r>
       </w:del>
-      <w:del w:id="31" w:author="mina" w:date="2013-03-04T14:02:00Z">
+      <w:ins w:id="34" w:author="mina" w:date="2013-03-04T14:22:00Z">
         <w:r>
           <w:rPr>
             <w:rFonts w:asciiTheme="minorBidi" w:hAnsiTheme="minorBidi" w:cstheme="minorBidi"/>
             <w:color w:val="000000"/>
           </w:rPr>
-          <w:delText>ey</w:delText>
+          <w:t xml:space="preserve"> </w:t>
         </w:r>
-      </w:del>
-      <w:proofErr w:type="gramStart"/>
-      <w:ins w:id="32" w:author="mina" w:date="2013-03-04T14:02:00Z">
+      </w:ins>
+      <w:del w:id="35" w:author="mina" w:date="2013-03-04T14:22:00Z">
         <w:r>
           <w:rPr>
             <w:rFonts w:asciiTheme="minorBidi" w:hAnsiTheme="minorBidi" w:cstheme="minorBidi"/>
             <w:color w:val="000000"/>
           </w:rPr>
-          <w:t xml:space="preserve">Participants </w:t>
+          <w:delText xml:space="preserve">the </w:delText>
         </w:r>
-      </w:ins>
-      <w:r>
-        <w:rPr>
-          <w:rFonts w:asciiTheme="minorBidi" w:hAnsiTheme="minorBidi" w:cstheme="minorBidi"/>
-          <w:color w:val="000000"/>
-        </w:rPr>
-        <w:t xml:space="preserve"> were</w:t>
-      </w:r>
-      <w:proofErr w:type="gramEnd"/>
-      <w:r>
-        <w:rPr>
-          <w:rFonts w:asciiTheme="minorBidi" w:hAnsiTheme="minorBidi" w:cstheme="minorBidi"/>
-          <w:color w:val="000000"/>
-        </w:rPr>
-        <w:t xml:space="preserve"> asked to read and sign the consent form</w:t>
-      </w:r>
-      <w:r>
-        <w:rPr>
-          <w:rFonts w:asciiTheme="minorBidi" w:hAnsiTheme="minorBidi" w:cstheme="minorBidi"/>
-          <w:color w:val="000000"/>
-        </w:rPr>
-        <w:t xml:space="preserve"> </w:t>
-      </w:r>
-      <w:del w:id="33" w:author="mina" w:date="2013-03-04T14:02:00Z">
+      </w:del>
+      <w:ins w:id="36" w:author="mina" w:date="2013-03-04T14:22:00Z">
         <w:r>
           <w:rPr>
             <w:rFonts w:asciiTheme="minorBidi" w:hAnsiTheme="minorBidi" w:cstheme="minorBidi"/>
             <w:color w:val="000000"/>
           </w:rPr>
-          <w:delText>2</w:delText>
-        </w:r>
-      </w:del>
-      <w:ins w:id="34" w:author="mina" w:date="2013-03-04T14:06:00Z">
-        <w:r>
-          <w:rPr>
-            <w:rFonts w:asciiTheme="minorBidi" w:hAnsiTheme="minorBidi" w:cstheme="minorBidi"/>
-            <w:color w:val="000000"/>
-          </w:rPr>
-          <w:t xml:space="preserve">Then they were asked to </w:t>
-        </w:r>
-      </w:ins>
-      <w:del w:id="35" w:author="mina" w:date="2013-03-04T14:02:00Z">
-        <w:r>
-          <w:rPr>
-            <w:rFonts w:asciiTheme="minorBidi" w:hAnsiTheme="minorBidi" w:cstheme="minorBidi"/>
-            <w:color w:val="000000"/>
-          </w:rPr>
-          <w:delText>. They were asked to</w:delText>
-        </w:r>
-      </w:del>
-      <w:r>
-        <w:rPr>
-          <w:rFonts w:asciiTheme="minorBidi" w:hAnsiTheme="minorBidi" w:cstheme="minorBidi"/>
-          <w:color w:val="000000"/>
-        </w:rPr>
-        <w:t xml:space="preserve"> fill out a </w:t>
-      </w:r>
-      <w:ins w:id="36" w:author="mina" w:date="2013-03-04T14:06:00Z">
-        <w:r>
-          <w:rPr>
-            <w:rFonts w:asciiTheme="minorBidi" w:hAnsiTheme="minorBidi" w:cstheme="minorBidi"/>
-            <w:color w:val="000000"/>
-          </w:rPr>
-          <w:t xml:space="preserve">pre-study </w:t>
-        </w:r>
-      </w:ins>
-      <w:del w:id="37" w:author="mina" w:date="2013-03-04T14:06:00Z">
-        <w:r>
-          <w:rPr>
-            <w:rFonts w:asciiTheme="minorBidi" w:hAnsiTheme="minorBidi" w:cstheme="minorBidi"/>
-            <w:color w:val="000000"/>
-          </w:rPr>
-          <w:delText>questionnaire (PRE-STUDY QUESTIONNAIRE) Appendix</w:delText>
-        </w:r>
-      </w:del>
-    </w:p>
-    <w:p>
-      <w:pPr>
-        <w:autoSpaceDE w:val="0"/>
-        <w:autoSpaceDN w:val="0"/>
-        <w:adjustRightInd w:val="0"/>
-        <w:spacing w:after="0" w:line="240" w:lineRule="auto"/>
-        <w:jc w:val="both"/>
-        <w:rPr>
-          <w:rFonts w:asciiTheme="minorBidi" w:hAnsiTheme="minorBidi" w:cstheme="minorBidi"/>
-          <w:color w:val="000000"/>
-        </w:rPr>
-        <w:pPrChange w:id="38" w:author="mina" w:date="2013-03-04T14:06:00Z">
-          <w:pPr>
-            <w:autoSpaceDE w:val="0"/>
-            <w:autoSpaceDN w:val="0"/>
-            <w:adjustRightInd w:val="0"/>
-            <w:spacing w:after="0" w:line="240" w:lineRule="auto"/>
-            <w:jc w:val="both"/>
-          </w:pPr>
-        </w:pPrChange>
-      </w:pPr>
-      <w:del w:id="39" w:author="mina" w:date="2013-03-04T14:06:00Z">
-        <w:r>
-          <w:rPr>
-            <w:rFonts w:asciiTheme="minorBidi" w:hAnsiTheme="minorBidi" w:cstheme="minorBidi"/>
-            <w:color w:val="007192"/>
-          </w:rPr>
-          <w:delText xml:space="preserve">C </w:delText>
-        </w:r>
-      </w:del>
-      <w:proofErr w:type="gramStart"/>
-      <w:r>
-        <w:rPr>
-          <w:rFonts w:asciiTheme="minorBidi" w:hAnsiTheme="minorBidi" w:cstheme="minorBidi"/>
-          <w:color w:val="000000"/>
-        </w:rPr>
-        <w:t>with</w:t>
-      </w:r>
-      <w:proofErr w:type="gramEnd"/>
-      <w:r>
-        <w:rPr>
-          <w:rFonts w:asciiTheme="minorBidi" w:hAnsiTheme="minorBidi" w:cstheme="minorBidi"/>
-          <w:color w:val="000000"/>
-        </w:rPr>
-        <w:t xml:space="preserve"> a few questions about their familiarity with the domain and their</w:t>
-      </w:r>
-      <w:r>
-        <w:rPr>
-          <w:rFonts w:asciiTheme="minorBidi" w:hAnsiTheme="minorBidi" w:cstheme="minorBidi"/>
-          <w:color w:val="000000"/>
-        </w:rPr>
-        <w:t xml:space="preserve"> </w:t>
-      </w:r>
-      <w:r>
-        <w:rPr>
-          <w:rFonts w:asciiTheme="minorBidi" w:hAnsiTheme="minorBidi" w:cstheme="minorBidi"/>
-          <w:color w:val="000000"/>
-        </w:rPr>
-        <w:t>experience with similar tools.</w:t>
-      </w:r>
-    </w:p>
-    <w:p>
-      <w:pPr>
-        <w:autoSpaceDE w:val="0"/>
-        <w:autoSpaceDN w:val="0"/>
-        <w:adjustRightInd w:val="0"/>
-        <w:spacing w:after="0" w:line="240" w:lineRule="auto"/>
-        <w:jc w:val="both"/>
-        <w:rPr>
-          <w:del w:id="40" w:author="mina" w:date="2013-03-04T14:08:00Z"/>
-          <w:rFonts w:asciiTheme="minorBidi" w:hAnsiTheme="minorBidi" w:cstheme="minorBidi"/>
-          <w:color w:val="007192"/>
-        </w:rPr>
-        <w:pPrChange w:id="41" w:author="mina" w:date="2013-03-04T14:08:00Z">
-          <w:pPr>
-            <w:autoSpaceDE w:val="0"/>
-            <w:autoSpaceDN w:val="0"/>
-            <w:adjustRightInd w:val="0"/>
-            <w:spacing w:after="0" w:line="240" w:lineRule="auto"/>
-            <w:jc w:val="both"/>
-          </w:pPr>
-        </w:pPrChange>
-      </w:pPr>
-      <w:del w:id="42" w:author="mina" w:date="2013-03-04T14:08:00Z">
-        <w:r>
-          <w:rPr>
-            <w:rFonts w:asciiTheme="minorBidi" w:hAnsiTheme="minorBidi" w:cstheme="minorBidi"/>
-            <w:color w:val="000000"/>
-          </w:rPr>
-          <w:delText xml:space="preserve">3. </w:delText>
-        </w:r>
-      </w:del>
-      <w:r>
-        <w:rPr>
-          <w:rFonts w:asciiTheme="minorBidi" w:hAnsiTheme="minorBidi" w:cstheme="minorBidi"/>
-          <w:color w:val="000000"/>
-        </w:rPr>
-        <w:t>The</w:t>
-      </w:r>
-      <w:ins w:id="43" w:author="mina" w:date="2013-03-04T14:08:00Z">
-        <w:r>
-          <w:rPr>
-            <w:rFonts w:asciiTheme="minorBidi" w:hAnsiTheme="minorBidi" w:cstheme="minorBidi"/>
-            <w:color w:val="000000"/>
-          </w:rPr>
-          <w:t>y were given the</w:t>
-        </w:r>
-      </w:ins>
-      <w:r>
-        <w:rPr>
-          <w:rFonts w:asciiTheme="minorBidi" w:hAnsiTheme="minorBidi" w:cstheme="minorBidi"/>
-          <w:color w:val="000000"/>
-        </w:rPr>
-        <w:t xml:space="preserve"> Study Task/Data Description </w:t>
-      </w:r>
-      <w:del w:id="44" w:author="mina" w:date="2013-03-04T14:08:00Z">
-        <w:r>
-          <w:rPr>
-            <w:rFonts w:asciiTheme="minorBidi" w:hAnsiTheme="minorBidi" w:cstheme="minorBidi"/>
-            <w:color w:val="000000"/>
-          </w:rPr>
-          <w:delText xml:space="preserve">(STUDY TASK/DATA DESCRIPTION) Appendix </w:delText>
-        </w:r>
-        <w:r>
-          <w:rPr>
-            <w:rFonts w:asciiTheme="minorBidi" w:hAnsiTheme="minorBidi" w:cstheme="minorBidi"/>
-            <w:color w:val="007192"/>
-          </w:rPr>
-          <w:delText>C</w:delText>
-        </w:r>
-      </w:del>
-    </w:p>
-    <w:p>
-      <w:pPr>
-        <w:autoSpaceDE w:val="0"/>
-        <w:autoSpaceDN w:val="0"/>
-        <w:adjustRightInd w:val="0"/>
-        <w:spacing w:after="0" w:line="240" w:lineRule="auto"/>
-        <w:jc w:val="both"/>
-        <w:rPr>
-          <w:rFonts w:asciiTheme="minorBidi" w:hAnsiTheme="minorBidi" w:cstheme="minorBidi"/>
-          <w:color w:val="000000"/>
-        </w:rPr>
-        <w:pPrChange w:id="45" w:author="mina" w:date="2013-03-04T14:08:00Z">
-          <w:pPr>
-            <w:autoSpaceDE w:val="0"/>
-            <w:autoSpaceDN w:val="0"/>
-            <w:adjustRightInd w:val="0"/>
-            <w:spacing w:after="0" w:line="240" w:lineRule="auto"/>
-            <w:jc w:val="both"/>
-          </w:pPr>
-        </w:pPrChange>
-      </w:pPr>
-      <w:del w:id="46" w:author="mina" w:date="2013-03-04T14:08:00Z">
-        <w:r>
-          <w:rPr>
-            <w:rFonts w:asciiTheme="minorBidi" w:hAnsiTheme="minorBidi" w:cstheme="minorBidi"/>
-            <w:color w:val="000000"/>
-          </w:rPr>
-          <w:delText>was given to them</w:delText>
-        </w:r>
-      </w:del>
-      <w:r>
-        <w:rPr>
-          <w:rFonts w:asciiTheme="minorBidi" w:hAnsiTheme="minorBidi" w:cstheme="minorBidi"/>
-          <w:color w:val="000000"/>
-        </w:rPr>
-        <w:t>. After they read it, they were trained for 10 minutes to learn to</w:t>
-      </w:r>
-      <w:r>
-        <w:rPr>
-          <w:rFonts w:asciiTheme="minorBidi" w:hAnsiTheme="minorBidi" w:cstheme="minorBidi"/>
-          <w:color w:val="000000"/>
-        </w:rPr>
-        <w:t xml:space="preserve"> </w:t>
-      </w:r>
-      <w:r>
-        <w:rPr>
-          <w:rFonts w:asciiTheme="minorBidi" w:hAnsiTheme="minorBidi" w:cstheme="minorBidi"/>
-          <w:color w:val="000000"/>
-        </w:rPr>
-        <w:t>use the basic features of the software.</w:t>
-      </w:r>
-    </w:p>
-    <w:p>
-      <w:pPr>
-        <w:autoSpaceDE w:val="0"/>
-        <w:autoSpaceDN w:val="0"/>
-        <w:adjustRightInd w:val="0"/>
-        <w:spacing w:after="0" w:line="240" w:lineRule="auto"/>
-        <w:jc w:val="both"/>
-        <w:rPr>
-          <w:rFonts w:asciiTheme="minorBidi" w:hAnsiTheme="minorBidi" w:cstheme="minorBidi"/>
-          <w:color w:val="000000"/>
-        </w:rPr>
-        <w:pPrChange w:id="47" w:author="mina" w:date="2013-03-04T14:12:00Z">
-          <w:pPr>
-            <w:autoSpaceDE w:val="0"/>
-            <w:autoSpaceDN w:val="0"/>
-            <w:adjustRightInd w:val="0"/>
-            <w:spacing w:after="0" w:line="240" w:lineRule="auto"/>
-            <w:jc w:val="both"/>
-          </w:pPr>
-        </w:pPrChange>
-      </w:pPr>
-      <w:r>
-        <w:rPr>
-          <w:rFonts w:asciiTheme="minorBidi" w:hAnsiTheme="minorBidi" w:cstheme="minorBidi"/>
-          <w:color w:val="000000"/>
-        </w:rPr>
-        <w:t>They used the system for 30 minutes. They were encouraged to write down their</w:t>
-      </w:r>
-      <w:r>
-        <w:rPr>
-          <w:rFonts w:asciiTheme="minorBidi" w:hAnsiTheme="minorBidi" w:cstheme="minorBidi"/>
-          <w:color w:val="000000"/>
-        </w:rPr>
-        <w:t xml:space="preserve"> </w:t>
-      </w:r>
-      <w:r>
-        <w:rPr>
-          <w:rFonts w:asciiTheme="minorBidi" w:hAnsiTheme="minorBidi" w:cstheme="minorBidi"/>
-          <w:color w:val="000000"/>
-        </w:rPr>
-        <w:t>findings, think aloud and express their thoughts, concerns and their questions at any</w:t>
-      </w:r>
-      <w:r>
-        <w:rPr>
-          <w:rFonts w:asciiTheme="minorBidi" w:hAnsiTheme="minorBidi" w:cstheme="minorBidi"/>
-          <w:color w:val="000000"/>
-        </w:rPr>
-        <w:t xml:space="preserve"> </w:t>
-      </w:r>
-      <w:r>
-        <w:rPr>
-          <w:rFonts w:asciiTheme="minorBidi" w:hAnsiTheme="minorBidi" w:cstheme="minorBidi"/>
-          <w:color w:val="000000"/>
-        </w:rPr>
-        <w:t xml:space="preserve">time during the study. </w:t>
-      </w:r>
-      <w:del w:id="48" w:author="mina" w:date="2013-03-04T14:10:00Z">
-        <w:r>
-          <w:rPr>
-            <w:rFonts w:asciiTheme="minorBidi" w:hAnsiTheme="minorBidi" w:cstheme="minorBidi"/>
-            <w:color w:val="000000"/>
-          </w:rPr>
-          <w:delText>I used</w:delText>
-        </w:r>
-      </w:del>
-      <w:ins w:id="49" w:author="mina" w:date="2013-03-04T14:10:00Z">
-        <w:r>
-          <w:rPr>
-            <w:rFonts w:asciiTheme="minorBidi" w:hAnsiTheme="minorBidi" w:cstheme="minorBidi"/>
-            <w:color w:val="000000"/>
-          </w:rPr>
-          <w:t xml:space="preserve">Experimenter </w:t>
+          <w:t>T</w:t>
         </w:r>
         <w:r>
           <w:rPr>
             <w:rFonts w:asciiTheme="minorBidi" w:hAnsiTheme="minorBidi" w:cstheme="minorBidi"/>
             <w:color w:val="000000"/>
           </w:rPr>
-          <w:t>used</w:t>
+          <w:t xml:space="preserve">he </w:t>
         </w:r>
       </w:ins>
       <w:r>
@@ -8324,64 +8469,18 @@
           <w:rFonts w:asciiTheme="minorBidi" w:hAnsiTheme="minorBidi" w:cstheme="minorBidi"/>
           <w:color w:val="000000"/>
         </w:rPr>
-        <w:t xml:space="preserve"> pen and paper and took notes from </w:t>
-      </w:r>
-      <w:del w:id="50" w:author="mina" w:date="2013-03-04T14:11:00Z">
+        <w:t xml:space="preserve">given time can interfere with </w:t>
+      </w:r>
+      <w:del w:id="37" w:author="mina" w:date="2013-03-04T14:23:00Z">
         <w:r>
           <w:rPr>
             <w:rFonts w:asciiTheme="minorBidi" w:hAnsiTheme="minorBidi" w:cstheme="minorBidi"/>
             <w:color w:val="000000"/>
           </w:rPr>
-          <w:delText xml:space="preserve">what I </w:delText>
+          <w:delText xml:space="preserve">their </w:delText>
         </w:r>
       </w:del>
-      <w:r>
-        <w:rPr>
-          <w:rFonts w:asciiTheme="minorBidi" w:hAnsiTheme="minorBidi" w:cstheme="minorBidi"/>
-          <w:color w:val="000000"/>
-        </w:rPr>
-        <w:t>observ</w:t>
-      </w:r>
-      <w:ins w:id="51" w:author="mina" w:date="2013-03-04T14:11:00Z">
-        <w:r>
-          <w:rPr>
-            <w:rFonts w:asciiTheme="minorBidi" w:hAnsiTheme="minorBidi" w:cstheme="minorBidi"/>
-            <w:color w:val="000000"/>
-          </w:rPr>
-          <w:t xml:space="preserve">ations of </w:t>
-        </w:r>
-      </w:ins>
-      <w:del w:id="52" w:author="mina" w:date="2013-03-04T14:11:00Z">
-        <w:r>
-          <w:rPr>
-            <w:rFonts w:asciiTheme="minorBidi" w:hAnsiTheme="minorBidi" w:cstheme="minorBidi"/>
-            <w:color w:val="000000"/>
-          </w:rPr>
-          <w:delText>ed</w:delText>
-        </w:r>
-        <w:r>
-          <w:rPr>
-            <w:rFonts w:asciiTheme="minorBidi" w:hAnsiTheme="minorBidi" w:cstheme="minorBidi"/>
-            <w:color w:val="000000"/>
-          </w:rPr>
-          <w:delText xml:space="preserve"> </w:delText>
-        </w:r>
-        <w:r>
-          <w:rPr>
-            <w:rFonts w:asciiTheme="minorBidi" w:hAnsiTheme="minorBidi" w:cstheme="minorBidi"/>
-            <w:color w:val="000000"/>
-          </w:rPr>
-          <w:delText>from the</w:delText>
-        </w:r>
-        <w:r>
-          <w:rPr>
-            <w:rFonts w:asciiTheme="minorBidi" w:hAnsiTheme="minorBidi" w:cstheme="minorBidi"/>
-            <w:color w:val="000000"/>
-          </w:rPr>
-          <w:delText>ir</w:delText>
-        </w:r>
-      </w:del>
-      <w:ins w:id="53" w:author="mina" w:date="2013-03-04T14:11:00Z">
+      <w:ins w:id="38" w:author="mina" w:date="2013-03-04T14:23:00Z">
         <w:r>
           <w:rPr>
             <w:rFonts w:asciiTheme="minorBidi" w:hAnsiTheme="minorBidi" w:cstheme="minorBidi"/>
@@ -8389,29 +8488,901 @@
           </w:rPr>
           <w:t>participants’</w:t>
         </w:r>
-      </w:ins>
-      <w:r>
-        <w:rPr>
-          <w:rFonts w:asciiTheme="minorBidi" w:hAnsiTheme="minorBidi" w:cstheme="minorBidi"/>
-          <w:color w:val="000000"/>
-        </w:rPr>
-        <w:t xml:space="preserve"> use of the tool. </w:t>
-      </w:r>
-      <w:moveFromRangeStart w:id="54" w:author="mina" w:date="2013-03-04T14:12:00Z" w:name="move350169684"/>
-      <w:moveFrom w:id="55" w:author="mina" w:date="2013-03-04T14:12:00Z">
         <w:r>
           <w:rPr>
             <w:rFonts w:asciiTheme="minorBidi" w:hAnsiTheme="minorBidi" w:cstheme="minorBidi"/>
             <w:color w:val="000000"/>
           </w:rPr>
-          <w:t xml:space="preserve">It is worth </w:t>
+          <w:t xml:space="preserve"> </w:t>
+        </w:r>
+      </w:ins>
+      <w:r>
+        <w:rPr>
+          <w:rFonts w:asciiTheme="minorBidi" w:hAnsiTheme="minorBidi" w:cstheme="minorBidi"/>
+          <w:color w:val="000000"/>
+        </w:rPr>
+        <w:t>solving task. However, the accuracy of the answers is not studies in this research, and only the process of the problem solving using the tool is considered.</w:t>
+      </w:r>
+    </w:p>
+    <w:p>
+      <w:pPr>
+        <w:autoSpaceDE w:val="0"/>
+        <w:autoSpaceDN w:val="0"/>
+        <w:adjustRightInd w:val="0"/>
+        <w:spacing w:after="0" w:line="240" w:lineRule="auto"/>
+        <w:jc w:val="both"/>
+        <w:rPr>
+          <w:ins w:id="39" w:author="mina" w:date="2013-03-04T15:08:00Z"/>
+          <w:rFonts w:asciiTheme="minorBidi" w:hAnsiTheme="minorBidi" w:cstheme="minorBidi"/>
+          <w:color w:val="000000"/>
+        </w:rPr>
+      </w:pPr>
+    </w:p>
+    <w:p>
+      <w:pPr>
+        <w:rPr>
+          <w:rFonts w:ascii="CMR10" w:hAnsi="CMR10" w:cs="CMR10"/>
+        </w:rPr>
+      </w:pPr>
+      <w:ins w:id="40" w:author="mina" w:date="2013-03-04T15:09:00Z">
+        <w:r>
+          <w:rPr>
+            <w:rFonts w:ascii="CMR10" w:hAnsi="CMR10" w:cs="CMR10"/>
+          </w:rPr>
+          <w:t xml:space="preserve">4.6. </w:t>
+        </w:r>
+      </w:ins>
+      <w:del w:id="41" w:author="mina" w:date="2013-03-04T15:20:00Z">
+        <w:r>
+          <w:rPr>
+            <w:rFonts w:ascii="CMR10" w:hAnsi="CMR10" w:cs="CMR10"/>
+          </w:rPr>
+          <w:delText>dataset</w:delText>
+        </w:r>
+      </w:del>
+      <w:ins w:id="42" w:author="mina" w:date="2013-03-04T15:20:00Z">
+        <w:r>
+          <w:rPr>
+            <w:rFonts w:ascii="CMR10" w:hAnsi="CMR10" w:cs="CMR10"/>
+          </w:rPr>
+          <w:t>Data</w:t>
+        </w:r>
+      </w:ins>
+    </w:p>
+    <w:p>
+      <w:pPr>
+        <w:autoSpaceDE w:val="0"/>
+        <w:autoSpaceDN w:val="0"/>
+        <w:adjustRightInd w:val="0"/>
+        <w:spacing w:after="0" w:line="240" w:lineRule="auto"/>
+        <w:rPr>
+          <w:del w:id="43" w:author="mina" w:date="2013-03-04T15:11:00Z"/>
+          <w:rFonts w:ascii="CMR10" w:hAnsi="CMR10" w:cs="CMR10"/>
+          <w:color w:val="000000"/>
+        </w:rPr>
+      </w:pPr>
+      <w:r>
+        <w:rPr>
+          <w:rFonts w:ascii="CMR10" w:hAnsi="CMR10" w:cs="CMR10"/>
+          <w:color w:val="000000"/>
+        </w:rPr>
+        <w:t xml:space="preserve">We use a synthetic data-set from the VAST Challenge 2010, Mini Challenge 3 created by </w:t>
+      </w:r>
+      <w:proofErr w:type="spellStart"/>
+      <w:r>
+        <w:rPr>
+          <w:rFonts w:ascii="CMR10" w:hAnsi="CMR10" w:cs="CMR10"/>
+          <w:color w:val="000000"/>
+        </w:rPr>
+        <w:t>Konecni</w:t>
+      </w:r>
+      <w:proofErr w:type="spellEnd"/>
+      <w:r>
+        <w:rPr>
+          <w:rFonts w:ascii="CMR10" w:hAnsi="CMR10" w:cs="CMR10"/>
+          <w:color w:val="000000"/>
+        </w:rPr>
+        <w:t xml:space="preserve"> [</w:t>
+      </w:r>
+      <w:r>
+        <w:rPr>
+          <w:rFonts w:ascii="CMR10" w:hAnsi="CMR10" w:cs="CMR10"/>
+          <w:color w:val="616EC5"/>
+        </w:rPr>
+        <w:t>20</w:t>
+      </w:r>
+      <w:r>
+        <w:rPr>
+          <w:rFonts w:ascii="CMR10" w:hAnsi="CMR10" w:cs="CMR10"/>
+          <w:color w:val="000000"/>
+        </w:rPr>
+        <w:t xml:space="preserve">]. VAST Mini Challenge 3 is </w:t>
+      </w:r>
+      <w:del w:id="44" w:author="mina" w:date="2013-03-04T15:14:00Z">
+        <w:r>
+          <w:rPr>
+            <w:rFonts w:ascii="CMR10" w:hAnsi="CMR10" w:cs="CMR10"/>
+            <w:color w:val="000000"/>
+          </w:rPr>
+          <w:delText>about an illegal arms</w:delText>
+        </w:r>
+      </w:del>
+      <w:proofErr w:type="gramStart"/>
+      <w:ins w:id="45" w:author="mina" w:date="2013-03-04T15:14:00Z">
+        <w:r>
+          <w:rPr>
+            <w:rFonts w:ascii="CMR10" w:hAnsi="CMR10" w:cs="CMR10"/>
+            <w:color w:val="000000"/>
+          </w:rPr>
+          <w:t>about an illegal arms</w:t>
+        </w:r>
+      </w:ins>
+      <w:proofErr w:type="gramEnd"/>
+      <w:r>
+        <w:rPr>
+          <w:rFonts w:ascii="CMR10" w:hAnsi="CMR10" w:cs="CMR10"/>
+          <w:color w:val="000000"/>
+        </w:rPr>
+        <w:t xml:space="preserve"> dealing scenario</w:t>
+      </w:r>
+      <w:r>
+        <w:rPr>
+          <w:rFonts w:ascii="CMR8" w:hAnsi="CMR8" w:cs="CMR8"/>
+          <w:color w:val="007192"/>
+          <w:sz w:val="16"/>
+          <w:szCs w:val="16"/>
+        </w:rPr>
+        <w:t xml:space="preserve"> </w:t>
+      </w:r>
+      <w:r>
+        <w:rPr>
+          <w:rFonts w:ascii="CMR10" w:hAnsi="CMR10" w:cs="CMR10"/>
+          <w:color w:val="000000"/>
+        </w:rPr>
+        <w:t xml:space="preserve">in which one of the dealers called Nicolai died in a hospital with symptoms consistent with </w:t>
+      </w:r>
+      <w:proofErr w:type="spellStart"/>
+      <w:r>
+        <w:rPr>
+          <w:rFonts w:ascii="CMR10" w:hAnsi="CMR10" w:cs="CMR10"/>
+          <w:color w:val="000000"/>
+        </w:rPr>
+        <w:t>Drafa</w:t>
+      </w:r>
+      <w:proofErr w:type="spellEnd"/>
+      <w:r>
+        <w:rPr>
+          <w:rFonts w:ascii="CMR10" w:hAnsi="CMR10" w:cs="CMR10"/>
+          <w:color w:val="000000"/>
+        </w:rPr>
+        <w:t xml:space="preserve"> Fever. In order to develop pandemic response plans, public health organizations need to get more information about the disease</w:t>
+      </w:r>
+      <w:ins w:id="46" w:author="mina" w:date="2013-03-04T15:10:00Z">
+        <w:r>
+          <w:rPr>
+            <w:rFonts w:ascii="CMR10" w:hAnsi="CMR10" w:cs="CMR10"/>
+            <w:color w:val="000000"/>
+          </w:rPr>
+          <w:t xml:space="preserve"> using Nicolai</w:t>
+        </w:r>
+      </w:ins>
+      <w:ins w:id="47" w:author="mina" w:date="2013-03-04T15:12:00Z">
+        <w:r>
+          <w:rPr>
+            <w:rFonts w:ascii="CMR10" w:hAnsi="CMR10" w:cs="CMR10"/>
+            <w:color w:val="000000"/>
+          </w:rPr>
+          <w:t>,</w:t>
+        </w:r>
+      </w:ins>
+      <w:ins w:id="48" w:author="mina" w:date="2013-03-04T15:10:00Z">
+        <w:r>
+          <w:rPr>
+            <w:rFonts w:ascii="CMR10" w:hAnsi="CMR10" w:cs="CMR10"/>
+            <w:color w:val="000000"/>
+          </w:rPr>
+          <w:t xml:space="preserve"> his contacts</w:t>
+        </w:r>
+      </w:ins>
+      <w:ins w:id="49" w:author="mina" w:date="2013-03-04T15:12:00Z">
+        <w:r>
+          <w:rPr>
+            <w:rFonts w:ascii="CMR10" w:hAnsi="CMR10" w:cs="CMR10"/>
+            <w:color w:val="000000"/>
+          </w:rPr>
+          <w:t xml:space="preserve"> and </w:t>
+        </w:r>
+        <w:r>
+          <w:rPr>
+            <w:rFonts w:ascii="CMR10" w:hAnsi="CMR10" w:cs="CMR10"/>
+            <w:color w:val="000000"/>
+          </w:rPr>
+          <w:t xml:space="preserve">other patients with </w:t>
+        </w:r>
+        <w:r>
+          <w:rPr>
+            <w:rFonts w:ascii="CMR10" w:hAnsi="CMR10" w:cs="CMR10"/>
+            <w:color w:val="000000"/>
+          </w:rPr>
+          <w:lastRenderedPageBreak/>
+          <w:t xml:space="preserve">similar </w:t>
+        </w:r>
+      </w:ins>
+      <w:del w:id="50" w:author="mina" w:date="2013-03-04T15:11:00Z">
+        <w:r>
+          <w:rPr>
+            <w:rFonts w:ascii="CMR10" w:hAnsi="CMR10" w:cs="CMR10"/>
+            <w:color w:val="000000"/>
+          </w:rPr>
+          <w:delText>. Health professionals Nicolai’s health information to discover his contacts. Health officials have access to the genetic information of 56 patients (including</w:delText>
+        </w:r>
+      </w:del>
+    </w:p>
+    <w:p>
+      <w:pPr>
+        <w:autoSpaceDE w:val="0"/>
+        <w:autoSpaceDN w:val="0"/>
+        <w:adjustRightInd w:val="0"/>
+        <w:spacing w:after="0" w:line="240" w:lineRule="auto"/>
+        <w:rPr>
+          <w:del w:id="51" w:author="mina" w:date="2013-03-04T15:11:00Z"/>
+          <w:rFonts w:ascii="CMR10" w:hAnsi="CMR10" w:cs="CMR10"/>
+          <w:color w:val="000000"/>
+        </w:rPr>
+      </w:pPr>
+      <w:del w:id="52" w:author="mina" w:date="2013-03-04T15:11:00Z">
+        <w:r>
+          <w:rPr>
+            <w:rFonts w:ascii="CMR10" w:hAnsi="CMR10" w:cs="CMR10"/>
+            <w:color w:val="000000"/>
+          </w:rPr>
+          <w:delText>Nicolai) that developed similar symptoms. They know that as the Drafa virus spreads from</w:delText>
+        </w:r>
+      </w:del>
+    </w:p>
+    <w:p>
+      <w:pPr>
+        <w:autoSpaceDE w:val="0"/>
+        <w:autoSpaceDN w:val="0"/>
+        <w:adjustRightInd w:val="0"/>
+        <w:spacing w:after="0" w:line="240" w:lineRule="auto"/>
+        <w:rPr>
+          <w:del w:id="53" w:author="mina" w:date="2013-03-04T15:11:00Z"/>
+          <w:rFonts w:ascii="CMR10" w:hAnsi="CMR10" w:cs="CMR10"/>
+          <w:color w:val="000000"/>
+        </w:rPr>
+      </w:pPr>
+      <w:del w:id="54" w:author="mina" w:date="2013-03-04T15:11:00Z">
+        <w:r>
+          <w:rPr>
+            <w:rFonts w:ascii="CMR10" w:hAnsi="CMR10" w:cs="CMR10"/>
+            <w:color w:val="000000"/>
+          </w:rPr>
+          <w:delText>host to host, it mutates and evolves. For the given scenario, diagnostic tests confirm that</w:delText>
+        </w:r>
+      </w:del>
+    </w:p>
+    <w:p>
+      <w:pPr>
+        <w:autoSpaceDE w:val="0"/>
+        <w:autoSpaceDN w:val="0"/>
+        <w:adjustRightInd w:val="0"/>
+        <w:spacing w:after="0" w:line="240" w:lineRule="auto"/>
+        <w:rPr>
+          <w:del w:id="55" w:author="mina" w:date="2013-03-04T15:11:00Z"/>
+          <w:rFonts w:ascii="CMR10" w:hAnsi="CMR10" w:cs="CMR10"/>
+          <w:color w:val="000000"/>
+        </w:rPr>
+      </w:pPr>
+      <w:del w:id="56" w:author="mina" w:date="2013-03-04T15:11:00Z">
+        <w:r>
+          <w:rPr>
+            <w:rFonts w:ascii="CMR10" w:hAnsi="CMR10" w:cs="CMR10"/>
+            <w:color w:val="000000"/>
+          </w:rPr>
+          <w:delText>the current outbreak is an evolved viral form (i.e. mutant strain) of the Drafa virus with</w:delText>
+        </w:r>
+      </w:del>
+    </w:p>
+    <w:p>
+      <w:pPr>
+        <w:autoSpaceDE w:val="0"/>
+        <w:autoSpaceDN w:val="0"/>
+        <w:adjustRightInd w:val="0"/>
+        <w:spacing w:after="0" w:line="240" w:lineRule="auto"/>
+        <w:rPr>
+          <w:del w:id="57" w:author="mina" w:date="2013-03-04T15:13:00Z"/>
+          <w:rFonts w:ascii="CMR10" w:hAnsi="CMR10" w:cs="CMR10"/>
+          <w:color w:val="000000"/>
+        </w:rPr>
+      </w:pPr>
+      <w:del w:id="58" w:author="mina" w:date="2013-03-04T15:11:00Z">
+        <w:r>
+          <w:rPr>
+            <w:rFonts w:ascii="CMR10" w:hAnsi="CMR10" w:cs="CMR10"/>
+            <w:color w:val="000000"/>
+          </w:rPr>
+          <w:delText xml:space="preserve">a number of bases that modified over time. </w:delText>
+        </w:r>
+      </w:del>
+      <w:del w:id="59" w:author="mina" w:date="2013-03-04T15:12:00Z">
+        <w:r>
+          <w:rPr>
+            <w:rFonts w:ascii="CMR10" w:hAnsi="CMR10" w:cs="CMR10"/>
+            <w:color w:val="000000"/>
+          </w:rPr>
+          <w:delText>The</w:delText>
+        </w:r>
+      </w:del>
+      <w:proofErr w:type="gramStart"/>
+      <w:ins w:id="60" w:author="mina" w:date="2013-03-04T15:12:00Z">
+        <w:r>
+          <w:rPr>
+            <w:rFonts w:ascii="CMR10" w:hAnsi="CMR10" w:cs="CMR10"/>
+            <w:color w:val="000000"/>
+          </w:rPr>
+          <w:t>symptoms</w:t>
+        </w:r>
+        <w:proofErr w:type="gramEnd"/>
+        <w:r>
+          <w:rPr>
+            <w:rFonts w:ascii="CMR10" w:hAnsi="CMR10" w:cs="CMR10"/>
+            <w:color w:val="000000"/>
+          </w:rPr>
+          <w:t xml:space="preserve">. </w:t>
+        </w:r>
+      </w:ins>
+      <w:del w:id="61" w:author="mina" w:date="2013-03-04T15:13:00Z">
+        <w:r>
+          <w:rPr>
+            <w:rFonts w:ascii="CMR10" w:hAnsi="CMR10" w:cs="CMR10"/>
+            <w:color w:val="000000"/>
+          </w:rPr>
+          <w:delText xml:space="preserve"> first two questions are about relating the</w:delText>
+        </w:r>
+      </w:del>
+    </w:p>
+    <w:p>
+      <w:pPr>
+        <w:autoSpaceDE w:val="0"/>
+        <w:autoSpaceDN w:val="0"/>
+        <w:adjustRightInd w:val="0"/>
+        <w:spacing w:after="0" w:line="240" w:lineRule="auto"/>
+        <w:rPr>
+          <w:del w:id="62" w:author="mina" w:date="2013-03-04T15:13:00Z"/>
+          <w:rFonts w:ascii="CMR10" w:hAnsi="CMR10" w:cs="CMR10"/>
+          <w:color w:val="000000"/>
+        </w:rPr>
+      </w:pPr>
+      <w:del w:id="63" w:author="mina" w:date="2013-03-04T15:13:00Z">
+        <w:r>
+          <w:rPr>
+            <w:rFonts w:ascii="CMR10" w:hAnsi="CMR10" w:cs="CMR10"/>
+            <w:color w:val="000000"/>
+          </w:rPr>
+          <w:delText>disease characteristics to new viral strains. The first Challenge task consists of questions</w:delText>
+        </w:r>
+      </w:del>
+    </w:p>
+    <w:p>
+      <w:pPr>
+        <w:rPr>
+          <w:del w:id="64" w:author="mina" w:date="2013-03-04T15:13:00Z"/>
+          <w:rFonts w:ascii="CMR10" w:hAnsi="CMR10" w:cs="CMR10"/>
+          <w:color w:val="000000"/>
+        </w:rPr>
+      </w:pPr>
+      <w:del w:id="65" w:author="mina" w:date="2013-03-04T15:13:00Z">
+        <w:r>
+          <w:rPr>
+            <w:rFonts w:ascii="CMR10" w:hAnsi="CMR10" w:cs="CMR10"/>
+            <w:color w:val="000000"/>
+          </w:rPr>
+          <w:delText>about the distance between strains.</w:delText>
+        </w:r>
+      </w:del>
+    </w:p>
+    <w:p>
+      <w:pPr>
+        <w:autoSpaceDE w:val="0"/>
+        <w:autoSpaceDN w:val="0"/>
+        <w:adjustRightInd w:val="0"/>
+        <w:spacing w:after="0" w:line="240" w:lineRule="auto"/>
+        <w:rPr>
+          <w:del w:id="66" w:author="mina" w:date="2013-03-04T15:17:00Z"/>
+          <w:rFonts w:ascii="CMR10" w:hAnsi="CMR10" w:cs="CMR10"/>
+          <w:color w:val="000000"/>
+        </w:rPr>
+      </w:pPr>
+      <w:r>
+        <w:rPr>
+          <w:rFonts w:ascii="CMR10" w:hAnsi="CMR10" w:cs="CMR10"/>
+        </w:rPr>
+        <w:t>The data-set consists of 56 strains of a particular original virus, which are the result of</w:t>
+      </w:r>
+      <w:r>
+        <w:rPr>
+          <w:rFonts w:ascii="CMR10" w:hAnsi="CMR10" w:cs="CMR10"/>
+        </w:rPr>
+        <w:t xml:space="preserve"> </w:t>
+      </w:r>
+      <w:r>
+        <w:rPr>
+          <w:rFonts w:ascii="CMR10" w:hAnsi="CMR10" w:cs="CMR10"/>
+        </w:rPr>
+        <w:t>spreading of a disease over time to different infected people. Each of these strains has a gene</w:t>
+      </w:r>
+      <w:r>
+        <w:rPr>
+          <w:rFonts w:ascii="CMR10" w:hAnsi="CMR10" w:cs="CMR10"/>
+        </w:rPr>
+        <w:t xml:space="preserve"> </w:t>
+      </w:r>
+      <w:r>
+        <w:rPr>
+          <w:rFonts w:ascii="CMR10" w:hAnsi="CMR10" w:cs="CMR10"/>
+        </w:rPr>
+        <w:t>sequence of 1400 nucleotides with one or more nucleotide changes from the original virus’s</w:t>
+      </w:r>
+      <w:r>
+        <w:rPr>
+          <w:rFonts w:ascii="CMR10" w:hAnsi="CMR10" w:cs="CMR10"/>
+        </w:rPr>
+        <w:t xml:space="preserve"> </w:t>
+      </w:r>
+      <w:r>
+        <w:rPr>
+          <w:rFonts w:ascii="CMR10" w:hAnsi="CMR10" w:cs="CMR10"/>
+        </w:rPr>
+        <w:t xml:space="preserve">sequence. </w:t>
+      </w:r>
+      <w:r>
+        <w:rPr>
+          <w:rFonts w:ascii="CMR10" w:hAnsi="CMR10" w:cs="CMR10"/>
+          <w:color w:val="000000"/>
+        </w:rPr>
+        <w:t xml:space="preserve">There </w:t>
+      </w:r>
+      <w:proofErr w:type="gramStart"/>
+      <w:r>
+        <w:rPr>
+          <w:rFonts w:ascii="CMR10" w:hAnsi="CMR10" w:cs="CMR10"/>
+          <w:color w:val="000000"/>
+        </w:rPr>
+        <w:t>are</w:t>
+      </w:r>
+      <w:proofErr w:type="gramEnd"/>
+      <w:r>
+        <w:rPr>
+          <w:rFonts w:ascii="CMR10" w:hAnsi="CMR10" w:cs="CMR10"/>
+          <w:color w:val="000000"/>
+        </w:rPr>
+        <w:t xml:space="preserve"> </w:t>
+      </w:r>
+      <w:ins w:id="67" w:author="mina" w:date="2013-03-04T15:19:00Z">
+        <w:r>
+          <w:rPr>
+            <w:rFonts w:ascii="CMR10" w:hAnsi="CMR10" w:cs="CMR10"/>
+            <w:color w:val="000000"/>
+          </w:rPr>
+          <w:t xml:space="preserve">also information about </w:t>
+        </w:r>
+      </w:ins>
+      <w:r>
+        <w:rPr>
+          <w:rFonts w:ascii="CMR10" w:hAnsi="CMR10" w:cs="CMR10"/>
+          <w:color w:val="000000"/>
+        </w:rPr>
+        <w:t xml:space="preserve">some characteristics for each of the evolved viral strains </w:t>
+      </w:r>
+      <w:del w:id="68" w:author="mina" w:date="2013-03-04T15:17:00Z">
+        <w:r>
+          <w:rPr>
+            <w:rFonts w:ascii="CMR10" w:hAnsi="CMR10" w:cs="CMR10"/>
+            <w:color w:val="000000"/>
+          </w:rPr>
+          <w:delText>and an explanation</w:delText>
+        </w:r>
+      </w:del>
+    </w:p>
+    <w:p>
+      <w:pPr>
+        <w:autoSpaceDE w:val="0"/>
+        <w:autoSpaceDN w:val="0"/>
+        <w:adjustRightInd w:val="0"/>
+        <w:spacing w:after="0" w:line="240" w:lineRule="auto"/>
+        <w:rPr>
+          <w:del w:id="69" w:author="mina" w:date="2013-03-04T15:18:00Z"/>
+          <w:rFonts w:ascii="CMR10" w:hAnsi="CMR10" w:cs="CMR10"/>
+          <w:color w:val="000000"/>
+        </w:rPr>
+      </w:pPr>
+      <w:del w:id="70" w:author="mina" w:date="2013-03-04T15:17:00Z">
+        <w:r>
+          <w:rPr>
+            <w:rFonts w:ascii="CMR10" w:hAnsi="CMR10" w:cs="CMR10"/>
+            <w:color w:val="000000"/>
+          </w:rPr>
+          <w:delText xml:space="preserve">about the table. </w:delText>
+        </w:r>
+      </w:del>
+      <w:del w:id="71" w:author="mina" w:date="2013-03-04T15:18:00Z">
+        <w:r>
+          <w:rPr>
+            <w:rFonts w:ascii="CMR10" w:hAnsi="CMR10" w:cs="CMR10"/>
+            <w:color w:val="000000"/>
+          </w:rPr>
+          <w:delText xml:space="preserve">This table consists information for 56 strains. Table </w:delText>
+        </w:r>
+        <w:r>
+          <w:rPr>
+            <w:rFonts w:ascii="CMR10" w:hAnsi="CMR10" w:cs="CMR10"/>
+            <w:color w:val="007192"/>
+          </w:rPr>
+          <w:delText xml:space="preserve">1.1 </w:delText>
+        </w:r>
+        <w:r>
+          <w:rPr>
+            <w:rFonts w:ascii="CMR10" w:hAnsi="CMR10" w:cs="CMR10"/>
+            <w:color w:val="000000"/>
+          </w:rPr>
+          <w:delText>shows disease</w:delText>
+        </w:r>
+      </w:del>
+    </w:p>
+    <w:p>
+      <w:pPr>
+        <w:autoSpaceDE w:val="0"/>
+        <w:autoSpaceDN w:val="0"/>
+        <w:adjustRightInd w:val="0"/>
+        <w:spacing w:after="0" w:line="240" w:lineRule="auto"/>
+        <w:rPr>
+          <w:rFonts w:ascii="CMR10" w:hAnsi="CMR10" w:cs="CMR10"/>
+          <w:color w:val="000000"/>
+        </w:rPr>
+      </w:pPr>
+      <w:del w:id="72" w:author="mina" w:date="2013-03-04T15:18:00Z">
+        <w:r>
+          <w:rPr>
+            <w:rFonts w:ascii="CMR10" w:hAnsi="CMR10" w:cs="CMR10"/>
+            <w:color w:val="000000"/>
+          </w:rPr>
+          <w:delText>characteristics data for few of the sequences.</w:delText>
+        </w:r>
+      </w:del>
+    </w:p>
+    <w:p>
+      <w:pPr>
+        <w:autoSpaceDE w:val="0"/>
+        <w:autoSpaceDN w:val="0"/>
+        <w:adjustRightInd w:val="0"/>
+        <w:spacing w:after="0" w:line="240" w:lineRule="auto"/>
+        <w:rPr>
+          <w:del w:id="73" w:author="mina" w:date="2013-03-04T15:20:00Z"/>
+          <w:rFonts w:ascii="CMR10" w:hAnsi="CMR10" w:cs="CMR10"/>
+          <w:color w:val="000000"/>
+        </w:rPr>
+        <w:pPrChange w:id="74" w:author="mina" w:date="2013-03-04T15:20:00Z">
+          <w:pPr>
+            <w:autoSpaceDE w:val="0"/>
+            <w:autoSpaceDN w:val="0"/>
+            <w:adjustRightInd w:val="0"/>
+            <w:spacing w:after="0" w:line="240" w:lineRule="auto"/>
+          </w:pPr>
+        </w:pPrChange>
+      </w:pPr>
+      <w:del w:id="75" w:author="mina" w:date="2013-03-04T15:18:00Z">
+        <w:r>
+          <w:rPr>
+            <w:rFonts w:ascii="CMR10" w:hAnsi="CMR10" w:cs="CMR10"/>
+            <w:color w:val="000000"/>
+          </w:rPr>
+          <w:delText xml:space="preserve">Table 1.1: </w:delText>
+        </w:r>
+      </w:del>
+      <w:del w:id="76" w:author="mina" w:date="2013-03-04T15:20:00Z">
+        <w:r>
+          <w:rPr>
+            <w:rFonts w:ascii="CMR10" w:hAnsi="CMR10" w:cs="CMR10"/>
+            <w:color w:val="000000"/>
+          </w:rPr>
+          <w:delText>Sequence Characteristics Table. Definitions: Symptoms are what a patient</w:delText>
+        </w:r>
+      </w:del>
+    </w:p>
+    <w:p>
+      <w:pPr>
+        <w:autoSpaceDE w:val="0"/>
+        <w:autoSpaceDN w:val="0"/>
+        <w:adjustRightInd w:val="0"/>
+        <w:spacing w:after="0" w:line="240" w:lineRule="auto"/>
+        <w:rPr>
+          <w:del w:id="77" w:author="mina" w:date="2013-03-04T15:20:00Z"/>
+          <w:rFonts w:ascii="CMR10" w:hAnsi="CMR10" w:cs="CMR10"/>
+          <w:color w:val="000000"/>
+        </w:rPr>
+        <w:pPrChange w:id="78" w:author="mina" w:date="2013-03-04T15:20:00Z">
+          <w:pPr>
+            <w:autoSpaceDE w:val="0"/>
+            <w:autoSpaceDN w:val="0"/>
+            <w:adjustRightInd w:val="0"/>
+            <w:spacing w:after="0" w:line="240" w:lineRule="auto"/>
+          </w:pPr>
+        </w:pPrChange>
+      </w:pPr>
+      <w:del w:id="79" w:author="mina" w:date="2013-03-04T15:20:00Z">
+        <w:r>
+          <w:rPr>
+            <w:rFonts w:ascii="CMR10" w:hAnsi="CMR10" w:cs="CMR10"/>
+            <w:color w:val="000000"/>
+          </w:rPr>
+          <w:delText>experiences (e.g., pain, sore throat, vomiting, swelling, tremors). Mortality is a number</w:delText>
+        </w:r>
+      </w:del>
+    </w:p>
+    <w:p>
+      <w:pPr>
+        <w:autoSpaceDE w:val="0"/>
+        <w:autoSpaceDN w:val="0"/>
+        <w:adjustRightInd w:val="0"/>
+        <w:spacing w:after="0" w:line="240" w:lineRule="auto"/>
+        <w:rPr>
+          <w:del w:id="80" w:author="mina" w:date="2013-03-04T15:20:00Z"/>
+          <w:rFonts w:ascii="CMR10" w:hAnsi="CMR10" w:cs="CMR10"/>
+          <w:color w:val="000000"/>
+        </w:rPr>
+        <w:pPrChange w:id="81" w:author="mina" w:date="2013-03-04T15:20:00Z">
+          <w:pPr>
+            <w:autoSpaceDE w:val="0"/>
+            <w:autoSpaceDN w:val="0"/>
+            <w:adjustRightInd w:val="0"/>
+            <w:spacing w:after="0" w:line="240" w:lineRule="auto"/>
+          </w:pPr>
+        </w:pPrChange>
+      </w:pPr>
+      <w:del w:id="82" w:author="mina" w:date="2013-03-04T15:20:00Z">
+        <w:r>
+          <w:rPr>
+            <w:rFonts w:ascii="CMR10" w:hAnsi="CMR10" w:cs="CMR10"/>
+            <w:color w:val="000000"/>
+          </w:rPr>
+          <w:delText>of deaths as a result of disease. Complications is unfavourable evolution of illness (e.g.</w:delText>
+        </w:r>
+      </w:del>
+    </w:p>
+    <w:p>
+      <w:pPr>
+        <w:autoSpaceDE w:val="0"/>
+        <w:autoSpaceDN w:val="0"/>
+        <w:adjustRightInd w:val="0"/>
+        <w:spacing w:after="0" w:line="240" w:lineRule="auto"/>
+        <w:rPr>
+          <w:del w:id="83" w:author="mina" w:date="2013-03-04T15:20:00Z"/>
+          <w:rFonts w:ascii="CMR10" w:hAnsi="CMR10" w:cs="CMR10"/>
+          <w:color w:val="000000"/>
+        </w:rPr>
+        <w:pPrChange w:id="84" w:author="mina" w:date="2013-03-04T15:20:00Z">
+          <w:pPr>
+            <w:autoSpaceDE w:val="0"/>
+            <w:autoSpaceDN w:val="0"/>
+            <w:adjustRightInd w:val="0"/>
+            <w:spacing w:after="0" w:line="240" w:lineRule="auto"/>
+          </w:pPr>
+        </w:pPrChange>
+      </w:pPr>
+      <w:del w:id="85" w:author="mina" w:date="2013-03-04T15:20:00Z">
+        <w:r>
+          <w:rPr>
+            <w:rFonts w:ascii="CMR10" w:hAnsi="CMR10" w:cs="CMR10"/>
+            <w:color w:val="000000"/>
+          </w:rPr>
+          <w:delText>deafness, spontaneous abortion). Drug Resistance is mutant vulnerability to anti viral</w:delText>
+        </w:r>
+      </w:del>
+    </w:p>
+    <w:p>
+      <w:pPr>
+        <w:autoSpaceDE w:val="0"/>
+        <w:autoSpaceDN w:val="0"/>
+        <w:adjustRightInd w:val="0"/>
+        <w:spacing w:after="0" w:line="240" w:lineRule="auto"/>
+        <w:rPr>
+          <w:del w:id="86" w:author="mina" w:date="2013-03-04T15:20:00Z"/>
+          <w:rFonts w:ascii="CMR10" w:hAnsi="CMR10" w:cs="CMR10"/>
+          <w:color w:val="000000"/>
+        </w:rPr>
+        <w:pPrChange w:id="87" w:author="mina" w:date="2013-03-04T15:20:00Z">
+          <w:pPr>
+            <w:autoSpaceDE w:val="0"/>
+            <w:autoSpaceDN w:val="0"/>
+            <w:adjustRightInd w:val="0"/>
+            <w:spacing w:after="0" w:line="240" w:lineRule="auto"/>
+          </w:pPr>
+        </w:pPrChange>
+      </w:pPr>
+      <w:del w:id="88" w:author="mina" w:date="2013-03-04T15:20:00Z">
+        <w:r>
+          <w:rPr>
+            <w:rFonts w:ascii="CMR10" w:hAnsi="CMR10" w:cs="CMR10"/>
+            <w:color w:val="000000"/>
+          </w:rPr>
+          <w:delText>drugs. At Risk Vulnerability is disproportional effect on certain risk groups (e.g. children,</w:delText>
+        </w:r>
+      </w:del>
+    </w:p>
+    <w:p>
+      <w:pPr>
+        <w:autoSpaceDE w:val="0"/>
+        <w:autoSpaceDN w:val="0"/>
+        <w:adjustRightInd w:val="0"/>
+        <w:spacing w:after="0" w:line="240" w:lineRule="auto"/>
+        <w:rPr>
+          <w:rFonts w:asciiTheme="minorBidi" w:hAnsiTheme="minorBidi" w:cstheme="minorBidi"/>
+        </w:rPr>
+      </w:pPr>
+      <w:del w:id="89" w:author="mina" w:date="2013-03-04T15:20:00Z">
+        <w:r>
+          <w:rPr>
+            <w:rFonts w:ascii="CMR10" w:hAnsi="CMR10" w:cs="CMR10"/>
+            <w:color w:val="000000"/>
+          </w:rPr>
+          <w:delText>elderly).</w:delText>
+        </w:r>
+      </w:del>
+    </w:p>
+    <w:p>
+      <w:pPr>
+        <w:autoSpaceDE w:val="0"/>
+        <w:autoSpaceDN w:val="0"/>
+        <w:adjustRightInd w:val="0"/>
+        <w:spacing w:after="0" w:line="240" w:lineRule="auto"/>
+        <w:jc w:val="both"/>
+        <w:rPr>
+          <w:rFonts w:asciiTheme="minorBidi" w:hAnsiTheme="minorBidi" w:cstheme="minorBidi"/>
+          <w:color w:val="000000"/>
+        </w:rPr>
+      </w:pPr>
+    </w:p>
+    <w:p>
+      <w:pPr>
+        <w:autoSpaceDE w:val="0"/>
+        <w:autoSpaceDN w:val="0"/>
+        <w:adjustRightInd w:val="0"/>
+        <w:spacing w:after="0" w:line="240" w:lineRule="auto"/>
+        <w:jc w:val="both"/>
+        <w:rPr>
+          <w:rFonts w:asciiTheme="minorBidi" w:hAnsiTheme="minorBidi" w:cstheme="minorBidi"/>
+          <w:color w:val="000000"/>
+        </w:rPr>
+      </w:pPr>
+    </w:p>
+    <w:p>
+      <w:pPr>
+        <w:autoSpaceDE w:val="0"/>
+        <w:autoSpaceDN w:val="0"/>
+        <w:adjustRightInd w:val="0"/>
+        <w:spacing w:after="0" w:line="240" w:lineRule="auto"/>
+        <w:jc w:val="both"/>
+        <w:rPr>
+          <w:ins w:id="90" w:author="mina" w:date="2013-03-04T15:08:00Z"/>
+          <w:rFonts w:asciiTheme="minorBidi" w:hAnsiTheme="minorBidi" w:cstheme="minorBidi"/>
+          <w:b/>
+          <w:bCs/>
+        </w:rPr>
+      </w:pPr>
+      <w:ins w:id="91" w:author="mina" w:date="2013-03-04T15:08:00Z">
+        <w:r>
+          <w:rPr>
+            <w:rFonts w:asciiTheme="minorBidi" w:hAnsiTheme="minorBidi" w:cstheme="minorBidi"/>
+            <w:b/>
+            <w:bCs/>
+          </w:rPr>
+          <w:lastRenderedPageBreak/>
+          <w:t>4.</w:t>
+        </w:r>
+      </w:ins>
+      <w:ins w:id="92" w:author="mina" w:date="2013-03-04T15:09:00Z">
+        <w:r>
+          <w:rPr>
+            <w:rFonts w:asciiTheme="minorBidi" w:hAnsiTheme="minorBidi" w:cstheme="minorBidi"/>
+            <w:b/>
+            <w:bCs/>
+          </w:rPr>
+          <w:t>7</w:t>
+        </w:r>
+      </w:ins>
+      <w:ins w:id="93" w:author="mina" w:date="2013-03-04T15:08:00Z">
+        <w:r>
+          <w:rPr>
+            <w:rFonts w:asciiTheme="minorBidi" w:hAnsiTheme="minorBidi" w:cstheme="minorBidi"/>
+            <w:b/>
+            <w:bCs/>
+          </w:rPr>
+          <w:t xml:space="preserve">. </w:t>
+        </w:r>
+        <w:proofErr w:type="gramStart"/>
+        <w:r>
+          <w:rPr>
+            <w:rFonts w:asciiTheme="minorBidi" w:hAnsiTheme="minorBidi" w:cstheme="minorBidi"/>
+            <w:b/>
+            <w:bCs/>
+          </w:rPr>
+          <w:t>Task</w:t>
+        </w:r>
+        <w:r>
+          <w:rPr>
+            <w:rFonts w:asciiTheme="minorBidi" w:hAnsiTheme="minorBidi" w:cstheme="minorBidi"/>
+            <w:b/>
+            <w:bCs/>
+          </w:rPr>
+          <w:t>[</w:t>
+        </w:r>
+        <w:proofErr w:type="gramEnd"/>
+        <w:r>
+          <w:rPr>
+            <w:rFonts w:asciiTheme="minorBidi" w:hAnsiTheme="minorBidi" w:cstheme="minorBidi"/>
+            <w:b/>
+            <w:bCs/>
+          </w:rPr>
+          <w:t>?]</w:t>
+        </w:r>
+      </w:ins>
+    </w:p>
+    <w:p>
+      <w:pPr>
+        <w:autoSpaceDE w:val="0"/>
+        <w:autoSpaceDN w:val="0"/>
+        <w:adjustRightInd w:val="0"/>
+        <w:spacing w:after="0" w:line="240" w:lineRule="auto"/>
+        <w:jc w:val="both"/>
+        <w:rPr>
+          <w:ins w:id="94" w:author="mina" w:date="2013-03-04T15:08:00Z"/>
+          <w:rFonts w:asciiTheme="minorBidi" w:hAnsiTheme="minorBidi" w:cstheme="minorBidi"/>
+          <w:color w:val="000000"/>
+        </w:rPr>
+      </w:pPr>
+      <w:ins w:id="95" w:author="mina" w:date="2013-03-04T15:08:00Z">
+        <w:r>
+          <w:rPr>
+            <w:rFonts w:asciiTheme="minorBidi" w:hAnsiTheme="minorBidi" w:cstheme="minorBidi"/>
+            <w:color w:val="000000"/>
+          </w:rPr>
+          <w:t>I</w:t>
         </w:r>
         <w:r>
           <w:rPr>
             <w:rFonts w:asciiTheme="minorBidi" w:hAnsiTheme="minorBidi" w:cstheme="minorBidi"/>
             <w:color w:val="000000"/>
           </w:rPr>
-          <w:t>mentioning that one limitation of this study is</w:t>
+          <w:t xml:space="preserve">n this research, </w:t>
+        </w:r>
+        <w:r>
+          <w:rPr>
+            <w:rFonts w:asciiTheme="minorBidi" w:hAnsiTheme="minorBidi" w:cstheme="minorBidi"/>
+            <w:color w:val="000000"/>
+          </w:rPr>
+          <w:t xml:space="preserve">we </w:t>
+        </w:r>
+        <w:r>
+          <w:rPr>
+            <w:rFonts w:asciiTheme="minorBidi" w:hAnsiTheme="minorBidi" w:cstheme="minorBidi"/>
+            <w:color w:val="000000"/>
+          </w:rPr>
+          <w:t xml:space="preserve">have used a benchmark data-set/task-set so </w:t>
+        </w:r>
+        <w:r>
+          <w:rPr>
+            <w:rFonts w:asciiTheme="minorBidi" w:hAnsiTheme="minorBidi" w:cstheme="minorBidi"/>
+            <w:color w:val="000000"/>
+          </w:rPr>
+          <w:t xml:space="preserve">we are </w:t>
+        </w:r>
+        <w:r>
+          <w:rPr>
+            <w:rFonts w:asciiTheme="minorBidi" w:hAnsiTheme="minorBidi" w:cstheme="minorBidi"/>
+            <w:color w:val="000000"/>
+          </w:rPr>
+          <w:t>assuming that the tasks are already</w:t>
         </w:r>
         <w:r>
           <w:rPr>
@@ -8425,7 +9396,7 @@
             <w:rFonts w:asciiTheme="minorBidi" w:hAnsiTheme="minorBidi" w:cstheme="minorBidi"/>
             <w:color w:val="000000"/>
           </w:rPr>
-          <w:t>that the given time can interfere with their solving task. However, the accuracy of the</w:t>
+          <w:t>validated and they reflect the target domain</w:t>
         </w:r>
         <w:r>
           <w:rPr>
@@ -8439,98 +9410,307 @@
             <w:rFonts w:asciiTheme="minorBidi" w:hAnsiTheme="minorBidi" w:cstheme="minorBidi"/>
             <w:color w:val="000000"/>
           </w:rPr>
-          <w:t xml:space="preserve">answers </w:t>
+          <w:t>users’ work.</w:t>
         </w:r>
+      </w:ins>
+    </w:p>
+    <w:p>
+      <w:pPr>
+        <w:autoSpaceDE w:val="0"/>
+        <w:autoSpaceDN w:val="0"/>
+        <w:adjustRightInd w:val="0"/>
+        <w:spacing w:after="0" w:line="240" w:lineRule="auto"/>
+        <w:rPr>
+          <w:ins w:id="96" w:author="mina" w:date="2013-03-04T15:29:00Z"/>
+          <w:rFonts w:asciiTheme="minorBidi" w:hAnsiTheme="minorBidi" w:cstheme="minorBidi"/>
+        </w:rPr>
+      </w:pPr>
+    </w:p>
+    <w:p>
+      <w:pPr>
+        <w:autoSpaceDE w:val="0"/>
+        <w:autoSpaceDN w:val="0"/>
+        <w:adjustRightInd w:val="0"/>
+        <w:spacing w:after="0" w:line="240" w:lineRule="auto"/>
+        <w:rPr>
+          <w:rFonts w:ascii="CMR10" w:hAnsi="CMR10" w:cs="CMR10"/>
+        </w:rPr>
+      </w:pPr>
+      <w:r>
+        <w:rPr>
+          <w:rFonts w:ascii="CMR10" w:hAnsi="CMR10" w:cs="CMR10"/>
+        </w:rPr>
+        <w:t>Task 1: Identify mutations that lead to an increase in symptom severity (a disease</w:t>
+      </w:r>
+      <w:r>
+        <w:rPr>
+          <w:rFonts w:ascii="CMR10" w:hAnsi="CMR10" w:cs="CMR10"/>
+        </w:rPr>
+        <w:t xml:space="preserve"> </w:t>
+      </w:r>
+      <w:r>
+        <w:rPr>
+          <w:rFonts w:ascii="CMR10" w:hAnsi="CMR10" w:cs="CMR10"/>
+        </w:rPr>
+        <w:t>characteristic). Each mutation provides the base substitutions and their position in</w:t>
+      </w:r>
+      <w:r>
+        <w:rPr>
+          <w:rFonts w:ascii="CMR10" w:hAnsi="CMR10" w:cs="CMR10"/>
+        </w:rPr>
+        <w:t xml:space="preserve"> </w:t>
+      </w:r>
+      <w:r>
+        <w:rPr>
+          <w:rFonts w:ascii="CMR10" w:hAnsi="CMR10" w:cs="CMR10"/>
+        </w:rPr>
+        <w:t xml:space="preserve">the sequence, where the base </w:t>
+      </w:r>
+      <w:r>
+        <w:rPr>
+          <w:rFonts w:ascii="CMR10" w:hAnsi="CMR10" w:cs="CMR10"/>
+        </w:rPr>
+        <w:t>substitutions occur</w:t>
+      </w:r>
+      <w:r>
+        <w:rPr>
+          <w:rFonts w:ascii="CMR10" w:hAnsi="CMR10" w:cs="CMR10"/>
+        </w:rPr>
+        <w:t xml:space="preserve">. </w:t>
+      </w:r>
+      <w:proofErr w:type="gramStart"/>
+      <w:r>
+        <w:rPr>
+          <w:rFonts w:ascii="CMR10" w:hAnsi="CMR10" w:cs="CMR10"/>
+        </w:rPr>
+        <w:t>Report findings in the order of</w:t>
+      </w:r>
+      <w:r>
+        <w:rPr>
+          <w:rFonts w:ascii="CMR10" w:hAnsi="CMR10" w:cs="CMR10"/>
+        </w:rPr>
+        <w:t xml:space="preserve"> </w:t>
+      </w:r>
+      <w:r>
+        <w:rPr>
+          <w:rFonts w:ascii="CMR10" w:hAnsi="CMR10" w:cs="CMR10"/>
+        </w:rPr>
+        <w:t>importance.</w:t>
+      </w:r>
+      <w:proofErr w:type="gramEnd"/>
+      <w:r>
+        <w:rPr>
+          <w:rFonts w:ascii="CMR10" w:hAnsi="CMR10" w:cs="CMR10"/>
+        </w:rPr>
+        <w:t xml:space="preserve"> </w:t>
+      </w:r>
+      <w:r>
+        <w:rPr>
+          <w:rFonts w:ascii="CMR10" w:hAnsi="CMR10" w:cs="CMR10"/>
+        </w:rPr>
+        <w:t>For example,</w:t>
+      </w:r>
+    </w:p>
+    <w:p>
+      <w:pPr>
+        <w:autoSpaceDE w:val="0"/>
+        <w:autoSpaceDN w:val="0"/>
+        <w:adjustRightInd w:val="0"/>
+        <w:spacing w:after="0" w:line="240" w:lineRule="auto"/>
+        <w:rPr>
+          <w:rFonts w:ascii="CMR10" w:hAnsi="CMR10" w:cs="CMR10"/>
+        </w:rPr>
+      </w:pPr>
+      <w:r>
+        <w:rPr>
+          <w:rFonts w:ascii="CMR10" w:hAnsi="CMR10" w:cs="CMR10"/>
+        </w:rPr>
+        <w:t xml:space="preserve">1. C </w:t>
+      </w:r>
+      <w:r>
+        <w:rPr>
+          <w:rFonts w:ascii="CMSY10" w:hAnsi="CMSY10" w:cs="CMSY10"/>
+        </w:rPr>
+        <w:t xml:space="preserve">→ </w:t>
+      </w:r>
+      <w:r>
+        <w:rPr>
+          <w:rFonts w:ascii="CMR10" w:hAnsi="CMR10" w:cs="CMR10"/>
+        </w:rPr>
+        <w:t>G, 456 (C changed to G at position 456);</w:t>
+      </w:r>
+    </w:p>
+    <w:p>
+      <w:pPr>
+        <w:autoSpaceDE w:val="0"/>
+        <w:autoSpaceDN w:val="0"/>
+        <w:adjustRightInd w:val="0"/>
+        <w:spacing w:after="0" w:line="240" w:lineRule="auto"/>
+        <w:rPr>
+          <w:rFonts w:ascii="CMR10" w:hAnsi="CMR10" w:cs="CMR10"/>
+        </w:rPr>
+      </w:pPr>
+      <w:r>
+        <w:rPr>
+          <w:rFonts w:ascii="CMR10" w:hAnsi="CMR10" w:cs="CMR10"/>
+        </w:rPr>
+        <w:t xml:space="preserve">2. G </w:t>
+      </w:r>
+      <w:r>
+        <w:rPr>
+          <w:rFonts w:ascii="CMSY10" w:hAnsi="CMSY10" w:cs="CMSY10"/>
+        </w:rPr>
+        <w:t xml:space="preserve">→ </w:t>
+      </w:r>
+      <w:r>
+        <w:rPr>
+          <w:rFonts w:ascii="CMR10" w:hAnsi="CMR10" w:cs="CMR10"/>
+        </w:rPr>
+        <w:t xml:space="preserve">A, 513 and T </w:t>
+      </w:r>
+      <w:r>
+        <w:rPr>
+          <w:rFonts w:ascii="CMSY10" w:hAnsi="CMSY10" w:cs="CMSY10"/>
+        </w:rPr>
+        <w:t xml:space="preserve">→ </w:t>
+      </w:r>
+      <w:r>
+        <w:rPr>
+          <w:rFonts w:ascii="CMR10" w:hAnsi="CMR10" w:cs="CMR10"/>
+        </w:rPr>
+        <w:t>A, 907 (G changed to A at position 513, and T changed</w:t>
+      </w:r>
+    </w:p>
+    <w:p>
+      <w:pPr>
+        <w:autoSpaceDE w:val="0"/>
+        <w:autoSpaceDN w:val="0"/>
+        <w:adjustRightInd w:val="0"/>
+        <w:spacing w:after="0" w:line="240" w:lineRule="auto"/>
+        <w:rPr>
+          <w:rFonts w:ascii="CMR10" w:hAnsi="CMR10" w:cs="CMR10"/>
+        </w:rPr>
+      </w:pPr>
+      <w:proofErr w:type="gramStart"/>
+      <w:r>
+        <w:rPr>
+          <w:rFonts w:ascii="CMR10" w:hAnsi="CMR10" w:cs="CMR10"/>
+        </w:rPr>
+        <w:t>to</w:t>
+      </w:r>
+      <w:proofErr w:type="gramEnd"/>
+      <w:r>
+        <w:rPr>
+          <w:rFonts w:ascii="CMR10" w:hAnsi="CMR10" w:cs="CMR10"/>
+        </w:rPr>
+        <w:t xml:space="preserve"> A at position 907 );</w:t>
+      </w:r>
+    </w:p>
+    <w:p>
+      <w:pPr>
+        <w:rPr>
+          <w:rFonts w:ascii="CMR10" w:hAnsi="CMR10" w:cs="CMR10"/>
+        </w:rPr>
+      </w:pPr>
+      <w:r>
+        <w:rPr>
+          <w:rFonts w:ascii="CMR10" w:hAnsi="CMR10" w:cs="CMR10"/>
+        </w:rPr>
+        <w:t xml:space="preserve">3. A </w:t>
+      </w:r>
+      <w:r>
+        <w:rPr>
+          <w:rFonts w:ascii="CMSY10" w:hAnsi="CMSY10" w:cs="CMSY10"/>
+        </w:rPr>
+        <w:t xml:space="preserve">→ </w:t>
+      </w:r>
+      <w:r>
+        <w:rPr>
+          <w:rFonts w:ascii="CMR10" w:hAnsi="CMR10" w:cs="CMR10"/>
+        </w:rPr>
+        <w:t>G, 39 (A changed to G at position 39).</w:t>
+      </w:r>
+    </w:p>
+    <w:p>
+      <w:pPr>
+        <w:rPr>
+          <w:rFonts w:ascii="CMR10" w:hAnsi="CMR10" w:cs="CMR10"/>
+        </w:rPr>
+      </w:pPr>
+    </w:p>
+    <w:p>
+      <w:pPr>
+        <w:autoSpaceDE w:val="0"/>
+        <w:autoSpaceDN w:val="0"/>
+        <w:adjustRightInd w:val="0"/>
+        <w:spacing w:after="0" w:line="240" w:lineRule="auto"/>
+        <w:rPr>
+          <w:del w:id="97" w:author="mina" w:date="2013-03-04T15:32:00Z"/>
+          <w:rFonts w:ascii="CMR10" w:hAnsi="CMR10" w:cs="CMR10"/>
+        </w:rPr>
+      </w:pPr>
+      <w:r>
+        <w:rPr>
+          <w:rFonts w:ascii="CMR10" w:hAnsi="CMR10" w:cs="CMR10"/>
+        </w:rPr>
+        <w:t xml:space="preserve">Note that </w:t>
+      </w:r>
+      <w:del w:id="98" w:author="mina" w:date="2013-03-04T15:32:00Z">
         <w:r>
           <w:rPr>
-            <w:rFonts w:asciiTheme="minorBidi" w:hAnsiTheme="minorBidi" w:cstheme="minorBidi"/>
-            <w:color w:val="000000"/>
+            <w:rFonts w:ascii="CMR10" w:hAnsi="CMR10" w:cs="CMR10"/>
           </w:rPr>
-          <w:t>is</w:t>
+          <w:delText>some of the mutations might have equal impact on a disease characteristic.</w:delText>
         </w:r>
+      </w:del>
+    </w:p>
+    <w:p>
+      <w:pPr>
+        <w:autoSpaceDE w:val="0"/>
+        <w:autoSpaceDN w:val="0"/>
+        <w:adjustRightInd w:val="0"/>
+        <w:spacing w:after="0" w:line="240" w:lineRule="auto"/>
+        <w:rPr>
+          <w:del w:id="99" w:author="mina" w:date="2013-03-04T15:32:00Z"/>
+          <w:rFonts w:ascii="CMR10" w:hAnsi="CMR10" w:cs="CMR10"/>
+        </w:rPr>
+      </w:pPr>
+      <w:del w:id="100" w:author="mina" w:date="2013-03-04T15:32:00Z">
         <w:r>
           <w:rPr>
-            <w:rFonts w:asciiTheme="minorBidi" w:hAnsiTheme="minorBidi" w:cstheme="minorBidi"/>
-            <w:color w:val="000000"/>
+            <w:rFonts w:ascii="CMR10" w:hAnsi="CMR10" w:cs="CMR10"/>
           </w:rPr>
-          <w:t xml:space="preserve"> not studies in this research, and only the process of the problem solving</w:t>
+          <w:delText xml:space="preserve">Also, </w:delText>
         </w:r>
+      </w:del>
+      <w:ins w:id="101" w:author="mina" w:date="2013-03-04T15:32:00Z">
         <w:r>
           <w:rPr>
-            <w:rFonts w:asciiTheme="minorBidi" w:hAnsiTheme="minorBidi" w:cstheme="minorBidi"/>
-            <w:color w:val="000000"/>
+            <w:rFonts w:ascii="CMR10" w:hAnsi="CMR10" w:cs="CMR10"/>
           </w:rPr>
           <w:t xml:space="preserve"> </w:t>
         </w:r>
+      </w:ins>
+      <w:proofErr w:type="gramStart"/>
+      <w:r>
+        <w:rPr>
+          <w:rFonts w:ascii="CMR10" w:hAnsi="CMR10" w:cs="CMR10"/>
+        </w:rPr>
+        <w:t>in</w:t>
+      </w:r>
+      <w:proofErr w:type="gramEnd"/>
+      <w:r>
+        <w:rPr>
+          <w:rFonts w:ascii="CMR10" w:hAnsi="CMR10" w:cs="CMR10"/>
+        </w:rPr>
+        <w:t xml:space="preserve"> some cases, a combination of the mutations explains a characteristic’s severity.</w:t>
+      </w:r>
+      <w:ins w:id="102" w:author="mina" w:date="2013-03-04T15:32:00Z">
         <w:r>
           <w:rPr>
-            <w:rFonts w:asciiTheme="minorBidi" w:hAnsiTheme="minorBidi" w:cstheme="minorBidi"/>
-            <w:color w:val="000000"/>
+            <w:rFonts w:ascii="CMR10" w:hAnsi="CMR10" w:cs="CMR10"/>
           </w:rPr>
-          <w:t>using the tool is considered.</w:t>
-        </w:r>
-      </w:moveFrom>
-      <w:moveFromRangeEnd w:id="54"/>
-    </w:p>
-    <w:p>
-      <w:pPr>
-        <w:autoSpaceDE w:val="0"/>
-        <w:autoSpaceDN w:val="0"/>
-        <w:adjustRightInd w:val="0"/>
-        <w:spacing w:after="0" w:line="240" w:lineRule="auto"/>
-        <w:jc w:val="both"/>
-        <w:rPr>
-          <w:del w:id="56" w:author="mina" w:date="2013-03-04T14:14:00Z"/>
-          <w:rFonts w:asciiTheme="minorBidi" w:hAnsiTheme="minorBidi" w:cstheme="minorBidi"/>
-          <w:color w:val="000000"/>
-        </w:rPr>
-        <w:pPrChange w:id="57" w:author="mina" w:date="2013-03-04T14:14:00Z">
-          <w:pPr>
-            <w:autoSpaceDE w:val="0"/>
-            <w:autoSpaceDN w:val="0"/>
-            <w:adjustRightInd w:val="0"/>
-            <w:spacing w:after="0" w:line="240" w:lineRule="auto"/>
-            <w:jc w:val="both"/>
-          </w:pPr>
-        </w:pPrChange>
-      </w:pPr>
-      <w:del w:id="58" w:author="mina" w:date="2013-03-04T14:12:00Z">
-        <w:r>
-          <w:rPr>
-            <w:rFonts w:asciiTheme="minorBidi" w:hAnsiTheme="minorBidi" w:cstheme="minorBidi"/>
-            <w:color w:val="000000"/>
-          </w:rPr>
-          <w:delText xml:space="preserve">5. </w:delText>
-        </w:r>
-      </w:del>
-      <w:r>
-        <w:rPr>
-          <w:rFonts w:asciiTheme="minorBidi" w:hAnsiTheme="minorBidi" w:cstheme="minorBidi"/>
-          <w:color w:val="000000"/>
-        </w:rPr>
-        <w:t xml:space="preserve">After the 30 minutes passed, we had a semi-structured interview about </w:t>
-      </w:r>
-      <w:r>
-        <w:rPr>
-          <w:rFonts w:asciiTheme="minorBidi" w:hAnsiTheme="minorBidi" w:cstheme="minorBidi"/>
-          <w:color w:val="000000"/>
-        </w:rPr>
-        <w:t xml:space="preserve">their experience </w:t>
-      </w:r>
-      <w:r>
-        <w:rPr>
-          <w:rFonts w:asciiTheme="minorBidi" w:hAnsiTheme="minorBidi" w:cstheme="minorBidi"/>
-          <w:color w:val="000000"/>
-        </w:rPr>
-        <w:t>with the tool. There were open-ended questions.</w:t>
-      </w:r>
-      <w:ins w:id="59" w:author="mina" w:date="2013-03-04T14:13:00Z">
-        <w:r>
-          <w:rPr>
-            <w:rFonts w:asciiTheme="minorBidi" w:hAnsiTheme="minorBidi" w:cstheme="minorBidi"/>
-            <w:color w:val="000000"/>
-          </w:rPr>
-          <w:t xml:space="preserve"> At the end experimenter thanked </w:t>
+          <w:t xml:space="preserve"> </w:t>
         </w:r>
       </w:ins>
     </w:p>
@@ -8540,303 +9720,102 @@
         <w:autoSpaceDN w:val="0"/>
         <w:adjustRightInd w:val="0"/>
         <w:spacing w:after="0" w:line="240" w:lineRule="auto"/>
+        <w:rPr>
+          <w:rFonts w:ascii="CMR10" w:hAnsi="CMR10" w:cs="CMR10"/>
+        </w:rPr>
+      </w:pPr>
+      <w:r>
+        <w:rPr>
+          <w:rFonts w:ascii="CMR10" w:hAnsi="CMR10" w:cs="CMR10"/>
+        </w:rPr>
+        <w:t>These mutations should be reported together (e.g. second item above).</w:t>
+      </w:r>
+    </w:p>
+    <w:p>
+      <w:pPr>
+        <w:autoSpaceDE w:val="0"/>
+        <w:autoSpaceDN w:val="0"/>
+        <w:adjustRightInd w:val="0"/>
+        <w:spacing w:after="0" w:line="240" w:lineRule="auto"/>
+        <w:rPr>
+          <w:rFonts w:ascii="CMR10" w:hAnsi="CMR10" w:cs="CMR10"/>
+        </w:rPr>
+      </w:pPr>
+      <w:r>
+        <w:rPr>
+          <w:rFonts w:ascii="CMSY10" w:hAnsi="CMSY10" w:cs="CMSY10"/>
+        </w:rPr>
+        <w:t xml:space="preserve">• </w:t>
+      </w:r>
+      <w:r>
+        <w:rPr>
+          <w:rFonts w:ascii="CMR10" w:hAnsi="CMR10" w:cs="CMR10"/>
+        </w:rPr>
+        <w:t>Task 2: Identify mutations that lead to the most dangerous viral strains.</w:t>
+      </w:r>
+    </w:p>
+    <w:p>
+      <w:pPr>
+        <w:autoSpaceDE w:val="0"/>
+        <w:autoSpaceDN w:val="0"/>
+        <w:adjustRightInd w:val="0"/>
+        <w:spacing w:after="0" w:line="240" w:lineRule="auto"/>
+        <w:rPr>
+          <w:rFonts w:ascii="CMR10" w:hAnsi="CMR10" w:cs="CMR10"/>
+        </w:rPr>
+      </w:pPr>
+      <w:r>
+        <w:rPr>
+          <w:rFonts w:ascii="CMSY10" w:hAnsi="CMSY10" w:cs="CMSY10"/>
+        </w:rPr>
+        <w:t xml:space="preserve">• </w:t>
+      </w:r>
+      <w:r>
+        <w:rPr>
+          <w:rFonts w:ascii="CMR10" w:hAnsi="CMR10" w:cs="CMR10"/>
+        </w:rPr>
+        <w:t>Task 3: Nicolai has a strain identified by sequence 583. One patient has a strain</w:t>
+      </w:r>
+      <w:r>
+        <w:rPr>
+          <w:rFonts w:ascii="CMR10" w:hAnsi="CMR10" w:cs="CMR10"/>
+        </w:rPr>
+        <w:t xml:space="preserve"> </w:t>
+      </w:r>
+      <w:r>
+        <w:rPr>
+          <w:rFonts w:ascii="CMR10" w:hAnsi="CMR10" w:cs="CMR10"/>
+        </w:rPr>
+        <w:t>identified by sequence 123 and the other has a strain identified by sequence 51. Which</w:t>
+      </w:r>
+      <w:r>
+        <w:rPr>
+          <w:rFonts w:ascii="CMR10" w:hAnsi="CMR10" w:cs="CMR10"/>
+        </w:rPr>
+        <w:t xml:space="preserve"> </w:t>
+      </w:r>
+      <w:r>
+        <w:rPr>
+          <w:rFonts w:ascii="CMR10" w:hAnsi="CMR10" w:cs="CMR10"/>
+        </w:rPr>
+        <w:t>patient contracted the illness from Nicolai and why?</w:t>
+      </w:r>
+    </w:p>
+    <w:p>
+      <w:pPr>
+        <w:autoSpaceDE w:val="0"/>
+        <w:autoSpaceDN w:val="0"/>
+        <w:adjustRightInd w:val="0"/>
+        <w:spacing w:after="0" w:line="240" w:lineRule="auto"/>
         <w:jc w:val="both"/>
         <w:rPr>
-          <w:del w:id="60" w:author="mina" w:date="2013-03-04T14:14:00Z"/>
-          <w:rFonts w:asciiTheme="minorBidi" w:hAnsiTheme="minorBidi" w:cstheme="minorBidi"/>
-          <w:color w:val="000000"/>
-        </w:rPr>
-        <w:pPrChange w:id="61" w:author="mina" w:date="2013-03-04T14:14:00Z">
-          <w:pPr>
-            <w:autoSpaceDE w:val="0"/>
-            <w:autoSpaceDN w:val="0"/>
-            <w:adjustRightInd w:val="0"/>
-            <w:spacing w:after="0" w:line="240" w:lineRule="auto"/>
-            <w:jc w:val="both"/>
-          </w:pPr>
-        </w:pPrChange>
-      </w:pPr>
-      <w:del w:id="62" w:author="mina" w:date="2013-03-04T14:14:00Z">
-        <w:r>
-          <w:rPr>
-            <w:rFonts w:asciiTheme="minorBidi" w:hAnsiTheme="minorBidi" w:cstheme="minorBidi"/>
-            <w:color w:val="000000"/>
-          </w:rPr>
-          <w:delText>6. I thanked</w:delText>
-        </w:r>
-      </w:del>
-      <w:r>
-        <w:rPr>
-          <w:rFonts w:asciiTheme="minorBidi" w:hAnsiTheme="minorBidi" w:cstheme="minorBidi"/>
-          <w:color w:val="000000"/>
-        </w:rPr>
-        <w:t xml:space="preserve"> </w:t>
-      </w:r>
-      <w:proofErr w:type="gramStart"/>
-      <w:r>
-        <w:rPr>
-          <w:rFonts w:asciiTheme="minorBidi" w:hAnsiTheme="minorBidi" w:cstheme="minorBidi"/>
-          <w:color w:val="000000"/>
-        </w:rPr>
-        <w:t>them</w:t>
-      </w:r>
-      <w:proofErr w:type="gramEnd"/>
-      <w:r>
-        <w:rPr>
-          <w:rFonts w:asciiTheme="minorBidi" w:hAnsiTheme="minorBidi" w:cstheme="minorBidi"/>
-          <w:color w:val="000000"/>
-        </w:rPr>
-        <w:t xml:space="preserve"> for their participation in this study</w:t>
-      </w:r>
-      <w:ins w:id="63" w:author="mina" w:date="2013-03-04T14:14:00Z">
-        <w:r>
-          <w:rPr>
-            <w:rFonts w:asciiTheme="minorBidi" w:hAnsiTheme="minorBidi" w:cstheme="minorBidi"/>
-            <w:color w:val="000000"/>
-          </w:rPr>
-          <w:t xml:space="preserve"> and </w:t>
-        </w:r>
-      </w:ins>
-    </w:p>
-    <w:p>
-      <w:pPr>
-        <w:autoSpaceDE w:val="0"/>
-        <w:autoSpaceDN w:val="0"/>
-        <w:adjustRightInd w:val="0"/>
-        <w:spacing w:after="0" w:line="240" w:lineRule="auto"/>
-        <w:jc w:val="both"/>
-        <w:rPr>
-          <w:del w:id="64" w:author="mina" w:date="2013-03-04T14:14:00Z"/>
-          <w:rFonts w:asciiTheme="minorBidi" w:hAnsiTheme="minorBidi" w:cstheme="minorBidi"/>
-          <w:color w:val="000000"/>
-        </w:rPr>
-        <w:pPrChange w:id="65" w:author="mina" w:date="2013-03-04T14:14:00Z">
-          <w:pPr>
-            <w:autoSpaceDE w:val="0"/>
-            <w:autoSpaceDN w:val="0"/>
-            <w:adjustRightInd w:val="0"/>
-            <w:spacing w:after="0" w:line="240" w:lineRule="auto"/>
-            <w:jc w:val="both"/>
-          </w:pPr>
-        </w:pPrChange>
-      </w:pPr>
-      <w:del w:id="66" w:author="mina" w:date="2013-03-04T14:14:00Z">
-        <w:r>
-          <w:rPr>
-            <w:rFonts w:asciiTheme="minorBidi" w:hAnsiTheme="minorBidi" w:cstheme="minorBidi"/>
-            <w:color w:val="000000"/>
-          </w:rPr>
-          <w:delText xml:space="preserve">7. </w:delText>
-        </w:r>
-      </w:del>
-      <w:r>
-        <w:rPr>
-          <w:rFonts w:asciiTheme="minorBidi" w:hAnsiTheme="minorBidi" w:cstheme="minorBidi"/>
-          <w:color w:val="000000"/>
-        </w:rPr>
-        <w:t>The</w:t>
-      </w:r>
-      <w:ins w:id="67" w:author="mina" w:date="2013-03-04T14:14:00Z">
-        <w:r>
-          <w:rPr>
-            <w:rFonts w:asciiTheme="minorBidi" w:hAnsiTheme="minorBidi" w:cstheme="minorBidi"/>
-            <w:color w:val="000000"/>
-          </w:rPr>
-          <w:t>y</w:t>
-        </w:r>
-      </w:ins>
-      <w:r>
-        <w:rPr>
-          <w:rFonts w:asciiTheme="minorBidi" w:hAnsiTheme="minorBidi" w:cstheme="minorBidi"/>
-          <w:color w:val="000000"/>
-        </w:rPr>
-        <w:t xml:space="preserve"> received the compensation for participation, and signed the compensation form</w:t>
-      </w:r>
-      <w:ins w:id="68" w:author="mina" w:date="2013-03-04T14:14:00Z">
-        <w:r>
-          <w:rPr>
-            <w:rFonts w:asciiTheme="minorBidi" w:hAnsiTheme="minorBidi" w:cstheme="minorBidi"/>
-            <w:color w:val="000000"/>
-          </w:rPr>
-          <w:t>.</w:t>
-        </w:r>
-      </w:ins>
-    </w:p>
-    <w:p>
-      <w:pPr>
-        <w:autoSpaceDE w:val="0"/>
-        <w:autoSpaceDN w:val="0"/>
-        <w:adjustRightInd w:val="0"/>
-        <w:spacing w:after="0" w:line="240" w:lineRule="auto"/>
-        <w:jc w:val="both"/>
-        <w:rPr>
-          <w:rFonts w:asciiTheme="minorBidi" w:hAnsiTheme="minorBidi" w:cstheme="minorBidi"/>
-          <w:color w:val="000000"/>
-        </w:rPr>
-        <w:pPrChange w:id="69" w:author="mina" w:date="2013-03-04T14:14:00Z">
-          <w:pPr>
-            <w:jc w:val="both"/>
-          </w:pPr>
-        </w:pPrChange>
-      </w:pPr>
-      <w:del w:id="70" w:author="mina" w:date="2013-03-04T14:14:00Z">
-        <w:r>
-          <w:rPr>
-            <w:rFonts w:asciiTheme="minorBidi" w:hAnsiTheme="minorBidi" w:cstheme="minorBidi"/>
-            <w:color w:val="000000"/>
-          </w:rPr>
-          <w:delText xml:space="preserve">(COMPENSATION RECORD) Appendix </w:delText>
-        </w:r>
-        <w:r>
-          <w:rPr>
-            <w:rFonts w:asciiTheme="minorBidi" w:hAnsiTheme="minorBidi" w:cstheme="minorBidi"/>
-            <w:color w:val="007192"/>
-          </w:rPr>
-          <w:delText>C</w:delText>
-        </w:r>
-        <w:r>
-          <w:rPr>
-            <w:rFonts w:asciiTheme="minorBidi" w:hAnsiTheme="minorBidi" w:cstheme="minorBidi"/>
-            <w:color w:val="000000"/>
-          </w:rPr>
-          <w:delText>.</w:delText>
-        </w:r>
-      </w:del>
-      <w:bookmarkStart w:id="71" w:name="_GoBack"/>
-      <w:bookmarkEnd w:id="71"/>
-    </w:p>
-    <w:p>
-      <w:pPr>
-        <w:autoSpaceDE w:val="0"/>
-        <w:autoSpaceDN w:val="0"/>
-        <w:adjustRightInd w:val="0"/>
-        <w:spacing w:after="0" w:line="240" w:lineRule="auto"/>
-        <w:jc w:val="both"/>
-        <w:rPr>
-          <w:rFonts w:asciiTheme="minorBidi" w:hAnsiTheme="minorBidi" w:cstheme="minorBidi"/>
-          <w:b/>
-          <w:bCs/>
-        </w:rPr>
-      </w:pPr>
-      <w:r>
-        <w:rPr>
-          <w:rFonts w:asciiTheme="minorBidi" w:hAnsiTheme="minorBidi" w:cstheme="minorBidi"/>
-          <w:b/>
-          <w:bCs/>
-        </w:rPr>
-        <w:t xml:space="preserve">4.5. </w:t>
-      </w:r>
-      <w:r>
-        <w:rPr>
-          <w:rFonts w:asciiTheme="minorBidi" w:hAnsiTheme="minorBidi" w:cstheme="minorBidi"/>
-          <w:b/>
-          <w:bCs/>
-        </w:rPr>
-        <w:t>Task</w:t>
-      </w:r>
-    </w:p>
-    <w:p>
-      <w:pPr>
-        <w:autoSpaceDE w:val="0"/>
-        <w:autoSpaceDN w:val="0"/>
-        <w:adjustRightInd w:val="0"/>
-        <w:spacing w:after="0" w:line="240" w:lineRule="auto"/>
-        <w:jc w:val="both"/>
-        <w:rPr>
-          <w:ins w:id="72" w:author="mina" w:date="2013-03-04T14:12:00Z"/>
-          <w:rFonts w:asciiTheme="minorBidi" w:hAnsiTheme="minorBidi" w:cstheme="minorBidi"/>
-          <w:color w:val="000000"/>
-        </w:rPr>
-      </w:pPr>
-      <w:r>
-        <w:rPr>
-          <w:rFonts w:asciiTheme="minorBidi" w:hAnsiTheme="minorBidi" w:cstheme="minorBidi"/>
-          <w:color w:val="000000"/>
-        </w:rPr>
-        <w:t>Specifically in this research, I have used a benchmark data-set/task-set and so I am</w:t>
-      </w:r>
-      <w:r>
-        <w:rPr>
-          <w:rFonts w:asciiTheme="minorBidi" w:hAnsiTheme="minorBidi" w:cstheme="minorBidi"/>
-          <w:color w:val="000000"/>
-        </w:rPr>
-        <w:t xml:space="preserve"> </w:t>
-      </w:r>
-      <w:r>
-        <w:rPr>
-          <w:rFonts w:asciiTheme="minorBidi" w:hAnsiTheme="minorBidi" w:cstheme="minorBidi"/>
-          <w:color w:val="000000"/>
-        </w:rPr>
-        <w:t>assuming that the tasks are already</w:t>
-      </w:r>
-      <w:r>
-        <w:rPr>
-          <w:rFonts w:asciiTheme="minorBidi" w:hAnsiTheme="minorBidi" w:cstheme="minorBidi"/>
-          <w:color w:val="000000"/>
-        </w:rPr>
-        <w:t xml:space="preserve"> </w:t>
-      </w:r>
-      <w:r>
-        <w:rPr>
-          <w:rFonts w:asciiTheme="minorBidi" w:hAnsiTheme="minorBidi" w:cstheme="minorBidi"/>
-          <w:color w:val="000000"/>
-        </w:rPr>
-        <w:t>validated and they reflect the target domain</w:t>
-      </w:r>
-      <w:r>
-        <w:rPr>
-          <w:rFonts w:asciiTheme="minorBidi" w:hAnsiTheme="minorBidi" w:cstheme="minorBidi"/>
-          <w:color w:val="000000"/>
-        </w:rPr>
-        <w:t xml:space="preserve"> </w:t>
-      </w:r>
-      <w:r>
-        <w:rPr>
-          <w:rFonts w:asciiTheme="minorBidi" w:hAnsiTheme="minorBidi" w:cstheme="minorBidi"/>
-          <w:color w:val="000000"/>
-        </w:rPr>
-        <w:t>users’</w:t>
-      </w:r>
-      <w:r>
-        <w:rPr>
-          <w:rFonts w:asciiTheme="minorBidi" w:hAnsiTheme="minorBidi" w:cstheme="minorBidi"/>
-          <w:color w:val="000000"/>
-        </w:rPr>
-        <w:t xml:space="preserve"> work.</w:t>
-      </w:r>
-    </w:p>
-    <w:p>
-      <w:pPr>
-        <w:autoSpaceDE w:val="0"/>
-        <w:autoSpaceDN w:val="0"/>
-        <w:adjustRightInd w:val="0"/>
-        <w:spacing w:after="0" w:line="240" w:lineRule="auto"/>
-        <w:jc w:val="both"/>
-        <w:rPr>
-          <w:rFonts w:asciiTheme="minorBidi" w:hAnsiTheme="minorBidi" w:cstheme="minorBidi"/>
-          <w:color w:val="000000"/>
-        </w:rPr>
-      </w:pPr>
-      <w:moveToRangeStart w:id="73" w:author="mina" w:date="2013-03-04T14:12:00Z" w:name="move350169684"/>
-      <w:moveTo w:id="74" w:author="mina" w:date="2013-03-04T14:12:00Z">
-        <w:r>
-          <w:rPr>
-            <w:rFonts w:asciiTheme="minorBidi" w:hAnsiTheme="minorBidi" w:cstheme="minorBidi"/>
-            <w:color w:val="000000"/>
-          </w:rPr>
-          <w:t xml:space="preserve">It is worth mentioning that one limitation of this study is that the given time can interfere </w:t>
-        </w:r>
-        <w:r>
-          <w:rPr>
-            <w:rFonts w:asciiTheme="minorBidi" w:hAnsiTheme="minorBidi" w:cstheme="minorBidi"/>
-            <w:color w:val="000000"/>
-          </w:rPr>
-          <w:lastRenderedPageBreak/>
-          <w:t>with their solving task. However, the accuracy of the answers is not studies in this research, and only the process of the problem solving using the tool is considered.</w:t>
-        </w:r>
-      </w:moveTo>
-    </w:p>
-    <w:moveToRangeEnd w:id="73"/>
+          <w:rFonts w:asciiTheme="minorBidi" w:hAnsiTheme="minorBidi" w:cstheme="minorBidi"/>
+          <w:color w:val="000000"/>
+        </w:rPr>
+      </w:pPr>
+      <w:bookmarkStart w:id="103" w:name="_GoBack"/>
+      <w:bookmarkEnd w:id="103"/>
+    </w:p>
     <w:p>
       <w:pPr>
         <w:autoSpaceDE w:val="0"/>
@@ -8868,8 +9847,87 @@
           <w:sz w:val="28"/>
           <w:szCs w:val="28"/>
         </w:rPr>
+        <w:t xml:space="preserve">Results and </w:t>
+      </w:r>
+      <w:r>
+        <w:rPr>
+          <w:rFonts w:asciiTheme="minorBidi" w:hAnsiTheme="minorBidi" w:cstheme="minorBidi"/>
+          <w:b/>
+          <w:bCs/>
+          <w:sz w:val="28"/>
+          <w:szCs w:val="28"/>
+        </w:rPr>
         <w:t>Discussion</w:t>
       </w:r>
+    </w:p>
+    <w:p>
+      <w:pPr>
+        <w:rPr>
+          <w:rFonts w:asciiTheme="minorBidi" w:hAnsiTheme="minorBidi" w:cstheme="minorBidi"/>
+        </w:rPr>
+      </w:pPr>
+      <w:r>
+        <w:rPr>
+          <w:rFonts w:asciiTheme="minorBidi" w:hAnsiTheme="minorBidi" w:cstheme="minorBidi"/>
+        </w:rPr>
+        <w:t>The results of the user study</w:t>
+      </w:r>
+    </w:p>
+    <w:p>
+      <w:pPr>
+        <w:rPr>
+          <w:rFonts w:asciiTheme="minorBidi" w:hAnsiTheme="minorBidi" w:cstheme="minorBidi"/>
+        </w:rPr>
+      </w:pPr>
+      <w:proofErr w:type="gramStart"/>
+      <w:r>
+        <w:rPr>
+          <w:rFonts w:asciiTheme="minorBidi" w:hAnsiTheme="minorBidi" w:cstheme="minorBidi"/>
+        </w:rPr>
+        <w:t>led</w:t>
+      </w:r>
+      <w:proofErr w:type="gramEnd"/>
+      <w:r>
+        <w:rPr>
+          <w:rFonts w:asciiTheme="minorBidi" w:hAnsiTheme="minorBidi" w:cstheme="minorBidi"/>
+        </w:rPr>
+        <w:t xml:space="preserve"> me to create a list of requirements as well as develop a guideline for future work. These</w:t>
+      </w:r>
+    </w:p>
+    <w:p>
+      <w:pPr>
+        <w:rPr>
+          <w:rFonts w:asciiTheme="minorBidi" w:hAnsiTheme="minorBidi" w:cstheme="minorBidi"/>
+        </w:rPr>
+      </w:pPr>
+      <w:proofErr w:type="gramStart"/>
+      <w:r>
+        <w:rPr>
+          <w:rFonts w:asciiTheme="minorBidi" w:hAnsiTheme="minorBidi" w:cstheme="minorBidi"/>
+        </w:rPr>
+        <w:t>results</w:t>
+      </w:r>
+      <w:proofErr w:type="gramEnd"/>
+      <w:r>
+        <w:rPr>
+          <w:rFonts w:asciiTheme="minorBidi" w:hAnsiTheme="minorBidi" w:cstheme="minorBidi"/>
+        </w:rPr>
+        <w:t xml:space="preserve"> informed the initial design of the tool [6].</w:t>
+      </w:r>
+    </w:p>
+    <w:p>
+      <w:pPr>
+        <w:rPr>
+          <w:rFonts w:asciiTheme="minorBidi" w:hAnsiTheme="minorBidi" w:cstheme="minorBidi"/>
+        </w:rPr>
+      </w:pPr>
+    </w:p>
+    <w:p>
+      <w:pPr>
+        <w:rPr>
+          <w:rFonts w:asciiTheme="minorBidi" w:hAnsiTheme="minorBidi" w:cstheme="minorBidi"/>
+        </w:rPr>
+      </w:pPr>
     </w:p>
     <w:p>
       <w:pPr>

</xml_diff>

<commit_message>
task and data revised before chris
</commit_message>
<xml_diff>
--- a/memahshid.docx
+++ b/memahshid.docx
@@ -5643,6 +5643,7 @@
           <w:szCs w:val="28"/>
         </w:rPr>
       </w:pPr>
+      <w:bookmarkStart w:id="29" w:name="_GoBack"/>
       <w:r>
         <w:rPr>
           <w:rFonts w:asciiTheme="minorBidi" w:hAnsiTheme="minorBidi" w:cstheme="minorBidi"/>
@@ -8345,7 +8346,6 @@
           <w:color w:val="000000"/>
         </w:rPr>
       </w:pPr>
-      <w:proofErr w:type="gramStart"/>
       <w:r>
         <w:rPr>
           <w:rFonts w:asciiTheme="minorBidi" w:hAnsiTheme="minorBidi" w:cstheme="minorBidi"/>
@@ -8355,58 +8355,42 @@
         </w:rPr>
         <w:t>4.</w:t>
       </w:r>
-      <w:proofErr w:type="gramEnd"/>
-      <w:del w:id="29" w:author="mina" w:date="2013-03-04T15:08:00Z">
-        <w:r>
-          <w:rPr>
-            <w:rFonts w:asciiTheme="minorBidi" w:hAnsiTheme="minorBidi" w:cstheme="minorBidi"/>
-            <w:b/>
-            <w:bCs/>
-            <w:color w:val="000000"/>
-          </w:rPr>
-          <w:delText xml:space="preserve">6 </w:delText>
-        </w:r>
-      </w:del>
-      <w:ins w:id="30" w:author="mina" w:date="2013-03-04T15:08:00Z">
-        <w:r>
-          <w:rPr>
-            <w:rFonts w:asciiTheme="minorBidi" w:hAnsiTheme="minorBidi" w:cstheme="minorBidi"/>
-            <w:b/>
-            <w:bCs/>
-            <w:color w:val="000000"/>
-          </w:rPr>
-          <w:t>5</w:t>
-        </w:r>
-        <w:r>
-          <w:rPr>
-            <w:rFonts w:asciiTheme="minorBidi" w:hAnsiTheme="minorBidi" w:cstheme="minorBidi"/>
-            <w:b/>
-            <w:bCs/>
-            <w:color w:val="000000"/>
-          </w:rPr>
-          <w:t xml:space="preserve"> </w:t>
-        </w:r>
-      </w:ins>
-      <w:ins w:id="31" w:author="mina" w:date="2013-03-04T14:22:00Z">
-        <w:r>
-          <w:rPr>
-            <w:rFonts w:asciiTheme="minorBidi" w:hAnsiTheme="minorBidi" w:cstheme="minorBidi"/>
-            <w:b/>
-            <w:bCs/>
-            <w:color w:val="000000"/>
-          </w:rPr>
-          <w:t>limitations</w:t>
-        </w:r>
-        <w:r>
-          <w:rPr>
-            <w:rFonts w:asciiTheme="minorBidi" w:hAnsiTheme="minorBidi" w:cstheme="minorBidi"/>
-            <w:b/>
-            <w:bCs/>
-            <w:color w:val="000000"/>
-          </w:rPr>
-          <w:t xml:space="preserve"> (validity)</w:t>
-        </w:r>
-      </w:ins>
+      <w:r>
+        <w:rPr>
+          <w:rFonts w:asciiTheme="minorBidi" w:hAnsiTheme="minorBidi" w:cstheme="minorBidi"/>
+          <w:b/>
+          <w:bCs/>
+          <w:color w:val="000000"/>
+        </w:rPr>
+        <w:t>5</w:t>
+      </w:r>
+      <w:r>
+        <w:rPr>
+          <w:rFonts w:asciiTheme="minorBidi" w:hAnsiTheme="minorBidi" w:cstheme="minorBidi"/>
+          <w:b/>
+          <w:bCs/>
+          <w:color w:val="000000"/>
+        </w:rPr>
+        <w:t xml:space="preserve"> </w:t>
+      </w:r>
+      <w:r>
+        <w:rPr>
+          <w:rFonts w:asciiTheme="minorBidi" w:hAnsiTheme="minorBidi" w:cstheme="minorBidi"/>
+          <w:b/>
+          <w:bCs/>
+          <w:color w:val="000000"/>
+        </w:rPr>
+        <w:t>limitations</w:t>
+      </w:r>
+      <w:r>
+        <w:rPr>
+          <w:rFonts w:asciiTheme="minorBidi" w:hAnsiTheme="minorBidi" w:cstheme="minorBidi"/>
+          <w:b/>
+          <w:bCs/>
+          <w:color w:val="000000"/>
+        </w:rPr>
+        <w:t xml:space="preserve"> (validity)</w:t>
+      </w:r>
     </w:p>
     <w:p>
       <w:pPr>
@@ -8416,54 +8400,24 @@
         <w:spacing w:after="0" w:line="240" w:lineRule="auto"/>
         <w:jc w:val="both"/>
         <w:rPr>
-          <w:ins w:id="32" w:author="mina" w:date="2013-03-04T15:08:00Z"/>
-          <w:rFonts w:asciiTheme="minorBidi" w:hAnsiTheme="minorBidi" w:cstheme="minorBidi"/>
-          <w:color w:val="000000"/>
-        </w:rPr>
-      </w:pPr>
-      <w:del w:id="33" w:author="mina" w:date="2013-03-04T14:22:00Z">
-        <w:r>
-          <w:rPr>
-            <w:rFonts w:asciiTheme="minorBidi" w:hAnsiTheme="minorBidi" w:cstheme="minorBidi"/>
-            <w:color w:val="000000"/>
-          </w:rPr>
-          <w:delText xml:space="preserve">It is worth mentioning that one limitation of this study is that </w:delText>
-        </w:r>
-      </w:del>
-      <w:ins w:id="34" w:author="mina" w:date="2013-03-04T14:22:00Z">
-        <w:r>
-          <w:rPr>
-            <w:rFonts w:asciiTheme="minorBidi" w:hAnsiTheme="minorBidi" w:cstheme="minorBidi"/>
-            <w:color w:val="000000"/>
-          </w:rPr>
-          <w:t xml:space="preserve"> </w:t>
-        </w:r>
-      </w:ins>
-      <w:del w:id="35" w:author="mina" w:date="2013-03-04T14:22:00Z">
-        <w:r>
-          <w:rPr>
-            <w:rFonts w:asciiTheme="minorBidi" w:hAnsiTheme="minorBidi" w:cstheme="minorBidi"/>
-            <w:color w:val="000000"/>
-          </w:rPr>
-          <w:delText xml:space="preserve">the </w:delText>
-        </w:r>
-      </w:del>
-      <w:ins w:id="36" w:author="mina" w:date="2013-03-04T14:22:00Z">
-        <w:r>
-          <w:rPr>
-            <w:rFonts w:asciiTheme="minorBidi" w:hAnsiTheme="minorBidi" w:cstheme="minorBidi"/>
-            <w:color w:val="000000"/>
-          </w:rPr>
-          <w:t>T</w:t>
-        </w:r>
-        <w:r>
-          <w:rPr>
-            <w:rFonts w:asciiTheme="minorBidi" w:hAnsiTheme="minorBidi" w:cstheme="minorBidi"/>
-            <w:color w:val="000000"/>
-          </w:rPr>
-          <w:t xml:space="preserve">he </w:t>
-        </w:r>
-      </w:ins>
+          <w:rFonts w:asciiTheme="minorBidi" w:hAnsiTheme="minorBidi" w:cstheme="minorBidi"/>
+          <w:color w:val="000000"/>
+        </w:rPr>
+      </w:pPr>
+      <w:r>
+        <w:rPr>
+          <w:rFonts w:asciiTheme="minorBidi" w:hAnsiTheme="minorBidi" w:cstheme="minorBidi"/>
+          <w:color w:val="000000"/>
+        </w:rPr>
+        <w:t xml:space="preserve"> T</w:t>
+      </w:r>
+      <w:r>
+        <w:rPr>
+          <w:rFonts w:asciiTheme="minorBidi" w:hAnsiTheme="minorBidi" w:cstheme="minorBidi"/>
+          <w:color w:val="000000"/>
+        </w:rPr>
+        <w:t xml:space="preserve">he </w:t>
+      </w:r>
       <w:r>
         <w:rPr>
           <w:rFonts w:asciiTheme="minorBidi" w:hAnsiTheme="minorBidi" w:cstheme="minorBidi"/>
@@ -8471,31 +8425,20 @@
         </w:rPr>
         <w:t xml:space="preserve">given time can interfere with </w:t>
       </w:r>
-      <w:del w:id="37" w:author="mina" w:date="2013-03-04T14:23:00Z">
-        <w:r>
-          <w:rPr>
-            <w:rFonts w:asciiTheme="minorBidi" w:hAnsiTheme="minorBidi" w:cstheme="minorBidi"/>
-            <w:color w:val="000000"/>
-          </w:rPr>
-          <w:delText xml:space="preserve">their </w:delText>
-        </w:r>
-      </w:del>
-      <w:ins w:id="38" w:author="mina" w:date="2013-03-04T14:23:00Z">
-        <w:r>
-          <w:rPr>
-            <w:rFonts w:asciiTheme="minorBidi" w:hAnsiTheme="minorBidi" w:cstheme="minorBidi"/>
-            <w:color w:val="000000"/>
-          </w:rPr>
-          <w:t>participants’</w:t>
-        </w:r>
-        <w:r>
-          <w:rPr>
-            <w:rFonts w:asciiTheme="minorBidi" w:hAnsiTheme="minorBidi" w:cstheme="minorBidi"/>
-            <w:color w:val="000000"/>
-          </w:rPr>
-          <w:t xml:space="preserve"> </w:t>
-        </w:r>
-      </w:ins>
+      <w:r>
+        <w:rPr>
+          <w:rFonts w:asciiTheme="minorBidi" w:hAnsiTheme="minorBidi" w:cstheme="minorBidi"/>
+          <w:color w:val="000000"/>
+        </w:rPr>
+        <w:t>participants’</w:t>
+      </w:r>
+      <w:r>
+        <w:rPr>
+          <w:rFonts w:asciiTheme="minorBidi" w:hAnsiTheme="minorBidi" w:cstheme="minorBidi"/>
+          <w:color w:val="000000"/>
+        </w:rPr>
+        <w:t xml:space="preserve"> </w:t>
+      </w:r>
       <w:r>
         <w:rPr>
           <w:rFonts w:asciiTheme="minorBidi" w:hAnsiTheme="minorBidi" w:cstheme="minorBidi"/>
@@ -8512,7 +8455,6 @@
         <w:spacing w:after="0" w:line="240" w:lineRule="auto"/>
         <w:jc w:val="both"/>
         <w:rPr>
-          <w:ins w:id="39" w:author="mina" w:date="2013-03-04T15:08:00Z"/>
           <w:rFonts w:asciiTheme="minorBidi" w:hAnsiTheme="minorBidi" w:cstheme="minorBidi"/>
           <w:color w:val="000000"/>
         </w:rPr>
@@ -8524,39 +8466,27 @@
           <w:rFonts w:ascii="CMR10" w:hAnsi="CMR10" w:cs="CMR10"/>
         </w:rPr>
       </w:pPr>
-      <w:ins w:id="40" w:author="mina" w:date="2013-03-04T15:09:00Z">
-        <w:r>
-          <w:rPr>
-            <w:rFonts w:ascii="CMR10" w:hAnsi="CMR10" w:cs="CMR10"/>
-          </w:rPr>
-          <w:t xml:space="preserve">4.6. </w:t>
-        </w:r>
-      </w:ins>
-      <w:del w:id="41" w:author="mina" w:date="2013-03-04T15:20:00Z">
-        <w:r>
-          <w:rPr>
-            <w:rFonts w:ascii="CMR10" w:hAnsi="CMR10" w:cs="CMR10"/>
-          </w:rPr>
-          <w:delText>dataset</w:delText>
-        </w:r>
-      </w:del>
-      <w:ins w:id="42" w:author="mina" w:date="2013-03-04T15:20:00Z">
-        <w:r>
-          <w:rPr>
-            <w:rFonts w:ascii="CMR10" w:hAnsi="CMR10" w:cs="CMR10"/>
-          </w:rPr>
-          <w:t>Data</w:t>
-        </w:r>
-      </w:ins>
-    </w:p>
-    <w:p>
-      <w:pPr>
-        <w:autoSpaceDE w:val="0"/>
-        <w:autoSpaceDN w:val="0"/>
-        <w:adjustRightInd w:val="0"/>
-        <w:spacing w:after="0" w:line="240" w:lineRule="auto"/>
-        <w:rPr>
-          <w:del w:id="43" w:author="mina" w:date="2013-03-04T15:11:00Z"/>
+      <w:r>
+        <w:rPr>
+          <w:rFonts w:ascii="CMR10" w:hAnsi="CMR10" w:cs="CMR10"/>
+        </w:rPr>
+        <w:t xml:space="preserve">4.6. </w:t>
+      </w:r>
+      <w:r>
+        <w:rPr>
+          <w:rFonts w:ascii="CMR10" w:hAnsi="CMR10" w:cs="CMR10"/>
+        </w:rPr>
+        <w:t>Data</w:t>
+      </w:r>
+    </w:p>
+    <w:p>
+      <w:pPr>
+        <w:autoSpaceDE w:val="0"/>
+        <w:autoSpaceDN w:val="0"/>
+        <w:adjustRightInd w:val="0"/>
+        <w:spacing w:after="0" w:line="240" w:lineRule="auto"/>
+        <w:jc w:val="both"/>
+        <w:rPr>
           <w:rFonts w:ascii="CMR10" w:hAnsi="CMR10" w:cs="CMR10"/>
           <w:color w:val="000000"/>
         </w:rPr>
@@ -8598,637 +8528,173 @@
         </w:rPr>
         <w:t xml:space="preserve">]. VAST Mini Challenge 3 is </w:t>
       </w:r>
-      <w:del w:id="44" w:author="mina" w:date="2013-03-04T15:14:00Z">
+      <w:r>
+        <w:rPr>
+          <w:rFonts w:ascii="CMR10" w:hAnsi="CMR10" w:cs="CMR10"/>
+          <w:color w:val="000000"/>
+        </w:rPr>
+        <w:t>about illegal arms</w:t>
+      </w:r>
+      <w:r>
+        <w:rPr>
+          <w:rFonts w:ascii="CMR10" w:hAnsi="CMR10" w:cs="CMR10"/>
+          <w:color w:val="000000"/>
+        </w:rPr>
+        <w:t xml:space="preserve"> dealing scenario</w:t>
+      </w:r>
+      <w:r>
+        <w:rPr>
+          <w:rFonts w:ascii="CMR8" w:hAnsi="CMR8" w:cs="CMR8"/>
+          <w:color w:val="007192"/>
+          <w:sz w:val="16"/>
+          <w:szCs w:val="16"/>
+        </w:rPr>
+        <w:t xml:space="preserve"> </w:t>
+      </w:r>
+      <w:r>
+        <w:rPr>
+          <w:rFonts w:ascii="CMR10" w:hAnsi="CMR10" w:cs="CMR10"/>
+          <w:color w:val="000000"/>
+        </w:rPr>
+        <w:t xml:space="preserve">in which one of the dealers called Nicolai died in a hospital with symptoms consistent with </w:t>
+      </w:r>
+      <w:proofErr w:type="spellStart"/>
+      <w:r>
+        <w:rPr>
+          <w:rFonts w:ascii="CMR10" w:hAnsi="CMR10" w:cs="CMR10"/>
+          <w:color w:val="000000"/>
+        </w:rPr>
+        <w:t>Drafa</w:t>
+      </w:r>
+      <w:proofErr w:type="spellEnd"/>
+      <w:r>
+        <w:rPr>
+          <w:rFonts w:ascii="CMR10" w:hAnsi="CMR10" w:cs="CMR10"/>
+          <w:color w:val="000000"/>
+        </w:rPr>
+        <w:t xml:space="preserve"> Fever. In order to develop pandemic response plans, public health organizations need to get more information about the disease</w:t>
+      </w:r>
+      <w:del w:id="30" w:author="mina" w:date="2013-03-04T15:39:00Z">
         <w:r>
           <w:rPr>
             <w:rFonts w:ascii="CMR10" w:hAnsi="CMR10" w:cs="CMR10"/>
             <w:color w:val="000000"/>
           </w:rPr>
-          <w:delText>about an illegal arms</w:delText>
-        </w:r>
-      </w:del>
-      <w:proofErr w:type="gramStart"/>
-      <w:ins w:id="45" w:author="mina" w:date="2013-03-04T15:14:00Z">
-        <w:r>
-          <w:rPr>
-            <w:rFonts w:ascii="CMR10" w:hAnsi="CMR10" w:cs="CMR10"/>
-            <w:color w:val="000000"/>
-          </w:rPr>
-          <w:t>about an illegal arms</w:t>
-        </w:r>
-      </w:ins>
-      <w:proofErr w:type="gramEnd"/>
-      <w:r>
-        <w:rPr>
-          <w:rFonts w:ascii="CMR10" w:hAnsi="CMR10" w:cs="CMR10"/>
-          <w:color w:val="000000"/>
-        </w:rPr>
-        <w:t xml:space="preserve"> dealing scenario</w:t>
-      </w:r>
-      <w:r>
-        <w:rPr>
-          <w:rFonts w:ascii="CMR8" w:hAnsi="CMR8" w:cs="CMR8"/>
-          <w:color w:val="007192"/>
-          <w:sz w:val="16"/>
-          <w:szCs w:val="16"/>
-        </w:rPr>
-        <w:t xml:space="preserve"> </w:t>
-      </w:r>
-      <w:r>
-        <w:rPr>
-          <w:rFonts w:ascii="CMR10" w:hAnsi="CMR10" w:cs="CMR10"/>
-          <w:color w:val="000000"/>
-        </w:rPr>
-        <w:t xml:space="preserve">in which one of the dealers called Nicolai died in a hospital with symptoms consistent with </w:t>
-      </w:r>
-      <w:proofErr w:type="spellStart"/>
-      <w:r>
-        <w:rPr>
-          <w:rFonts w:ascii="CMR10" w:hAnsi="CMR10" w:cs="CMR10"/>
-          <w:color w:val="000000"/>
-        </w:rPr>
-        <w:t>Drafa</w:t>
-      </w:r>
-      <w:proofErr w:type="spellEnd"/>
-      <w:r>
-        <w:rPr>
-          <w:rFonts w:ascii="CMR10" w:hAnsi="CMR10" w:cs="CMR10"/>
-          <w:color w:val="000000"/>
-        </w:rPr>
-        <w:t xml:space="preserve"> Fever. In order to develop pandemic response plans, public health organizations need to get more information about the disease</w:t>
-      </w:r>
-      <w:ins w:id="46" w:author="mina" w:date="2013-03-04T15:10:00Z">
-        <w:r>
-          <w:rPr>
-            <w:rFonts w:ascii="CMR10" w:hAnsi="CMR10" w:cs="CMR10"/>
-            <w:color w:val="000000"/>
-          </w:rPr>
-          <w:t xml:space="preserve"> using Nicolai</w:t>
-        </w:r>
-      </w:ins>
-      <w:ins w:id="47" w:author="mina" w:date="2013-03-04T15:12:00Z">
-        <w:r>
-          <w:rPr>
-            <w:rFonts w:ascii="CMR10" w:hAnsi="CMR10" w:cs="CMR10"/>
-            <w:color w:val="000000"/>
-          </w:rPr>
-          <w:t>,</w:t>
-        </w:r>
-      </w:ins>
-      <w:ins w:id="48" w:author="mina" w:date="2013-03-04T15:10:00Z">
-        <w:r>
-          <w:rPr>
-            <w:rFonts w:ascii="CMR10" w:hAnsi="CMR10" w:cs="CMR10"/>
-            <w:color w:val="000000"/>
-          </w:rPr>
-          <w:t xml:space="preserve"> his contacts</w:t>
-        </w:r>
-      </w:ins>
-      <w:ins w:id="49" w:author="mina" w:date="2013-03-04T15:12:00Z">
-        <w:r>
-          <w:rPr>
-            <w:rFonts w:ascii="CMR10" w:hAnsi="CMR10" w:cs="CMR10"/>
-            <w:color w:val="000000"/>
-          </w:rPr>
-          <w:t xml:space="preserve"> and </w:t>
+          <w:delText xml:space="preserve"> using Nicolai, his contacts and </w:delText>
         </w:r>
         <w:r>
           <w:rPr>
             <w:rFonts w:ascii="CMR10" w:hAnsi="CMR10" w:cs="CMR10"/>
             <w:color w:val="000000"/>
           </w:rPr>
-          <w:t xml:space="preserve">other patients with </w:t>
-        </w:r>
-        <w:r>
-          <w:rPr>
-            <w:rFonts w:ascii="CMR10" w:hAnsi="CMR10" w:cs="CMR10"/>
-            <w:color w:val="000000"/>
-          </w:rPr>
-          <w:lastRenderedPageBreak/>
-          <w:t xml:space="preserve">similar </w:t>
-        </w:r>
-      </w:ins>
-      <w:del w:id="50" w:author="mina" w:date="2013-03-04T15:11:00Z">
-        <w:r>
-          <w:rPr>
-            <w:rFonts w:ascii="CMR10" w:hAnsi="CMR10" w:cs="CMR10"/>
-            <w:color w:val="000000"/>
-          </w:rPr>
-          <w:delText>. Health professionals Nicolai’s health information to discover his contacts. Health officials have access to the genetic information of 56 patients (including</w:delText>
+          <w:delText>other patients with similar symptoms</w:delText>
         </w:r>
       </w:del>
-    </w:p>
-    <w:p>
-      <w:pPr>
-        <w:autoSpaceDE w:val="0"/>
-        <w:autoSpaceDN w:val="0"/>
-        <w:adjustRightInd w:val="0"/>
-        <w:spacing w:after="0" w:line="240" w:lineRule="auto"/>
-        <w:rPr>
-          <w:del w:id="51" w:author="mina" w:date="2013-03-04T15:11:00Z"/>
+      <w:r>
+        <w:rPr>
           <w:rFonts w:ascii="CMR10" w:hAnsi="CMR10" w:cs="CMR10"/>
           <w:color w:val="000000"/>
         </w:rPr>
-      </w:pPr>
-      <w:del w:id="52" w:author="mina" w:date="2013-03-04T15:11:00Z">
-        <w:r>
-          <w:rPr>
-            <w:rFonts w:ascii="CMR10" w:hAnsi="CMR10" w:cs="CMR10"/>
-            <w:color w:val="000000"/>
-          </w:rPr>
-          <w:delText>Nicolai) that developed similar symptoms. They know that as the Drafa virus spreads from</w:delText>
-        </w:r>
-      </w:del>
-    </w:p>
-    <w:p>
-      <w:pPr>
-        <w:autoSpaceDE w:val="0"/>
-        <w:autoSpaceDN w:val="0"/>
-        <w:adjustRightInd w:val="0"/>
-        <w:spacing w:after="0" w:line="240" w:lineRule="auto"/>
-        <w:rPr>
-          <w:del w:id="53" w:author="mina" w:date="2013-03-04T15:11:00Z"/>
+        <w:t xml:space="preserve">. </w:t>
+      </w:r>
+      <w:r>
+        <w:rPr>
           <w:rFonts w:ascii="CMR10" w:hAnsi="CMR10" w:cs="CMR10"/>
-          <w:color w:val="000000"/>
-        </w:rPr>
-      </w:pPr>
-      <w:del w:id="54" w:author="mina" w:date="2013-03-04T15:11:00Z">
-        <w:r>
-          <w:rPr>
-            <w:rFonts w:ascii="CMR10" w:hAnsi="CMR10" w:cs="CMR10"/>
-            <w:color w:val="000000"/>
-          </w:rPr>
-          <w:delText>host to host, it mutates and evolves. For the given scenario, diagnostic tests confirm that</w:delText>
-        </w:r>
-      </w:del>
-    </w:p>
-    <w:p>
-      <w:pPr>
-        <w:autoSpaceDE w:val="0"/>
-        <w:autoSpaceDN w:val="0"/>
-        <w:adjustRightInd w:val="0"/>
-        <w:spacing w:after="0" w:line="240" w:lineRule="auto"/>
-        <w:rPr>
-          <w:del w:id="55" w:author="mina" w:date="2013-03-04T15:11:00Z"/>
+        </w:rPr>
+        <w:t xml:space="preserve">The data-set consists of 56 strains of a particular </w:t>
+      </w:r>
+      <w:r>
+        <w:rPr>
           <w:rFonts w:ascii="CMR10" w:hAnsi="CMR10" w:cs="CMR10"/>
-          <w:color w:val="000000"/>
-        </w:rPr>
-      </w:pPr>
-      <w:del w:id="56" w:author="mina" w:date="2013-03-04T15:11:00Z">
-        <w:r>
-          <w:rPr>
-            <w:rFonts w:ascii="CMR10" w:hAnsi="CMR10" w:cs="CMR10"/>
-            <w:color w:val="000000"/>
-          </w:rPr>
-          <w:delText>the current outbreak is an evolved viral form (i.e. mutant strain) of the Drafa virus with</w:delText>
-        </w:r>
-      </w:del>
-    </w:p>
-    <w:p>
-      <w:pPr>
-        <w:autoSpaceDE w:val="0"/>
-        <w:autoSpaceDN w:val="0"/>
-        <w:adjustRightInd w:val="0"/>
-        <w:spacing w:after="0" w:line="240" w:lineRule="auto"/>
-        <w:rPr>
-          <w:del w:id="57" w:author="mina" w:date="2013-03-04T15:13:00Z"/>
+        </w:rPr>
+        <w:lastRenderedPageBreak/>
+        <w:t>original virus, which are the result of</w:t>
+      </w:r>
+      <w:r>
+        <w:rPr>
           <w:rFonts w:ascii="CMR10" w:hAnsi="CMR10" w:cs="CMR10"/>
-          <w:color w:val="000000"/>
-        </w:rPr>
-      </w:pPr>
-      <w:del w:id="58" w:author="mina" w:date="2013-03-04T15:11:00Z">
-        <w:r>
-          <w:rPr>
-            <w:rFonts w:ascii="CMR10" w:hAnsi="CMR10" w:cs="CMR10"/>
-            <w:color w:val="000000"/>
-          </w:rPr>
-          <w:delText xml:space="preserve">a number of bases that modified over time. </w:delText>
-        </w:r>
-      </w:del>
-      <w:del w:id="59" w:author="mina" w:date="2013-03-04T15:12:00Z">
-        <w:r>
-          <w:rPr>
-            <w:rFonts w:ascii="CMR10" w:hAnsi="CMR10" w:cs="CMR10"/>
-            <w:color w:val="000000"/>
-          </w:rPr>
-          <w:delText>The</w:delText>
-        </w:r>
-      </w:del>
-      <w:proofErr w:type="gramStart"/>
-      <w:ins w:id="60" w:author="mina" w:date="2013-03-04T15:12:00Z">
-        <w:r>
-          <w:rPr>
-            <w:rFonts w:ascii="CMR10" w:hAnsi="CMR10" w:cs="CMR10"/>
-            <w:color w:val="000000"/>
-          </w:rPr>
-          <w:t>symptoms</w:t>
-        </w:r>
-        <w:proofErr w:type="gramEnd"/>
-        <w:r>
-          <w:rPr>
-            <w:rFonts w:ascii="CMR10" w:hAnsi="CMR10" w:cs="CMR10"/>
-            <w:color w:val="000000"/>
-          </w:rPr>
-          <w:t xml:space="preserve">. </w:t>
-        </w:r>
-      </w:ins>
-      <w:del w:id="61" w:author="mina" w:date="2013-03-04T15:13:00Z">
-        <w:r>
-          <w:rPr>
-            <w:rFonts w:ascii="CMR10" w:hAnsi="CMR10" w:cs="CMR10"/>
-            <w:color w:val="000000"/>
-          </w:rPr>
-          <w:delText xml:space="preserve"> first two questions are about relating the</w:delText>
-        </w:r>
-      </w:del>
-    </w:p>
-    <w:p>
-      <w:pPr>
-        <w:autoSpaceDE w:val="0"/>
-        <w:autoSpaceDN w:val="0"/>
-        <w:adjustRightInd w:val="0"/>
-        <w:spacing w:after="0" w:line="240" w:lineRule="auto"/>
-        <w:rPr>
-          <w:del w:id="62" w:author="mina" w:date="2013-03-04T15:13:00Z"/>
+        </w:rPr>
+        <w:t xml:space="preserve"> </w:t>
+      </w:r>
+      <w:r>
+        <w:rPr>
           <w:rFonts w:ascii="CMR10" w:hAnsi="CMR10" w:cs="CMR10"/>
-          <w:color w:val="000000"/>
-        </w:rPr>
-      </w:pPr>
-      <w:del w:id="63" w:author="mina" w:date="2013-03-04T15:13:00Z">
-        <w:r>
-          <w:rPr>
-            <w:rFonts w:ascii="CMR10" w:hAnsi="CMR10" w:cs="CMR10"/>
-            <w:color w:val="000000"/>
-          </w:rPr>
-          <w:delText>disease characteristics to new viral strains. The first Challenge task consists of questions</w:delText>
-        </w:r>
-      </w:del>
-    </w:p>
-    <w:p>
-      <w:pPr>
-        <w:rPr>
-          <w:del w:id="64" w:author="mina" w:date="2013-03-04T15:13:00Z"/>
+        </w:rPr>
+        <w:t>spreading of a disease over time to different infected people. Each of these strains has a gene</w:t>
+      </w:r>
+      <w:r>
+        <w:rPr>
           <w:rFonts w:ascii="CMR10" w:hAnsi="CMR10" w:cs="CMR10"/>
-          <w:color w:val="000000"/>
-        </w:rPr>
-      </w:pPr>
-      <w:del w:id="65" w:author="mina" w:date="2013-03-04T15:13:00Z">
-        <w:r>
-          <w:rPr>
-            <w:rFonts w:ascii="CMR10" w:hAnsi="CMR10" w:cs="CMR10"/>
-            <w:color w:val="000000"/>
-          </w:rPr>
-          <w:delText>about the distance between strains.</w:delText>
-        </w:r>
-      </w:del>
-    </w:p>
-    <w:p>
-      <w:pPr>
-        <w:autoSpaceDE w:val="0"/>
-        <w:autoSpaceDN w:val="0"/>
-        <w:adjustRightInd w:val="0"/>
-        <w:spacing w:after="0" w:line="240" w:lineRule="auto"/>
-        <w:rPr>
-          <w:del w:id="66" w:author="mina" w:date="2013-03-04T15:17:00Z"/>
+        </w:rPr>
+        <w:t xml:space="preserve"> </w:t>
+      </w:r>
+      <w:r>
+        <w:rPr>
           <w:rFonts w:ascii="CMR10" w:hAnsi="CMR10" w:cs="CMR10"/>
-          <w:color w:val="000000"/>
-        </w:rPr>
-      </w:pPr>
+        </w:rPr>
+        <w:t>sequence of 1400 nucleotides with one or more nucleotide changes from the original virus’s</w:t>
+      </w:r>
       <w:r>
         <w:rPr>
           <w:rFonts w:ascii="CMR10" w:hAnsi="CMR10" w:cs="CMR10"/>
         </w:rPr>
-        <w:t>The data-set consists of 56 strains of a particular original virus, which are the result of</w:t>
+        <w:t xml:space="preserve"> </w:t>
       </w:r>
       <w:r>
         <w:rPr>
           <w:rFonts w:ascii="CMR10" w:hAnsi="CMR10" w:cs="CMR10"/>
         </w:rPr>
+        <w:t xml:space="preserve">sequence. </w:t>
+      </w:r>
+      <w:r>
+        <w:rPr>
+          <w:rFonts w:ascii="CMR10" w:hAnsi="CMR10" w:cs="CMR10"/>
+          <w:color w:val="000000"/>
+        </w:rPr>
+        <w:t xml:space="preserve">There </w:t>
+      </w:r>
+      <w:r>
+        <w:rPr>
+          <w:rFonts w:ascii="CMR10" w:hAnsi="CMR10" w:cs="CMR10"/>
+          <w:color w:val="000000"/>
+        </w:rPr>
+        <w:t>is</w:t>
+      </w:r>
+      <w:r>
+        <w:rPr>
+          <w:rFonts w:ascii="CMR10" w:hAnsi="CMR10" w:cs="CMR10"/>
+          <w:color w:val="000000"/>
+        </w:rPr>
         <w:t xml:space="preserve"> </w:t>
       </w:r>
       <w:r>
         <w:rPr>
           <w:rFonts w:ascii="CMR10" w:hAnsi="CMR10" w:cs="CMR10"/>
-        </w:rPr>
-        <w:t>spreading of a disease over time to different infected people. Each of these strains has a gene</w:t>
+          <w:color w:val="000000"/>
+        </w:rPr>
+        <w:t xml:space="preserve">also information about </w:t>
       </w:r>
       <w:r>
         <w:rPr>
           <w:rFonts w:ascii="CMR10" w:hAnsi="CMR10" w:cs="CMR10"/>
+          <w:color w:val="000000"/>
+        </w:rPr>
+        <w:t>some characteristics for each of the evolved viral strains</w:t>
+      </w:r>
+      <w:r>
+        <w:rPr>
+          <w:rFonts w:ascii="CMR10" w:hAnsi="CMR10" w:cs="CMR10"/>
+          <w:color w:val="000000"/>
+        </w:rPr>
+        <w:t>.</w:t>
+      </w:r>
+      <w:r>
+        <w:rPr>
+          <w:rFonts w:ascii="CMR10" w:hAnsi="CMR10" w:cs="CMR10"/>
+          <w:color w:val="000000"/>
         </w:rPr>
         <w:t xml:space="preserve"> </w:t>
       </w:r>
-      <w:r>
-        <w:rPr>
-          <w:rFonts w:ascii="CMR10" w:hAnsi="CMR10" w:cs="CMR10"/>
-        </w:rPr>
-        <w:t>sequence of 1400 nucleotides with one or more nucleotide changes from the original virus’s</w:t>
-      </w:r>
-      <w:r>
-        <w:rPr>
-          <w:rFonts w:ascii="CMR10" w:hAnsi="CMR10" w:cs="CMR10"/>
-        </w:rPr>
-        <w:t xml:space="preserve"> </w:t>
-      </w:r>
-      <w:r>
-        <w:rPr>
-          <w:rFonts w:ascii="CMR10" w:hAnsi="CMR10" w:cs="CMR10"/>
-        </w:rPr>
-        <w:t xml:space="preserve">sequence. </w:t>
-      </w:r>
-      <w:r>
-        <w:rPr>
-          <w:rFonts w:ascii="CMR10" w:hAnsi="CMR10" w:cs="CMR10"/>
-          <w:color w:val="000000"/>
-        </w:rPr>
-        <w:t xml:space="preserve">There </w:t>
-      </w:r>
-      <w:proofErr w:type="gramStart"/>
-      <w:r>
-        <w:rPr>
-          <w:rFonts w:ascii="CMR10" w:hAnsi="CMR10" w:cs="CMR10"/>
-          <w:color w:val="000000"/>
-        </w:rPr>
-        <w:t>are</w:t>
-      </w:r>
-      <w:proofErr w:type="gramEnd"/>
-      <w:r>
-        <w:rPr>
-          <w:rFonts w:ascii="CMR10" w:hAnsi="CMR10" w:cs="CMR10"/>
-          <w:color w:val="000000"/>
-        </w:rPr>
-        <w:t xml:space="preserve"> </w:t>
-      </w:r>
-      <w:ins w:id="67" w:author="mina" w:date="2013-03-04T15:19:00Z">
-        <w:r>
-          <w:rPr>
-            <w:rFonts w:ascii="CMR10" w:hAnsi="CMR10" w:cs="CMR10"/>
-            <w:color w:val="000000"/>
-          </w:rPr>
-          <w:t xml:space="preserve">also information about </w:t>
-        </w:r>
-      </w:ins>
-      <w:r>
-        <w:rPr>
-          <w:rFonts w:ascii="CMR10" w:hAnsi="CMR10" w:cs="CMR10"/>
-          <w:color w:val="000000"/>
-        </w:rPr>
-        <w:t xml:space="preserve">some characteristics for each of the evolved viral strains </w:t>
-      </w:r>
-      <w:del w:id="68" w:author="mina" w:date="2013-03-04T15:17:00Z">
-        <w:r>
-          <w:rPr>
-            <w:rFonts w:ascii="CMR10" w:hAnsi="CMR10" w:cs="CMR10"/>
-            <w:color w:val="000000"/>
-          </w:rPr>
-          <w:delText>and an explanation</w:delText>
-        </w:r>
-      </w:del>
-    </w:p>
-    <w:p>
-      <w:pPr>
-        <w:autoSpaceDE w:val="0"/>
-        <w:autoSpaceDN w:val="0"/>
-        <w:adjustRightInd w:val="0"/>
-        <w:spacing w:after="0" w:line="240" w:lineRule="auto"/>
-        <w:rPr>
-          <w:del w:id="69" w:author="mina" w:date="2013-03-04T15:18:00Z"/>
-          <w:rFonts w:ascii="CMR10" w:hAnsi="CMR10" w:cs="CMR10"/>
-          <w:color w:val="000000"/>
-        </w:rPr>
-      </w:pPr>
-      <w:del w:id="70" w:author="mina" w:date="2013-03-04T15:17:00Z">
-        <w:r>
-          <w:rPr>
-            <w:rFonts w:ascii="CMR10" w:hAnsi="CMR10" w:cs="CMR10"/>
-            <w:color w:val="000000"/>
-          </w:rPr>
-          <w:delText xml:space="preserve">about the table. </w:delText>
-        </w:r>
-      </w:del>
-      <w:del w:id="71" w:author="mina" w:date="2013-03-04T15:18:00Z">
-        <w:r>
-          <w:rPr>
-            <w:rFonts w:ascii="CMR10" w:hAnsi="CMR10" w:cs="CMR10"/>
-            <w:color w:val="000000"/>
-          </w:rPr>
-          <w:delText xml:space="preserve">This table consists information for 56 strains. Table </w:delText>
-        </w:r>
-        <w:r>
-          <w:rPr>
-            <w:rFonts w:ascii="CMR10" w:hAnsi="CMR10" w:cs="CMR10"/>
-            <w:color w:val="007192"/>
-          </w:rPr>
-          <w:delText xml:space="preserve">1.1 </w:delText>
-        </w:r>
-        <w:r>
-          <w:rPr>
-            <w:rFonts w:ascii="CMR10" w:hAnsi="CMR10" w:cs="CMR10"/>
-            <w:color w:val="000000"/>
-          </w:rPr>
-          <w:delText>shows disease</w:delText>
-        </w:r>
-      </w:del>
-    </w:p>
-    <w:p>
-      <w:pPr>
-        <w:autoSpaceDE w:val="0"/>
-        <w:autoSpaceDN w:val="0"/>
-        <w:adjustRightInd w:val="0"/>
-        <w:spacing w:after="0" w:line="240" w:lineRule="auto"/>
-        <w:rPr>
-          <w:rFonts w:ascii="CMR10" w:hAnsi="CMR10" w:cs="CMR10"/>
-          <w:color w:val="000000"/>
-        </w:rPr>
-      </w:pPr>
-      <w:del w:id="72" w:author="mina" w:date="2013-03-04T15:18:00Z">
-        <w:r>
-          <w:rPr>
-            <w:rFonts w:ascii="CMR10" w:hAnsi="CMR10" w:cs="CMR10"/>
-            <w:color w:val="000000"/>
-          </w:rPr>
-          <w:delText>characteristics data for few of the sequences.</w:delText>
-        </w:r>
-      </w:del>
-    </w:p>
-    <w:p>
-      <w:pPr>
-        <w:autoSpaceDE w:val="0"/>
-        <w:autoSpaceDN w:val="0"/>
-        <w:adjustRightInd w:val="0"/>
-        <w:spacing w:after="0" w:line="240" w:lineRule="auto"/>
-        <w:rPr>
-          <w:del w:id="73" w:author="mina" w:date="2013-03-04T15:20:00Z"/>
-          <w:rFonts w:ascii="CMR10" w:hAnsi="CMR10" w:cs="CMR10"/>
-          <w:color w:val="000000"/>
-        </w:rPr>
-        <w:pPrChange w:id="74" w:author="mina" w:date="2013-03-04T15:20:00Z">
-          <w:pPr>
-            <w:autoSpaceDE w:val="0"/>
-            <w:autoSpaceDN w:val="0"/>
-            <w:adjustRightInd w:val="0"/>
-            <w:spacing w:after="0" w:line="240" w:lineRule="auto"/>
-          </w:pPr>
-        </w:pPrChange>
-      </w:pPr>
-      <w:del w:id="75" w:author="mina" w:date="2013-03-04T15:18:00Z">
-        <w:r>
-          <w:rPr>
-            <w:rFonts w:ascii="CMR10" w:hAnsi="CMR10" w:cs="CMR10"/>
-            <w:color w:val="000000"/>
-          </w:rPr>
-          <w:delText xml:space="preserve">Table 1.1: </w:delText>
-        </w:r>
-      </w:del>
-      <w:del w:id="76" w:author="mina" w:date="2013-03-04T15:20:00Z">
-        <w:r>
-          <w:rPr>
-            <w:rFonts w:ascii="CMR10" w:hAnsi="CMR10" w:cs="CMR10"/>
-            <w:color w:val="000000"/>
-          </w:rPr>
-          <w:delText>Sequence Characteristics Table. Definitions: Symptoms are what a patient</w:delText>
-        </w:r>
-      </w:del>
-    </w:p>
-    <w:p>
-      <w:pPr>
-        <w:autoSpaceDE w:val="0"/>
-        <w:autoSpaceDN w:val="0"/>
-        <w:adjustRightInd w:val="0"/>
-        <w:spacing w:after="0" w:line="240" w:lineRule="auto"/>
-        <w:rPr>
-          <w:del w:id="77" w:author="mina" w:date="2013-03-04T15:20:00Z"/>
-          <w:rFonts w:ascii="CMR10" w:hAnsi="CMR10" w:cs="CMR10"/>
-          <w:color w:val="000000"/>
-        </w:rPr>
-        <w:pPrChange w:id="78" w:author="mina" w:date="2013-03-04T15:20:00Z">
-          <w:pPr>
-            <w:autoSpaceDE w:val="0"/>
-            <w:autoSpaceDN w:val="0"/>
-            <w:adjustRightInd w:val="0"/>
-            <w:spacing w:after="0" w:line="240" w:lineRule="auto"/>
-          </w:pPr>
-        </w:pPrChange>
-      </w:pPr>
-      <w:del w:id="79" w:author="mina" w:date="2013-03-04T15:20:00Z">
-        <w:r>
-          <w:rPr>
-            <w:rFonts w:ascii="CMR10" w:hAnsi="CMR10" w:cs="CMR10"/>
-            <w:color w:val="000000"/>
-          </w:rPr>
-          <w:delText>experiences (e.g., pain, sore throat, vomiting, swelling, tremors). Mortality is a number</w:delText>
-        </w:r>
-      </w:del>
-    </w:p>
-    <w:p>
-      <w:pPr>
-        <w:autoSpaceDE w:val="0"/>
-        <w:autoSpaceDN w:val="0"/>
-        <w:adjustRightInd w:val="0"/>
-        <w:spacing w:after="0" w:line="240" w:lineRule="auto"/>
-        <w:rPr>
-          <w:del w:id="80" w:author="mina" w:date="2013-03-04T15:20:00Z"/>
-          <w:rFonts w:ascii="CMR10" w:hAnsi="CMR10" w:cs="CMR10"/>
-          <w:color w:val="000000"/>
-        </w:rPr>
-        <w:pPrChange w:id="81" w:author="mina" w:date="2013-03-04T15:20:00Z">
-          <w:pPr>
-            <w:autoSpaceDE w:val="0"/>
-            <w:autoSpaceDN w:val="0"/>
-            <w:adjustRightInd w:val="0"/>
-            <w:spacing w:after="0" w:line="240" w:lineRule="auto"/>
-          </w:pPr>
-        </w:pPrChange>
-      </w:pPr>
-      <w:del w:id="82" w:author="mina" w:date="2013-03-04T15:20:00Z">
-        <w:r>
-          <w:rPr>
-            <w:rFonts w:ascii="CMR10" w:hAnsi="CMR10" w:cs="CMR10"/>
-            <w:color w:val="000000"/>
-          </w:rPr>
-          <w:delText>of deaths as a result of disease. Complications is unfavourable evolution of illness (e.g.</w:delText>
-        </w:r>
-      </w:del>
-    </w:p>
-    <w:p>
-      <w:pPr>
-        <w:autoSpaceDE w:val="0"/>
-        <w:autoSpaceDN w:val="0"/>
-        <w:adjustRightInd w:val="0"/>
-        <w:spacing w:after="0" w:line="240" w:lineRule="auto"/>
-        <w:rPr>
-          <w:del w:id="83" w:author="mina" w:date="2013-03-04T15:20:00Z"/>
-          <w:rFonts w:ascii="CMR10" w:hAnsi="CMR10" w:cs="CMR10"/>
-          <w:color w:val="000000"/>
-        </w:rPr>
-        <w:pPrChange w:id="84" w:author="mina" w:date="2013-03-04T15:20:00Z">
-          <w:pPr>
-            <w:autoSpaceDE w:val="0"/>
-            <w:autoSpaceDN w:val="0"/>
-            <w:adjustRightInd w:val="0"/>
-            <w:spacing w:after="0" w:line="240" w:lineRule="auto"/>
-          </w:pPr>
-        </w:pPrChange>
-      </w:pPr>
-      <w:del w:id="85" w:author="mina" w:date="2013-03-04T15:20:00Z">
-        <w:r>
-          <w:rPr>
-            <w:rFonts w:ascii="CMR10" w:hAnsi="CMR10" w:cs="CMR10"/>
-            <w:color w:val="000000"/>
-          </w:rPr>
-          <w:delText>deafness, spontaneous abortion). Drug Resistance is mutant vulnerability to anti viral</w:delText>
-        </w:r>
-      </w:del>
-    </w:p>
-    <w:p>
-      <w:pPr>
-        <w:autoSpaceDE w:val="0"/>
-        <w:autoSpaceDN w:val="0"/>
-        <w:adjustRightInd w:val="0"/>
-        <w:spacing w:after="0" w:line="240" w:lineRule="auto"/>
-        <w:rPr>
-          <w:del w:id="86" w:author="mina" w:date="2013-03-04T15:20:00Z"/>
-          <w:rFonts w:ascii="CMR10" w:hAnsi="CMR10" w:cs="CMR10"/>
-          <w:color w:val="000000"/>
-        </w:rPr>
-        <w:pPrChange w:id="87" w:author="mina" w:date="2013-03-04T15:20:00Z">
-          <w:pPr>
-            <w:autoSpaceDE w:val="0"/>
-            <w:autoSpaceDN w:val="0"/>
-            <w:adjustRightInd w:val="0"/>
-            <w:spacing w:after="0" w:line="240" w:lineRule="auto"/>
-          </w:pPr>
-        </w:pPrChange>
-      </w:pPr>
-      <w:del w:id="88" w:author="mina" w:date="2013-03-04T15:20:00Z">
-        <w:r>
-          <w:rPr>
-            <w:rFonts w:ascii="CMR10" w:hAnsi="CMR10" w:cs="CMR10"/>
-            <w:color w:val="000000"/>
-          </w:rPr>
-          <w:delText>drugs. At Risk Vulnerability is disproportional effect on certain risk groups (e.g. children,</w:delText>
-        </w:r>
-      </w:del>
-    </w:p>
-    <w:p>
-      <w:pPr>
-        <w:autoSpaceDE w:val="0"/>
-        <w:autoSpaceDN w:val="0"/>
-        <w:adjustRightInd w:val="0"/>
-        <w:spacing w:after="0" w:line="240" w:lineRule="auto"/>
-        <w:rPr>
-          <w:rFonts w:asciiTheme="minorBidi" w:hAnsiTheme="minorBidi" w:cstheme="minorBidi"/>
-        </w:rPr>
-      </w:pPr>
-      <w:del w:id="89" w:author="mina" w:date="2013-03-04T15:20:00Z">
-        <w:r>
-          <w:rPr>
-            <w:rFonts w:ascii="CMR10" w:hAnsi="CMR10" w:cs="CMR10"/>
-            <w:color w:val="000000"/>
-          </w:rPr>
-          <w:delText>elderly).</w:delText>
-        </w:r>
-      </w:del>
     </w:p>
     <w:p>
       <w:pPr>
@@ -9251,82 +8717,43 @@
         <w:spacing w:after="0" w:line="240" w:lineRule="auto"/>
         <w:jc w:val="both"/>
         <w:rPr>
-          <w:rFonts w:asciiTheme="minorBidi" w:hAnsiTheme="minorBidi" w:cstheme="minorBidi"/>
-          <w:color w:val="000000"/>
-        </w:rPr>
-      </w:pPr>
-    </w:p>
-    <w:p>
-      <w:pPr>
-        <w:autoSpaceDE w:val="0"/>
-        <w:autoSpaceDN w:val="0"/>
-        <w:adjustRightInd w:val="0"/>
-        <w:spacing w:after="0" w:line="240" w:lineRule="auto"/>
-        <w:jc w:val="both"/>
-        <w:rPr>
-          <w:ins w:id="90" w:author="mina" w:date="2013-03-04T15:08:00Z"/>
           <w:rFonts w:asciiTheme="minorBidi" w:hAnsiTheme="minorBidi" w:cstheme="minorBidi"/>
           <w:b/>
           <w:bCs/>
         </w:rPr>
       </w:pPr>
-      <w:ins w:id="91" w:author="mina" w:date="2013-03-04T15:08:00Z">
-        <w:r>
-          <w:rPr>
-            <w:rFonts w:asciiTheme="minorBidi" w:hAnsiTheme="minorBidi" w:cstheme="minorBidi"/>
-            <w:b/>
-            <w:bCs/>
-          </w:rPr>
-          <w:lastRenderedPageBreak/>
-          <w:t>4.</w:t>
-        </w:r>
-      </w:ins>
-      <w:ins w:id="92" w:author="mina" w:date="2013-03-04T15:09:00Z">
-        <w:r>
-          <w:rPr>
-            <w:rFonts w:asciiTheme="minorBidi" w:hAnsiTheme="minorBidi" w:cstheme="minorBidi"/>
-            <w:b/>
-            <w:bCs/>
-          </w:rPr>
-          <w:t>7</w:t>
-        </w:r>
-      </w:ins>
-      <w:ins w:id="93" w:author="mina" w:date="2013-03-04T15:08:00Z">
-        <w:r>
-          <w:rPr>
-            <w:rFonts w:asciiTheme="minorBidi" w:hAnsiTheme="minorBidi" w:cstheme="minorBidi"/>
-            <w:b/>
-            <w:bCs/>
-          </w:rPr>
-          <w:t xml:space="preserve">. </w:t>
-        </w:r>
-        <w:proofErr w:type="gramStart"/>
-        <w:r>
-          <w:rPr>
-            <w:rFonts w:asciiTheme="minorBidi" w:hAnsiTheme="minorBidi" w:cstheme="minorBidi"/>
-            <w:b/>
-            <w:bCs/>
-          </w:rPr>
-          <w:t>Task</w:t>
-        </w:r>
-        <w:r>
-          <w:rPr>
-            <w:rFonts w:asciiTheme="minorBidi" w:hAnsiTheme="minorBidi" w:cstheme="minorBidi"/>
-            <w:b/>
-            <w:bCs/>
-          </w:rPr>
-          <w:t>[</w:t>
-        </w:r>
-        <w:proofErr w:type="gramEnd"/>
-        <w:r>
-          <w:rPr>
-            <w:rFonts w:asciiTheme="minorBidi" w:hAnsiTheme="minorBidi" w:cstheme="minorBidi"/>
-            <w:b/>
-            <w:bCs/>
-          </w:rPr>
-          <w:t>?]</w:t>
-        </w:r>
-      </w:ins>
+      <w:r>
+        <w:rPr>
+          <w:rFonts w:asciiTheme="minorBidi" w:hAnsiTheme="minorBidi" w:cstheme="minorBidi"/>
+          <w:b/>
+          <w:bCs/>
+        </w:rPr>
+        <w:t xml:space="preserve">4.7. </w:t>
+      </w:r>
+      <w:r>
+        <w:rPr>
+          <w:rFonts w:asciiTheme="minorBidi" w:hAnsiTheme="minorBidi" w:cstheme="minorBidi"/>
+          <w:b/>
+          <w:bCs/>
+        </w:rPr>
+        <w:t>Task</w:t>
+      </w:r>
+      <w:r>
+        <w:rPr>
+          <w:rFonts w:asciiTheme="minorBidi" w:hAnsiTheme="minorBidi" w:cstheme="minorBidi"/>
+          <w:b/>
+          <w:bCs/>
+        </w:rPr>
+        <w:t xml:space="preserve">s </w:t>
+      </w:r>
+      <w:r>
+        <w:rPr>
+          <w:rFonts w:asciiTheme="minorBidi" w:hAnsiTheme="minorBidi" w:cstheme="minorBidi"/>
+          <w:b/>
+          <w:bCs/>
+        </w:rPr>
+        <w:t>[?]</w:t>
+      </w:r>
     </w:p>
     <w:p>
       <w:pPr>
@@ -9336,102 +8763,100 @@
         <w:spacing w:after="0" w:line="240" w:lineRule="auto"/>
         <w:jc w:val="both"/>
         <w:rPr>
-          <w:ins w:id="94" w:author="mina" w:date="2013-03-04T15:08:00Z"/>
-          <w:rFonts w:asciiTheme="minorBidi" w:hAnsiTheme="minorBidi" w:cstheme="minorBidi"/>
-          <w:color w:val="000000"/>
-        </w:rPr>
-      </w:pPr>
-      <w:ins w:id="95" w:author="mina" w:date="2013-03-04T15:08:00Z">
-        <w:r>
-          <w:rPr>
-            <w:rFonts w:asciiTheme="minorBidi" w:hAnsiTheme="minorBidi" w:cstheme="minorBidi"/>
-            <w:color w:val="000000"/>
-          </w:rPr>
-          <w:t>I</w:t>
-        </w:r>
-        <w:r>
-          <w:rPr>
-            <w:rFonts w:asciiTheme="minorBidi" w:hAnsiTheme="minorBidi" w:cstheme="minorBidi"/>
-            <w:color w:val="000000"/>
-          </w:rPr>
-          <w:t xml:space="preserve">n this research, </w:t>
-        </w:r>
-        <w:r>
-          <w:rPr>
-            <w:rFonts w:asciiTheme="minorBidi" w:hAnsiTheme="minorBidi" w:cstheme="minorBidi"/>
-            <w:color w:val="000000"/>
-          </w:rPr>
-          <w:t xml:space="preserve">we </w:t>
-        </w:r>
-        <w:r>
-          <w:rPr>
-            <w:rFonts w:asciiTheme="minorBidi" w:hAnsiTheme="minorBidi" w:cstheme="minorBidi"/>
-            <w:color w:val="000000"/>
-          </w:rPr>
-          <w:t xml:space="preserve">have used a benchmark data-set/task-set so </w:t>
-        </w:r>
-        <w:r>
-          <w:rPr>
-            <w:rFonts w:asciiTheme="minorBidi" w:hAnsiTheme="minorBidi" w:cstheme="minorBidi"/>
-            <w:color w:val="000000"/>
-          </w:rPr>
-          <w:t xml:space="preserve">we are </w:t>
-        </w:r>
-        <w:r>
-          <w:rPr>
-            <w:rFonts w:asciiTheme="minorBidi" w:hAnsiTheme="minorBidi" w:cstheme="minorBidi"/>
-            <w:color w:val="000000"/>
-          </w:rPr>
-          <w:t>assuming that the tasks are already</w:t>
-        </w:r>
-        <w:r>
-          <w:rPr>
-            <w:rFonts w:asciiTheme="minorBidi" w:hAnsiTheme="minorBidi" w:cstheme="minorBidi"/>
-            <w:color w:val="000000"/>
-          </w:rPr>
-          <w:t xml:space="preserve"> </w:t>
-        </w:r>
-        <w:r>
-          <w:rPr>
-            <w:rFonts w:asciiTheme="minorBidi" w:hAnsiTheme="minorBidi" w:cstheme="minorBidi"/>
-            <w:color w:val="000000"/>
-          </w:rPr>
-          <w:t>validated and they reflect the target domain</w:t>
-        </w:r>
-        <w:r>
-          <w:rPr>
-            <w:rFonts w:asciiTheme="minorBidi" w:hAnsiTheme="minorBidi" w:cstheme="minorBidi"/>
-            <w:color w:val="000000"/>
-          </w:rPr>
-          <w:t xml:space="preserve"> </w:t>
-        </w:r>
-        <w:r>
-          <w:rPr>
-            <w:rFonts w:asciiTheme="minorBidi" w:hAnsiTheme="minorBidi" w:cstheme="minorBidi"/>
-            <w:color w:val="000000"/>
-          </w:rPr>
-          <w:t>users’ work.</w:t>
-        </w:r>
-      </w:ins>
-    </w:p>
-    <w:p>
-      <w:pPr>
-        <w:autoSpaceDE w:val="0"/>
-        <w:autoSpaceDN w:val="0"/>
-        <w:adjustRightInd w:val="0"/>
-        <w:spacing w:after="0" w:line="240" w:lineRule="auto"/>
-        <w:rPr>
-          <w:ins w:id="96" w:author="mina" w:date="2013-03-04T15:29:00Z"/>
-          <w:rFonts w:asciiTheme="minorBidi" w:hAnsiTheme="minorBidi" w:cstheme="minorBidi"/>
-        </w:rPr>
-      </w:pPr>
-    </w:p>
-    <w:p>
-      <w:pPr>
-        <w:autoSpaceDE w:val="0"/>
-        <w:autoSpaceDN w:val="0"/>
-        <w:adjustRightInd w:val="0"/>
-        <w:spacing w:after="0" w:line="240" w:lineRule="auto"/>
+          <w:rFonts w:asciiTheme="minorBidi" w:hAnsiTheme="minorBidi" w:cstheme="minorBidi"/>
+          <w:color w:val="000000"/>
+        </w:rPr>
+      </w:pPr>
+      <w:r>
+        <w:rPr>
+          <w:rFonts w:asciiTheme="minorBidi" w:hAnsiTheme="minorBidi" w:cstheme="minorBidi"/>
+          <w:color w:val="000000"/>
+        </w:rPr>
+        <w:t>I</w:t>
+      </w:r>
+      <w:r>
+        <w:rPr>
+          <w:rFonts w:asciiTheme="minorBidi" w:hAnsiTheme="minorBidi" w:cstheme="minorBidi"/>
+          <w:color w:val="000000"/>
+        </w:rPr>
+        <w:t xml:space="preserve">n this research, </w:t>
+      </w:r>
+      <w:r>
+        <w:rPr>
+          <w:rFonts w:asciiTheme="minorBidi" w:hAnsiTheme="minorBidi" w:cstheme="minorBidi"/>
+          <w:color w:val="000000"/>
+        </w:rPr>
+        <w:t xml:space="preserve">we </w:t>
+      </w:r>
+      <w:r>
+        <w:rPr>
+          <w:rFonts w:asciiTheme="minorBidi" w:hAnsiTheme="minorBidi" w:cstheme="minorBidi"/>
+          <w:color w:val="000000"/>
+        </w:rPr>
+        <w:t xml:space="preserve">have used a benchmark data-set/task-set so </w:t>
+      </w:r>
+      <w:r>
+        <w:rPr>
+          <w:rFonts w:asciiTheme="minorBidi" w:hAnsiTheme="minorBidi" w:cstheme="minorBidi"/>
+          <w:color w:val="000000"/>
+        </w:rPr>
+        <w:t xml:space="preserve">we are </w:t>
+      </w:r>
+      <w:r>
+        <w:rPr>
+          <w:rFonts w:asciiTheme="minorBidi" w:hAnsiTheme="minorBidi" w:cstheme="minorBidi"/>
+          <w:color w:val="000000"/>
+        </w:rPr>
+        <w:t>assuming that the tasks are already</w:t>
+      </w:r>
+      <w:r>
+        <w:rPr>
+          <w:rFonts w:asciiTheme="minorBidi" w:hAnsiTheme="minorBidi" w:cstheme="minorBidi"/>
+          <w:color w:val="000000"/>
+        </w:rPr>
+        <w:t xml:space="preserve"> </w:t>
+      </w:r>
+      <w:r>
+        <w:rPr>
+          <w:rFonts w:asciiTheme="minorBidi" w:hAnsiTheme="minorBidi" w:cstheme="minorBidi"/>
+          <w:color w:val="000000"/>
+        </w:rPr>
+        <w:t>validated and they reflect the target domain</w:t>
+      </w:r>
+      <w:r>
+        <w:rPr>
+          <w:rFonts w:asciiTheme="minorBidi" w:hAnsiTheme="minorBidi" w:cstheme="minorBidi"/>
+          <w:color w:val="000000"/>
+        </w:rPr>
+        <w:t xml:space="preserve"> </w:t>
+      </w:r>
+      <w:r>
+        <w:rPr>
+          <w:rFonts w:asciiTheme="minorBidi" w:hAnsiTheme="minorBidi" w:cstheme="minorBidi"/>
+          <w:color w:val="000000"/>
+        </w:rPr>
+        <w:t>users’ work.</w:t>
+      </w:r>
+    </w:p>
+    <w:p>
+      <w:pPr>
+        <w:autoSpaceDE w:val="0"/>
+        <w:autoSpaceDN w:val="0"/>
+        <w:adjustRightInd w:val="0"/>
+        <w:spacing w:after="0" w:line="240" w:lineRule="auto"/>
+        <w:jc w:val="both"/>
+        <w:rPr>
+          <w:rFonts w:asciiTheme="minorBidi" w:hAnsiTheme="minorBidi" w:cstheme="minorBidi"/>
+        </w:rPr>
+      </w:pPr>
+    </w:p>
+    <w:p>
+      <w:pPr>
+        <w:autoSpaceDE w:val="0"/>
+        <w:autoSpaceDN w:val="0"/>
+        <w:adjustRightInd w:val="0"/>
+        <w:spacing w:after="0" w:line="240" w:lineRule="auto"/>
+        <w:jc w:val="both"/>
         <w:rPr>
           <w:rFonts w:ascii="CMR10" w:hAnsi="CMR10" w:cs="CMR10"/>
         </w:rPr>
@@ -9439,13 +8864,21 @@
       <w:r>
         <w:rPr>
           <w:rFonts w:ascii="CMR10" w:hAnsi="CMR10" w:cs="CMR10"/>
-        </w:rPr>
-        <w:t>Task 1: Identify mutations that lead to an increase in symptom severity (a disease</w:t>
+          <w:b/>
+          <w:bCs/>
+        </w:rPr>
+        <w:t>Task 1</w:t>
       </w:r>
       <w:r>
         <w:rPr>
           <w:rFonts w:ascii="CMR10" w:hAnsi="CMR10" w:cs="CMR10"/>
         </w:rPr>
+        <w:t>: Identify mutations that lead to an increase in symptom severity (a disease</w:t>
+      </w:r>
+      <w:r>
+        <w:rPr>
+          <w:rFonts w:ascii="CMR10" w:hAnsi="CMR10" w:cs="CMR10"/>
+        </w:rPr>
         <w:t xml:space="preserve"> </w:t>
       </w:r>
       <w:r>
@@ -9517,6 +8950,7 @@
         <w:autoSpaceDN w:val="0"/>
         <w:adjustRightInd w:val="0"/>
         <w:spacing w:after="0" w:line="240" w:lineRule="auto"/>
+        <w:jc w:val="both"/>
         <w:rPr>
           <w:rFonts w:ascii="CMR10" w:hAnsi="CMR10" w:cs="CMR10"/>
         </w:rPr>
@@ -9525,7 +8959,13 @@
         <w:rPr>
           <w:rFonts w:ascii="CMR10" w:hAnsi="CMR10" w:cs="CMR10"/>
         </w:rPr>
-        <w:t xml:space="preserve">1. C </w:t>
+        <w:t xml:space="preserve"> </w:t>
+      </w:r>
+      <w:r>
+        <w:rPr>
+          <w:rFonts w:ascii="CMR10" w:hAnsi="CMR10" w:cs="CMR10"/>
+        </w:rPr>
+        <w:t xml:space="preserve">C </w:t>
       </w:r>
       <w:r>
         <w:rPr>
@@ -9546,6 +8986,7 @@
         <w:autoSpaceDN w:val="0"/>
         <w:adjustRightInd w:val="0"/>
         <w:spacing w:after="0" w:line="240" w:lineRule="auto"/>
+        <w:jc w:val="both"/>
         <w:rPr>
           <w:rFonts w:ascii="CMR10" w:hAnsi="CMR10" w:cs="CMR10"/>
         </w:rPr>
@@ -9554,253 +8995,122 @@
         <w:rPr>
           <w:rFonts w:ascii="CMR10" w:hAnsi="CMR10" w:cs="CMR10"/>
         </w:rPr>
-        <w:t xml:space="preserve">2. G </w:t>
-      </w:r>
+        <w:t xml:space="preserve">Note </w:t>
+      </w:r>
+      <w:r>
+        <w:rPr>
+          <w:rFonts w:ascii="CMR10" w:hAnsi="CMR10" w:cs="CMR10"/>
+        </w:rPr>
+        <w:t>that in</w:t>
+      </w:r>
+      <w:r>
+        <w:rPr>
+          <w:rFonts w:ascii="CMR10" w:hAnsi="CMR10" w:cs="CMR10"/>
+        </w:rPr>
+        <w:t xml:space="preserve"> some cases, a combination of the mutations explains a characteristic’s severity.</w:t>
+      </w:r>
+      <w:r>
+        <w:rPr>
+          <w:rFonts w:ascii="CMR10" w:hAnsi="CMR10" w:cs="CMR10"/>
+        </w:rPr>
+        <w:t xml:space="preserve"> </w:t>
+      </w:r>
+      <w:r>
+        <w:rPr>
+          <w:rFonts w:ascii="CMR10" w:hAnsi="CMR10" w:cs="CMR10"/>
+        </w:rPr>
+        <w:t>These mutations should be reported together (e.g. second item above).</w:t>
+      </w:r>
+    </w:p>
+    <w:p>
+      <w:pPr>
+        <w:autoSpaceDE w:val="0"/>
+        <w:autoSpaceDN w:val="0"/>
+        <w:adjustRightInd w:val="0"/>
+        <w:spacing w:after="0" w:line="240" w:lineRule="auto"/>
+        <w:jc w:val="both"/>
+        <w:rPr>
+          <w:rFonts w:ascii="CMR10" w:hAnsi="CMR10" w:cs="CMR10"/>
+        </w:rPr>
+      </w:pPr>
       <w:r>
         <w:rPr>
           <w:rFonts w:ascii="CMSY10" w:hAnsi="CMSY10" w:cs="CMSY10"/>
         </w:rPr>
-        <w:t xml:space="preserve">→ </w:t>
+        <w:t xml:space="preserve">• </w:t>
       </w:r>
       <w:r>
         <w:rPr>
           <w:rFonts w:ascii="CMR10" w:hAnsi="CMR10" w:cs="CMR10"/>
-        </w:rPr>
-        <w:t xml:space="preserve">A, 513 and T </w:t>
-      </w:r>
+          <w:b/>
+          <w:bCs/>
+        </w:rPr>
+        <w:t>Task 2</w:t>
+      </w:r>
+      <w:r>
+        <w:rPr>
+          <w:rFonts w:ascii="CMR10" w:hAnsi="CMR10" w:cs="CMR10"/>
+        </w:rPr>
+        <w:t>: Identify mutations that lead to the most dangerous viral strains.</w:t>
+      </w:r>
+    </w:p>
+    <w:p>
+      <w:pPr>
+        <w:autoSpaceDE w:val="0"/>
+        <w:autoSpaceDN w:val="0"/>
+        <w:adjustRightInd w:val="0"/>
+        <w:spacing w:after="0" w:line="240" w:lineRule="auto"/>
+        <w:jc w:val="both"/>
+        <w:rPr>
+          <w:rFonts w:ascii="CMR10" w:hAnsi="CMR10" w:cs="CMR10"/>
+        </w:rPr>
+      </w:pPr>
       <w:r>
         <w:rPr>
           <w:rFonts w:ascii="CMSY10" w:hAnsi="CMSY10" w:cs="CMSY10"/>
         </w:rPr>
-        <w:t xml:space="preserve">→ </w:t>
+        <w:t xml:space="preserve">• </w:t>
       </w:r>
       <w:r>
         <w:rPr>
           <w:rFonts w:ascii="CMR10" w:hAnsi="CMR10" w:cs="CMR10"/>
-        </w:rPr>
-        <w:t>A, 907 (G changed to A at position 513, and T changed</w:t>
-      </w:r>
-    </w:p>
-    <w:p>
-      <w:pPr>
-        <w:autoSpaceDE w:val="0"/>
-        <w:autoSpaceDN w:val="0"/>
-        <w:adjustRightInd w:val="0"/>
-        <w:spacing w:after="0" w:line="240" w:lineRule="auto"/>
+          <w:b/>
+          <w:bCs/>
+        </w:rPr>
+        <w:t>Task 3</w:t>
+      </w:r>
+      <w:r>
         <w:rPr>
           <w:rFonts w:ascii="CMR10" w:hAnsi="CMR10" w:cs="CMR10"/>
         </w:rPr>
-      </w:pPr>
-      <w:proofErr w:type="gramStart"/>
+        <w:t>: Nicolai has a strain identified by sequence 583. One patient has a strain</w:t>
+      </w:r>
       <w:r>
         <w:rPr>
           <w:rFonts w:ascii="CMR10" w:hAnsi="CMR10" w:cs="CMR10"/>
         </w:rPr>
-        <w:t>to</w:t>
-      </w:r>
-      <w:proofErr w:type="gramEnd"/>
+        <w:t xml:space="preserve"> </w:t>
+      </w:r>
       <w:r>
         <w:rPr>
           <w:rFonts w:ascii="CMR10" w:hAnsi="CMR10" w:cs="CMR10"/>
         </w:rPr>
-        <w:t xml:space="preserve"> A at position 907 );</w:t>
-      </w:r>
-    </w:p>
-    <w:p>
-      <w:pPr>
+        <w:t>identified by sequence 123 and the other has a strain identified by sequence 51. Which</w:t>
+      </w:r>
+      <w:r>
         <w:rPr>
           <w:rFonts w:ascii="CMR10" w:hAnsi="CMR10" w:cs="CMR10"/>
         </w:rPr>
-      </w:pPr>
+        <w:t xml:space="preserve"> </w:t>
+      </w:r>
       <w:r>
         <w:rPr>
           <w:rFonts w:ascii="CMR10" w:hAnsi="CMR10" w:cs="CMR10"/>
         </w:rPr>
-        <w:t xml:space="preserve">3. A </w:t>
-      </w:r>
-      <w:r>
-        <w:rPr>
-          <w:rFonts w:ascii="CMSY10" w:hAnsi="CMSY10" w:cs="CMSY10"/>
-        </w:rPr>
-        <w:t xml:space="preserve">→ </w:t>
-      </w:r>
-      <w:r>
-        <w:rPr>
-          <w:rFonts w:ascii="CMR10" w:hAnsi="CMR10" w:cs="CMR10"/>
-        </w:rPr>
-        <w:t>G, 39 (A changed to G at position 39).</w:t>
-      </w:r>
-    </w:p>
-    <w:p>
-      <w:pPr>
-        <w:rPr>
-          <w:rFonts w:ascii="CMR10" w:hAnsi="CMR10" w:cs="CMR10"/>
-        </w:rPr>
-      </w:pPr>
-    </w:p>
-    <w:p>
-      <w:pPr>
-        <w:autoSpaceDE w:val="0"/>
-        <w:autoSpaceDN w:val="0"/>
-        <w:adjustRightInd w:val="0"/>
-        <w:spacing w:after="0" w:line="240" w:lineRule="auto"/>
-        <w:rPr>
-          <w:del w:id="97" w:author="mina" w:date="2013-03-04T15:32:00Z"/>
-          <w:rFonts w:ascii="CMR10" w:hAnsi="CMR10" w:cs="CMR10"/>
-        </w:rPr>
-      </w:pPr>
-      <w:r>
-        <w:rPr>
-          <w:rFonts w:ascii="CMR10" w:hAnsi="CMR10" w:cs="CMR10"/>
-        </w:rPr>
-        <w:t xml:space="preserve">Note that </w:t>
-      </w:r>
-      <w:del w:id="98" w:author="mina" w:date="2013-03-04T15:32:00Z">
-        <w:r>
-          <w:rPr>
-            <w:rFonts w:ascii="CMR10" w:hAnsi="CMR10" w:cs="CMR10"/>
-          </w:rPr>
-          <w:delText>some of the mutations might have equal impact on a disease characteristic.</w:delText>
-        </w:r>
-      </w:del>
-    </w:p>
-    <w:p>
-      <w:pPr>
-        <w:autoSpaceDE w:val="0"/>
-        <w:autoSpaceDN w:val="0"/>
-        <w:adjustRightInd w:val="0"/>
-        <w:spacing w:after="0" w:line="240" w:lineRule="auto"/>
-        <w:rPr>
-          <w:del w:id="99" w:author="mina" w:date="2013-03-04T15:32:00Z"/>
-          <w:rFonts w:ascii="CMR10" w:hAnsi="CMR10" w:cs="CMR10"/>
-        </w:rPr>
-      </w:pPr>
-      <w:del w:id="100" w:author="mina" w:date="2013-03-04T15:32:00Z">
-        <w:r>
-          <w:rPr>
-            <w:rFonts w:ascii="CMR10" w:hAnsi="CMR10" w:cs="CMR10"/>
-          </w:rPr>
-          <w:delText xml:space="preserve">Also, </w:delText>
-        </w:r>
-      </w:del>
-      <w:ins w:id="101" w:author="mina" w:date="2013-03-04T15:32:00Z">
-        <w:r>
-          <w:rPr>
-            <w:rFonts w:ascii="CMR10" w:hAnsi="CMR10" w:cs="CMR10"/>
-          </w:rPr>
-          <w:t xml:space="preserve"> </w:t>
-        </w:r>
-      </w:ins>
-      <w:proofErr w:type="gramStart"/>
-      <w:r>
-        <w:rPr>
-          <w:rFonts w:ascii="CMR10" w:hAnsi="CMR10" w:cs="CMR10"/>
-        </w:rPr>
-        <w:t>in</w:t>
-      </w:r>
-      <w:proofErr w:type="gramEnd"/>
-      <w:r>
-        <w:rPr>
-          <w:rFonts w:ascii="CMR10" w:hAnsi="CMR10" w:cs="CMR10"/>
-        </w:rPr>
-        <w:t xml:space="preserve"> some cases, a combination of the mutations explains a characteristic’s severity.</w:t>
-      </w:r>
-      <w:ins w:id="102" w:author="mina" w:date="2013-03-04T15:32:00Z">
-        <w:r>
-          <w:rPr>
-            <w:rFonts w:ascii="CMR10" w:hAnsi="CMR10" w:cs="CMR10"/>
-          </w:rPr>
-          <w:t xml:space="preserve"> </w:t>
-        </w:r>
-      </w:ins>
-    </w:p>
-    <w:p>
-      <w:pPr>
-        <w:autoSpaceDE w:val="0"/>
-        <w:autoSpaceDN w:val="0"/>
-        <w:adjustRightInd w:val="0"/>
-        <w:spacing w:after="0" w:line="240" w:lineRule="auto"/>
-        <w:rPr>
-          <w:rFonts w:ascii="CMR10" w:hAnsi="CMR10" w:cs="CMR10"/>
-        </w:rPr>
-      </w:pPr>
-      <w:r>
-        <w:rPr>
-          <w:rFonts w:ascii="CMR10" w:hAnsi="CMR10" w:cs="CMR10"/>
-        </w:rPr>
-        <w:t>These mutations should be reported together (e.g. second item above).</w:t>
-      </w:r>
-    </w:p>
-    <w:p>
-      <w:pPr>
-        <w:autoSpaceDE w:val="0"/>
-        <w:autoSpaceDN w:val="0"/>
-        <w:adjustRightInd w:val="0"/>
-        <w:spacing w:after="0" w:line="240" w:lineRule="auto"/>
-        <w:rPr>
-          <w:rFonts w:ascii="CMR10" w:hAnsi="CMR10" w:cs="CMR10"/>
-        </w:rPr>
-      </w:pPr>
-      <w:r>
-        <w:rPr>
-          <w:rFonts w:ascii="CMSY10" w:hAnsi="CMSY10" w:cs="CMSY10"/>
-        </w:rPr>
-        <w:t xml:space="preserve">• </w:t>
-      </w:r>
-      <w:r>
-        <w:rPr>
-          <w:rFonts w:ascii="CMR10" w:hAnsi="CMR10" w:cs="CMR10"/>
-        </w:rPr>
-        <w:t>Task 2: Identify mutations that lead to the most dangerous viral strains.</w:t>
-      </w:r>
-    </w:p>
-    <w:p>
-      <w:pPr>
-        <w:autoSpaceDE w:val="0"/>
-        <w:autoSpaceDN w:val="0"/>
-        <w:adjustRightInd w:val="0"/>
-        <w:spacing w:after="0" w:line="240" w:lineRule="auto"/>
-        <w:rPr>
-          <w:rFonts w:ascii="CMR10" w:hAnsi="CMR10" w:cs="CMR10"/>
-        </w:rPr>
-      </w:pPr>
-      <w:r>
-        <w:rPr>
-          <w:rFonts w:ascii="CMSY10" w:hAnsi="CMSY10" w:cs="CMSY10"/>
-        </w:rPr>
-        <w:t xml:space="preserve">• </w:t>
-      </w:r>
-      <w:r>
-        <w:rPr>
-          <w:rFonts w:ascii="CMR10" w:hAnsi="CMR10" w:cs="CMR10"/>
-        </w:rPr>
-        <w:t>Task 3: Nicolai has a strain identified by sequence 583. One patient has a strain</w:t>
-      </w:r>
-      <w:r>
-        <w:rPr>
-          <w:rFonts w:ascii="CMR10" w:hAnsi="CMR10" w:cs="CMR10"/>
-        </w:rPr>
-        <w:t xml:space="preserve"> </w:t>
-      </w:r>
-      <w:r>
-        <w:rPr>
-          <w:rFonts w:ascii="CMR10" w:hAnsi="CMR10" w:cs="CMR10"/>
-        </w:rPr>
-        <w:t>identified by sequence 123 and the other has a strain identified by sequence 51. Which</w:t>
-      </w:r>
-      <w:r>
-        <w:rPr>
-          <w:rFonts w:ascii="CMR10" w:hAnsi="CMR10" w:cs="CMR10"/>
-        </w:rPr>
-        <w:t xml:space="preserve"> </w:t>
-      </w:r>
-      <w:r>
-        <w:rPr>
-          <w:rFonts w:ascii="CMR10" w:hAnsi="CMR10" w:cs="CMR10"/>
-        </w:rPr>
         <w:t>patient contracted the illness from Nicolai and why?</w:t>
       </w:r>
     </w:p>
+    <w:bookmarkEnd w:id="29"/>
     <w:p>
       <w:pPr>
         <w:autoSpaceDE w:val="0"/>
@@ -9813,8 +9123,6 @@
           <w:color w:val="000000"/>
         </w:rPr>
       </w:pPr>
-      <w:bookmarkStart w:id="103" w:name="_GoBack"/>
-      <w:bookmarkEnd w:id="103"/>
     </w:p>
     <w:p>
       <w:pPr>

</xml_diff>

<commit_message>
beefore deletion in first column of evaluation
</commit_message>
<xml_diff>
--- a/memahshid.docx
+++ b/memahshid.docx
@@ -5688,7 +5688,43 @@
         <w:rPr>
           <w:rFonts w:asciiTheme="minorBidi" w:hAnsiTheme="minorBidi" w:cstheme="minorBidi"/>
         </w:rPr>
-        <w:t xml:space="preserve"> an evaluation methodology for Information Visualization </w:t>
+        <w:t xml:space="preserve"> an evaluation methodology for </w:t>
+      </w:r>
+      <w:proofErr w:type="spellStart"/>
+      <w:r>
+        <w:rPr>
+          <w:rFonts w:asciiTheme="minorBidi" w:hAnsiTheme="minorBidi" w:cstheme="minorBidi"/>
+        </w:rPr>
+        <w:t>Info</w:t>
+      </w:r>
+      <w:del w:id="29" w:author="mina" w:date="2013-03-12T02:04:00Z">
+        <w:r>
+          <w:rPr>
+            <w:rFonts w:asciiTheme="minorBidi" w:hAnsiTheme="minorBidi" w:cstheme="minorBidi"/>
+          </w:rPr>
+          <w:delText xml:space="preserve">rmation </w:delText>
+        </w:r>
+      </w:del>
+      <w:r>
+        <w:rPr>
+          <w:rFonts w:asciiTheme="minorBidi" w:hAnsiTheme="minorBidi" w:cstheme="minorBidi"/>
+        </w:rPr>
+        <w:t>Vis</w:t>
+      </w:r>
+      <w:proofErr w:type="spellEnd"/>
+      <w:del w:id="30" w:author="mina" w:date="2013-03-12T02:04:00Z">
+        <w:r>
+          <w:rPr>
+            <w:rFonts w:asciiTheme="minorBidi" w:hAnsiTheme="minorBidi" w:cstheme="minorBidi"/>
+          </w:rPr>
+          <w:delText>ualization</w:delText>
+        </w:r>
+      </w:del>
+      <w:r>
+        <w:rPr>
+          <w:rFonts w:asciiTheme="minorBidi" w:hAnsiTheme="minorBidi" w:cstheme="minorBidi"/>
+        </w:rPr>
+        <w:t xml:space="preserve"> </w:t>
       </w:r>
       <w:r>
         <w:rPr>
@@ -5922,14 +5958,48 @@
           <w:rFonts w:asciiTheme="minorBidi" w:hAnsiTheme="minorBidi" w:cstheme="minorBidi"/>
           <w:color w:val="000000"/>
         </w:rPr>
-        <w:t xml:space="preserve"> this</w:t>
-      </w:r>
-      <w:r>
-        <w:rPr>
-          <w:rFonts w:asciiTheme="minorBidi" w:hAnsiTheme="minorBidi" w:cstheme="minorBidi"/>
-          <w:color w:val="000000"/>
-        </w:rPr>
-        <w:t xml:space="preserve"> model provides </w:t>
+        <w:t xml:space="preserve"> </w:t>
+      </w:r>
+      <w:del w:id="31" w:author="mina" w:date="2013-03-12T02:05:00Z">
+        <w:r>
+          <w:rPr>
+            <w:rFonts w:asciiTheme="minorBidi" w:hAnsiTheme="minorBidi" w:cstheme="minorBidi"/>
+            <w:color w:val="000000"/>
+          </w:rPr>
+          <w:delText>this</w:delText>
+        </w:r>
+        <w:r>
+          <w:rPr>
+            <w:rFonts w:asciiTheme="minorBidi" w:hAnsiTheme="minorBidi" w:cstheme="minorBidi"/>
+            <w:color w:val="000000"/>
+          </w:rPr>
+          <w:delText xml:space="preserve"> </w:delText>
+        </w:r>
+      </w:del>
+      <w:proofErr w:type="gramStart"/>
+      <w:ins w:id="32" w:author="mina" w:date="2013-03-12T02:05:00Z">
+        <w:r>
+          <w:rPr>
+            <w:rFonts w:asciiTheme="minorBidi" w:hAnsiTheme="minorBidi" w:cstheme="minorBidi"/>
+            <w:color w:val="000000"/>
+          </w:rPr>
+          <w:t>This</w:t>
+        </w:r>
+        <w:proofErr w:type="gramEnd"/>
+        <w:r>
+          <w:rPr>
+            <w:rFonts w:asciiTheme="minorBidi" w:hAnsiTheme="minorBidi" w:cstheme="minorBidi"/>
+            <w:color w:val="000000"/>
+          </w:rPr>
+          <w:t xml:space="preserve"> </w:t>
+        </w:r>
+      </w:ins>
+      <w:r>
+        <w:rPr>
+          <w:rFonts w:asciiTheme="minorBidi" w:hAnsiTheme="minorBidi" w:cstheme="minorBidi"/>
+          <w:color w:val="000000"/>
+        </w:rPr>
+        <w:t xml:space="preserve">model provides </w:t>
       </w:r>
       <w:r>
         <w:rPr>
@@ -5956,13 +6026,7 @@
         <w:rPr>
           <w:rFonts w:asciiTheme="minorBidi" w:hAnsiTheme="minorBidi" w:cstheme="minorBidi"/>
         </w:rPr>
-        <w:t>he</w:t>
-      </w:r>
-      <w:r>
-        <w:rPr>
-          <w:rFonts w:asciiTheme="minorBidi" w:hAnsiTheme="minorBidi" w:cstheme="minorBidi"/>
-        </w:rPr>
-        <w:t xml:space="preserve"> visual encoding</w:t>
+        <w:t>he visual encoding</w:t>
       </w:r>
       <w:r>
         <w:rPr>
@@ -6034,14 +6098,21 @@
           <w:rFonts w:asciiTheme="minorBidi" w:hAnsiTheme="minorBidi" w:cstheme="minorBidi"/>
           <w:color w:val="000000"/>
         </w:rPr>
-        <w:t>We</w:t>
-      </w:r>
-      <w:r>
-        <w:rPr>
-          <w:rFonts w:asciiTheme="minorBidi" w:hAnsiTheme="minorBidi" w:cstheme="minorBidi"/>
-          <w:color w:val="000000"/>
-        </w:rPr>
-        <w:t xml:space="preserve"> have used a number</w:t>
+        <w:t>T</w:t>
+      </w:r>
+      <w:r>
+        <w:rPr>
+          <w:rFonts w:asciiTheme="minorBidi" w:hAnsiTheme="minorBidi" w:cstheme="minorBidi"/>
+          <w:color w:val="000000"/>
+        </w:rPr>
+        <w:t>o follow this recommendation in design</w:t>
+      </w:r>
+      <w:r>
+        <w:rPr>
+          <w:rFonts w:asciiTheme="minorBidi" w:hAnsiTheme="minorBidi" w:cstheme="minorBidi"/>
+          <w:color w:val="000000"/>
+        </w:rPr>
+        <w:t>,</w:t>
       </w:r>
       <w:r>
         <w:rPr>
@@ -6055,21 +6126,7 @@
           <w:rFonts w:asciiTheme="minorBidi" w:hAnsiTheme="minorBidi" w:cstheme="minorBidi"/>
           <w:color w:val="000000"/>
         </w:rPr>
-        <w:t xml:space="preserve">of heuristics for information </w:t>
-      </w:r>
-      <w:r>
-        <w:rPr>
-          <w:rFonts w:asciiTheme="minorBidi" w:hAnsiTheme="minorBidi" w:cstheme="minorBidi"/>
-          <w:color w:val="000000"/>
-        </w:rPr>
-        <w:t>visualization to</w:t>
-      </w:r>
-      <w:r>
-        <w:rPr>
-          <w:rFonts w:asciiTheme="minorBidi" w:hAnsiTheme="minorBidi" w:cstheme="minorBidi"/>
-          <w:color w:val="000000"/>
-        </w:rPr>
-        <w:t xml:space="preserve"> follow this recommendation</w:t>
+        <w:t>we</w:t>
       </w:r>
       <w:r>
         <w:rPr>
@@ -6083,14 +6140,21 @@
           <w:rFonts w:asciiTheme="minorBidi" w:hAnsiTheme="minorBidi" w:cstheme="minorBidi"/>
           <w:color w:val="000000"/>
         </w:rPr>
-        <w:t xml:space="preserve">in </w:t>
-      </w:r>
-      <w:r>
-        <w:rPr>
-          <w:rFonts w:asciiTheme="minorBidi" w:hAnsiTheme="minorBidi" w:cstheme="minorBidi"/>
-          <w:color w:val="000000"/>
-        </w:rPr>
-        <w:t>design [</w:t>
+        <w:t>used heuristics</w:t>
+      </w:r>
+      <w:r>
+        <w:rPr>
+          <w:rFonts w:asciiTheme="minorBidi" w:hAnsiTheme="minorBidi" w:cstheme="minorBidi"/>
+          <w:color w:val="000000"/>
+        </w:rPr>
+        <w:t xml:space="preserve"> for information </w:t>
+      </w:r>
+      <w:r>
+        <w:rPr>
+          <w:rFonts w:asciiTheme="minorBidi" w:hAnsiTheme="minorBidi" w:cstheme="minorBidi"/>
+          <w:color w:val="000000"/>
+        </w:rPr>
+        <w:t>visualization [</w:t>
       </w:r>
       <w:r>
         <w:rPr>
@@ -6129,6 +6193,7 @@
         <w:spacing w:after="0" w:line="240" w:lineRule="auto"/>
         <w:jc w:val="both"/>
         <w:rPr>
+          <w:del w:id="33" w:author="mina" w:date="2013-03-12T02:11:00Z"/>
           <w:rFonts w:asciiTheme="minorBidi" w:hAnsiTheme="minorBidi" w:cstheme="minorBidi"/>
           <w:color w:val="000000"/>
         </w:rPr>
@@ -6215,8 +6280,26 @@
           <w:rFonts w:asciiTheme="minorBidi" w:hAnsiTheme="minorBidi" w:cstheme="minorBidi"/>
           <w:color w:val="000000"/>
         </w:rPr>
-        <w:t>experts to see to what extend the tool supports Bioinformatics users to solve the study’s</w:t>
-      </w:r>
+        <w:t xml:space="preserve">experts </w:t>
+      </w:r>
+      <w:del w:id="34" w:author="mina" w:date="2013-03-12T02:11:00Z">
+        <w:r>
+          <w:rPr>
+            <w:rFonts w:asciiTheme="minorBidi" w:hAnsiTheme="minorBidi" w:cstheme="minorBidi"/>
+            <w:color w:val="000000"/>
+          </w:rPr>
+          <w:delText>to see to what extend the tool supports</w:delText>
+        </w:r>
+      </w:del>
+      <w:del w:id="35" w:author="mina" w:date="2013-03-12T02:12:00Z">
+        <w:r>
+          <w:rPr>
+            <w:rFonts w:asciiTheme="minorBidi" w:hAnsiTheme="minorBidi" w:cstheme="minorBidi"/>
+            <w:color w:val="000000"/>
+          </w:rPr>
+          <w:delText xml:space="preserve"> Bioinformatics users</w:delText>
+        </w:r>
+      </w:del>
       <w:r>
         <w:rPr>
           <w:rFonts w:asciiTheme="minorBidi" w:hAnsiTheme="minorBidi" w:cstheme="minorBidi"/>
@@ -6224,13 +6307,54 @@
         </w:rPr>
         <w:t xml:space="preserve"> </w:t>
       </w:r>
-      <w:r>
-        <w:rPr>
-          <w:rFonts w:asciiTheme="minorBidi" w:hAnsiTheme="minorBidi" w:cstheme="minorBidi"/>
-          <w:color w:val="000000"/>
-        </w:rPr>
-        <w:t>tasks.</w:t>
-      </w:r>
+      <w:del w:id="36" w:author="mina" w:date="2013-03-12T02:11:00Z">
+        <w:r>
+          <w:rPr>
+            <w:rFonts w:asciiTheme="minorBidi" w:hAnsiTheme="minorBidi" w:cstheme="minorBidi"/>
+            <w:color w:val="000000"/>
+          </w:rPr>
+          <w:delText>to solve the study’s</w:delText>
+        </w:r>
+        <w:r>
+          <w:rPr>
+            <w:rFonts w:asciiTheme="minorBidi" w:hAnsiTheme="minorBidi" w:cstheme="minorBidi"/>
+            <w:color w:val="000000"/>
+          </w:rPr>
+          <w:delText xml:space="preserve"> </w:delText>
+        </w:r>
+        <w:r>
+          <w:rPr>
+            <w:rFonts w:asciiTheme="minorBidi" w:hAnsiTheme="minorBidi" w:cstheme="minorBidi"/>
+            <w:color w:val="000000"/>
+          </w:rPr>
+          <w:delText>tasks.</w:delText>
+        </w:r>
+      </w:del>
+      <w:ins w:id="37" w:author="mina" w:date="2013-03-12T02:11:00Z">
+        <w:r>
+          <w:rPr>
+            <w:rFonts w:asciiTheme="minorBidi" w:hAnsiTheme="minorBidi" w:cstheme="minorBidi"/>
+            <w:color w:val="000000"/>
+          </w:rPr>
+          <w:t xml:space="preserve"> </w:t>
+        </w:r>
+        <w:proofErr w:type="gramStart"/>
+        <w:r>
+          <w:rPr>
+            <w:rFonts w:asciiTheme="minorBidi" w:hAnsiTheme="minorBidi" w:cstheme="minorBidi"/>
+            <w:color w:val="000000"/>
+          </w:rPr>
+          <w:t>And</w:t>
+        </w:r>
+        <w:proofErr w:type="gramEnd"/>
+        <w:r>
+          <w:rPr>
+            <w:rFonts w:asciiTheme="minorBidi" w:hAnsiTheme="minorBidi" w:cstheme="minorBidi"/>
+            <w:color w:val="000000"/>
+          </w:rPr>
+          <w:t xml:space="preserve"> </w:t>
+        </w:r>
+      </w:ins>
     </w:p>
     <w:p>
       <w:pPr>
@@ -6244,31 +6368,308 @@
           <w:color w:val="000000"/>
         </w:rPr>
       </w:pPr>
-      <w:r>
-        <w:rPr>
-          <w:rFonts w:asciiTheme="minorBidi" w:hAnsiTheme="minorBidi" w:cstheme="minorBidi"/>
-          <w:color w:val="000000"/>
-        </w:rPr>
-        <w:t>We</w:t>
-      </w:r>
-      <w:r>
-        <w:rPr>
-          <w:rFonts w:asciiTheme="minorBidi" w:hAnsiTheme="minorBidi" w:cstheme="minorBidi"/>
-          <w:color w:val="000000"/>
-        </w:rPr>
-        <w:t xml:space="preserve"> took </w:t>
-      </w:r>
-      <w:r>
-        <w:rPr>
-          <w:rFonts w:asciiTheme="minorBidi" w:hAnsiTheme="minorBidi" w:cstheme="minorBidi"/>
-          <w:color w:val="000000"/>
-        </w:rPr>
-        <w:t xml:space="preserve">seven guiding scenarios for </w:t>
+      <w:proofErr w:type="gramStart"/>
+      <w:r>
+        <w:rPr>
+          <w:rFonts w:asciiTheme="minorBidi" w:hAnsiTheme="minorBidi" w:cstheme="minorBidi"/>
+          <w:color w:val="000000"/>
+        </w:rPr>
+        <w:t>o</w:t>
+      </w:r>
+      <w:r>
+        <w:rPr>
+          <w:rFonts w:asciiTheme="minorBidi" w:hAnsiTheme="minorBidi" w:cstheme="minorBidi"/>
+        </w:rPr>
+        <w:t>ur</w:t>
+      </w:r>
+      <w:proofErr w:type="gramEnd"/>
+      <w:r>
+        <w:rPr>
+          <w:rFonts w:asciiTheme="minorBidi" w:hAnsiTheme="minorBidi" w:cstheme="minorBidi"/>
+        </w:rPr>
+        <w:t xml:space="preserve"> general research question </w:t>
+      </w:r>
+      <w:r>
+        <w:rPr>
+          <w:rFonts w:asciiTheme="minorBidi" w:hAnsiTheme="minorBidi" w:cstheme="minorBidi"/>
+        </w:rPr>
+        <w:t>was</w:t>
+      </w:r>
+      <w:r>
+        <w:rPr>
+          <w:rFonts w:asciiTheme="minorBidi" w:hAnsiTheme="minorBidi" w:cstheme="minorBidi"/>
+        </w:rPr>
+        <w:t>:</w:t>
+      </w:r>
+      <w:r>
+        <w:rPr>
+          <w:rFonts w:asciiTheme="minorBidi" w:hAnsiTheme="minorBidi" w:cstheme="minorBidi"/>
+        </w:rPr>
+        <w:t xml:space="preserve"> “</w:t>
+      </w:r>
+      <w:r>
+        <w:rPr>
+          <w:rFonts w:asciiTheme="minorBidi" w:hAnsiTheme="minorBidi" w:cstheme="minorBidi"/>
+        </w:rPr>
+        <w:t xml:space="preserve">How the design of </w:t>
       </w:r>
       <w:proofErr w:type="spellStart"/>
       <w:r>
         <w:rPr>
           <w:rFonts w:asciiTheme="minorBidi" w:hAnsiTheme="minorBidi" w:cstheme="minorBidi"/>
+        </w:rPr>
+        <w:t>FilooT</w:t>
+      </w:r>
+      <w:proofErr w:type="spellEnd"/>
+      <w:r>
+        <w:rPr>
+          <w:rFonts w:asciiTheme="minorBidi" w:hAnsiTheme="minorBidi" w:cstheme="minorBidi"/>
+        </w:rPr>
+        <w:t xml:space="preserve"> could help the</w:t>
+      </w:r>
+      <w:r>
+        <w:rPr>
+          <w:rFonts w:asciiTheme="minorBidi" w:hAnsiTheme="minorBidi" w:cstheme="minorBidi"/>
+        </w:rPr>
+        <w:t xml:space="preserve"> </w:t>
+      </w:r>
+      <w:r>
+        <w:rPr>
+          <w:rFonts w:asciiTheme="minorBidi" w:hAnsiTheme="minorBidi" w:cstheme="minorBidi"/>
+        </w:rPr>
+        <w:t>domain users</w:t>
+      </w:r>
+      <w:ins w:id="38" w:author="mina" w:date="2013-03-12T02:12:00Z">
+        <w:r>
+          <w:rPr>
+            <w:rFonts w:asciiTheme="minorBidi" w:hAnsiTheme="minorBidi" w:cstheme="minorBidi"/>
+          </w:rPr>
+          <w:t xml:space="preserve"> (</w:t>
+        </w:r>
+        <w:r>
+          <w:rPr>
+            <w:rFonts w:asciiTheme="minorBidi" w:hAnsiTheme="minorBidi" w:cstheme="minorBidi"/>
+            <w:color w:val="000000"/>
+          </w:rPr>
+          <w:t>Bioinformatics users</w:t>
+        </w:r>
+        <w:r>
+          <w:rPr>
+            <w:rFonts w:asciiTheme="minorBidi" w:hAnsiTheme="minorBidi" w:cstheme="minorBidi"/>
+            <w:color w:val="000000"/>
+          </w:rPr>
+          <w:t>)</w:t>
+        </w:r>
+      </w:ins>
+      <w:r>
+        <w:rPr>
+          <w:rFonts w:asciiTheme="minorBidi" w:hAnsiTheme="minorBidi" w:cstheme="minorBidi"/>
+        </w:rPr>
+        <w:t xml:space="preserve"> solve the tasks problems”.</w:t>
+      </w:r>
+      <w:ins w:id="39" w:author="mina" w:date="2013-03-12T02:15:00Z">
+        <w:r>
+          <w:rPr>
+            <w:rFonts w:asciiTheme="minorBidi" w:hAnsiTheme="minorBidi" w:cstheme="minorBidi"/>
+          </w:rPr>
+          <w:t xml:space="preserve"> </w:t>
+        </w:r>
+        <w:proofErr w:type="gramStart"/>
+        <w:r>
+          <w:rPr>
+            <w:rFonts w:asciiTheme="minorBidi" w:hAnsiTheme="minorBidi" w:cstheme="minorBidi"/>
+          </w:rPr>
+          <w:t>understating</w:t>
+        </w:r>
+        <w:proofErr w:type="gramEnd"/>
+        <w:r>
+          <w:rPr>
+            <w:rFonts w:asciiTheme="minorBidi" w:hAnsiTheme="minorBidi" w:cstheme="minorBidi"/>
+          </w:rPr>
+          <w:t xml:space="preserve"> of strengths and weaknesses of the desig</w:t>
+        </w:r>
+        <w:r>
+          <w:rPr>
+            <w:rFonts w:asciiTheme="minorBidi" w:hAnsiTheme="minorBidi" w:cstheme="minorBidi"/>
+          </w:rPr>
+          <w:t xml:space="preserve">n helps to make it better iteratively </w:t>
+        </w:r>
+        <w:r>
+          <w:rPr>
+            <w:rFonts w:asciiTheme="minorBidi" w:hAnsiTheme="minorBidi" w:cstheme="minorBidi"/>
+            <w:color w:val="000000"/>
+          </w:rPr>
+          <w:t>(Summative Research [</w:t>
+        </w:r>
+        <w:r>
+          <w:rPr>
+            <w:rFonts w:asciiTheme="minorBidi" w:hAnsiTheme="minorBidi" w:cstheme="minorBidi"/>
+            <w:color w:val="616EC5"/>
+          </w:rPr>
+          <w:t>10</w:t>
+        </w:r>
+        <w:r>
+          <w:rPr>
+            <w:rFonts w:asciiTheme="minorBidi" w:hAnsiTheme="minorBidi" w:cstheme="minorBidi"/>
+            <w:color w:val="000000"/>
+          </w:rPr>
+          <w:t xml:space="preserve">]). </w:t>
+        </w:r>
+      </w:ins>
+      <w:r>
+        <w:rPr>
+          <w:rFonts w:asciiTheme="minorBidi" w:hAnsiTheme="minorBidi" w:cstheme="minorBidi"/>
+        </w:rPr>
+        <w:t xml:space="preserve"> </w:t>
+      </w:r>
+      <w:del w:id="40" w:author="mina" w:date="2013-03-12T02:15:00Z">
+        <w:r>
+          <w:rPr>
+            <w:rFonts w:asciiTheme="minorBidi" w:hAnsiTheme="minorBidi" w:cstheme="minorBidi"/>
+          </w:rPr>
+          <w:delText>A</w:delText>
+        </w:r>
+        <w:r>
+          <w:rPr>
+            <w:rFonts w:asciiTheme="minorBidi" w:hAnsiTheme="minorBidi" w:cstheme="minorBidi"/>
+          </w:rPr>
+          <w:delText xml:space="preserve"> richer understating of strengths and weaknesses of the desig</w:delText>
+        </w:r>
+        <w:r>
+          <w:rPr>
+            <w:rFonts w:asciiTheme="minorBidi" w:hAnsiTheme="minorBidi" w:cstheme="minorBidi"/>
+          </w:rPr>
+          <w:delText xml:space="preserve">n </w:delText>
+        </w:r>
+        <w:r>
+          <w:rPr>
+            <w:rFonts w:asciiTheme="minorBidi" w:hAnsiTheme="minorBidi" w:cstheme="minorBidi"/>
+          </w:rPr>
+          <w:delText xml:space="preserve">helps </w:delText>
+        </w:r>
+        <w:r>
+          <w:rPr>
+            <w:rFonts w:asciiTheme="minorBidi" w:hAnsiTheme="minorBidi" w:cstheme="minorBidi"/>
+          </w:rPr>
+          <w:delText xml:space="preserve">to make it better iteratively </w:delText>
+        </w:r>
+        <w:r>
+          <w:rPr>
+            <w:rFonts w:asciiTheme="minorBidi" w:hAnsiTheme="minorBidi" w:cstheme="minorBidi"/>
+            <w:color w:val="000000"/>
+          </w:rPr>
+          <w:delText xml:space="preserve">rather than </w:delText>
+        </w:r>
+        <w:r>
+          <w:rPr>
+            <w:rFonts w:asciiTheme="minorBidi" w:hAnsiTheme="minorBidi" w:cstheme="minorBidi"/>
+            <w:color w:val="000000"/>
+          </w:rPr>
+          <w:delText xml:space="preserve">merely </w:delText>
+        </w:r>
+        <w:r>
+          <w:rPr>
+            <w:rFonts w:asciiTheme="minorBidi" w:hAnsiTheme="minorBidi" w:cstheme="minorBidi"/>
+            <w:color w:val="000000"/>
+          </w:rPr>
+          <w:delText xml:space="preserve">summarizing the effectiveness of </w:delText>
+        </w:r>
+        <w:r>
+          <w:rPr>
+            <w:rFonts w:asciiTheme="minorBidi" w:hAnsiTheme="minorBidi" w:cstheme="minorBidi"/>
+            <w:color w:val="000000"/>
+          </w:rPr>
+          <w:delText>the tool</w:delText>
+        </w:r>
+        <w:r>
+          <w:rPr>
+            <w:rFonts w:asciiTheme="minorBidi" w:hAnsiTheme="minorBidi" w:cstheme="minorBidi"/>
+            <w:color w:val="000000"/>
+          </w:rPr>
+          <w:delText xml:space="preserve"> (Summative Research [</w:delText>
+        </w:r>
+        <w:r>
+          <w:rPr>
+            <w:rFonts w:asciiTheme="minorBidi" w:hAnsiTheme="minorBidi" w:cstheme="minorBidi"/>
+            <w:color w:val="616EC5"/>
+          </w:rPr>
+          <w:delText>10</w:delText>
+        </w:r>
+        <w:r>
+          <w:rPr>
+            <w:rFonts w:asciiTheme="minorBidi" w:hAnsiTheme="minorBidi" w:cstheme="minorBidi"/>
+            <w:color w:val="000000"/>
+          </w:rPr>
+          <w:delText>]).</w:delText>
+        </w:r>
+        <w:r>
+          <w:rPr>
+            <w:rFonts w:asciiTheme="minorBidi" w:hAnsiTheme="minorBidi" w:cstheme="minorBidi"/>
+            <w:color w:val="000000"/>
+          </w:rPr>
+          <w:delText xml:space="preserve"> </w:delText>
+        </w:r>
+      </w:del>
+      <w:r>
+        <w:rPr>
+          <w:rFonts w:asciiTheme="minorBidi" w:hAnsiTheme="minorBidi" w:cstheme="minorBidi"/>
+          <w:color w:val="000000"/>
+        </w:rPr>
+        <w:t>Conside</w:t>
+      </w:r>
+      <w:r>
+        <w:rPr>
+          <w:rFonts w:asciiTheme="minorBidi" w:hAnsiTheme="minorBidi" w:cstheme="minorBidi"/>
+          <w:color w:val="000000"/>
+        </w:rPr>
+        <w:t xml:space="preserve">ring the formative nature of our </w:t>
+      </w:r>
+      <w:r>
+        <w:rPr>
+          <w:rFonts w:asciiTheme="minorBidi" w:hAnsiTheme="minorBidi" w:cstheme="minorBidi"/>
+          <w:color w:val="000000"/>
+        </w:rPr>
+        <w:t>research question,</w:t>
+      </w:r>
+      <w:r>
+        <w:rPr>
+          <w:rFonts w:asciiTheme="minorBidi" w:hAnsiTheme="minorBidi" w:cstheme="minorBidi"/>
+          <w:color w:val="000000"/>
+        </w:rPr>
+        <w:t xml:space="preserve"> </w:t>
+      </w:r>
+      <w:r>
+        <w:rPr>
+          <w:rFonts w:asciiTheme="minorBidi" w:hAnsiTheme="minorBidi" w:cstheme="minorBidi"/>
+          <w:color w:val="000000"/>
+        </w:rPr>
+        <w:t xml:space="preserve">we took </w:t>
+      </w:r>
+      <w:r>
+        <w:rPr>
+          <w:rFonts w:asciiTheme="minorBidi" w:hAnsiTheme="minorBidi" w:cstheme="minorBidi"/>
+          <w:color w:val="000000"/>
+        </w:rPr>
+        <w:t xml:space="preserve">User Experience </w:t>
+      </w:r>
+      <w:r>
+        <w:rPr>
+          <w:rFonts w:asciiTheme="minorBidi" w:hAnsiTheme="minorBidi" w:cstheme="minorBidi"/>
+          <w:color w:val="000000"/>
+        </w:rPr>
+        <w:t>scenario (</w:t>
+      </w:r>
+      <w:r>
+        <w:rPr>
+          <w:rFonts w:asciiTheme="minorBidi" w:hAnsiTheme="minorBidi" w:cstheme="minorBidi"/>
+          <w:color w:val="000000"/>
+        </w:rPr>
+        <w:t xml:space="preserve">UE) from the seven guiding scenarios for </w:t>
+      </w:r>
+      <w:proofErr w:type="spellStart"/>
+      <w:r>
+        <w:rPr>
+          <w:rFonts w:asciiTheme="minorBidi" w:hAnsiTheme="minorBidi" w:cstheme="minorBidi"/>
           <w:color w:val="000000"/>
         </w:rPr>
         <w:t>InfoVis</w:t>
@@ -6293,253 +6694,6 @@
           <w:rFonts w:asciiTheme="minorBidi" w:hAnsiTheme="minorBidi" w:cstheme="minorBidi"/>
           <w:color w:val="000000"/>
         </w:rPr>
-        <w:t>]</w:t>
-      </w:r>
-      <w:r>
-        <w:rPr>
-          <w:rFonts w:asciiTheme="minorBidi" w:hAnsiTheme="minorBidi" w:cstheme="minorBidi"/>
-          <w:color w:val="000000"/>
-        </w:rPr>
-        <w:t xml:space="preserve"> and o</w:t>
-      </w:r>
-      <w:r>
-        <w:rPr>
-          <w:rFonts w:asciiTheme="minorBidi" w:hAnsiTheme="minorBidi" w:cstheme="minorBidi"/>
-        </w:rPr>
-        <w:t>ur</w:t>
-      </w:r>
-      <w:r>
-        <w:rPr>
-          <w:rFonts w:asciiTheme="minorBidi" w:hAnsiTheme="minorBidi" w:cstheme="minorBidi"/>
-        </w:rPr>
-        <w:t xml:space="preserve"> general research question </w:t>
-      </w:r>
-      <w:r>
-        <w:rPr>
-          <w:rFonts w:asciiTheme="minorBidi" w:hAnsiTheme="minorBidi" w:cstheme="minorBidi"/>
-        </w:rPr>
-        <w:t>was</w:t>
-      </w:r>
-      <w:r>
-        <w:rPr>
-          <w:rFonts w:asciiTheme="minorBidi" w:hAnsiTheme="minorBidi" w:cstheme="minorBidi"/>
-        </w:rPr>
-        <w:t>:</w:t>
-      </w:r>
-      <w:r>
-        <w:rPr>
-          <w:rFonts w:asciiTheme="minorBidi" w:hAnsiTheme="minorBidi" w:cstheme="minorBidi"/>
-        </w:rPr>
-        <w:t xml:space="preserve"> “</w:t>
-      </w:r>
-      <w:r>
-        <w:rPr>
-          <w:rFonts w:asciiTheme="minorBidi" w:hAnsiTheme="minorBidi" w:cstheme="minorBidi"/>
-        </w:rPr>
-        <w:t xml:space="preserve">How the design of </w:t>
-      </w:r>
-      <w:proofErr w:type="spellStart"/>
-      <w:r>
-        <w:rPr>
-          <w:rFonts w:asciiTheme="minorBidi" w:hAnsiTheme="minorBidi" w:cstheme="minorBidi"/>
-        </w:rPr>
-        <w:t>FilooT</w:t>
-      </w:r>
-      <w:proofErr w:type="spellEnd"/>
-      <w:r>
-        <w:rPr>
-          <w:rFonts w:asciiTheme="minorBidi" w:hAnsiTheme="minorBidi" w:cstheme="minorBidi"/>
-        </w:rPr>
-        <w:t xml:space="preserve"> could help the</w:t>
-      </w:r>
-      <w:r>
-        <w:rPr>
-          <w:rFonts w:asciiTheme="minorBidi" w:hAnsiTheme="minorBidi" w:cstheme="minorBidi"/>
-        </w:rPr>
-        <w:t xml:space="preserve"> </w:t>
-      </w:r>
-      <w:r>
-        <w:rPr>
-          <w:rFonts w:asciiTheme="minorBidi" w:hAnsiTheme="minorBidi" w:cstheme="minorBidi"/>
-        </w:rPr>
-        <w:t>domain users solve the tasks problems”.</w:t>
-      </w:r>
-      <w:r>
-        <w:rPr>
-          <w:rFonts w:asciiTheme="minorBidi" w:hAnsiTheme="minorBidi" w:cstheme="minorBidi"/>
-        </w:rPr>
-        <w:t xml:space="preserve"> </w:t>
-      </w:r>
-      <w:r>
-        <w:rPr>
-          <w:rFonts w:asciiTheme="minorBidi" w:hAnsiTheme="minorBidi" w:cstheme="minorBidi"/>
-        </w:rPr>
-        <w:t>A</w:t>
-      </w:r>
-      <w:r>
-        <w:rPr>
-          <w:rFonts w:asciiTheme="minorBidi" w:hAnsiTheme="minorBidi" w:cstheme="minorBidi"/>
-        </w:rPr>
-        <w:t xml:space="preserve"> richer understating of strengths and weaknesses of the desig</w:t>
-      </w:r>
-      <w:r>
-        <w:rPr>
-          <w:rFonts w:asciiTheme="minorBidi" w:hAnsiTheme="minorBidi" w:cstheme="minorBidi"/>
-        </w:rPr>
-        <w:t xml:space="preserve">n </w:t>
-      </w:r>
-      <w:r>
-        <w:rPr>
-          <w:rFonts w:asciiTheme="minorBidi" w:hAnsiTheme="minorBidi" w:cstheme="minorBidi"/>
-        </w:rPr>
-        <w:t xml:space="preserve">helps </w:t>
-      </w:r>
-      <w:r>
-        <w:rPr>
-          <w:rFonts w:asciiTheme="minorBidi" w:hAnsiTheme="minorBidi" w:cstheme="minorBidi"/>
-        </w:rPr>
-        <w:t xml:space="preserve">to make it better iteratively </w:t>
-      </w:r>
-      <w:r>
-        <w:rPr>
-          <w:rFonts w:asciiTheme="minorBidi" w:hAnsiTheme="minorBidi" w:cstheme="minorBidi"/>
-          <w:color w:val="000000"/>
-        </w:rPr>
-        <w:t xml:space="preserve">rather than </w:t>
-      </w:r>
-      <w:r>
-        <w:rPr>
-          <w:rFonts w:asciiTheme="minorBidi" w:hAnsiTheme="minorBidi" w:cstheme="minorBidi"/>
-          <w:color w:val="000000"/>
-        </w:rPr>
-        <w:t xml:space="preserve">merely </w:t>
-      </w:r>
-      <w:r>
-        <w:rPr>
-          <w:rFonts w:asciiTheme="minorBidi" w:hAnsiTheme="minorBidi" w:cstheme="minorBidi"/>
-          <w:color w:val="000000"/>
-        </w:rPr>
-        <w:t xml:space="preserve">summarizing the effectiveness of </w:t>
-      </w:r>
-      <w:r>
-        <w:rPr>
-          <w:rFonts w:asciiTheme="minorBidi" w:hAnsiTheme="minorBidi" w:cstheme="minorBidi"/>
-          <w:color w:val="000000"/>
-        </w:rPr>
-        <w:t>the tool</w:t>
-      </w:r>
-      <w:r>
-        <w:rPr>
-          <w:rFonts w:asciiTheme="minorBidi" w:hAnsiTheme="minorBidi" w:cstheme="minorBidi"/>
-          <w:color w:val="000000"/>
-        </w:rPr>
-        <w:t xml:space="preserve"> (Summative Research [</w:t>
-      </w:r>
-      <w:r>
-        <w:rPr>
-          <w:rFonts w:asciiTheme="minorBidi" w:hAnsiTheme="minorBidi" w:cstheme="minorBidi"/>
-          <w:color w:val="616EC5"/>
-        </w:rPr>
-        <w:t>10</w:t>
-      </w:r>
-      <w:r>
-        <w:rPr>
-          <w:rFonts w:asciiTheme="minorBidi" w:hAnsiTheme="minorBidi" w:cstheme="minorBidi"/>
-          <w:color w:val="000000"/>
-        </w:rPr>
-        <w:t>]).</w:t>
-      </w:r>
-      <w:r>
-        <w:rPr>
-          <w:rFonts w:asciiTheme="minorBidi" w:hAnsiTheme="minorBidi" w:cstheme="minorBidi"/>
-          <w:color w:val="000000"/>
-        </w:rPr>
-        <w:t xml:space="preserve"> </w:t>
-      </w:r>
-      <w:r>
-        <w:rPr>
-          <w:rFonts w:asciiTheme="minorBidi" w:hAnsiTheme="minorBidi" w:cstheme="minorBidi"/>
-          <w:color w:val="000000"/>
-        </w:rPr>
-        <w:t>Conside</w:t>
-      </w:r>
-      <w:r>
-        <w:rPr>
-          <w:rFonts w:asciiTheme="minorBidi" w:hAnsiTheme="minorBidi" w:cstheme="minorBidi"/>
-          <w:color w:val="000000"/>
-        </w:rPr>
-        <w:t xml:space="preserve">ring the formative nature of our </w:t>
-      </w:r>
-      <w:r>
-        <w:rPr>
-          <w:rFonts w:asciiTheme="minorBidi" w:hAnsiTheme="minorBidi" w:cstheme="minorBidi"/>
-          <w:color w:val="000000"/>
-        </w:rPr>
-        <w:t>research question,</w:t>
-      </w:r>
-      <w:r>
-        <w:rPr>
-          <w:rFonts w:asciiTheme="minorBidi" w:hAnsiTheme="minorBidi" w:cstheme="minorBidi"/>
-          <w:color w:val="000000"/>
-        </w:rPr>
-        <w:t xml:space="preserve"> </w:t>
-      </w:r>
-      <w:r>
-        <w:rPr>
-          <w:rFonts w:asciiTheme="minorBidi" w:hAnsiTheme="minorBidi" w:cstheme="minorBidi"/>
-          <w:color w:val="000000"/>
-        </w:rPr>
-        <w:t xml:space="preserve">we took </w:t>
-      </w:r>
-      <w:r>
-        <w:rPr>
-          <w:rFonts w:asciiTheme="minorBidi" w:hAnsiTheme="minorBidi" w:cstheme="minorBidi"/>
-          <w:color w:val="000000"/>
-        </w:rPr>
-        <w:t xml:space="preserve">User Experience </w:t>
-      </w:r>
-      <w:r>
-        <w:rPr>
-          <w:rFonts w:asciiTheme="minorBidi" w:hAnsiTheme="minorBidi" w:cstheme="minorBidi"/>
-          <w:color w:val="000000"/>
-        </w:rPr>
-        <w:t>scenario (</w:t>
-      </w:r>
-      <w:r>
-        <w:rPr>
-          <w:rFonts w:asciiTheme="minorBidi" w:hAnsiTheme="minorBidi" w:cstheme="minorBidi"/>
-          <w:color w:val="000000"/>
-        </w:rPr>
-        <w:t xml:space="preserve">UE) from the seven guiding scenarios for </w:t>
-      </w:r>
-      <w:proofErr w:type="spellStart"/>
-      <w:r>
-        <w:rPr>
-          <w:rFonts w:asciiTheme="minorBidi" w:hAnsiTheme="minorBidi" w:cstheme="minorBidi"/>
-          <w:color w:val="000000"/>
-        </w:rPr>
-        <w:t>InfoVis</w:t>
-      </w:r>
-      <w:proofErr w:type="spellEnd"/>
-      <w:r>
-        <w:rPr>
-          <w:rFonts w:asciiTheme="minorBidi" w:hAnsiTheme="minorBidi" w:cstheme="minorBidi"/>
-          <w:color w:val="000000"/>
-        </w:rPr>
-        <w:t xml:space="preserve"> evaluation [</w:t>
-      </w:r>
-      <w:r>
-        <w:rPr>
-          <w:rFonts w:asciiTheme="minorBidi" w:hAnsiTheme="minorBidi" w:cstheme="minorBidi"/>
-          <w:color w:val="616EC5"/>
-        </w:rPr>
-        <w:t>21</w:t>
-      </w:r>
-      <w:r>
-        <w:rPr>
-          <w:rFonts w:asciiTheme="minorBidi" w:hAnsiTheme="minorBidi" w:cstheme="minorBidi"/>
-          <w:color w:val="000000"/>
-        </w:rPr>
         <w:t>].</w:t>
       </w:r>
     </w:p>
@@ -6551,7 +6705,7 @@
         <w:spacing w:after="0" w:line="240" w:lineRule="auto"/>
         <w:jc w:val="both"/>
         <w:rPr>
-          <w:del w:id="29" w:author="mina" w:date="2013-03-04T18:07:00Z"/>
+          <w:del w:id="41" w:author="mina" w:date="2013-03-04T18:07:00Z"/>
           <w:rFonts w:asciiTheme="minorBidi" w:hAnsiTheme="minorBidi" w:cstheme="minorBidi"/>
         </w:rPr>
       </w:pPr>
@@ -6568,7 +6722,7 @@
           <w:color w:val="000000"/>
         </w:rPr>
       </w:pPr>
-      <w:del w:id="30" w:author="mina" w:date="2013-03-04T18:07:00Z">
+      <w:del w:id="42" w:author="mina" w:date="2013-03-04T18:07:00Z">
         <w:r>
           <w:rPr>
             <w:rFonts w:asciiTheme="minorBidi" w:hAnsiTheme="minorBidi" w:cstheme="minorBidi"/>
@@ -6598,7 +6752,7 @@
           <w:delText xml:space="preserve"> </w:delText>
         </w:r>
       </w:del>
-      <w:del w:id="31" w:author="mina" w:date="2013-03-04T18:09:00Z">
+      <w:del w:id="43" w:author="mina" w:date="2013-03-04T18:09:00Z">
         <w:r>
           <w:rPr>
             <w:rFonts w:asciiTheme="minorBidi" w:hAnsiTheme="minorBidi" w:cstheme="minorBidi"/>
@@ -6607,7 +6761,7 @@
           <w:delText xml:space="preserve">To answer this question, </w:delText>
         </w:r>
       </w:del>
-      <w:ins w:id="32" w:author="mina" w:date="2013-03-04T18:09:00Z">
+      <w:ins w:id="44" w:author="mina" w:date="2013-03-04T18:09:00Z">
         <w:r>
           <w:rPr>
             <w:rFonts w:asciiTheme="minorBidi" w:hAnsiTheme="minorBidi" w:cstheme="minorBidi"/>
@@ -6692,7 +6846,7 @@
           <w:color w:val="000000"/>
         </w:rPr>
       </w:pPr>
-      <w:del w:id="33" w:author="mina" w:date="2013-03-04T18:13:00Z">
+      <w:del w:id="45" w:author="mina" w:date="2013-03-04T18:13:00Z">
         <w:r>
           <w:rPr>
             <w:rFonts w:asciiTheme="minorBidi" w:hAnsiTheme="minorBidi" w:cstheme="minorBidi"/>
@@ -6769,7 +6923,15 @@
           <w:rFonts w:asciiTheme="minorBidi" w:hAnsiTheme="minorBidi" w:cstheme="minorBidi"/>
           <w:color w:val="000000"/>
         </w:rPr>
-        <w:t xml:space="preserve"> is a user-based method in which problems</w:t>
+        <w:t xml:space="preserve"> is a user-based method </w:t>
+      </w:r>
+      <w:r>
+        <w:rPr>
+          <w:rFonts w:asciiTheme="minorBidi" w:hAnsiTheme="minorBidi" w:cstheme="minorBidi"/>
+          <w:color w:val="000000"/>
+        </w:rPr>
+        <w:lastRenderedPageBreak/>
+        <w:t>in which problems</w:t>
       </w:r>
       <w:r>
         <w:rPr>
@@ -6785,12 +6947,13 @@
         </w:rPr>
         <w:t xml:space="preserve">are found through the </w:t>
       </w:r>
-      <w:r>
-        <w:rPr>
-          <w:rFonts w:asciiTheme="minorBidi" w:hAnsiTheme="minorBidi" w:cstheme="minorBidi"/>
-          <w:color w:val="000000"/>
-        </w:rPr>
-        <w:lastRenderedPageBreak/>
+      <w:bookmarkStart w:id="46" w:name="_GoBack"/>
+      <w:bookmarkEnd w:id="46"/>
+      <w:r>
+        <w:rPr>
+          <w:rFonts w:asciiTheme="minorBidi" w:hAnsiTheme="minorBidi" w:cstheme="minorBidi"/>
+          <w:color w:val="000000"/>
+        </w:rPr>
         <w:t>observation of and interaction with users while they use or comment</w:t>
       </w:r>
       <w:r>
@@ -7109,62 +7272,42 @@
         </w:rPr>
         <w:t xml:space="preserve">the tool. </w:t>
       </w:r>
-      <w:bookmarkStart w:id="34" w:name="_GoBack"/>
-      <w:del w:id="35" w:author="mina" w:date="2013-03-04T18:15:00Z">
-        <w:r>
-          <w:rPr>
-            <w:rFonts w:asciiTheme="minorBidi" w:hAnsiTheme="minorBidi" w:cstheme="minorBidi"/>
-            <w:color w:val="000000"/>
-          </w:rPr>
-          <w:delText xml:space="preserve">The </w:delText>
-        </w:r>
-      </w:del>
-      <w:bookmarkEnd w:id="34"/>
-      <w:ins w:id="36" w:author="mina" w:date="2013-03-04T18:15:00Z">
-        <w:r>
-          <w:rPr>
-            <w:rFonts w:asciiTheme="minorBidi" w:hAnsiTheme="minorBidi" w:cstheme="minorBidi"/>
-            <w:color w:val="000000"/>
-          </w:rPr>
-          <w:t>T</w:t>
-        </w:r>
-        <w:r>
-          <w:rPr>
-            <w:rFonts w:asciiTheme="minorBidi" w:hAnsiTheme="minorBidi" w:cstheme="minorBidi"/>
-            <w:color w:val="000000"/>
-          </w:rPr>
-          <w:t xml:space="preserve">o address the </w:t>
-        </w:r>
-      </w:ins>
-      <w:r>
-        <w:rPr>
-          <w:rFonts w:asciiTheme="minorBidi" w:hAnsiTheme="minorBidi" w:cstheme="minorBidi"/>
-          <w:color w:val="000000"/>
-        </w:rPr>
-        <w:t xml:space="preserve">main research question </w:t>
-      </w:r>
-      <w:del w:id="37" w:author="mina" w:date="2013-03-04T18:16:00Z">
-        <w:r>
-          <w:rPr>
-            <w:rFonts w:asciiTheme="minorBidi" w:hAnsiTheme="minorBidi" w:cstheme="minorBidi"/>
-            <w:color w:val="000000"/>
-          </w:rPr>
-          <w:delText>to be addressed is</w:delText>
-        </w:r>
-        <w:r>
-          <w:rPr>
-            <w:rFonts w:asciiTheme="minorBidi" w:hAnsiTheme="minorBidi" w:cstheme="minorBidi"/>
-            <w:color w:val="000000"/>
-          </w:rPr>
-          <w:delText>:</w:delText>
-        </w:r>
-      </w:del>
-      <w:r>
-        <w:rPr>
-          <w:rFonts w:asciiTheme="minorBidi" w:hAnsiTheme="minorBidi" w:cstheme="minorBidi"/>
-          <w:color w:val="000000"/>
-        </w:rPr>
-        <w:t xml:space="preserve"> what do my target users think of</w:t>
+      <w:r>
+        <w:rPr>
+          <w:rFonts w:asciiTheme="minorBidi" w:hAnsiTheme="minorBidi" w:cstheme="minorBidi"/>
+          <w:color w:val="000000"/>
+        </w:rPr>
+        <w:t>T</w:t>
+      </w:r>
+      <w:r>
+        <w:rPr>
+          <w:rFonts w:asciiTheme="minorBidi" w:hAnsiTheme="minorBidi" w:cstheme="minorBidi"/>
+          <w:color w:val="000000"/>
+        </w:rPr>
+        <w:t xml:space="preserve">o address the </w:t>
+      </w:r>
+      <w:r>
+        <w:rPr>
+          <w:rFonts w:asciiTheme="minorBidi" w:hAnsiTheme="minorBidi" w:cstheme="minorBidi"/>
+          <w:color w:val="000000"/>
+        </w:rPr>
+        <w:t xml:space="preserve">main research </w:t>
+      </w:r>
+      <w:proofErr w:type="gramStart"/>
+      <w:r>
+        <w:rPr>
+          <w:rFonts w:asciiTheme="minorBidi" w:hAnsiTheme="minorBidi" w:cstheme="minorBidi"/>
+          <w:color w:val="000000"/>
+        </w:rPr>
+        <w:t>question  what</w:t>
+      </w:r>
+      <w:proofErr w:type="gramEnd"/>
+      <w:r>
+        <w:rPr>
+          <w:rFonts w:asciiTheme="minorBidi" w:hAnsiTheme="minorBidi" w:cstheme="minorBidi"/>
+          <w:color w:val="000000"/>
+        </w:rPr>
+        <w:t xml:space="preserve"> do my target users think of</w:t>
       </w:r>
       <w:r>
         <w:rPr>
@@ -7187,33 +7330,13 @@
         </w:rPr>
         <w:t xml:space="preserve">e visualization? </w:t>
       </w:r>
-      <w:ins w:id="38" w:author="mina" w:date="2013-03-04T18:17:00Z">
-        <w:r>
-          <w:rPr>
-            <w:rFonts w:asciiTheme="minorBidi" w:hAnsiTheme="minorBidi" w:cstheme="minorBidi"/>
-            <w:color w:val="000000"/>
-          </w:rPr>
-          <w:t xml:space="preserve">We used </w:t>
-        </w:r>
-      </w:ins>
-      <w:del w:id="39" w:author="mina" w:date="2013-03-04T18:17:00Z">
-        <w:r>
-          <w:rPr>
-            <w:rFonts w:asciiTheme="minorBidi" w:hAnsiTheme="minorBidi" w:cstheme="minorBidi"/>
-            <w:color w:val="000000"/>
-          </w:rPr>
-          <w:delText>T</w:delText>
-        </w:r>
-      </w:del>
-      <w:ins w:id="40" w:author="mina" w:date="2013-03-04T18:17:00Z">
-        <w:r>
-          <w:rPr>
-            <w:rFonts w:asciiTheme="minorBidi" w:hAnsiTheme="minorBidi" w:cstheme="minorBidi"/>
-            <w:color w:val="000000"/>
-          </w:rPr>
-          <w:t>t</w:t>
-        </w:r>
-      </w:ins>
+      <w:r>
+        <w:rPr>
+          <w:rFonts w:asciiTheme="minorBidi" w:hAnsiTheme="minorBidi" w:cstheme="minorBidi"/>
+          <w:color w:val="000000"/>
+        </w:rPr>
+        <w:t>We used t</w:t>
+      </w:r>
       <w:r>
         <w:rPr>
           <w:rFonts w:asciiTheme="minorBidi" w:hAnsiTheme="minorBidi" w:cstheme="minorBidi"/>
@@ -7235,31 +7358,20 @@
         </w:rPr>
         <w:t xml:space="preserve">questions </w:t>
       </w:r>
-      <w:del w:id="41" w:author="mina" w:date="2013-03-04T18:17:00Z">
-        <w:r>
-          <w:rPr>
-            <w:rFonts w:asciiTheme="minorBidi" w:hAnsiTheme="minorBidi" w:cstheme="minorBidi"/>
-            <w:color w:val="000000"/>
-          </w:rPr>
-          <w:delText xml:space="preserve">of </w:delText>
-        </w:r>
-      </w:del>
-      <w:ins w:id="42" w:author="mina" w:date="2013-03-04T18:17:00Z">
-        <w:r>
-          <w:rPr>
-            <w:rFonts w:asciiTheme="minorBidi" w:hAnsiTheme="minorBidi" w:cstheme="minorBidi"/>
-            <w:color w:val="000000"/>
-          </w:rPr>
-          <w:t>in</w:t>
-        </w:r>
-        <w:r>
-          <w:rPr>
-            <w:rFonts w:asciiTheme="minorBidi" w:hAnsiTheme="minorBidi" w:cstheme="minorBidi"/>
-            <w:color w:val="000000"/>
-          </w:rPr>
-          <w:t xml:space="preserve"> </w:t>
-        </w:r>
-      </w:ins>
+      <w:r>
+        <w:rPr>
+          <w:rFonts w:asciiTheme="minorBidi" w:hAnsiTheme="minorBidi" w:cstheme="minorBidi"/>
+          <w:color w:val="000000"/>
+        </w:rPr>
+        <w:t>in</w:t>
+      </w:r>
+      <w:r>
+        <w:rPr>
+          <w:rFonts w:asciiTheme="minorBidi" w:hAnsiTheme="minorBidi" w:cstheme="minorBidi"/>
+          <w:color w:val="000000"/>
+        </w:rPr>
+        <w:t xml:space="preserve"> </w:t>
+      </w:r>
       <w:r>
         <w:rPr>
           <w:rFonts w:asciiTheme="minorBidi" w:hAnsiTheme="minorBidi" w:cstheme="minorBidi"/>
@@ -7267,38 +7379,6 @@
         </w:rPr>
         <w:t xml:space="preserve">the interview </w:t>
       </w:r>
-      <w:del w:id="43" w:author="mina" w:date="2013-03-04T18:17:00Z">
-        <w:r>
-          <w:rPr>
-            <w:rFonts w:asciiTheme="minorBidi" w:hAnsiTheme="minorBidi" w:cstheme="minorBidi"/>
-            <w:color w:val="000000"/>
-          </w:rPr>
-          <w:delText xml:space="preserve">are designed </w:delText>
-        </w:r>
-      </w:del>
-      <w:del w:id="44" w:author="mina" w:date="2013-03-04T18:16:00Z">
-        <w:r>
-          <w:rPr>
-            <w:rFonts w:asciiTheme="minorBidi" w:hAnsiTheme="minorBidi" w:cstheme="minorBidi"/>
-            <w:color w:val="000000"/>
-          </w:rPr>
-          <w:delText>to address this</w:delText>
-        </w:r>
-        <w:r>
-          <w:rPr>
-            <w:rFonts w:asciiTheme="minorBidi" w:hAnsiTheme="minorBidi" w:cstheme="minorBidi"/>
-            <w:color w:val="000000"/>
-          </w:rPr>
-          <w:delText xml:space="preserve"> </w:delText>
-        </w:r>
-        <w:r>
-          <w:rPr>
-            <w:rFonts w:asciiTheme="minorBidi" w:hAnsiTheme="minorBidi" w:cstheme="minorBidi"/>
-            <w:color w:val="000000"/>
-          </w:rPr>
-          <w:delText>question.</w:delText>
-        </w:r>
-      </w:del>
     </w:p>
     <w:p>
       <w:pPr>
@@ -7338,38 +7418,43 @@
           <w:rFonts w:asciiTheme="minorBidi" w:hAnsiTheme="minorBidi" w:cstheme="minorBidi"/>
           <w:color w:val="000000"/>
         </w:rPr>
-        <w:t xml:space="preserve">tasks </w:t>
-      </w:r>
-      <w:del w:id="45" w:author="mina" w:date="2013-03-04T18:18:00Z">
-        <w:r>
-          <w:rPr>
-            <w:rFonts w:asciiTheme="minorBidi" w:hAnsiTheme="minorBidi" w:cstheme="minorBidi"/>
-            <w:color w:val="000000"/>
-          </w:rPr>
-          <w:delText>which</w:delText>
-        </w:r>
-        <w:r>
-          <w:rPr>
-            <w:rFonts w:asciiTheme="minorBidi" w:hAnsiTheme="minorBidi" w:cstheme="minorBidi"/>
-            <w:color w:val="000000"/>
-          </w:rPr>
-          <w:delText xml:space="preserve"> leaned</w:delText>
-        </w:r>
-        <w:r>
-          <w:rPr>
-            <w:rFonts w:asciiTheme="minorBidi" w:hAnsiTheme="minorBidi" w:cstheme="minorBidi"/>
-            <w:color w:val="000000"/>
-          </w:rPr>
-          <w:delText xml:space="preserve"> </w:delText>
-        </w:r>
-        <w:r>
-          <w:rPr>
-            <w:rFonts w:asciiTheme="minorBidi" w:hAnsiTheme="minorBidi" w:cstheme="minorBidi"/>
-            <w:color w:val="000000"/>
-          </w:rPr>
-          <w:delText xml:space="preserve">towards the Usability Testing category, </w:delText>
-        </w:r>
-      </w:del>
+        <w:t>tasks we</w:t>
+      </w:r>
+      <w:r>
+        <w:rPr>
+          <w:rFonts w:asciiTheme="minorBidi" w:hAnsiTheme="minorBidi" w:cstheme="minorBidi"/>
+          <w:color w:val="000000"/>
+        </w:rPr>
+        <w:t xml:space="preserve"> explained the users that the process of solving</w:t>
+      </w:r>
+      <w:r>
+        <w:rPr>
+          <w:rFonts w:asciiTheme="minorBidi" w:hAnsiTheme="minorBidi" w:cstheme="minorBidi"/>
+          <w:color w:val="000000"/>
+        </w:rPr>
+        <w:t xml:space="preserve"> </w:t>
+      </w:r>
+      <w:r>
+        <w:rPr>
+          <w:rFonts w:asciiTheme="minorBidi" w:hAnsiTheme="minorBidi" w:cstheme="minorBidi"/>
+          <w:color w:val="000000"/>
+        </w:rPr>
+        <w:t xml:space="preserve">the tasks is more important than reaching to answers. </w:t>
+      </w:r>
+      <w:r>
+        <w:rPr>
+          <w:rFonts w:asciiTheme="minorBidi" w:hAnsiTheme="minorBidi" w:cstheme="minorBidi"/>
+          <w:color w:val="000000"/>
+        </w:rPr>
+        <w:t>And a</w:t>
+      </w:r>
+      <w:r>
+        <w:rPr>
+          <w:rFonts w:asciiTheme="minorBidi" w:hAnsiTheme="minorBidi" w:cstheme="minorBidi"/>
+          <w:color w:val="000000"/>
+        </w:rPr>
+        <w:t xml:space="preserve">t the beginning of the process, </w:t>
+      </w:r>
       <w:r>
         <w:rPr>
           <w:rFonts w:asciiTheme="minorBidi" w:hAnsiTheme="minorBidi" w:cstheme="minorBidi"/>
@@ -7382,7 +7467,7 @@
           <w:rFonts w:asciiTheme="minorBidi" w:hAnsiTheme="minorBidi" w:cstheme="minorBidi"/>
           <w:color w:val="000000"/>
         </w:rPr>
-        <w:t xml:space="preserve"> explained the users that the process of solving</w:t>
+        <w:t xml:space="preserve"> briefly mentioned the tasks and</w:t>
       </w:r>
       <w:r>
         <w:rPr>
@@ -7396,159 +7481,69 @@
           <w:rFonts w:asciiTheme="minorBidi" w:hAnsiTheme="minorBidi" w:cstheme="minorBidi"/>
           <w:color w:val="000000"/>
         </w:rPr>
-        <w:t xml:space="preserve">the tasks is more important than reaching to answers. </w:t>
-      </w:r>
-      <w:del w:id="46" w:author="mina" w:date="2013-03-04T18:18:00Z">
-        <w:r>
-          <w:rPr>
-            <w:rFonts w:asciiTheme="minorBidi" w:hAnsiTheme="minorBidi" w:cstheme="minorBidi"/>
-            <w:color w:val="000000"/>
-          </w:rPr>
-          <w:delText>This approach was about Informal</w:delText>
-        </w:r>
-        <w:r>
-          <w:rPr>
-            <w:rFonts w:asciiTheme="minorBidi" w:hAnsiTheme="minorBidi" w:cstheme="minorBidi"/>
-            <w:color w:val="000000"/>
-          </w:rPr>
-          <w:delText xml:space="preserve"> </w:delText>
-        </w:r>
-        <w:r>
-          <w:rPr>
-            <w:rFonts w:asciiTheme="minorBidi" w:hAnsiTheme="minorBidi" w:cstheme="minorBidi"/>
-            <w:color w:val="000000"/>
-          </w:rPr>
-          <w:delText xml:space="preserve">Evaluation category. </w:delText>
-        </w:r>
-      </w:del>
-      <w:ins w:id="47" w:author="mina" w:date="2013-03-04T18:18:00Z">
-        <w:r>
-          <w:rPr>
-            <w:rFonts w:asciiTheme="minorBidi" w:hAnsiTheme="minorBidi" w:cstheme="minorBidi"/>
-            <w:color w:val="000000"/>
-          </w:rPr>
-          <w:t xml:space="preserve">And </w:t>
-        </w:r>
-      </w:ins>
-      <w:del w:id="48" w:author="mina" w:date="2013-03-04T18:18:00Z">
-        <w:r>
-          <w:rPr>
-            <w:rFonts w:asciiTheme="minorBidi" w:hAnsiTheme="minorBidi" w:cstheme="minorBidi"/>
-            <w:color w:val="000000"/>
-          </w:rPr>
-          <w:delText>A</w:delText>
-        </w:r>
-      </w:del>
-      <w:ins w:id="49" w:author="mina" w:date="2013-03-04T18:18:00Z">
-        <w:r>
-          <w:rPr>
-            <w:rFonts w:asciiTheme="minorBidi" w:hAnsiTheme="minorBidi" w:cstheme="minorBidi"/>
-            <w:color w:val="000000"/>
-          </w:rPr>
-          <w:t>a</w:t>
-        </w:r>
-      </w:ins>
-      <w:r>
-        <w:rPr>
-          <w:rFonts w:asciiTheme="minorBidi" w:hAnsiTheme="minorBidi" w:cstheme="minorBidi"/>
-          <w:color w:val="000000"/>
-        </w:rPr>
-        <w:t xml:space="preserve">t the beginning of the process, </w:t>
-      </w:r>
-      <w:r>
-        <w:rPr>
-          <w:rFonts w:asciiTheme="minorBidi" w:hAnsiTheme="minorBidi" w:cstheme="minorBidi"/>
-          <w:color w:val="000000"/>
+        <w:t xml:space="preserve">the dataset </w:t>
+      </w:r>
+    </w:p>
+    <w:p>
+      <w:pPr>
+        <w:autoSpaceDE w:val="0"/>
+        <w:autoSpaceDN w:val="0"/>
+        <w:adjustRightInd w:val="0"/>
+        <w:spacing w:after="0" w:line="240" w:lineRule="auto"/>
+        <w:jc w:val="both"/>
+        <w:rPr>
+          <w:rFonts w:asciiTheme="minorBidi" w:hAnsiTheme="minorBidi" w:cstheme="minorBidi"/>
+        </w:rPr>
+      </w:pPr>
+      <w:proofErr w:type="gramStart"/>
+      <w:r>
+        <w:rPr>
+          <w:rFonts w:asciiTheme="minorBidi" w:hAnsiTheme="minorBidi" w:cstheme="minorBidi"/>
+        </w:rPr>
+        <w:t>the</w:t>
+      </w:r>
+      <w:proofErr w:type="gramEnd"/>
+      <w:r>
+        <w:rPr>
+          <w:rFonts w:asciiTheme="minorBidi" w:hAnsiTheme="minorBidi" w:cstheme="minorBidi"/>
+        </w:rPr>
+        <w:t xml:space="preserve"> Informal Evaluation as </w:t>
+      </w:r>
+      <w:r>
+        <w:rPr>
+          <w:rFonts w:asciiTheme="minorBidi" w:hAnsiTheme="minorBidi" w:cstheme="minorBidi"/>
         </w:rPr>
         <w:t>we</w:t>
       </w:r>
       <w:r>
         <w:rPr>
           <w:rFonts w:asciiTheme="minorBidi" w:hAnsiTheme="minorBidi" w:cstheme="minorBidi"/>
-          <w:color w:val="000000"/>
-        </w:rPr>
-        <w:t xml:space="preserve"> briefly mentioned the tasks and</w:t>
-      </w:r>
-      <w:r>
-        <w:rPr>
-          <w:rFonts w:asciiTheme="minorBidi" w:hAnsiTheme="minorBidi" w:cstheme="minorBidi"/>
-          <w:color w:val="000000"/>
+        </w:rPr>
+        <w:t xml:space="preserve"> asked the</w:t>
+      </w:r>
+      <w:r>
+        <w:rPr>
+          <w:rFonts w:asciiTheme="minorBidi" w:hAnsiTheme="minorBidi" w:cstheme="minorBidi"/>
         </w:rPr>
         <w:t xml:space="preserve"> </w:t>
       </w:r>
       <w:r>
         <w:rPr>
           <w:rFonts w:asciiTheme="minorBidi" w:hAnsiTheme="minorBidi" w:cstheme="minorBidi"/>
-          <w:color w:val="000000"/>
-        </w:rPr>
-        <w:t xml:space="preserve">the dataset </w:t>
-      </w:r>
-      <w:del w:id="50" w:author="mina" w:date="2013-03-04T18:18:00Z">
-        <w:r>
-          <w:rPr>
-            <w:rFonts w:asciiTheme="minorBidi" w:hAnsiTheme="minorBidi" w:cstheme="minorBidi"/>
-            <w:color w:val="000000"/>
-          </w:rPr>
-          <w:delText>which was a little towards to an informal usability testing.</w:delText>
-        </w:r>
-      </w:del>
-    </w:p>
-    <w:p>
-      <w:pPr>
-        <w:autoSpaceDE w:val="0"/>
-        <w:autoSpaceDN w:val="0"/>
-        <w:adjustRightInd w:val="0"/>
-        <w:spacing w:after="0" w:line="240" w:lineRule="auto"/>
-        <w:jc w:val="both"/>
-        <w:rPr>
-          <w:rFonts w:asciiTheme="minorBidi" w:hAnsiTheme="minorBidi" w:cstheme="minorBidi"/>
-        </w:rPr>
-      </w:pPr>
-      <w:del w:id="51" w:author="mina" w:date="2013-03-04T18:18:00Z">
-        <w:r>
-          <w:rPr>
-            <w:rFonts w:asciiTheme="minorBidi" w:hAnsiTheme="minorBidi" w:cstheme="minorBidi"/>
-          </w:rPr>
-          <w:delText xml:space="preserve">Also, </w:delText>
-        </w:r>
-        <w:r>
-          <w:rPr>
-            <w:rFonts w:asciiTheme="minorBidi" w:hAnsiTheme="minorBidi" w:cstheme="minorBidi"/>
-          </w:rPr>
-          <w:delText>our</w:delText>
-        </w:r>
-        <w:r>
-          <w:rPr>
-            <w:rFonts w:asciiTheme="minorBidi" w:hAnsiTheme="minorBidi" w:cstheme="minorBidi"/>
-          </w:rPr>
-          <w:delText xml:space="preserve"> approach leans a little bit towards </w:delText>
-        </w:r>
-      </w:del>
-      <w:proofErr w:type="gramStart"/>
-      <w:r>
-        <w:rPr>
-          <w:rFonts w:asciiTheme="minorBidi" w:hAnsiTheme="minorBidi" w:cstheme="minorBidi"/>
-        </w:rPr>
-        <w:t>the</w:t>
-      </w:r>
-      <w:proofErr w:type="gramEnd"/>
-      <w:r>
-        <w:rPr>
-          <w:rFonts w:asciiTheme="minorBidi" w:hAnsiTheme="minorBidi" w:cstheme="minorBidi"/>
-        </w:rPr>
-        <w:t xml:space="preserve"> Informal Evaluation as </w:t>
-      </w:r>
-      <w:r>
-        <w:rPr>
-          <w:rFonts w:asciiTheme="minorBidi" w:hAnsiTheme="minorBidi" w:cstheme="minorBidi"/>
-        </w:rPr>
-        <w:t>we</w:t>
-      </w:r>
-      <w:r>
-        <w:rPr>
-          <w:rFonts w:asciiTheme="minorBidi" w:hAnsiTheme="minorBidi" w:cstheme="minorBidi"/>
-        </w:rPr>
-        <w:t xml:space="preserve"> asked the</w:t>
+        </w:rPr>
+        <w:t xml:space="preserve">participants to talk </w:t>
+      </w:r>
+      <w:r>
+        <w:rPr>
+          <w:rFonts w:asciiTheme="minorBidi" w:hAnsiTheme="minorBidi" w:cstheme="minorBidi"/>
+        </w:rPr>
+        <w:t xml:space="preserve">freely </w:t>
+      </w:r>
+      <w:r>
+        <w:rPr>
+          <w:rFonts w:asciiTheme="minorBidi" w:hAnsiTheme="minorBidi" w:cstheme="minorBidi"/>
+        </w:rPr>
+        <w:t>about anything comes to their mind about the tool during and</w:t>
       </w:r>
       <w:r>
         <w:rPr>
@@ -7560,71 +7555,8 @@
         <w:rPr>
           <w:rFonts w:asciiTheme="minorBidi" w:hAnsiTheme="minorBidi" w:cstheme="minorBidi"/>
         </w:rPr>
-        <w:t xml:space="preserve">participants to talk </w:t>
-      </w:r>
-      <w:r>
-        <w:rPr>
-          <w:rFonts w:asciiTheme="minorBidi" w:hAnsiTheme="minorBidi" w:cstheme="minorBidi"/>
-        </w:rPr>
-        <w:t xml:space="preserve">freely </w:t>
-      </w:r>
-      <w:r>
-        <w:rPr>
-          <w:rFonts w:asciiTheme="minorBidi" w:hAnsiTheme="minorBidi" w:cstheme="minorBidi"/>
-        </w:rPr>
-        <w:t>about anything comes to their mind about the tool during and</w:t>
-      </w:r>
-      <w:r>
-        <w:rPr>
-          <w:rFonts w:asciiTheme="minorBidi" w:hAnsiTheme="minorBidi" w:cstheme="minorBidi"/>
-        </w:rPr>
-        <w:t xml:space="preserve"> </w:t>
-      </w:r>
-      <w:r>
-        <w:rPr>
-          <w:rFonts w:asciiTheme="minorBidi" w:hAnsiTheme="minorBidi" w:cstheme="minorBidi"/>
-        </w:rPr>
         <w:t>after the process.</w:t>
       </w:r>
-    </w:p>
-    <w:p>
-      <w:pPr>
-        <w:autoSpaceDE w:val="0"/>
-        <w:autoSpaceDN w:val="0"/>
-        <w:adjustRightInd w:val="0"/>
-        <w:spacing w:after="0" w:line="240" w:lineRule="auto"/>
-        <w:jc w:val="both"/>
-        <w:rPr>
-          <w:del w:id="52" w:author="mina" w:date="2013-03-04T18:19:00Z"/>
-          <w:rFonts w:asciiTheme="minorBidi" w:hAnsiTheme="minorBidi" w:cstheme="minorBidi"/>
-        </w:rPr>
-      </w:pPr>
-      <w:del w:id="53" w:author="mina" w:date="2013-03-04T18:19:00Z">
-        <w:r>
-          <w:rPr>
-            <w:rFonts w:asciiTheme="minorBidi" w:hAnsiTheme="minorBidi" w:cstheme="minorBidi"/>
-          </w:rPr>
-          <w:delText>We</w:delText>
-        </w:r>
-        <w:r>
-          <w:rPr>
-            <w:rFonts w:asciiTheme="minorBidi" w:hAnsiTheme="minorBidi" w:cstheme="minorBidi"/>
-          </w:rPr>
-          <w:delText xml:space="preserve"> recorded field-notes from observations of user-interactions of the tool, and their</w:delText>
-        </w:r>
-        <w:r>
-          <w:rPr>
-            <w:rFonts w:asciiTheme="minorBidi" w:hAnsiTheme="minorBidi" w:cstheme="minorBidi"/>
-          </w:rPr>
-          <w:delText xml:space="preserve"> </w:delText>
-        </w:r>
-        <w:r>
-          <w:rPr>
-            <w:rFonts w:asciiTheme="minorBidi" w:hAnsiTheme="minorBidi" w:cstheme="minorBidi"/>
-          </w:rPr>
-          <w:delText>expressed ideas/feelings.</w:delText>
-        </w:r>
-      </w:del>
     </w:p>
     <w:p>
       <w:pPr>
@@ -7781,14 +7713,7 @@
         <w:rPr>
           <w:rFonts w:asciiTheme="minorBidi" w:hAnsiTheme="minorBidi" w:cstheme="minorBidi"/>
         </w:rPr>
-        <w:t xml:space="preserve">Please give me your feedbacks to make each of the views better. Your </w:t>
-      </w:r>
-      <w:r>
-        <w:rPr>
-          <w:rFonts w:asciiTheme="minorBidi" w:hAnsiTheme="minorBidi" w:cstheme="minorBidi"/>
-        </w:rPr>
-        <w:lastRenderedPageBreak/>
-        <w:t>suggestions</w:t>
+        <w:t>Please give me your feedbacks to make each of the views better. Your suggestions</w:t>
       </w:r>
       <w:r>
         <w:rPr>
@@ -7895,6 +7820,7 @@
           <w:sz w:val="24"/>
           <w:szCs w:val="24"/>
         </w:rPr>
+        <w:lastRenderedPageBreak/>
         <w:t xml:space="preserve">4.3. </w:t>
       </w:r>
       <w:r>
@@ -8538,9 +8464,17 @@
           <w:rFonts w:ascii="CMR10" w:hAnsi="CMR10" w:cs="CMR10"/>
           <w:color w:val="000000"/>
         </w:rPr>
-        <w:t xml:space="preserve"> Fever. In order to develop pandemic response plans, public health organizations need to get more information about the disease</w:t>
-      </w:r>
-      <w:del w:id="54" w:author="mina" w:date="2013-03-04T15:39:00Z">
+        <w:t xml:space="preserve"> Fever. In order to develop pandemic response plans, public health organizations </w:t>
+      </w:r>
+      <w:r>
+        <w:rPr>
+          <w:rFonts w:ascii="CMR10" w:hAnsi="CMR10" w:cs="CMR10"/>
+          <w:color w:val="000000"/>
+        </w:rPr>
+        <w:lastRenderedPageBreak/>
+        <w:t>need to get more information about the disease</w:t>
+      </w:r>
+      <w:del w:id="47" w:author="mina" w:date="2013-03-04T15:39:00Z">
         <w:r>
           <w:rPr>
             <w:rFonts w:ascii="CMR10" w:hAnsi="CMR10" w:cs="CMR10"/>
@@ -9123,7 +9057,6 @@
         </w:rPr>
         <w:t xml:space="preserve"> </w:t>
       </w:r>
-      <w:proofErr w:type="gramStart"/>
       <w:r>
         <w:rPr>
           <w:rFonts w:asciiTheme="minorBidi" w:hAnsiTheme="minorBidi" w:cstheme="minorBidi"/>
@@ -9133,7 +9066,15 @@
         </w:rPr>
         <w:t>limitation</w:t>
       </w:r>
-      <w:proofErr w:type="gramEnd"/>
+      <w:r>
+        <w:rPr>
+          <w:rFonts w:asciiTheme="minorBidi" w:hAnsiTheme="minorBidi" w:cstheme="minorBidi"/>
+          <w:b/>
+          <w:bCs/>
+          <w:color w:val="000000"/>
+        </w:rPr>
+        <w:t>s</w:t>
+      </w:r>
       <w:r>
         <w:rPr>
           <w:rFonts w:asciiTheme="minorBidi" w:hAnsiTheme="minorBidi" w:cstheme="minorBidi"/>
@@ -9229,6 +9170,7 @@
           <w:sz w:val="28"/>
           <w:szCs w:val="28"/>
         </w:rPr>
+        <w:lastRenderedPageBreak/>
         <w:t xml:space="preserve">Results and </w:t>
       </w:r>
       <w:r>
@@ -9721,152 +9663,153 @@
         <w:rPr>
           <w:rFonts w:ascii="CMSY10" w:hAnsi="CMSY10" w:cs="CMSY10"/>
         </w:rPr>
+        <w:t xml:space="preserve">• </w:t>
+      </w:r>
+      <w:r>
+        <w:rPr>
+          <w:rFonts w:ascii="CMR10" w:hAnsi="CMR10" w:cs="CMR10"/>
+        </w:rPr>
+        <w:t>Another user asked if it would be possible to sort the rows on their ID, and to search</w:t>
+      </w:r>
+    </w:p>
+    <w:p>
+      <w:pPr>
+        <w:autoSpaceDE w:val="0"/>
+        <w:autoSpaceDN w:val="0"/>
+        <w:adjustRightInd w:val="0"/>
+        <w:spacing w:after="0" w:line="240" w:lineRule="auto"/>
+        <w:rPr>
+          <w:rFonts w:ascii="CMR10" w:hAnsi="CMR10" w:cs="CMR10"/>
+        </w:rPr>
+      </w:pPr>
+      <w:proofErr w:type="gramStart"/>
+      <w:r>
+        <w:rPr>
+          <w:rFonts w:ascii="CMR10" w:hAnsi="CMR10" w:cs="CMR10"/>
+        </w:rPr>
+        <w:t>for</w:t>
+      </w:r>
+      <w:proofErr w:type="gramEnd"/>
+      <w:r>
+        <w:rPr>
+          <w:rFonts w:ascii="CMR10" w:hAnsi="CMR10" w:cs="CMR10"/>
+        </w:rPr>
+        <w:t xml:space="preserve"> rows by typing their labels directly into a textbox.</w:t>
+      </w:r>
+    </w:p>
+    <w:p>
+      <w:pPr>
+        <w:autoSpaceDE w:val="0"/>
+        <w:autoSpaceDN w:val="0"/>
+        <w:adjustRightInd w:val="0"/>
+        <w:spacing w:after="0" w:line="240" w:lineRule="auto"/>
+        <w:rPr>
+          <w:rFonts w:ascii="CMR10" w:hAnsi="CMR10" w:cs="CMR10"/>
+        </w:rPr>
+      </w:pPr>
+      <w:r>
+        <w:rPr>
+          <w:rFonts w:ascii="CMSY10" w:hAnsi="CMSY10" w:cs="CMSY10"/>
+        </w:rPr>
+        <w:t xml:space="preserve">• </w:t>
+      </w:r>
+      <w:r>
+        <w:rPr>
+          <w:rFonts w:ascii="CMR10" w:hAnsi="CMR10" w:cs="CMR10"/>
+        </w:rPr>
+        <w:t xml:space="preserve">If the </w:t>
+      </w:r>
+      <w:proofErr w:type="gramStart"/>
+      <w:r>
+        <w:rPr>
+          <w:rFonts w:ascii="CMR10" w:hAnsi="CMR10" w:cs="CMR10"/>
+        </w:rPr>
+        <w:t>fonts is</w:t>
+      </w:r>
+      <w:proofErr w:type="gramEnd"/>
+      <w:r>
+        <w:rPr>
+          <w:rFonts w:ascii="CMR10" w:hAnsi="CMR10" w:cs="CMR10"/>
+        </w:rPr>
+        <w:t xml:space="preserve"> small the labels could pop up in response to a </w:t>
+      </w:r>
+      <w:proofErr w:type="spellStart"/>
+      <w:r>
+        <w:rPr>
+          <w:rFonts w:ascii="CMR10" w:hAnsi="CMR10" w:cs="CMR10"/>
+        </w:rPr>
+        <w:t>mouseover</w:t>
+      </w:r>
+      <w:proofErr w:type="spellEnd"/>
+      <w:r>
+        <w:rPr>
+          <w:rFonts w:ascii="CMR10" w:hAnsi="CMR10" w:cs="CMR10"/>
+        </w:rPr>
+        <w:t>.</w:t>
+      </w:r>
+    </w:p>
+    <w:p>
+      <w:pPr>
+        <w:autoSpaceDE w:val="0"/>
+        <w:autoSpaceDN w:val="0"/>
+        <w:adjustRightInd w:val="0"/>
+        <w:spacing w:after="0" w:line="240" w:lineRule="auto"/>
+        <w:rPr>
+          <w:rFonts w:ascii="CMR10" w:hAnsi="CMR10" w:cs="CMR10"/>
+        </w:rPr>
+      </w:pPr>
+      <w:r>
+        <w:rPr>
+          <w:rFonts w:ascii="CMSY10" w:hAnsi="CMSY10" w:cs="CMSY10"/>
+        </w:rPr>
+        <w:t xml:space="preserve">• </w:t>
+      </w:r>
+      <w:r>
+        <w:rPr>
+          <w:rFonts w:ascii="CMR10" w:hAnsi="CMR10" w:cs="CMR10"/>
+        </w:rPr>
+        <w:t>One user wanted to be able to type a motif and have the system highlight it with</w:t>
+      </w:r>
+    </w:p>
+    <w:p>
+      <w:pPr>
+        <w:autoSpaceDE w:val="0"/>
+        <w:autoSpaceDN w:val="0"/>
+        <w:adjustRightInd w:val="0"/>
+        <w:spacing w:after="0" w:line="240" w:lineRule="auto"/>
+        <w:rPr>
+          <w:rFonts w:ascii="CMR10" w:hAnsi="CMR10" w:cs="CMR10"/>
+          <w:color w:val="000000"/>
+        </w:rPr>
+      </w:pPr>
+      <w:proofErr w:type="gramStart"/>
+      <w:r>
+        <w:rPr>
+          <w:rFonts w:ascii="CMR10" w:hAnsi="CMR10" w:cs="CMR10"/>
+        </w:rPr>
+        <w:t>its</w:t>
+      </w:r>
+      <w:proofErr w:type="gramEnd"/>
+      <w:r>
+        <w:rPr>
+          <w:rFonts w:ascii="CMR10" w:hAnsi="CMR10" w:cs="CMR10"/>
+        </w:rPr>
+        <w:t xml:space="preserve"> local alignment score. This would be useful in order to know if a column is in a </w:t>
+      </w:r>
+      <w:r>
+        <w:rPr>
+          <w:rFonts w:ascii="CMR10" w:hAnsi="CMR10" w:cs="CMR10"/>
+          <w:color w:val="000000"/>
+        </w:rPr>
+        <w:t xml:space="preserve">conserved region or not (conserved </w:t>
+      </w:r>
+      <w:r>
+        <w:rPr>
+          <w:rFonts w:ascii="CMR10" w:hAnsi="CMR10" w:cs="CMR10"/>
+          <w:color w:val="000000"/>
+        </w:rPr>
         <w:lastRenderedPageBreak/>
-        <w:t xml:space="preserve">• </w:t>
-      </w:r>
-      <w:r>
-        <w:rPr>
-          <w:rFonts w:ascii="CMR10" w:hAnsi="CMR10" w:cs="CMR10"/>
-        </w:rPr>
-        <w:t>Another user asked if it would be possible to sort the rows on their ID, and to search</w:t>
-      </w:r>
-    </w:p>
-    <w:p>
-      <w:pPr>
-        <w:autoSpaceDE w:val="0"/>
-        <w:autoSpaceDN w:val="0"/>
-        <w:adjustRightInd w:val="0"/>
-        <w:spacing w:after="0" w:line="240" w:lineRule="auto"/>
-        <w:rPr>
-          <w:rFonts w:ascii="CMR10" w:hAnsi="CMR10" w:cs="CMR10"/>
-        </w:rPr>
-      </w:pPr>
-      <w:proofErr w:type="gramStart"/>
-      <w:r>
-        <w:rPr>
-          <w:rFonts w:ascii="CMR10" w:hAnsi="CMR10" w:cs="CMR10"/>
-        </w:rPr>
-        <w:t>for</w:t>
-      </w:r>
-      <w:proofErr w:type="gramEnd"/>
-      <w:r>
-        <w:rPr>
-          <w:rFonts w:ascii="CMR10" w:hAnsi="CMR10" w:cs="CMR10"/>
-        </w:rPr>
-        <w:t xml:space="preserve"> rows by typing their labels directly into a textbox.</w:t>
-      </w:r>
-    </w:p>
-    <w:p>
-      <w:pPr>
-        <w:autoSpaceDE w:val="0"/>
-        <w:autoSpaceDN w:val="0"/>
-        <w:adjustRightInd w:val="0"/>
-        <w:spacing w:after="0" w:line="240" w:lineRule="auto"/>
-        <w:rPr>
-          <w:rFonts w:ascii="CMR10" w:hAnsi="CMR10" w:cs="CMR10"/>
-        </w:rPr>
-      </w:pPr>
-      <w:r>
-        <w:rPr>
-          <w:rFonts w:ascii="CMSY10" w:hAnsi="CMSY10" w:cs="CMSY10"/>
-        </w:rPr>
-        <w:t xml:space="preserve">• </w:t>
-      </w:r>
-      <w:r>
-        <w:rPr>
-          <w:rFonts w:ascii="CMR10" w:hAnsi="CMR10" w:cs="CMR10"/>
-        </w:rPr>
-        <w:t xml:space="preserve">If the </w:t>
-      </w:r>
-      <w:proofErr w:type="gramStart"/>
-      <w:r>
-        <w:rPr>
-          <w:rFonts w:ascii="CMR10" w:hAnsi="CMR10" w:cs="CMR10"/>
-        </w:rPr>
-        <w:t>fonts is</w:t>
-      </w:r>
-      <w:proofErr w:type="gramEnd"/>
-      <w:r>
-        <w:rPr>
-          <w:rFonts w:ascii="CMR10" w:hAnsi="CMR10" w:cs="CMR10"/>
-        </w:rPr>
-        <w:t xml:space="preserve"> small the labels could pop up in response to a </w:t>
-      </w:r>
-      <w:proofErr w:type="spellStart"/>
-      <w:r>
-        <w:rPr>
-          <w:rFonts w:ascii="CMR10" w:hAnsi="CMR10" w:cs="CMR10"/>
-        </w:rPr>
-        <w:t>mouseover</w:t>
-      </w:r>
-      <w:proofErr w:type="spellEnd"/>
-      <w:r>
-        <w:rPr>
-          <w:rFonts w:ascii="CMR10" w:hAnsi="CMR10" w:cs="CMR10"/>
-        </w:rPr>
-        <w:t>.</w:t>
-      </w:r>
-    </w:p>
-    <w:p>
-      <w:pPr>
-        <w:autoSpaceDE w:val="0"/>
-        <w:autoSpaceDN w:val="0"/>
-        <w:adjustRightInd w:val="0"/>
-        <w:spacing w:after="0" w:line="240" w:lineRule="auto"/>
-        <w:rPr>
-          <w:rFonts w:ascii="CMR10" w:hAnsi="CMR10" w:cs="CMR10"/>
-        </w:rPr>
-      </w:pPr>
-      <w:r>
-        <w:rPr>
-          <w:rFonts w:ascii="CMSY10" w:hAnsi="CMSY10" w:cs="CMSY10"/>
-        </w:rPr>
-        <w:t xml:space="preserve">• </w:t>
-      </w:r>
-      <w:r>
-        <w:rPr>
-          <w:rFonts w:ascii="CMR10" w:hAnsi="CMR10" w:cs="CMR10"/>
-        </w:rPr>
-        <w:t>One user wanted to be able to type a motif and have the system highlight it with</w:t>
-      </w:r>
-    </w:p>
-    <w:p>
-      <w:pPr>
-        <w:autoSpaceDE w:val="0"/>
-        <w:autoSpaceDN w:val="0"/>
-        <w:adjustRightInd w:val="0"/>
-        <w:spacing w:after="0" w:line="240" w:lineRule="auto"/>
-        <w:rPr>
-          <w:rFonts w:ascii="CMR10" w:hAnsi="CMR10" w:cs="CMR10"/>
-          <w:color w:val="000000"/>
-        </w:rPr>
-      </w:pPr>
-      <w:proofErr w:type="gramStart"/>
-      <w:r>
-        <w:rPr>
-          <w:rFonts w:ascii="CMR10" w:hAnsi="CMR10" w:cs="CMR10"/>
-        </w:rPr>
-        <w:t>its</w:t>
-      </w:r>
-      <w:proofErr w:type="gramEnd"/>
-      <w:r>
-        <w:rPr>
-          <w:rFonts w:ascii="CMR10" w:hAnsi="CMR10" w:cs="CMR10"/>
-        </w:rPr>
-        <w:t xml:space="preserve"> local alignment score. This would be useful in order to know if a column is in a</w:t>
-      </w:r>
-      <w:r>
-        <w:rPr>
-          <w:rFonts w:ascii="CMR10" w:hAnsi="CMR10" w:cs="CMR10"/>
-        </w:rPr>
-        <w:t xml:space="preserve"> </w:t>
-      </w:r>
-      <w:r>
-        <w:rPr>
-          <w:rFonts w:ascii="CMR10" w:hAnsi="CMR10" w:cs="CMR10"/>
-          <w:color w:val="000000"/>
-        </w:rPr>
-        <w:t>conserved region or not (conserved sequences are similar sequences that occur within</w:t>
+        <w:t>sequences are similar sequences that occur within</w:t>
       </w:r>
     </w:p>
     <w:p>
@@ -10442,7 +10385,6 @@
           <w:rFonts w:ascii="CMR10" w:hAnsi="CMR10" w:cs="CMR10"/>
           <w:color w:val="000000"/>
         </w:rPr>
-        <w:lastRenderedPageBreak/>
         <w:t>for</w:t>
       </w:r>
       <w:proofErr w:type="gramEnd"/>
@@ -10609,559 +10551,6 @@
         </w:rPr>
         <w:t xml:space="preserve"> in Graph View.</w:t>
       </w:r>
-    </w:p>
-    <w:p>
-      <w:pPr>
-        <w:autoSpaceDE w:val="0"/>
-        <w:autoSpaceDN w:val="0"/>
-        <w:adjustRightInd w:val="0"/>
-        <w:spacing w:after="0" w:line="240" w:lineRule="auto"/>
-        <w:rPr>
-          <w:rFonts w:ascii="CMR10" w:hAnsi="CMR10" w:cs="CMR10"/>
-          <w:color w:val="000000"/>
-        </w:rPr>
-      </w:pPr>
-      <w:r>
-        <w:rPr>
-          <w:rFonts w:ascii="CMSY10" w:hAnsi="CMSY10" w:cs="CMSY10"/>
-          <w:color w:val="000000"/>
-        </w:rPr>
-        <w:t xml:space="preserve">• </w:t>
-      </w:r>
-      <w:r>
-        <w:rPr>
-          <w:rFonts w:ascii="CMR10" w:hAnsi="CMR10" w:cs="CMR10"/>
-          <w:color w:val="000000"/>
-        </w:rPr>
-        <w:t>The data-set carries no information about adjacent columns. According to the participants’</w:t>
-      </w:r>
-    </w:p>
-    <w:p>
-      <w:pPr>
-        <w:autoSpaceDE w:val="0"/>
-        <w:autoSpaceDN w:val="0"/>
-        <w:adjustRightInd w:val="0"/>
-        <w:spacing w:after="0" w:line="240" w:lineRule="auto"/>
-        <w:rPr>
-          <w:rFonts w:ascii="CMR10" w:hAnsi="CMR10" w:cs="CMR10"/>
-          <w:color w:val="000000"/>
-        </w:rPr>
-      </w:pPr>
-      <w:proofErr w:type="gramStart"/>
-      <w:r>
-        <w:rPr>
-          <w:rFonts w:ascii="CMR10" w:hAnsi="CMR10" w:cs="CMR10"/>
-          <w:color w:val="000000"/>
-        </w:rPr>
-        <w:t>comments</w:t>
-      </w:r>
-      <w:proofErr w:type="gramEnd"/>
-      <w:r>
-        <w:rPr>
-          <w:rFonts w:ascii="CMR10" w:hAnsi="CMR10" w:cs="CMR10"/>
-          <w:color w:val="000000"/>
-        </w:rPr>
-        <w:t xml:space="preserve">, authentic data-sets contain these information. Figure </w:t>
-      </w:r>
-      <w:r>
-        <w:rPr>
-          <w:rFonts w:ascii="CMR10" w:hAnsi="CMR10" w:cs="CMR10"/>
-          <w:color w:val="007192"/>
-        </w:rPr>
-        <w:t xml:space="preserve">5.3 </w:t>
-      </w:r>
-      <w:r>
-        <w:rPr>
-          <w:rFonts w:ascii="CMR10" w:hAnsi="CMR10" w:cs="CMR10"/>
-          <w:color w:val="000000"/>
-        </w:rPr>
-        <w:t>shows an</w:t>
-      </w:r>
-    </w:p>
-    <w:p>
-      <w:pPr>
-        <w:autoSpaceDE w:val="0"/>
-        <w:autoSpaceDN w:val="0"/>
-        <w:adjustRightInd w:val="0"/>
-        <w:spacing w:after="0" w:line="240" w:lineRule="auto"/>
-        <w:rPr>
-          <w:rFonts w:ascii="CMR10" w:hAnsi="CMR10" w:cs="CMR10"/>
-          <w:color w:val="000000"/>
-        </w:rPr>
-      </w:pPr>
-      <w:proofErr w:type="gramStart"/>
-      <w:r>
-        <w:rPr>
-          <w:rFonts w:ascii="CMR10" w:hAnsi="CMR10" w:cs="CMR10"/>
-          <w:color w:val="000000"/>
-        </w:rPr>
-        <w:t>example</w:t>
-      </w:r>
-      <w:proofErr w:type="gramEnd"/>
-      <w:r>
-        <w:rPr>
-          <w:rFonts w:ascii="CMR10" w:hAnsi="CMR10" w:cs="CMR10"/>
-          <w:color w:val="000000"/>
-        </w:rPr>
-        <w:t xml:space="preserve"> of </w:t>
-      </w:r>
-      <w:proofErr w:type="spellStart"/>
-      <w:r>
-        <w:rPr>
-          <w:rFonts w:ascii="CMR10" w:hAnsi="CMR10" w:cs="CMR10"/>
-          <w:color w:val="000000"/>
-        </w:rPr>
-        <w:t>neighbouring</w:t>
-      </w:r>
-      <w:proofErr w:type="spellEnd"/>
-      <w:r>
-        <w:rPr>
-          <w:rFonts w:ascii="CMR10" w:hAnsi="CMR10" w:cs="CMR10"/>
-          <w:color w:val="000000"/>
-        </w:rPr>
-        <w:t xml:space="preserve"> columns which do have some relationship with each other.</w:t>
-      </w:r>
-    </w:p>
-    <w:p>
-      <w:pPr>
-        <w:autoSpaceDE w:val="0"/>
-        <w:autoSpaceDN w:val="0"/>
-        <w:adjustRightInd w:val="0"/>
-        <w:spacing w:after="0" w:line="240" w:lineRule="auto"/>
-        <w:rPr>
-          <w:rFonts w:ascii="CMR10" w:hAnsi="CMR10" w:cs="CMR10"/>
-        </w:rPr>
-      </w:pPr>
-      <w:r>
-        <w:rPr>
-          <w:rFonts w:ascii="CMR10" w:hAnsi="CMR10" w:cs="CMR10"/>
-          <w:color w:val="000000"/>
-        </w:rPr>
-        <w:t xml:space="preserve">To solve the tasks, researchers need to know if a column is related to its </w:t>
-      </w:r>
-      <w:proofErr w:type="spellStart"/>
-      <w:r>
-        <w:rPr>
-          <w:rFonts w:ascii="CMR10" w:hAnsi="CMR10" w:cs="CMR10"/>
-          <w:color w:val="000000"/>
-        </w:rPr>
-        <w:t>neighbours</w:t>
-      </w:r>
-      <w:proofErr w:type="spellEnd"/>
-      <w:r>
-        <w:rPr>
-          <w:rFonts w:ascii="CMR10" w:hAnsi="CMR10" w:cs="CMR10"/>
-          <w:color w:val="000000"/>
-        </w:rPr>
-        <w:t xml:space="preserve"> </w:t>
-      </w:r>
-      <w:r>
-        <w:rPr>
-          <w:rFonts w:ascii="CMR10" w:hAnsi="CMR10" w:cs="CMR10"/>
-        </w:rPr>
-        <w:t>and what the nature of that relationship is. Examples of these relationships include</w:t>
-      </w:r>
-    </w:p>
-    <w:p>
-      <w:pPr>
-        <w:autoSpaceDE w:val="0"/>
-        <w:autoSpaceDN w:val="0"/>
-        <w:adjustRightInd w:val="0"/>
-        <w:spacing w:after="0" w:line="240" w:lineRule="auto"/>
-        <w:rPr>
-          <w:rFonts w:ascii="CMR10" w:hAnsi="CMR10" w:cs="CMR10"/>
-        </w:rPr>
-      </w:pPr>
-      <w:proofErr w:type="gramStart"/>
-      <w:r>
-        <w:rPr>
-          <w:rFonts w:ascii="CMR10" w:hAnsi="CMR10" w:cs="CMR10"/>
-        </w:rPr>
-        <w:t>codon</w:t>
-      </w:r>
-      <w:proofErr w:type="gramEnd"/>
-      <w:r>
-        <w:rPr>
-          <w:rFonts w:ascii="CMR10" w:hAnsi="CMR10" w:cs="CMR10"/>
-        </w:rPr>
-        <w:t xml:space="preserve"> and motif information in data-sets. However, because the VAST Challenge</w:t>
-      </w:r>
-    </w:p>
-    <w:p>
-      <w:pPr>
-        <w:autoSpaceDE w:val="0"/>
-        <w:autoSpaceDN w:val="0"/>
-        <w:adjustRightInd w:val="0"/>
-        <w:spacing w:after="0" w:line="240" w:lineRule="auto"/>
-        <w:rPr>
-          <w:rFonts w:ascii="CMR10" w:hAnsi="CMR10" w:cs="CMR10"/>
-        </w:rPr>
-      </w:pPr>
-      <w:proofErr w:type="gramStart"/>
-      <w:r>
-        <w:rPr>
-          <w:rFonts w:ascii="CMR10" w:hAnsi="CMR10" w:cs="CMR10"/>
-        </w:rPr>
-        <w:t>stated</w:t>
-      </w:r>
-      <w:proofErr w:type="gramEnd"/>
-      <w:r>
-        <w:rPr>
-          <w:rFonts w:ascii="CMR10" w:hAnsi="CMR10" w:cs="CMR10"/>
-        </w:rPr>
-        <w:t xml:space="preserve"> that the DNA is non-coding, codon analysis and AA sequence analysis cannot</w:t>
-      </w:r>
-    </w:p>
-    <w:p>
-      <w:pPr>
-        <w:autoSpaceDE w:val="0"/>
-        <w:autoSpaceDN w:val="0"/>
-        <w:adjustRightInd w:val="0"/>
-        <w:spacing w:after="0" w:line="240" w:lineRule="auto"/>
-        <w:rPr>
-          <w:rFonts w:ascii="CMR10" w:hAnsi="CMR10" w:cs="CMR10"/>
-        </w:rPr>
-      </w:pPr>
-      <w:proofErr w:type="gramStart"/>
-      <w:r>
-        <w:rPr>
-          <w:rFonts w:ascii="CMR10" w:hAnsi="CMR10" w:cs="CMR10"/>
-        </w:rPr>
-        <w:t>be</w:t>
-      </w:r>
-      <w:proofErr w:type="gramEnd"/>
-      <w:r>
-        <w:rPr>
-          <w:rFonts w:ascii="CMR10" w:hAnsi="CMR10" w:cs="CMR10"/>
-        </w:rPr>
-        <w:t xml:space="preserve"> considered.</w:t>
-      </w:r>
-    </w:p>
-    <w:p>
-      <w:pPr>
-        <w:autoSpaceDE w:val="0"/>
-        <w:autoSpaceDN w:val="0"/>
-        <w:adjustRightInd w:val="0"/>
-        <w:spacing w:after="0" w:line="240" w:lineRule="auto"/>
-        <w:rPr>
-          <w:rFonts w:ascii="CMR10" w:hAnsi="CMR10" w:cs="CMR10"/>
-        </w:rPr>
-      </w:pPr>
-      <w:r>
-        <w:rPr>
-          <w:rFonts w:ascii="CMSY10" w:hAnsi="CMSY10" w:cs="CMSY10"/>
-        </w:rPr>
-        <w:t xml:space="preserve">• </w:t>
-      </w:r>
-      <w:r>
-        <w:rPr>
-          <w:rFonts w:ascii="CMR10" w:hAnsi="CMR10" w:cs="CMR10"/>
-        </w:rPr>
-        <w:t>All of the users were familiar with at least one Visual Analytics tool similar to Main</w:t>
-      </w:r>
-    </w:p>
-    <w:p>
-      <w:pPr>
-        <w:autoSpaceDE w:val="0"/>
-        <w:autoSpaceDN w:val="0"/>
-        <w:adjustRightInd w:val="0"/>
-        <w:spacing w:after="0" w:line="240" w:lineRule="auto"/>
-        <w:rPr>
-          <w:rFonts w:ascii="CMR10" w:hAnsi="CMR10" w:cs="CMR10"/>
-        </w:rPr>
-      </w:pPr>
-      <w:proofErr w:type="gramStart"/>
-      <w:r>
-        <w:rPr>
-          <w:rFonts w:ascii="CMR10" w:hAnsi="CMR10" w:cs="CMR10"/>
-        </w:rPr>
-        <w:t>View.</w:t>
-      </w:r>
-      <w:proofErr w:type="gramEnd"/>
-      <w:r>
-        <w:rPr>
-          <w:rFonts w:ascii="CMR10" w:hAnsi="CMR10" w:cs="CMR10"/>
-        </w:rPr>
-        <w:t xml:space="preserve"> Although some of the interactions that they used to see in similar tools were</w:t>
-      </w:r>
-    </w:p>
-    <w:p>
-      <w:pPr>
-        <w:autoSpaceDE w:val="0"/>
-        <w:autoSpaceDN w:val="0"/>
-        <w:adjustRightInd w:val="0"/>
-        <w:spacing w:after="0" w:line="240" w:lineRule="auto"/>
-        <w:rPr>
-          <w:rFonts w:ascii="CMBX10" w:hAnsi="CMBX10" w:cs="CMBX10"/>
-          <w:color w:val="000000"/>
-        </w:rPr>
-      </w:pPr>
-      <w:proofErr w:type="gramStart"/>
-      <w:r>
-        <w:rPr>
-          <w:rFonts w:ascii="CMR10" w:hAnsi="CMR10" w:cs="CMR10"/>
-        </w:rPr>
-        <w:t>not</w:t>
-      </w:r>
-      <w:proofErr w:type="gramEnd"/>
-      <w:r>
-        <w:rPr>
-          <w:rFonts w:ascii="CMR10" w:hAnsi="CMR10" w:cs="CMR10"/>
-        </w:rPr>
-        <w:t xml:space="preserve"> relevant to the study tasks, the users desired to see all of the familiar features in</w:t>
-      </w:r>
-      <w:r>
-        <w:rPr>
-          <w:rFonts w:ascii="CMR10" w:hAnsi="CMR10" w:cs="CMR10"/>
-        </w:rPr>
-        <w:t xml:space="preserve"> </w:t>
-      </w:r>
-      <w:r>
-        <w:rPr>
-          <w:rFonts w:ascii="CMR10" w:hAnsi="CMR10" w:cs="CMR10"/>
-        </w:rPr>
-        <w:t>Main View.</w:t>
-      </w:r>
-      <w:r>
-        <w:rPr>
-          <w:rFonts w:ascii="CMR10" w:hAnsi="CMR10" w:cs="CMR10"/>
-        </w:rPr>
-        <w:br/>
-      </w:r>
-      <w:r>
-        <w:rPr>
-          <w:rFonts w:ascii="CMBX10" w:hAnsi="CMBX10" w:cs="CMBX10"/>
-          <w:color w:val="000000"/>
-        </w:rPr>
-        <w:t>Matrix View Comments</w:t>
-      </w:r>
-    </w:p>
-    <w:p>
-      <w:pPr>
-        <w:autoSpaceDE w:val="0"/>
-        <w:autoSpaceDN w:val="0"/>
-        <w:adjustRightInd w:val="0"/>
-        <w:spacing w:after="0" w:line="240" w:lineRule="auto"/>
-        <w:rPr>
-          <w:rFonts w:ascii="CMR10" w:hAnsi="CMR10" w:cs="CMR10"/>
-          <w:color w:val="000000"/>
-        </w:rPr>
-      </w:pPr>
-      <w:r>
-        <w:rPr>
-          <w:rFonts w:ascii="CMR10" w:hAnsi="CMR10" w:cs="CMR10"/>
-          <w:color w:val="000000"/>
-        </w:rPr>
-        <w:t xml:space="preserve">Below are </w:t>
-      </w:r>
-      <w:proofErr w:type="spellStart"/>
-      <w:r>
-        <w:rPr>
-          <w:rFonts w:ascii="CMR10" w:hAnsi="CMR10" w:cs="CMR10"/>
-          <w:color w:val="000000"/>
-        </w:rPr>
-        <w:t>users’s</w:t>
-      </w:r>
-      <w:proofErr w:type="spellEnd"/>
-      <w:r>
-        <w:rPr>
-          <w:rFonts w:ascii="CMR10" w:hAnsi="CMR10" w:cs="CMR10"/>
-          <w:color w:val="000000"/>
-        </w:rPr>
-        <w:t xml:space="preserve"> opinions about Matrix View. Matrix View (see Section </w:t>
-      </w:r>
-      <w:r>
-        <w:rPr>
-          <w:rFonts w:ascii="CMR10" w:hAnsi="CMR10" w:cs="CMR10"/>
-          <w:color w:val="007192"/>
-        </w:rPr>
-        <w:t>3.3.1.4</w:t>
-      </w:r>
-      <w:r>
-        <w:rPr>
-          <w:rFonts w:ascii="CMR10" w:hAnsi="CMR10" w:cs="CMR10"/>
-          <w:color w:val="000000"/>
-        </w:rPr>
-        <w:t>) has</w:t>
-      </w:r>
-    </w:p>
-    <w:p>
-      <w:pPr>
-        <w:autoSpaceDE w:val="0"/>
-        <w:autoSpaceDN w:val="0"/>
-        <w:adjustRightInd w:val="0"/>
-        <w:spacing w:after="0" w:line="240" w:lineRule="auto"/>
-        <w:rPr>
-          <w:rFonts w:ascii="CMR10" w:hAnsi="CMR10" w:cs="CMR10"/>
-          <w:color w:val="000000"/>
-        </w:rPr>
-      </w:pPr>
-      <w:proofErr w:type="gramStart"/>
-      <w:r>
-        <w:rPr>
-          <w:rFonts w:ascii="CMR10" w:hAnsi="CMR10" w:cs="CMR10"/>
-          <w:color w:val="000000"/>
-        </w:rPr>
-        <w:t>an</w:t>
-      </w:r>
-      <w:proofErr w:type="gramEnd"/>
-      <w:r>
-        <w:rPr>
-          <w:rFonts w:ascii="CMR10" w:hAnsi="CMR10" w:cs="CMR10"/>
-          <w:color w:val="000000"/>
-        </w:rPr>
-        <w:t xml:space="preserve"> overview to represent the overall trend on each column. A row of this overview will be</w:t>
-      </w:r>
-    </w:p>
-    <w:p>
-      <w:pPr>
-        <w:autoSpaceDE w:val="0"/>
-        <w:autoSpaceDN w:val="0"/>
-        <w:adjustRightInd w:val="0"/>
-        <w:spacing w:after="0" w:line="240" w:lineRule="auto"/>
-        <w:rPr>
-          <w:rFonts w:ascii="CMR10" w:hAnsi="CMR10" w:cs="CMR10"/>
-          <w:color w:val="000000"/>
-        </w:rPr>
-      </w:pPr>
-      <w:proofErr w:type="gramStart"/>
-      <w:r>
-        <w:rPr>
-          <w:rFonts w:ascii="CMR10" w:hAnsi="CMR10" w:cs="CMR10"/>
-          <w:color w:val="000000"/>
-        </w:rPr>
-        <w:t>highlighted</w:t>
-      </w:r>
-      <w:proofErr w:type="gramEnd"/>
-      <w:r>
-        <w:rPr>
-          <w:rFonts w:ascii="CMR10" w:hAnsi="CMR10" w:cs="CMR10"/>
-          <w:color w:val="000000"/>
-        </w:rPr>
-        <w:t xml:space="preserve"> when the user is in Row mode and the user’s mouse hovers over that particular</w:t>
-      </w:r>
-    </w:p>
-    <w:p>
-      <w:pPr>
-        <w:autoSpaceDE w:val="0"/>
-        <w:autoSpaceDN w:val="0"/>
-        <w:adjustRightInd w:val="0"/>
-        <w:spacing w:after="0" w:line="240" w:lineRule="auto"/>
-        <w:rPr>
-          <w:rFonts w:ascii="CMR10" w:hAnsi="CMR10" w:cs="CMR10"/>
-          <w:color w:val="000000"/>
-        </w:rPr>
-      </w:pPr>
-      <w:proofErr w:type="gramStart"/>
-      <w:r>
-        <w:rPr>
-          <w:rFonts w:ascii="CMR10" w:hAnsi="CMR10" w:cs="CMR10"/>
-          <w:color w:val="000000"/>
-        </w:rPr>
-        <w:t>row</w:t>
-      </w:r>
-      <w:proofErr w:type="gramEnd"/>
-      <w:r>
-        <w:rPr>
-          <w:rFonts w:ascii="CMR10" w:hAnsi="CMR10" w:cs="CMR10"/>
-          <w:color w:val="000000"/>
-        </w:rPr>
-        <w:t>.</w:t>
-      </w:r>
-    </w:p>
-    <w:p>
-      <w:pPr>
-        <w:autoSpaceDE w:val="0"/>
-        <w:autoSpaceDN w:val="0"/>
-        <w:adjustRightInd w:val="0"/>
-        <w:spacing w:after="0" w:line="240" w:lineRule="auto"/>
-        <w:rPr>
-          <w:rFonts w:ascii="CMBX10" w:hAnsi="CMBX10" w:cs="CMBX10"/>
-          <w:color w:val="000000"/>
-        </w:rPr>
-      </w:pPr>
-      <w:r>
-        <w:rPr>
-          <w:rFonts w:ascii="CMBX10" w:hAnsi="CMBX10" w:cs="CMBX10"/>
-          <w:color w:val="000000"/>
-        </w:rPr>
-        <w:t>Visualization Comments</w:t>
-      </w:r>
-    </w:p>
-    <w:p>
-      <w:pPr>
-        <w:autoSpaceDE w:val="0"/>
-        <w:autoSpaceDN w:val="0"/>
-        <w:adjustRightInd w:val="0"/>
-        <w:spacing w:after="0" w:line="240" w:lineRule="auto"/>
-        <w:rPr>
-          <w:rFonts w:ascii="CMR10" w:hAnsi="CMR10" w:cs="CMR10"/>
-          <w:color w:val="000000"/>
-        </w:rPr>
-      </w:pPr>
-      <w:r>
-        <w:rPr>
-          <w:rFonts w:ascii="CMSY10" w:hAnsi="CMSY10" w:cs="CMSY10"/>
-          <w:color w:val="000000"/>
-        </w:rPr>
-        <w:t xml:space="preserve">• </w:t>
-      </w:r>
-      <w:r>
-        <w:rPr>
-          <w:rFonts w:ascii="CMR10" w:hAnsi="CMR10" w:cs="CMR10"/>
-          <w:color w:val="000000"/>
-        </w:rPr>
-        <w:t>A user thought that the as yet unimplemented “add” button could be extremely</w:t>
-      </w:r>
-    </w:p>
-    <w:p>
-      <w:pPr>
-        <w:autoSpaceDE w:val="0"/>
-        <w:autoSpaceDN w:val="0"/>
-        <w:adjustRightInd w:val="0"/>
-        <w:spacing w:after="0" w:line="240" w:lineRule="auto"/>
-        <w:rPr>
-          <w:rFonts w:ascii="CMR10" w:hAnsi="CMR10" w:cs="CMR10"/>
-          <w:color w:val="000000"/>
-        </w:rPr>
-      </w:pPr>
-      <w:proofErr w:type="gramStart"/>
-      <w:r>
-        <w:rPr>
-          <w:rFonts w:ascii="CMR10" w:hAnsi="CMR10" w:cs="CMR10"/>
-          <w:color w:val="000000"/>
-        </w:rPr>
-        <w:t>helpful</w:t>
-      </w:r>
-      <w:proofErr w:type="gramEnd"/>
-      <w:r>
-        <w:rPr>
-          <w:rFonts w:ascii="CMR10" w:hAnsi="CMR10" w:cs="CMR10"/>
-          <w:color w:val="000000"/>
-        </w:rPr>
-        <w:t>.</w:t>
-      </w:r>
-    </w:p>
-    <w:p>
-      <w:pPr>
-        <w:autoSpaceDE w:val="0"/>
-        <w:autoSpaceDN w:val="0"/>
-        <w:adjustRightInd w:val="0"/>
-        <w:spacing w:after="0" w:line="240" w:lineRule="auto"/>
-        <w:rPr>
-          <w:rFonts w:ascii="CMBX10" w:hAnsi="CMBX10" w:cs="CMBX10"/>
-          <w:color w:val="000000"/>
-        </w:rPr>
-      </w:pPr>
-      <w:proofErr w:type="spellStart"/>
-      <w:r>
-        <w:rPr>
-          <w:rFonts w:ascii="CMBX10" w:hAnsi="CMBX10" w:cs="CMBX10"/>
-          <w:color w:val="000000"/>
-        </w:rPr>
-        <w:t>InteractionComments</w:t>
-      </w:r>
-      <w:proofErr w:type="spellEnd"/>
     </w:p>
     <w:p>
       <w:pPr>
@@ -11187,6 +10576,547 @@
           <w:rFonts w:ascii="CMR10" w:hAnsi="CMR10" w:cs="CMR10"/>
           <w:color w:val="000000"/>
         </w:rPr>
+        <w:t>The data-set carries no information about adjacent columns. According to the participants’</w:t>
+      </w:r>
+    </w:p>
+    <w:p>
+      <w:pPr>
+        <w:autoSpaceDE w:val="0"/>
+        <w:autoSpaceDN w:val="0"/>
+        <w:adjustRightInd w:val="0"/>
+        <w:spacing w:after="0" w:line="240" w:lineRule="auto"/>
+        <w:rPr>
+          <w:rFonts w:ascii="CMR10" w:hAnsi="CMR10" w:cs="CMR10"/>
+          <w:color w:val="000000"/>
+        </w:rPr>
+      </w:pPr>
+      <w:proofErr w:type="gramStart"/>
+      <w:r>
+        <w:rPr>
+          <w:rFonts w:ascii="CMR10" w:hAnsi="CMR10" w:cs="CMR10"/>
+          <w:color w:val="000000"/>
+        </w:rPr>
+        <w:t>comments</w:t>
+      </w:r>
+      <w:proofErr w:type="gramEnd"/>
+      <w:r>
+        <w:rPr>
+          <w:rFonts w:ascii="CMR10" w:hAnsi="CMR10" w:cs="CMR10"/>
+          <w:color w:val="000000"/>
+        </w:rPr>
+        <w:t xml:space="preserve">, authentic data-sets contain these information. Figure </w:t>
+      </w:r>
+      <w:r>
+        <w:rPr>
+          <w:rFonts w:ascii="CMR10" w:hAnsi="CMR10" w:cs="CMR10"/>
+          <w:color w:val="007192"/>
+        </w:rPr>
+        <w:t xml:space="preserve">5.3 </w:t>
+      </w:r>
+      <w:r>
+        <w:rPr>
+          <w:rFonts w:ascii="CMR10" w:hAnsi="CMR10" w:cs="CMR10"/>
+          <w:color w:val="000000"/>
+        </w:rPr>
+        <w:t>shows an</w:t>
+      </w:r>
+    </w:p>
+    <w:p>
+      <w:pPr>
+        <w:autoSpaceDE w:val="0"/>
+        <w:autoSpaceDN w:val="0"/>
+        <w:adjustRightInd w:val="0"/>
+        <w:spacing w:after="0" w:line="240" w:lineRule="auto"/>
+        <w:rPr>
+          <w:rFonts w:ascii="CMR10" w:hAnsi="CMR10" w:cs="CMR10"/>
+          <w:color w:val="000000"/>
+        </w:rPr>
+      </w:pPr>
+      <w:proofErr w:type="gramStart"/>
+      <w:r>
+        <w:rPr>
+          <w:rFonts w:ascii="CMR10" w:hAnsi="CMR10" w:cs="CMR10"/>
+          <w:color w:val="000000"/>
+        </w:rPr>
+        <w:t>example</w:t>
+      </w:r>
+      <w:proofErr w:type="gramEnd"/>
+      <w:r>
+        <w:rPr>
+          <w:rFonts w:ascii="CMR10" w:hAnsi="CMR10" w:cs="CMR10"/>
+          <w:color w:val="000000"/>
+        </w:rPr>
+        <w:t xml:space="preserve"> of </w:t>
+      </w:r>
+      <w:proofErr w:type="spellStart"/>
+      <w:r>
+        <w:rPr>
+          <w:rFonts w:ascii="CMR10" w:hAnsi="CMR10" w:cs="CMR10"/>
+          <w:color w:val="000000"/>
+        </w:rPr>
+        <w:t>neighbouring</w:t>
+      </w:r>
+      <w:proofErr w:type="spellEnd"/>
+      <w:r>
+        <w:rPr>
+          <w:rFonts w:ascii="CMR10" w:hAnsi="CMR10" w:cs="CMR10"/>
+          <w:color w:val="000000"/>
+        </w:rPr>
+        <w:t xml:space="preserve"> columns which do have some relationship with each other.</w:t>
+      </w:r>
+    </w:p>
+    <w:p>
+      <w:pPr>
+        <w:autoSpaceDE w:val="0"/>
+        <w:autoSpaceDN w:val="0"/>
+        <w:adjustRightInd w:val="0"/>
+        <w:spacing w:after="0" w:line="240" w:lineRule="auto"/>
+        <w:rPr>
+          <w:rFonts w:ascii="CMR10" w:hAnsi="CMR10" w:cs="CMR10"/>
+        </w:rPr>
+      </w:pPr>
+      <w:r>
+        <w:rPr>
+          <w:rFonts w:ascii="CMR10" w:hAnsi="CMR10" w:cs="CMR10"/>
+          <w:color w:val="000000"/>
+        </w:rPr>
+        <w:t xml:space="preserve">To solve the tasks, researchers need to know if a column is related to its </w:t>
+      </w:r>
+      <w:proofErr w:type="spellStart"/>
+      <w:r>
+        <w:rPr>
+          <w:rFonts w:ascii="CMR10" w:hAnsi="CMR10" w:cs="CMR10"/>
+          <w:color w:val="000000"/>
+        </w:rPr>
+        <w:t>neighbours</w:t>
+      </w:r>
+      <w:proofErr w:type="spellEnd"/>
+      <w:r>
+        <w:rPr>
+          <w:rFonts w:ascii="CMR10" w:hAnsi="CMR10" w:cs="CMR10"/>
+          <w:color w:val="000000"/>
+        </w:rPr>
+        <w:t xml:space="preserve"> </w:t>
+      </w:r>
+      <w:r>
+        <w:rPr>
+          <w:rFonts w:ascii="CMR10" w:hAnsi="CMR10" w:cs="CMR10"/>
+        </w:rPr>
+        <w:t>and what the nature of that relationship is. Examples of these relationships include</w:t>
+      </w:r>
+    </w:p>
+    <w:p>
+      <w:pPr>
+        <w:autoSpaceDE w:val="0"/>
+        <w:autoSpaceDN w:val="0"/>
+        <w:adjustRightInd w:val="0"/>
+        <w:spacing w:after="0" w:line="240" w:lineRule="auto"/>
+        <w:rPr>
+          <w:rFonts w:ascii="CMR10" w:hAnsi="CMR10" w:cs="CMR10"/>
+        </w:rPr>
+      </w:pPr>
+      <w:proofErr w:type="gramStart"/>
+      <w:r>
+        <w:rPr>
+          <w:rFonts w:ascii="CMR10" w:hAnsi="CMR10" w:cs="CMR10"/>
+        </w:rPr>
+        <w:t>codon</w:t>
+      </w:r>
+      <w:proofErr w:type="gramEnd"/>
+      <w:r>
+        <w:rPr>
+          <w:rFonts w:ascii="CMR10" w:hAnsi="CMR10" w:cs="CMR10"/>
+        </w:rPr>
+        <w:t xml:space="preserve"> and motif information in data-sets. However, because the VAST Challenge</w:t>
+      </w:r>
+    </w:p>
+    <w:p>
+      <w:pPr>
+        <w:autoSpaceDE w:val="0"/>
+        <w:autoSpaceDN w:val="0"/>
+        <w:adjustRightInd w:val="0"/>
+        <w:spacing w:after="0" w:line="240" w:lineRule="auto"/>
+        <w:rPr>
+          <w:rFonts w:ascii="CMR10" w:hAnsi="CMR10" w:cs="CMR10"/>
+        </w:rPr>
+      </w:pPr>
+      <w:proofErr w:type="gramStart"/>
+      <w:r>
+        <w:rPr>
+          <w:rFonts w:ascii="CMR10" w:hAnsi="CMR10" w:cs="CMR10"/>
+        </w:rPr>
+        <w:t>stated</w:t>
+      </w:r>
+      <w:proofErr w:type="gramEnd"/>
+      <w:r>
+        <w:rPr>
+          <w:rFonts w:ascii="CMR10" w:hAnsi="CMR10" w:cs="CMR10"/>
+        </w:rPr>
+        <w:t xml:space="preserve"> that the DNA is non-coding, codon analysis and AA sequence analysis cannot</w:t>
+      </w:r>
+    </w:p>
+    <w:p>
+      <w:pPr>
+        <w:autoSpaceDE w:val="0"/>
+        <w:autoSpaceDN w:val="0"/>
+        <w:adjustRightInd w:val="0"/>
+        <w:spacing w:after="0" w:line="240" w:lineRule="auto"/>
+        <w:rPr>
+          <w:rFonts w:ascii="CMR10" w:hAnsi="CMR10" w:cs="CMR10"/>
+        </w:rPr>
+      </w:pPr>
+      <w:proofErr w:type="gramStart"/>
+      <w:r>
+        <w:rPr>
+          <w:rFonts w:ascii="CMR10" w:hAnsi="CMR10" w:cs="CMR10"/>
+        </w:rPr>
+        <w:t>be</w:t>
+      </w:r>
+      <w:proofErr w:type="gramEnd"/>
+      <w:r>
+        <w:rPr>
+          <w:rFonts w:ascii="CMR10" w:hAnsi="CMR10" w:cs="CMR10"/>
+        </w:rPr>
+        <w:t xml:space="preserve"> considered.</w:t>
+      </w:r>
+    </w:p>
+    <w:p>
+      <w:pPr>
+        <w:autoSpaceDE w:val="0"/>
+        <w:autoSpaceDN w:val="0"/>
+        <w:adjustRightInd w:val="0"/>
+        <w:spacing w:after="0" w:line="240" w:lineRule="auto"/>
+        <w:rPr>
+          <w:rFonts w:ascii="CMR10" w:hAnsi="CMR10" w:cs="CMR10"/>
+        </w:rPr>
+      </w:pPr>
+      <w:r>
+        <w:rPr>
+          <w:rFonts w:ascii="CMSY10" w:hAnsi="CMSY10" w:cs="CMSY10"/>
+        </w:rPr>
+        <w:t xml:space="preserve">• </w:t>
+      </w:r>
+      <w:r>
+        <w:rPr>
+          <w:rFonts w:ascii="CMR10" w:hAnsi="CMR10" w:cs="CMR10"/>
+        </w:rPr>
+        <w:t>All of the users were familiar with at least one Visual Analytics tool similar to Main</w:t>
+      </w:r>
+    </w:p>
+    <w:p>
+      <w:pPr>
+        <w:autoSpaceDE w:val="0"/>
+        <w:autoSpaceDN w:val="0"/>
+        <w:adjustRightInd w:val="0"/>
+        <w:spacing w:after="0" w:line="240" w:lineRule="auto"/>
+        <w:rPr>
+          <w:rFonts w:ascii="CMR10" w:hAnsi="CMR10" w:cs="CMR10"/>
+        </w:rPr>
+      </w:pPr>
+      <w:proofErr w:type="gramStart"/>
+      <w:r>
+        <w:rPr>
+          <w:rFonts w:ascii="CMR10" w:hAnsi="CMR10" w:cs="CMR10"/>
+        </w:rPr>
+        <w:t>View.</w:t>
+      </w:r>
+      <w:proofErr w:type="gramEnd"/>
+      <w:r>
+        <w:rPr>
+          <w:rFonts w:ascii="CMR10" w:hAnsi="CMR10" w:cs="CMR10"/>
+        </w:rPr>
+        <w:t xml:space="preserve"> Although some of the interactions that they used to see in similar tools were</w:t>
+      </w:r>
+    </w:p>
+    <w:p>
+      <w:pPr>
+        <w:autoSpaceDE w:val="0"/>
+        <w:autoSpaceDN w:val="0"/>
+        <w:adjustRightInd w:val="0"/>
+        <w:spacing w:after="0" w:line="240" w:lineRule="auto"/>
+        <w:rPr>
+          <w:rFonts w:ascii="CMBX10" w:hAnsi="CMBX10" w:cs="CMBX10"/>
+          <w:color w:val="000000"/>
+        </w:rPr>
+      </w:pPr>
+      <w:proofErr w:type="gramStart"/>
+      <w:r>
+        <w:rPr>
+          <w:rFonts w:ascii="CMR10" w:hAnsi="CMR10" w:cs="CMR10"/>
+        </w:rPr>
+        <w:t>not</w:t>
+      </w:r>
+      <w:proofErr w:type="gramEnd"/>
+      <w:r>
+        <w:rPr>
+          <w:rFonts w:ascii="CMR10" w:hAnsi="CMR10" w:cs="CMR10"/>
+        </w:rPr>
+        <w:t xml:space="preserve"> relevant to the study tasks, the users desired to see all of the familiar features in Main View.</w:t>
+      </w:r>
+      <w:r>
+        <w:rPr>
+          <w:rFonts w:ascii="CMR10" w:hAnsi="CMR10" w:cs="CMR10"/>
+        </w:rPr>
+        <w:br/>
+      </w:r>
+      <w:r>
+        <w:rPr>
+          <w:rFonts w:ascii="CMBX10" w:hAnsi="CMBX10" w:cs="CMBX10"/>
+          <w:color w:val="000000"/>
+        </w:rPr>
+        <w:t>Matrix View Comments</w:t>
+      </w:r>
+    </w:p>
+    <w:p>
+      <w:pPr>
+        <w:autoSpaceDE w:val="0"/>
+        <w:autoSpaceDN w:val="0"/>
+        <w:adjustRightInd w:val="0"/>
+        <w:spacing w:after="0" w:line="240" w:lineRule="auto"/>
+        <w:rPr>
+          <w:rFonts w:ascii="CMR10" w:hAnsi="CMR10" w:cs="CMR10"/>
+          <w:color w:val="000000"/>
+        </w:rPr>
+      </w:pPr>
+      <w:r>
+        <w:rPr>
+          <w:rFonts w:ascii="CMR10" w:hAnsi="CMR10" w:cs="CMR10"/>
+          <w:color w:val="000000"/>
+        </w:rPr>
+        <w:t xml:space="preserve">Below are </w:t>
+      </w:r>
+      <w:proofErr w:type="spellStart"/>
+      <w:r>
+        <w:rPr>
+          <w:rFonts w:ascii="CMR10" w:hAnsi="CMR10" w:cs="CMR10"/>
+          <w:color w:val="000000"/>
+        </w:rPr>
+        <w:t>users’s</w:t>
+      </w:r>
+      <w:proofErr w:type="spellEnd"/>
+      <w:r>
+        <w:rPr>
+          <w:rFonts w:ascii="CMR10" w:hAnsi="CMR10" w:cs="CMR10"/>
+          <w:color w:val="000000"/>
+        </w:rPr>
+        <w:t xml:space="preserve"> opinions about Matrix View. Matrix View (see Section </w:t>
+      </w:r>
+      <w:r>
+        <w:rPr>
+          <w:rFonts w:ascii="CMR10" w:hAnsi="CMR10" w:cs="CMR10"/>
+          <w:color w:val="007192"/>
+        </w:rPr>
+        <w:t>3.3.1.4</w:t>
+      </w:r>
+      <w:r>
+        <w:rPr>
+          <w:rFonts w:ascii="CMR10" w:hAnsi="CMR10" w:cs="CMR10"/>
+          <w:color w:val="000000"/>
+        </w:rPr>
+        <w:t>) has</w:t>
+      </w:r>
+    </w:p>
+    <w:p>
+      <w:pPr>
+        <w:autoSpaceDE w:val="0"/>
+        <w:autoSpaceDN w:val="0"/>
+        <w:adjustRightInd w:val="0"/>
+        <w:spacing w:after="0" w:line="240" w:lineRule="auto"/>
+        <w:rPr>
+          <w:rFonts w:ascii="CMR10" w:hAnsi="CMR10" w:cs="CMR10"/>
+          <w:color w:val="000000"/>
+        </w:rPr>
+      </w:pPr>
+      <w:proofErr w:type="gramStart"/>
+      <w:r>
+        <w:rPr>
+          <w:rFonts w:ascii="CMR10" w:hAnsi="CMR10" w:cs="CMR10"/>
+          <w:color w:val="000000"/>
+        </w:rPr>
+        <w:t>an</w:t>
+      </w:r>
+      <w:proofErr w:type="gramEnd"/>
+      <w:r>
+        <w:rPr>
+          <w:rFonts w:ascii="CMR10" w:hAnsi="CMR10" w:cs="CMR10"/>
+          <w:color w:val="000000"/>
+        </w:rPr>
+        <w:t xml:space="preserve"> overview to represent the overall trend on each column. A row of this overview will be</w:t>
+      </w:r>
+    </w:p>
+    <w:p>
+      <w:pPr>
+        <w:autoSpaceDE w:val="0"/>
+        <w:autoSpaceDN w:val="0"/>
+        <w:adjustRightInd w:val="0"/>
+        <w:spacing w:after="0" w:line="240" w:lineRule="auto"/>
+        <w:rPr>
+          <w:rFonts w:ascii="CMR10" w:hAnsi="CMR10" w:cs="CMR10"/>
+          <w:color w:val="000000"/>
+        </w:rPr>
+      </w:pPr>
+      <w:proofErr w:type="gramStart"/>
+      <w:r>
+        <w:rPr>
+          <w:rFonts w:ascii="CMR10" w:hAnsi="CMR10" w:cs="CMR10"/>
+          <w:color w:val="000000"/>
+        </w:rPr>
+        <w:t>highlighted</w:t>
+      </w:r>
+      <w:proofErr w:type="gramEnd"/>
+      <w:r>
+        <w:rPr>
+          <w:rFonts w:ascii="CMR10" w:hAnsi="CMR10" w:cs="CMR10"/>
+          <w:color w:val="000000"/>
+        </w:rPr>
+        <w:t xml:space="preserve"> when the user is in Row mode and the user’s mouse hovers over that particular</w:t>
+      </w:r>
+    </w:p>
+    <w:p>
+      <w:pPr>
+        <w:autoSpaceDE w:val="0"/>
+        <w:autoSpaceDN w:val="0"/>
+        <w:adjustRightInd w:val="0"/>
+        <w:spacing w:after="0" w:line="240" w:lineRule="auto"/>
+        <w:rPr>
+          <w:rFonts w:ascii="CMR10" w:hAnsi="CMR10" w:cs="CMR10"/>
+          <w:color w:val="000000"/>
+        </w:rPr>
+      </w:pPr>
+      <w:proofErr w:type="gramStart"/>
+      <w:r>
+        <w:rPr>
+          <w:rFonts w:ascii="CMR10" w:hAnsi="CMR10" w:cs="CMR10"/>
+          <w:color w:val="000000"/>
+        </w:rPr>
+        <w:t>row</w:t>
+      </w:r>
+      <w:proofErr w:type="gramEnd"/>
+      <w:r>
+        <w:rPr>
+          <w:rFonts w:ascii="CMR10" w:hAnsi="CMR10" w:cs="CMR10"/>
+          <w:color w:val="000000"/>
+        </w:rPr>
+        <w:t>.</w:t>
+      </w:r>
+    </w:p>
+    <w:p>
+      <w:pPr>
+        <w:autoSpaceDE w:val="0"/>
+        <w:autoSpaceDN w:val="0"/>
+        <w:adjustRightInd w:val="0"/>
+        <w:spacing w:after="0" w:line="240" w:lineRule="auto"/>
+        <w:rPr>
+          <w:rFonts w:ascii="CMBX10" w:hAnsi="CMBX10" w:cs="CMBX10"/>
+          <w:color w:val="000000"/>
+        </w:rPr>
+      </w:pPr>
+      <w:r>
+        <w:rPr>
+          <w:rFonts w:ascii="CMBX10" w:hAnsi="CMBX10" w:cs="CMBX10"/>
+          <w:color w:val="000000"/>
+        </w:rPr>
+        <w:t>Visualization Comments</w:t>
+      </w:r>
+    </w:p>
+    <w:p>
+      <w:pPr>
+        <w:autoSpaceDE w:val="0"/>
+        <w:autoSpaceDN w:val="0"/>
+        <w:adjustRightInd w:val="0"/>
+        <w:spacing w:after="0" w:line="240" w:lineRule="auto"/>
+        <w:rPr>
+          <w:rFonts w:ascii="CMR10" w:hAnsi="CMR10" w:cs="CMR10"/>
+          <w:color w:val="000000"/>
+        </w:rPr>
+      </w:pPr>
+      <w:r>
+        <w:rPr>
+          <w:rFonts w:ascii="CMSY10" w:hAnsi="CMSY10" w:cs="CMSY10"/>
+          <w:color w:val="000000"/>
+        </w:rPr>
+        <w:t xml:space="preserve">• </w:t>
+      </w:r>
+      <w:r>
+        <w:rPr>
+          <w:rFonts w:ascii="CMR10" w:hAnsi="CMR10" w:cs="CMR10"/>
+          <w:color w:val="000000"/>
+        </w:rPr>
+        <w:t>A user thought that the as yet unimplemented “add” button could be extremely</w:t>
+      </w:r>
+    </w:p>
+    <w:p>
+      <w:pPr>
+        <w:autoSpaceDE w:val="0"/>
+        <w:autoSpaceDN w:val="0"/>
+        <w:adjustRightInd w:val="0"/>
+        <w:spacing w:after="0" w:line="240" w:lineRule="auto"/>
+        <w:rPr>
+          <w:rFonts w:ascii="CMR10" w:hAnsi="CMR10" w:cs="CMR10"/>
+          <w:color w:val="000000"/>
+        </w:rPr>
+      </w:pPr>
+      <w:proofErr w:type="gramStart"/>
+      <w:r>
+        <w:rPr>
+          <w:rFonts w:ascii="CMR10" w:hAnsi="CMR10" w:cs="CMR10"/>
+          <w:color w:val="000000"/>
+        </w:rPr>
+        <w:t>helpful</w:t>
+      </w:r>
+      <w:proofErr w:type="gramEnd"/>
+      <w:r>
+        <w:rPr>
+          <w:rFonts w:ascii="CMR10" w:hAnsi="CMR10" w:cs="CMR10"/>
+          <w:color w:val="000000"/>
+        </w:rPr>
+        <w:t>.</w:t>
+      </w:r>
+    </w:p>
+    <w:p>
+      <w:pPr>
+        <w:autoSpaceDE w:val="0"/>
+        <w:autoSpaceDN w:val="0"/>
+        <w:adjustRightInd w:val="0"/>
+        <w:spacing w:after="0" w:line="240" w:lineRule="auto"/>
+        <w:rPr>
+          <w:rFonts w:ascii="CMBX10" w:hAnsi="CMBX10" w:cs="CMBX10"/>
+          <w:color w:val="000000"/>
+        </w:rPr>
+      </w:pPr>
+      <w:proofErr w:type="spellStart"/>
+      <w:r>
+        <w:rPr>
+          <w:rFonts w:ascii="CMBX10" w:hAnsi="CMBX10" w:cs="CMBX10"/>
+          <w:color w:val="000000"/>
+        </w:rPr>
+        <w:t>InteractionComments</w:t>
+      </w:r>
+      <w:proofErr w:type="spellEnd"/>
+    </w:p>
+    <w:p>
+      <w:pPr>
+        <w:autoSpaceDE w:val="0"/>
+        <w:autoSpaceDN w:val="0"/>
+        <w:adjustRightInd w:val="0"/>
+        <w:spacing w:after="0" w:line="240" w:lineRule="auto"/>
+        <w:rPr>
+          <w:rFonts w:ascii="CMR10" w:hAnsi="CMR10" w:cs="CMR10"/>
+          <w:color w:val="000000"/>
+        </w:rPr>
+      </w:pPr>
+      <w:r>
+        <w:rPr>
+          <w:rFonts w:ascii="CMSY10" w:hAnsi="CMSY10" w:cs="CMSY10"/>
+          <w:color w:val="000000"/>
+        </w:rPr>
+        <w:t xml:space="preserve">• </w:t>
+      </w:r>
+      <w:r>
+        <w:rPr>
+          <w:rFonts w:ascii="CMR10" w:hAnsi="CMR10" w:cs="CMR10"/>
+          <w:color w:val="000000"/>
+        </w:rPr>
         <w:t xml:space="preserve">A suggestion was to have the system show the row label in response to a </w:t>
       </w:r>
       <w:proofErr w:type="spellStart"/>
@@ -11363,6 +11293,7 @@
           <w:rFonts w:ascii="CMR10" w:hAnsi="CMR10" w:cs="CMR10"/>
           <w:color w:val="000000"/>
         </w:rPr>
+        <w:lastRenderedPageBreak/>
         <w:t>the</w:t>
       </w:r>
       <w:proofErr w:type="gramEnd"/>
@@ -11652,14 +11583,7 @@
           <w:rFonts w:ascii="CMR10" w:hAnsi="CMR10" w:cs="CMR10"/>
           <w:color w:val="000000"/>
         </w:rPr>
-        <w:t>One user suggested that Matrix View could have a built-in option to keep track</w:t>
-      </w:r>
-      <w:r>
-        <w:rPr>
-          <w:rFonts w:ascii="CMR10" w:hAnsi="CMR10" w:cs="CMR10"/>
-          <w:color w:val="000000"/>
-        </w:rPr>
-        <w:t xml:space="preserve">, </w:t>
+        <w:t xml:space="preserve">One user suggested that Matrix View could have a built-in option to keep track, </w:t>
       </w:r>
       <w:r>
         <w:rPr>
@@ -11691,13 +11615,7 @@
         <w:rPr>
           <w:rFonts w:ascii="CMR10" w:hAnsi="CMR10" w:cs="CMR10"/>
         </w:rPr>
-        <w:t xml:space="preserve"> useful if the analyzer had certain priorities of columns and want to see a</w:t>
-      </w:r>
-      <w:r>
-        <w:rPr>
-          <w:rFonts w:ascii="CMR10" w:hAnsi="CMR10" w:cs="CMR10"/>
-        </w:rPr>
-        <w:t xml:space="preserve"> </w:t>
+        <w:t xml:space="preserve"> useful if the analyzer had certain priorities of columns and want to see a </w:t>
       </w:r>
       <w:r>
         <w:rPr>
@@ -11906,153 +11824,153 @@
           <w:rFonts w:ascii="CMSY10" w:hAnsi="CMSY10" w:cs="CMSY10"/>
           <w:color w:val="000000"/>
         </w:rPr>
+        <w:t xml:space="preserve">• </w:t>
+      </w:r>
+      <w:r>
+        <w:rPr>
+          <w:rFonts w:ascii="CMR10" w:hAnsi="CMR10" w:cs="CMR10"/>
+          <w:color w:val="000000"/>
+        </w:rPr>
+        <w:t xml:space="preserve">For the user comment about clicking the </w:t>
+      </w:r>
+      <w:proofErr w:type="spellStart"/>
+      <w:r>
+        <w:rPr>
+          <w:rFonts w:ascii="CMR10" w:hAnsi="CMR10" w:cs="CMR10"/>
+          <w:color w:val="000000"/>
+        </w:rPr>
+        <w:t>coloured</w:t>
+      </w:r>
+      <w:proofErr w:type="spellEnd"/>
+      <w:r>
+        <w:rPr>
+          <w:rFonts w:ascii="CMR10" w:hAnsi="CMR10" w:cs="CMR10"/>
+          <w:color w:val="000000"/>
+        </w:rPr>
+        <w:t xml:space="preserve"> label in order to update the view</w:t>
+      </w:r>
+    </w:p>
+    <w:p>
+      <w:pPr>
+        <w:autoSpaceDE w:val="0"/>
+        <w:autoSpaceDN w:val="0"/>
+        <w:adjustRightInd w:val="0"/>
+        <w:spacing w:after="0" w:line="240" w:lineRule="auto"/>
+        <w:rPr>
+          <w:rFonts w:ascii="CMR10" w:hAnsi="CMR10" w:cs="CMR10"/>
+          <w:color w:val="000000"/>
+        </w:rPr>
+      </w:pPr>
+      <w:proofErr w:type="gramStart"/>
+      <w:r>
+        <w:rPr>
+          <w:rFonts w:ascii="CMR10" w:hAnsi="CMR10" w:cs="CMR10"/>
+          <w:color w:val="000000"/>
+        </w:rPr>
+        <w:t>with</w:t>
+      </w:r>
+      <w:proofErr w:type="gramEnd"/>
+      <w:r>
+        <w:rPr>
+          <w:rFonts w:ascii="CMR10" w:hAnsi="CMR10" w:cs="CMR10"/>
+          <w:color w:val="000000"/>
+        </w:rPr>
+        <w:t xml:space="preserve"> new information, I suggest that instead of Main View suddenly switching to new</w:t>
+      </w:r>
+    </w:p>
+    <w:p>
+      <w:pPr>
+        <w:autoSpaceDE w:val="0"/>
+        <w:autoSpaceDN w:val="0"/>
+        <w:adjustRightInd w:val="0"/>
+        <w:spacing w:after="0" w:line="240" w:lineRule="auto"/>
+        <w:rPr>
+          <w:rFonts w:ascii="CMR10" w:hAnsi="CMR10" w:cs="CMR10"/>
+          <w:color w:val="000000"/>
+        </w:rPr>
+      </w:pPr>
+      <w:proofErr w:type="gramStart"/>
+      <w:r>
+        <w:rPr>
+          <w:rFonts w:ascii="CMR10" w:hAnsi="CMR10" w:cs="CMR10"/>
+          <w:color w:val="000000"/>
+        </w:rPr>
+        <w:t>information</w:t>
+      </w:r>
+      <w:proofErr w:type="gramEnd"/>
+      <w:r>
+        <w:rPr>
+          <w:rFonts w:ascii="CMR10" w:hAnsi="CMR10" w:cs="CMR10"/>
+          <w:color w:val="000000"/>
+        </w:rPr>
+        <w:t>, the system automatically move the vertical scrollbar which shifts Main</w:t>
+      </w:r>
+    </w:p>
+    <w:p>
+      <w:pPr>
+        <w:autoSpaceDE w:val="0"/>
+        <w:autoSpaceDN w:val="0"/>
+        <w:adjustRightInd w:val="0"/>
+        <w:spacing w:after="0" w:line="240" w:lineRule="auto"/>
+        <w:rPr>
+          <w:rFonts w:ascii="CMR10" w:hAnsi="CMR10" w:cs="CMR10"/>
+          <w:color w:val="000000"/>
+        </w:rPr>
+      </w:pPr>
+      <w:r>
+        <w:rPr>
+          <w:rFonts w:ascii="CMR10" w:hAnsi="CMR10" w:cs="CMR10"/>
+          <w:color w:val="000000"/>
+        </w:rPr>
+        <w:t>View until the new, selected column is reached. Through this process, the user sees</w:t>
+      </w:r>
+    </w:p>
+    <w:p>
+      <w:pPr>
+        <w:autoSpaceDE w:val="0"/>
+        <w:autoSpaceDN w:val="0"/>
+        <w:adjustRightInd w:val="0"/>
+        <w:spacing w:after="0" w:line="240" w:lineRule="auto"/>
+        <w:rPr>
+          <w:rFonts w:ascii="CMR10" w:hAnsi="CMR10" w:cs="CMR10"/>
+          <w:color w:val="000000"/>
+        </w:rPr>
+      </w:pPr>
+      <w:proofErr w:type="gramStart"/>
+      <w:r>
+        <w:rPr>
+          <w:rFonts w:ascii="CMR10" w:hAnsi="CMR10" w:cs="CMR10"/>
+          <w:color w:val="000000"/>
+        </w:rPr>
+        <w:t>that</w:t>
+      </w:r>
+      <w:proofErr w:type="gramEnd"/>
+      <w:r>
+        <w:rPr>
+          <w:rFonts w:ascii="CMR10" w:hAnsi="CMR10" w:cs="CMR10"/>
+          <w:color w:val="000000"/>
+        </w:rPr>
+        <w:t xml:space="preserve"> the change in Main View is fluid, while keeping track of how the information</w:t>
+      </w:r>
+    </w:p>
+    <w:p>
+      <w:pPr>
+        <w:autoSpaceDE w:val="0"/>
+        <w:autoSpaceDN w:val="0"/>
+        <w:adjustRightInd w:val="0"/>
+        <w:spacing w:after="0" w:line="240" w:lineRule="auto"/>
+        <w:rPr>
+          <w:rFonts w:ascii="CMR10" w:hAnsi="CMR10" w:cs="CMR10"/>
+          <w:color w:val="000000"/>
+        </w:rPr>
+      </w:pPr>
+      <w:proofErr w:type="gramStart"/>
+      <w:r>
+        <w:rPr>
+          <w:rFonts w:ascii="CMR10" w:hAnsi="CMR10" w:cs="CMR10"/>
+          <w:color w:val="000000"/>
+        </w:rPr>
         <w:lastRenderedPageBreak/>
-        <w:t xml:space="preserve">• </w:t>
-      </w:r>
-      <w:r>
-        <w:rPr>
-          <w:rFonts w:ascii="CMR10" w:hAnsi="CMR10" w:cs="CMR10"/>
-          <w:color w:val="000000"/>
-        </w:rPr>
-        <w:t xml:space="preserve">For the user comment about clicking the </w:t>
-      </w:r>
-      <w:proofErr w:type="spellStart"/>
-      <w:r>
-        <w:rPr>
-          <w:rFonts w:ascii="CMR10" w:hAnsi="CMR10" w:cs="CMR10"/>
-          <w:color w:val="000000"/>
-        </w:rPr>
-        <w:t>coloured</w:t>
-      </w:r>
-      <w:proofErr w:type="spellEnd"/>
-      <w:r>
-        <w:rPr>
-          <w:rFonts w:ascii="CMR10" w:hAnsi="CMR10" w:cs="CMR10"/>
-          <w:color w:val="000000"/>
-        </w:rPr>
-        <w:t xml:space="preserve"> label in order to update the view</w:t>
-      </w:r>
-    </w:p>
-    <w:p>
-      <w:pPr>
-        <w:autoSpaceDE w:val="0"/>
-        <w:autoSpaceDN w:val="0"/>
-        <w:adjustRightInd w:val="0"/>
-        <w:spacing w:after="0" w:line="240" w:lineRule="auto"/>
-        <w:rPr>
-          <w:rFonts w:ascii="CMR10" w:hAnsi="CMR10" w:cs="CMR10"/>
-          <w:color w:val="000000"/>
-        </w:rPr>
-      </w:pPr>
-      <w:proofErr w:type="gramStart"/>
-      <w:r>
-        <w:rPr>
-          <w:rFonts w:ascii="CMR10" w:hAnsi="CMR10" w:cs="CMR10"/>
-          <w:color w:val="000000"/>
-        </w:rPr>
-        <w:t>with</w:t>
-      </w:r>
-      <w:proofErr w:type="gramEnd"/>
-      <w:r>
-        <w:rPr>
-          <w:rFonts w:ascii="CMR10" w:hAnsi="CMR10" w:cs="CMR10"/>
-          <w:color w:val="000000"/>
-        </w:rPr>
-        <w:t xml:space="preserve"> new information, I suggest that instead of Main View suddenly switching to new</w:t>
-      </w:r>
-    </w:p>
-    <w:p>
-      <w:pPr>
-        <w:autoSpaceDE w:val="0"/>
-        <w:autoSpaceDN w:val="0"/>
-        <w:adjustRightInd w:val="0"/>
-        <w:spacing w:after="0" w:line="240" w:lineRule="auto"/>
-        <w:rPr>
-          <w:rFonts w:ascii="CMR10" w:hAnsi="CMR10" w:cs="CMR10"/>
-          <w:color w:val="000000"/>
-        </w:rPr>
-      </w:pPr>
-      <w:proofErr w:type="gramStart"/>
-      <w:r>
-        <w:rPr>
-          <w:rFonts w:ascii="CMR10" w:hAnsi="CMR10" w:cs="CMR10"/>
-          <w:color w:val="000000"/>
-        </w:rPr>
-        <w:t>information</w:t>
-      </w:r>
-      <w:proofErr w:type="gramEnd"/>
-      <w:r>
-        <w:rPr>
-          <w:rFonts w:ascii="CMR10" w:hAnsi="CMR10" w:cs="CMR10"/>
-          <w:color w:val="000000"/>
-        </w:rPr>
-        <w:t>, the system automatically move the vertical scrollbar which shifts Main</w:t>
-      </w:r>
-    </w:p>
-    <w:p>
-      <w:pPr>
-        <w:autoSpaceDE w:val="0"/>
-        <w:autoSpaceDN w:val="0"/>
-        <w:adjustRightInd w:val="0"/>
-        <w:spacing w:after="0" w:line="240" w:lineRule="auto"/>
-        <w:rPr>
-          <w:rFonts w:ascii="CMR10" w:hAnsi="CMR10" w:cs="CMR10"/>
-          <w:color w:val="000000"/>
-        </w:rPr>
-      </w:pPr>
-      <w:r>
-        <w:rPr>
-          <w:rFonts w:ascii="CMR10" w:hAnsi="CMR10" w:cs="CMR10"/>
-          <w:color w:val="000000"/>
-        </w:rPr>
-        <w:t>View until the new, selected column is reached. Through this process, the user sees</w:t>
-      </w:r>
-    </w:p>
-    <w:p>
-      <w:pPr>
-        <w:autoSpaceDE w:val="0"/>
-        <w:autoSpaceDN w:val="0"/>
-        <w:adjustRightInd w:val="0"/>
-        <w:spacing w:after="0" w:line="240" w:lineRule="auto"/>
-        <w:rPr>
-          <w:rFonts w:ascii="CMR10" w:hAnsi="CMR10" w:cs="CMR10"/>
-          <w:color w:val="000000"/>
-        </w:rPr>
-      </w:pPr>
-      <w:proofErr w:type="gramStart"/>
-      <w:r>
-        <w:rPr>
-          <w:rFonts w:ascii="CMR10" w:hAnsi="CMR10" w:cs="CMR10"/>
-          <w:color w:val="000000"/>
-        </w:rPr>
-        <w:t>that</w:t>
-      </w:r>
-      <w:proofErr w:type="gramEnd"/>
-      <w:r>
-        <w:rPr>
-          <w:rFonts w:ascii="CMR10" w:hAnsi="CMR10" w:cs="CMR10"/>
-          <w:color w:val="000000"/>
-        </w:rPr>
-        <w:t xml:space="preserve"> the change in Main View is fluid, while keeping track of how the information</w:t>
-      </w:r>
-    </w:p>
-    <w:p>
-      <w:pPr>
-        <w:autoSpaceDE w:val="0"/>
-        <w:autoSpaceDN w:val="0"/>
-        <w:adjustRightInd w:val="0"/>
-        <w:spacing w:after="0" w:line="240" w:lineRule="auto"/>
-        <w:rPr>
-          <w:rFonts w:ascii="CMR10" w:hAnsi="CMR10" w:cs="CMR10"/>
-          <w:color w:val="000000"/>
-        </w:rPr>
-      </w:pPr>
-      <w:proofErr w:type="gramStart"/>
-      <w:r>
-        <w:rPr>
-          <w:rFonts w:ascii="CMR10" w:hAnsi="CMR10" w:cs="CMR10"/>
-          <w:color w:val="000000"/>
-        </w:rPr>
         <w:t>changes</w:t>
       </w:r>
       <w:proofErr w:type="gramEnd"/>

</xml_diff>

<commit_message>
tabular view half page
</commit_message>
<xml_diff>
--- a/memahshid.docx
+++ b/memahshid.docx
@@ -2595,7 +2595,7 @@
           <w:sz w:val="20"/>
           <w:szCs w:val="20"/>
         </w:rPr>
-        <w:t>This view supports the following user interactions. These interactions affect the other views linked to Main View.</w:t>
+        <w:t xml:space="preserve">This view supports the following user interactions. </w:t>
       </w:r>
     </w:p>
     <w:p>
@@ -2628,6 +2628,7 @@
           <w:sz w:val="20"/>
           <w:szCs w:val="20"/>
         </w:rPr>
+        <w:lastRenderedPageBreak/>
         <w:t>Navigation</w:t>
       </w:r>
       <w:r>
@@ -2701,39 +2702,286 @@
           <w:sz w:val="20"/>
           <w:szCs w:val="20"/>
         </w:rPr>
-        <w:t xml:space="preserve"> In order to compare different columns with each other, placing the columns close to each other frees up the cognitive load of the users and enables them to use their memory to focus on their desired task [40]. One way of putting columns close to each other is to allow the user to drag and drop the columns next to each other. However, enabling this feature admits that the user can change the natural order of nucleotides in a sequence. One must realize that the natural order is meaningful in the original domain. In order to keep the natural position orders, the “reset” button returns the columns to their original sequence from one to the length. This feature is used whenever the user previously changed the column positions, and wants to reset the position numbers.</w:t>
-      </w:r>
-    </w:p>
-    <w:p>
-      <w:pPr>
-        <w:spacing w:after="0" w:line="240" w:lineRule="auto"/>
-        <w:jc w:val="both"/>
-        <w:rPr>
+        <w:t xml:space="preserve"> </w:t>
+      </w:r>
+      <w:r>
+        <w:rPr>
+          <w:rFonts w:asciiTheme="minorBidi" w:eastAsia="Times New Roman" w:hAnsiTheme="minorBidi" w:cstheme="minorBidi"/>
+          <w:color w:val="000000"/>
+          <w:sz w:val="20"/>
+          <w:szCs w:val="20"/>
+        </w:rPr>
+        <w:t>T</w:t>
+      </w:r>
+      <w:r>
+        <w:rPr>
+          <w:rFonts w:asciiTheme="minorBidi" w:eastAsia="Times New Roman" w:hAnsiTheme="minorBidi" w:cstheme="minorBidi"/>
+          <w:color w:val="000000"/>
+          <w:sz w:val="20"/>
+          <w:szCs w:val="20"/>
+        </w:rPr>
+        <w:t>o compare different columns with each other, placing the columns close to each other frees up the cognitive load</w:t>
+      </w:r>
+      <w:del w:id="8" w:author="mina" w:date="2013-03-18T17:18:00Z">
+        <w:r>
+          <w:rPr>
+            <w:rFonts w:asciiTheme="minorBidi" w:eastAsia="Times New Roman" w:hAnsiTheme="minorBidi" w:cstheme="minorBidi"/>
+            <w:color w:val="000000"/>
+            <w:sz w:val="20"/>
+            <w:szCs w:val="20"/>
+          </w:rPr>
+          <w:delText xml:space="preserve"> of the users and enables them to use their memory </w:delText>
+        </w:r>
+      </w:del>
+      <w:ins w:id="9" w:author="mina" w:date="2013-03-18T17:21:00Z">
+        <w:r>
+          <w:rPr>
+            <w:rFonts w:asciiTheme="minorBidi" w:eastAsia="Times New Roman" w:hAnsiTheme="minorBidi" w:cstheme="minorBidi"/>
+            <w:color w:val="000000"/>
+            <w:sz w:val="20"/>
+            <w:szCs w:val="20"/>
+          </w:rPr>
+          <w:t xml:space="preserve"> </w:t>
+        </w:r>
+      </w:ins>
+      <w:r>
+        <w:rPr>
+          <w:rFonts w:asciiTheme="minorBidi" w:eastAsia="Times New Roman" w:hAnsiTheme="minorBidi" w:cstheme="minorBidi"/>
+          <w:color w:val="000000"/>
+          <w:sz w:val="20"/>
+          <w:szCs w:val="20"/>
+        </w:rPr>
+        <w:t xml:space="preserve">to focus on their desired task [40]. One way of putting columns close to each other is to allow the user to drag and drop the columns next to each other. However, </w:t>
+      </w:r>
+      <w:del w:id="10" w:author="mina" w:date="2013-03-18T17:19:00Z">
+        <w:r>
+          <w:rPr>
+            <w:rFonts w:asciiTheme="minorBidi" w:eastAsia="Times New Roman" w:hAnsiTheme="minorBidi" w:cstheme="minorBidi"/>
+            <w:color w:val="000000"/>
+            <w:sz w:val="20"/>
+            <w:szCs w:val="20"/>
+          </w:rPr>
+          <w:delText xml:space="preserve">enabling this feature admits that the user can change </w:delText>
+        </w:r>
+      </w:del>
+      <w:r>
+        <w:rPr>
+          <w:rFonts w:asciiTheme="minorBidi" w:eastAsia="Times New Roman" w:hAnsiTheme="minorBidi" w:cstheme="minorBidi"/>
+          <w:color w:val="000000"/>
+          <w:sz w:val="20"/>
+          <w:szCs w:val="20"/>
+        </w:rPr>
+        <w:t xml:space="preserve">the natural order of nucleotides in a </w:t>
+      </w:r>
+      <w:del w:id="11" w:author="mina" w:date="2013-03-18T17:21:00Z">
+        <w:r>
+          <w:rPr>
+            <w:rFonts w:asciiTheme="minorBidi" w:eastAsia="Times New Roman" w:hAnsiTheme="minorBidi" w:cstheme="minorBidi"/>
+            <w:color w:val="000000"/>
+            <w:sz w:val="20"/>
+            <w:szCs w:val="20"/>
+          </w:rPr>
+          <w:delText>sequence</w:delText>
+        </w:r>
+      </w:del>
+      <w:del w:id="12" w:author="mina" w:date="2013-03-18T17:19:00Z">
+        <w:r>
+          <w:rPr>
+            <w:rFonts w:asciiTheme="minorBidi" w:eastAsia="Times New Roman" w:hAnsiTheme="minorBidi" w:cstheme="minorBidi"/>
+            <w:color w:val="000000"/>
+            <w:sz w:val="20"/>
+            <w:szCs w:val="20"/>
+          </w:rPr>
+          <w:delText xml:space="preserve">. One must realize that the natural order </w:delText>
+        </w:r>
+      </w:del>
+      <w:del w:id="13" w:author="mina" w:date="2013-03-18T17:21:00Z">
+        <w:r>
+          <w:rPr>
+            <w:rFonts w:asciiTheme="minorBidi" w:eastAsia="Times New Roman" w:hAnsiTheme="minorBidi" w:cstheme="minorBidi"/>
+            <w:color w:val="000000"/>
+            <w:sz w:val="20"/>
+            <w:szCs w:val="20"/>
+          </w:rPr>
+          <w:delText>is</w:delText>
+        </w:r>
+      </w:del>
+      <w:ins w:id="14" w:author="mina" w:date="2013-03-18T17:21:00Z">
+        <w:r>
+          <w:rPr>
+            <w:rFonts w:asciiTheme="minorBidi" w:eastAsia="Times New Roman" w:hAnsiTheme="minorBidi" w:cstheme="minorBidi"/>
+            <w:color w:val="000000"/>
+            <w:sz w:val="20"/>
+            <w:szCs w:val="20"/>
+          </w:rPr>
+          <w:t>sequence is</w:t>
+        </w:r>
+      </w:ins>
+      <w:r>
+        <w:rPr>
+          <w:rFonts w:asciiTheme="minorBidi" w:eastAsia="Times New Roman" w:hAnsiTheme="minorBidi" w:cstheme="minorBidi"/>
+          <w:color w:val="000000"/>
+          <w:sz w:val="20"/>
+          <w:szCs w:val="20"/>
+        </w:rPr>
+        <w:t xml:space="preserve"> meaningful </w:t>
+      </w:r>
+      <w:del w:id="15" w:author="mina" w:date="2013-03-18T17:20:00Z">
+        <w:r>
+          <w:rPr>
+            <w:rFonts w:asciiTheme="minorBidi" w:eastAsia="Times New Roman" w:hAnsiTheme="minorBidi" w:cstheme="minorBidi"/>
+            <w:color w:val="000000"/>
+            <w:sz w:val="20"/>
+            <w:szCs w:val="20"/>
+          </w:rPr>
+          <w:delText>in the original domain. In order to keep the natural position orders,</w:delText>
+        </w:r>
+      </w:del>
+      <w:ins w:id="16" w:author="mina" w:date="2013-03-18T17:20:00Z">
+        <w:r>
+          <w:rPr>
+            <w:rFonts w:asciiTheme="minorBidi" w:eastAsia="Times New Roman" w:hAnsiTheme="minorBidi" w:cstheme="minorBidi"/>
+            <w:color w:val="000000"/>
+            <w:sz w:val="20"/>
+            <w:szCs w:val="20"/>
+          </w:rPr>
+          <w:t xml:space="preserve"> Therefore</w:t>
+        </w:r>
+      </w:ins>
+      <w:r>
+        <w:rPr>
+          <w:rFonts w:asciiTheme="minorBidi" w:eastAsia="Times New Roman" w:hAnsiTheme="minorBidi" w:cstheme="minorBidi"/>
+          <w:color w:val="000000"/>
+          <w:sz w:val="20"/>
+          <w:szCs w:val="20"/>
+        </w:rPr>
+        <w:t xml:space="preserve"> the “reset” button returns the columns to their original sequence from one to the length. </w:t>
+      </w:r>
+      <w:del w:id="17" w:author="mina" w:date="2013-03-18T17:21:00Z">
+        <w:r>
+          <w:rPr>
+            <w:rFonts w:asciiTheme="minorBidi" w:eastAsia="Times New Roman" w:hAnsiTheme="minorBidi" w:cstheme="minorBidi"/>
+            <w:color w:val="000000"/>
+            <w:sz w:val="20"/>
+            <w:szCs w:val="20"/>
+          </w:rPr>
+          <w:delText>This feature is used whenever the user previously changed the column positions, and wants to reset the position numbers.</w:delText>
+        </w:r>
+      </w:del>
+    </w:p>
+    <w:p>
+      <w:pPr>
+        <w:spacing w:after="0" w:line="240" w:lineRule="auto"/>
+        <w:jc w:val="both"/>
+        <w:rPr>
+          <w:ins w:id="18" w:author="mina" w:date="2013-03-18T17:22:00Z"/>
+          <w:rFonts w:asciiTheme="minorBidi" w:eastAsia="Times New Roman" w:hAnsiTheme="minorBidi" w:cstheme="minorBidi"/>
+          <w:b/>
+          <w:bCs/>
+          <w:color w:val="000000"/>
+          <w:sz w:val="20"/>
+          <w:szCs w:val="20"/>
+        </w:rPr>
+      </w:pPr>
+      <w:r>
+        <w:rPr>
+          <w:rFonts w:asciiTheme="minorBidi" w:eastAsia="Times New Roman" w:hAnsiTheme="minorBidi" w:cstheme="minorBidi"/>
+          <w:b/>
+          <w:bCs/>
+          <w:color w:val="000000"/>
+          <w:sz w:val="20"/>
+          <w:szCs w:val="20"/>
+        </w:rPr>
+        <w:t xml:space="preserve">Filter: </w:t>
+      </w:r>
+      <w:ins w:id="19" w:author="mina" w:date="2013-03-18T17:23:00Z">
+        <w:r>
+          <w:rPr>
+            <w:rFonts w:asciiTheme="minorBidi" w:eastAsia="Times New Roman" w:hAnsiTheme="minorBidi" w:cstheme="minorBidi"/>
+            <w:b/>
+            <w:bCs/>
+            <w:color w:val="000000"/>
+            <w:sz w:val="20"/>
+            <w:szCs w:val="20"/>
+          </w:rPr>
+          <w:t>Tabular view provides two filtering capabilities;</w:t>
+        </w:r>
+      </w:ins>
+    </w:p>
+    <w:p>
+      <w:pPr>
+        <w:spacing w:after="0" w:line="240" w:lineRule="auto"/>
+        <w:jc w:val="both"/>
+        <w:rPr>
+          <w:sz w:val="24"/>
+          <w:szCs w:val="24"/>
+        </w:rPr>
+      </w:pPr>
+      <w:proofErr w:type="gramStart"/>
+      <w:ins w:id="20" w:author="mina" w:date="2013-03-18T17:23:00Z">
+        <w:r>
+          <w:rPr>
+            <w:rFonts w:ascii="Times New Roman" w:eastAsia="Times New Roman" w:hAnsi="Times New Roman" w:cs="Lotus"/>
+          </w:rPr>
+          <w:t>a)</w:t>
+        </w:r>
+      </w:ins>
+      <w:r>
+        <w:rPr>
+          <w:rFonts w:ascii="Times New Roman" w:eastAsia="Times New Roman" w:hAnsi="Times New Roman" w:cs="Lotus"/>
+        </w:rPr>
+        <w:t>Basic</w:t>
+      </w:r>
+      <w:proofErr w:type="gramEnd"/>
+      <w:r>
+        <w:rPr>
+          <w:rFonts w:ascii="Times New Roman" w:eastAsia="Times New Roman" w:hAnsi="Times New Roman" w:cs="Lotus"/>
+        </w:rPr>
+        <w:t xml:space="preserve"> Filtering:  the user can separate out a group of columns (or one column). The transition between hidden/ unhidden state is animated so that the view does not jump to a new state.</w:t>
+      </w:r>
+    </w:p>
+    <w:p>
+      <w:pPr>
+        <w:spacing w:after="0" w:line="240" w:lineRule="auto"/>
+        <w:jc w:val="both"/>
+        <w:rPr>
+          <w:del w:id="21" w:author="mina" w:date="2013-03-18T17:26:00Z"/>
           <w:rFonts w:asciiTheme="minorBidi" w:eastAsia="Times New Roman" w:hAnsiTheme="minorBidi" w:cstheme="minorBidi"/>
           <w:sz w:val="24"/>
           <w:szCs w:val="24"/>
         </w:rPr>
       </w:pPr>
+      <w:ins w:id="22" w:author="mina" w:date="2013-03-18T17:23:00Z">
+        <w:r>
+          <w:rPr>
+            <w:rFonts w:asciiTheme="minorBidi" w:eastAsia="Times New Roman" w:hAnsiTheme="minorBidi" w:cstheme="minorBidi"/>
+            <w:color w:val="000000"/>
+            <w:sz w:val="20"/>
+            <w:szCs w:val="20"/>
+          </w:rPr>
+          <w:t>b)</w:t>
+        </w:r>
+      </w:ins>
       <w:r>
         <w:rPr>
           <w:rFonts w:asciiTheme="minorBidi" w:eastAsia="Times New Roman" w:hAnsiTheme="minorBidi" w:cstheme="minorBidi"/>
-          <w:b/>
-          <w:bCs/>
           <w:color w:val="000000"/>
           <w:sz w:val="20"/>
           <w:szCs w:val="20"/>
         </w:rPr>
-        <w:t xml:space="preserve">Filter: </w:t>
-      </w:r>
-      <w:r>
-        <w:rPr>
-          <w:rFonts w:asciiTheme="minorBidi" w:eastAsia="Times New Roman" w:hAnsiTheme="minorBidi" w:cstheme="minorBidi"/>
-          <w:color w:val="000000"/>
-          <w:sz w:val="20"/>
-          <w:szCs w:val="20"/>
-        </w:rPr>
-        <w:t>Basic Filtering:  the user can separate out a group of columns (or one column). The transition between hidden/ unhidden state is animated so that the view does not jump to a new state.</w:t>
-      </w:r>
+        <w:t>Augmented Filtering: While having basic filtering seems useful for exploring the data, finding relevant columns still requires manual work (exploring all the columns to find relevant ones). Moreover, a small number of substitutions in a column may occur randomly and do not reveal any valuable information to the analyzers.</w:t>
+      </w:r>
+      <w:ins w:id="23" w:author="mina" w:date="2013-03-18T17:26:00Z">
+        <w:r>
+          <w:rPr>
+            <w:rFonts w:asciiTheme="minorBidi" w:eastAsia="Times New Roman" w:hAnsiTheme="minorBidi" w:cstheme="minorBidi"/>
+            <w:color w:val="000000"/>
+            <w:sz w:val="20"/>
+            <w:szCs w:val="20"/>
+          </w:rPr>
+          <w:t xml:space="preserve"> </w:t>
+        </w:r>
+      </w:ins>
     </w:p>
     <w:p>
       <w:pPr>
@@ -2752,82 +3000,102 @@
           <w:sz w:val="20"/>
           <w:szCs w:val="20"/>
         </w:rPr>
-        <w:t>Augmented Filtering: While having basic filtering seems useful for exploring the data, finding relevant columns still requires manual work (exploring all the columns to find relevant ones). Moreover, a small number of substitutions in a column may occur randomly and do not reveal any valuable information to the analyzers.</w:t>
-      </w:r>
-    </w:p>
-    <w:p>
-      <w:pPr>
-        <w:spacing w:after="0" w:line="240" w:lineRule="auto"/>
-        <w:jc w:val="both"/>
-        <w:rPr>
+        <w:t>Therefore, an augmented filtering excludes the columns that have fewer yellow cells than the filter number.</w:t>
+      </w:r>
+    </w:p>
+    <w:p>
+      <w:pPr>
+        <w:autoSpaceDE w:val="0"/>
+        <w:autoSpaceDN w:val="0"/>
+        <w:adjustRightInd w:val="0"/>
+        <w:spacing w:after="0" w:line="240" w:lineRule="auto"/>
+        <w:jc w:val="both"/>
+        <w:rPr>
+          <w:del w:id="24" w:author="mina" w:date="2013-03-18T17:27:00Z"/>
+          <w:rFonts w:asciiTheme="minorBidi" w:hAnsiTheme="minorBidi" w:cstheme="minorBidi"/>
+          <w:lang w:val="en-CA"/>
+        </w:rPr>
+      </w:pPr>
+      <w:del w:id="25" w:author="mina" w:date="2013-03-18T17:27:00Z">
+        <w:r>
+          <w:rPr>
+            <w:rFonts w:asciiTheme="minorBidi" w:hAnsiTheme="minorBidi" w:cstheme="minorBidi"/>
+            <w:color w:val="000000"/>
+            <w:lang w:val="en-CA"/>
+          </w:rPr>
+          <w:delText>GeneTracer [</w:delText>
+        </w:r>
+        <w:r>
+          <w:rPr>
+            <w:rFonts w:asciiTheme="minorBidi" w:hAnsiTheme="minorBidi" w:cstheme="minorBidi"/>
+            <w:color w:val="616EC5"/>
+            <w:lang w:val="en-CA"/>
+          </w:rPr>
+          <w:delText>22</w:delText>
+        </w:r>
+        <w:r>
+          <w:rPr>
+            <w:rFonts w:asciiTheme="minorBidi" w:hAnsiTheme="minorBidi" w:cstheme="minorBidi"/>
+            <w:color w:val="000000"/>
+            <w:lang w:val="en-CA"/>
+          </w:rPr>
+          <w:delText xml:space="preserve">] </w:delText>
+        </w:r>
+        <w:r>
+          <w:rPr>
+            <w:rFonts w:asciiTheme="minorBidi" w:hAnsiTheme="minorBidi" w:cstheme="minorBidi"/>
+            <w:lang w:val="en-CA"/>
+          </w:rPr>
+          <w:delText>to reduce redundancy, they built a button to remove all those columns that contain the same gene bases across all the rows.</w:delText>
+        </w:r>
+      </w:del>
+    </w:p>
+    <w:p>
+      <w:pPr>
+        <w:spacing w:after="0" w:line="240" w:lineRule="auto"/>
+        <w:jc w:val="both"/>
+        <w:rPr>
+          <w:del w:id="26" w:author="mina" w:date="2013-03-18T17:27:00Z"/>
           <w:rFonts w:asciiTheme="minorBidi" w:eastAsia="Times New Roman" w:hAnsiTheme="minorBidi" w:cstheme="minorBidi"/>
           <w:sz w:val="24"/>
           <w:szCs w:val="24"/>
         </w:rPr>
       </w:pPr>
-      <w:r>
-        <w:rPr>
-          <w:rFonts w:asciiTheme="minorBidi" w:eastAsia="Times New Roman" w:hAnsiTheme="minorBidi" w:cstheme="minorBidi"/>
-          <w:color w:val="000000"/>
-          <w:sz w:val="20"/>
-          <w:szCs w:val="20"/>
-        </w:rPr>
-        <w:t>Therefore, an augmented filtering excludes the columns that have fewer yellow cells than the filter number.</w:t>
-      </w:r>
-    </w:p>
-    <w:p>
-      <w:pPr>
-        <w:autoSpaceDE w:val="0"/>
-        <w:autoSpaceDN w:val="0"/>
-        <w:adjustRightInd w:val="0"/>
-        <w:spacing w:after="0" w:line="240" w:lineRule="auto"/>
-        <w:jc w:val="both"/>
-        <w:rPr>
-          <w:rFonts w:asciiTheme="minorBidi" w:hAnsiTheme="minorBidi" w:cstheme="minorBidi"/>
-          <w:lang w:val="en-CA"/>
-        </w:rPr>
-      </w:pPr>
-      <w:proofErr w:type="spellStart"/>
-      <w:r>
-        <w:rPr>
-          <w:rFonts w:asciiTheme="minorBidi" w:hAnsiTheme="minorBidi" w:cstheme="minorBidi"/>
-          <w:color w:val="000000"/>
-          <w:lang w:val="en-CA"/>
-        </w:rPr>
-        <w:t>GeneTracer</w:t>
-      </w:r>
-      <w:proofErr w:type="spellEnd"/>
-      <w:r>
-        <w:rPr>
-          <w:rFonts w:asciiTheme="minorBidi" w:hAnsiTheme="minorBidi" w:cstheme="minorBidi"/>
-          <w:color w:val="000000"/>
-          <w:lang w:val="en-CA"/>
-        </w:rPr>
-        <w:t xml:space="preserve"> [</w:t>
-      </w:r>
-      <w:r>
-        <w:rPr>
-          <w:rFonts w:asciiTheme="minorBidi" w:hAnsiTheme="minorBidi" w:cstheme="minorBidi"/>
-          <w:color w:val="616EC5"/>
-          <w:lang w:val="en-CA"/>
-        </w:rPr>
-        <w:t>22</w:t>
-      </w:r>
-      <w:r>
-        <w:rPr>
-          <w:rFonts w:asciiTheme="minorBidi" w:hAnsiTheme="minorBidi" w:cstheme="minorBidi"/>
-          <w:color w:val="000000"/>
-          <w:lang w:val="en-CA"/>
-        </w:rPr>
-        <w:t xml:space="preserve">] </w:t>
-      </w:r>
-      <w:r>
-        <w:rPr>
-          <w:rFonts w:asciiTheme="minorBidi" w:hAnsiTheme="minorBidi" w:cstheme="minorBidi"/>
-          <w:lang w:val="en-CA"/>
-        </w:rPr>
-        <w:t>to reduce redundancy, they built a button to remove all those columns that contain the same gene bases across all the rows.</w:t>
-      </w:r>
+      <w:del w:id="27" w:author="mina" w:date="2013-03-18T17:27:00Z">
+        <w:r>
+          <w:rPr>
+            <w:rFonts w:asciiTheme="minorBidi" w:hAnsiTheme="minorBidi" w:cstheme="minorBidi"/>
+            <w:color w:val="000000"/>
+            <w:lang w:val="en-CA"/>
+          </w:rPr>
+          <w:delText>Wood et al. [</w:delText>
+        </w:r>
+        <w:r>
+          <w:rPr>
+            <w:rFonts w:asciiTheme="minorBidi" w:hAnsiTheme="minorBidi" w:cstheme="minorBidi"/>
+            <w:color w:val="616EC5"/>
+            <w:lang w:val="en-CA"/>
+          </w:rPr>
+          <w:delText>50</w:delText>
+        </w:r>
+        <w:r>
+          <w:rPr>
+            <w:rFonts w:asciiTheme="minorBidi" w:hAnsiTheme="minorBidi" w:cstheme="minorBidi"/>
+            <w:color w:val="000000"/>
+            <w:lang w:val="en-CA"/>
+          </w:rPr>
+          <w:delText>] provided a button to hide common regions across all sequences. This feature was similar to the GeneTracer redundancy button.</w:delText>
+        </w:r>
+        <w:r>
+          <w:rPr>
+            <w:rFonts w:asciiTheme="minorBidi" w:eastAsia="Times New Roman" w:hAnsiTheme="minorBidi" w:cstheme="minorBidi"/>
+            <w:color w:val="000000"/>
+            <w:sz w:val="20"/>
+            <w:szCs w:val="20"/>
+          </w:rPr>
+          <w:delText> </w:delText>
+        </w:r>
+      </w:del>
     </w:p>
     <w:p>
       <w:pPr>
@@ -2841,66 +3109,13 @@
       </w:pPr>
       <w:r>
         <w:rPr>
-          <w:rFonts w:asciiTheme="minorBidi" w:hAnsiTheme="minorBidi" w:cstheme="minorBidi"/>
-          <w:color w:val="000000"/>
-          <w:lang w:val="en-CA"/>
-        </w:rPr>
-        <w:t>Wood et al. [</w:t>
-      </w:r>
-      <w:r>
-        <w:rPr>
-          <w:rFonts w:asciiTheme="minorBidi" w:hAnsiTheme="minorBidi" w:cstheme="minorBidi"/>
-          <w:color w:val="616EC5"/>
-          <w:lang w:val="en-CA"/>
-        </w:rPr>
-        <w:t>50</w:t>
-      </w:r>
-      <w:r>
-        <w:rPr>
-          <w:rFonts w:asciiTheme="minorBidi" w:hAnsiTheme="minorBidi" w:cstheme="minorBidi"/>
-          <w:color w:val="000000"/>
-          <w:lang w:val="en-CA"/>
-        </w:rPr>
-        <w:t xml:space="preserve">] provided a button to hide common regions across all sequences. This feature was similar to the </w:t>
-      </w:r>
-      <w:proofErr w:type="spellStart"/>
-      <w:r>
-        <w:rPr>
-          <w:rFonts w:asciiTheme="minorBidi" w:hAnsiTheme="minorBidi" w:cstheme="minorBidi"/>
-          <w:color w:val="000000"/>
-          <w:lang w:val="en-CA"/>
-        </w:rPr>
-        <w:t>GeneTracer</w:t>
-      </w:r>
-      <w:proofErr w:type="spellEnd"/>
-      <w:r>
-        <w:rPr>
-          <w:rFonts w:asciiTheme="minorBidi" w:hAnsiTheme="minorBidi" w:cstheme="minorBidi"/>
-          <w:color w:val="000000"/>
-          <w:lang w:val="en-CA"/>
-        </w:rPr>
-        <w:t xml:space="preserve"> redundancy button.</w:t>
-      </w:r>
-      <w:r>
-        <w:rPr>
           <w:rFonts w:asciiTheme="minorBidi" w:eastAsia="Times New Roman" w:hAnsiTheme="minorBidi" w:cstheme="minorBidi"/>
           <w:color w:val="000000"/>
           <w:sz w:val="20"/>
           <w:szCs w:val="20"/>
         </w:rPr>
-        <w:t> </w:t>
-      </w:r>
-    </w:p>
-    <w:p>
-      <w:pPr>
-        <w:spacing w:after="0" w:line="240" w:lineRule="auto"/>
-        <w:jc w:val="both"/>
-        <w:rPr>
-          <w:rFonts w:asciiTheme="minorBidi" w:eastAsia="Times New Roman" w:hAnsiTheme="minorBidi" w:cstheme="minorBidi"/>
-          <w:sz w:val="24"/>
-          <w:szCs w:val="24"/>
-        </w:rPr>
-      </w:pPr>
+        <w:t>These interactions affect the other views linked to Main View.</w:t>
+      </w:r>
     </w:p>
     <w:p>
       <w:pPr>
@@ -2935,7 +3150,27 @@
           <w:sz w:val="36"/>
           <w:szCs w:val="36"/>
         </w:rPr>
-        <w:t>.2. Matrix View</w:t>
+        <w:t>.</w:t>
+      </w:r>
+      <w:r>
+        <w:rPr>
+          <w:rFonts w:asciiTheme="minorBidi" w:eastAsia="Times New Roman" w:hAnsiTheme="minorBidi" w:cstheme="minorBidi"/>
+          <w:color w:val="000000"/>
+          <w:sz w:val="20"/>
+          <w:szCs w:val="20"/>
+        </w:rPr>
+        <w:t xml:space="preserve"> </w:t>
+      </w:r>
+      <w:r>
+        <w:rPr>
+          <w:rFonts w:asciiTheme="minorBidi" w:eastAsia="Times New Roman" w:hAnsiTheme="minorBidi" w:cstheme="minorBidi"/>
+          <w:b/>
+          <w:bCs/>
+          <w:color w:val="000000"/>
+          <w:sz w:val="36"/>
+          <w:szCs w:val="36"/>
+        </w:rPr>
+        <w:t>2. Matrix View</w:t>
       </w:r>
     </w:p>
     <w:p>
@@ -2967,7 +3202,6 @@
           <w:sz w:val="20"/>
           <w:szCs w:val="20"/>
         </w:rPr>
-        <w:lastRenderedPageBreak/>
         <w:t>The matrix view enables the user to sort the rows according to the values of different characteristics (for example a disease characteristic such as severity). Design of this view is inspired by the Table Lens [</w:t>
       </w:r>
       <w:r>
@@ -2986,7 +3220,18 @@
           <w:sz w:val="20"/>
           <w:szCs w:val="20"/>
         </w:rPr>
-        <w:t xml:space="preserve">]. In table lens, the levels are shown by the length of horizontal bars or </w:t>
+        <w:t>]. In ta</w:t>
+      </w:r>
+      <w:bookmarkStart w:id="28" w:name="_GoBack"/>
+      <w:bookmarkEnd w:id="28"/>
+      <w:r>
+        <w:rPr>
+          <w:rFonts w:asciiTheme="minorBidi" w:eastAsia="Times New Roman" w:hAnsiTheme="minorBidi" w:cstheme="minorBidi"/>
+          <w:color w:val="000000"/>
+          <w:sz w:val="20"/>
+          <w:szCs w:val="20"/>
+        </w:rPr>
+        <w:t xml:space="preserve">ble lens, the levels are shown by the length of horizontal bars or </w:t>
       </w:r>
       <w:proofErr w:type="spellStart"/>
       <w:r>
@@ -3403,17 +3648,8 @@
           <w:sz w:val="23"/>
           <w:szCs w:val="23"/>
         </w:rPr>
-        <w:t xml:space="preserve">Consequently, when the rows’ positions </w:t>
-      </w:r>
-      <w:r>
-        <w:rPr>
-          <w:rFonts w:asciiTheme="minorBidi" w:eastAsia="Times New Roman" w:hAnsiTheme="minorBidi" w:cstheme="minorBidi"/>
-          <w:color w:val="000000"/>
-          <w:sz w:val="23"/>
-          <w:szCs w:val="23"/>
-        </w:rPr>
         <w:lastRenderedPageBreak/>
-        <w:t>are changed in one view (for example if the user sorts the rows), their vertical positions will be changed in the other view accordingly.</w:t>
+        <w:t>Consequently, when the rows’ positions are changed in one view (for example if the user sorts the rows), their vertical positions will be changed in the other view accordingly.</w:t>
       </w:r>
       <w:proofErr w:type="gramEnd"/>
     </w:p>
@@ -3815,6 +4051,7 @@
           <w:rFonts w:asciiTheme="minorBidi" w:hAnsiTheme="minorBidi" w:cstheme="minorBidi"/>
           <w:color w:val="000000"/>
         </w:rPr>
+        <w:lastRenderedPageBreak/>
         <w:t xml:space="preserve">The P-value view also provides the filtering feature. </w:t>
       </w:r>
     </w:p>
@@ -3835,10 +4072,9 @@
           <w:rFonts w:asciiTheme="minorBidi" w:hAnsiTheme="minorBidi" w:cstheme="minorBidi"/>
           <w:color w:val="000000"/>
         </w:rPr>
-        <w:lastRenderedPageBreak/>
         <w:t xml:space="preserve">The filtering feature enables the user to filter out </w:t>
       </w:r>
-      <w:del w:id="8" w:author="mina" w:date="2013-02-14T14:56:00Z">
+      <w:del w:id="29" w:author="mina" w:date="2013-02-14T14:56:00Z">
         <w:r>
           <w:rPr>
             <w:rFonts w:asciiTheme="minorBidi" w:hAnsiTheme="minorBidi" w:cstheme="minorBidi"/>
@@ -3854,7 +4090,7 @@
         </w:rPr>
         <w:t xml:space="preserve"> any column</w:t>
       </w:r>
-      <w:del w:id="9" w:author="mina" w:date="2013-02-14T14:56:00Z">
+      <w:del w:id="30" w:author="mina" w:date="2013-02-14T14:56:00Z">
         <w:r>
           <w:rPr>
             <w:rFonts w:asciiTheme="minorBidi" w:hAnsiTheme="minorBidi" w:cstheme="minorBidi"/>
@@ -3870,7 +4106,7 @@
         </w:rPr>
         <w:t xml:space="preserve"> where the length of the bar </w:t>
       </w:r>
-      <w:del w:id="10" w:author="mina" w:date="2013-02-14T15:07:00Z">
+      <w:del w:id="31" w:author="mina" w:date="2013-02-14T15:07:00Z">
         <w:r>
           <w:rPr>
             <w:rFonts w:asciiTheme="minorBidi" w:hAnsiTheme="minorBidi" w:cstheme="minorBidi"/>
@@ -3886,7 +4122,7 @@
         </w:rPr>
         <w:t>is smaller than the filter number</w:t>
       </w:r>
-      <w:del w:id="11" w:author="mina" w:date="2013-02-14T15:06:00Z">
+      <w:del w:id="32" w:author="mina" w:date="2013-02-14T15:06:00Z">
         <w:r>
           <w:rPr>
             <w:rFonts w:asciiTheme="minorBidi" w:hAnsiTheme="minorBidi" w:cstheme="minorBidi"/>
@@ -3895,7 +4131,7 @@
           <w:delText xml:space="preserve"> </w:delText>
         </w:r>
       </w:del>
-      <w:del w:id="12" w:author="mina" w:date="2013-02-14T15:04:00Z">
+      <w:del w:id="33" w:author="mina" w:date="2013-02-14T15:04:00Z">
         <w:r>
           <w:rPr>
             <w:rFonts w:asciiTheme="minorBidi" w:hAnsiTheme="minorBidi" w:cstheme="minorBidi"/>
@@ -3931,7 +4167,7 @@
         </w:rPr>
         <w:t xml:space="preserve">In general, </w:t>
       </w:r>
-      <w:del w:id="13" w:author="mina" w:date="2013-02-14T15:10:00Z">
+      <w:del w:id="34" w:author="mina" w:date="2013-02-14T15:10:00Z">
         <w:r>
           <w:rPr>
             <w:rFonts w:asciiTheme="minorBidi" w:hAnsiTheme="minorBidi" w:cstheme="minorBidi"/>
@@ -3947,7 +4183,7 @@
         </w:rPr>
         <w:t xml:space="preserve">sorting all the rows </w:t>
       </w:r>
-      <w:del w:id="14" w:author="mina" w:date="2013-02-14T15:10:00Z">
+      <w:del w:id="35" w:author="mina" w:date="2013-02-14T15:10:00Z">
         <w:r>
           <w:rPr>
             <w:rFonts w:asciiTheme="minorBidi" w:hAnsiTheme="minorBidi" w:cstheme="minorBidi"/>
@@ -3963,7 +4199,7 @@
         </w:rPr>
         <w:t>according to</w:t>
       </w:r>
-      <w:del w:id="15" w:author="mina" w:date="2013-02-14T15:11:00Z">
+      <w:del w:id="36" w:author="mina" w:date="2013-02-14T15:11:00Z">
         <w:r>
           <w:rPr>
             <w:rFonts w:asciiTheme="minorBidi" w:hAnsiTheme="minorBidi" w:cstheme="minorBidi"/>
@@ -3985,7 +4221,7 @@
         </w:rPr>
         <w:t xml:space="preserve">s the user might want to focus on those columns with the higher bar length, </w:t>
       </w:r>
-      <w:del w:id="16" w:author="mina" w:date="2013-02-14T15:14:00Z">
+      <w:del w:id="37" w:author="mina" w:date="2013-02-14T15:14:00Z">
         <w:r>
           <w:rPr>
             <w:rFonts w:asciiTheme="minorBidi" w:hAnsiTheme="minorBidi" w:cstheme="minorBidi"/>
@@ -4060,7 +4296,7 @@
         </w:rPr>
         <w:t>corresponding column’s order</w:t>
       </w:r>
-      <w:del w:id="17" w:author="mina" w:date="2013-02-14T15:20:00Z">
+      <w:del w:id="38" w:author="mina" w:date="2013-02-14T15:20:00Z">
         <w:r>
           <w:rPr>
             <w:rFonts w:asciiTheme="minorBidi" w:hAnsiTheme="minorBidi" w:cstheme="minorBidi"/>
@@ -4255,6 +4491,7 @@
           <w:rFonts w:asciiTheme="minorBidi" w:hAnsiTheme="minorBidi" w:cstheme="minorBidi"/>
           <w:color w:val="000000"/>
         </w:rPr>
+        <w:lastRenderedPageBreak/>
         <w:t>row</w:t>
       </w:r>
       <w:proofErr w:type="gramEnd"/>
@@ -4296,7 +4533,6 @@
           <w:rFonts w:asciiTheme="minorBidi" w:hAnsiTheme="minorBidi" w:cstheme="minorBidi"/>
           <w:color w:val="000000"/>
         </w:rPr>
-        <w:lastRenderedPageBreak/>
         <w:t xml:space="preserve">The user also can separately load each group into the views in order to investigate the group information and to focus on the relationships between the columns. It is more likely that they will make these groups from the relevant columns. Column </w:t>
       </w:r>
       <w:proofErr w:type="gramStart"/>
@@ -4549,12 +4785,12 @@
         <w:spacing w:after="0" w:line="240" w:lineRule="auto"/>
         <w:jc w:val="both"/>
         <w:rPr>
-          <w:del w:id="18" w:author="mina" w:date="2013-02-15T11:36:00Z"/>
-          <w:rFonts w:asciiTheme="minorBidi" w:hAnsiTheme="minorBidi" w:cstheme="minorBidi"/>
-          <w:color w:val="000000"/>
-        </w:rPr>
-      </w:pPr>
-      <w:del w:id="19" w:author="mina" w:date="2013-02-15T11:36:00Z">
+          <w:del w:id="39" w:author="mina" w:date="2013-02-15T11:36:00Z"/>
+          <w:rFonts w:asciiTheme="minorBidi" w:hAnsiTheme="minorBidi" w:cstheme="minorBidi"/>
+          <w:color w:val="000000"/>
+        </w:rPr>
+      </w:pPr>
+      <w:del w:id="40" w:author="mina" w:date="2013-02-15T11:36:00Z">
         <w:r>
           <w:rPr>
             <w:rFonts w:asciiTheme="minorBidi" w:hAnsiTheme="minorBidi" w:cstheme="minorBidi"/>
@@ -4601,15 +4837,8 @@
           <w:rFonts w:asciiTheme="minorBidi" w:hAnsiTheme="minorBidi" w:cstheme="minorBidi"/>
           <w:color w:val="000000"/>
         </w:rPr>
-        <w:t xml:space="preserve">In order to guide the users to find related columns or related row, an augmented grouping feature is designed. This feature is different for rows and column because they </w:t>
-      </w:r>
-      <w:r>
-        <w:rPr>
-          <w:rFonts w:asciiTheme="minorBidi" w:hAnsiTheme="minorBidi" w:cstheme="minorBidi"/>
-          <w:color w:val="000000"/>
-        </w:rPr>
         <w:lastRenderedPageBreak/>
-        <w:t>could have different kind of relationships. The visualization of augmented feature is supported in Group View.</w:t>
+        <w:t>In order to guide the users to find related columns or related row, an augmented grouping feature is designed. This feature is different for rows and column because they could have different kind of relationships. The visualization of augmented feature is supported in Group View.</w:t>
       </w:r>
     </w:p>
     <w:p>
@@ -4829,7 +5058,7 @@
         </w:rPr>
         <w:t xml:space="preserve">This is however not optimal because </w:t>
       </w:r>
-      <w:del w:id="20" w:author="mina" w:date="2013-02-15T14:19:00Z">
+      <w:del w:id="41" w:author="mina" w:date="2013-02-15T14:19:00Z">
         <w:r>
           <w:rPr>
             <w:rFonts w:asciiTheme="minorBidi" w:hAnsiTheme="minorBidi" w:cstheme="minorBidi"/>
@@ -4843,7 +5072,7 @@
         </w:rPr>
         <w:t xml:space="preserve"> many zeros (no substitution)</w:t>
       </w:r>
-      <w:del w:id="21" w:author="mina" w:date="2013-02-15T14:20:00Z">
+      <w:del w:id="42" w:author="mina" w:date="2013-02-15T14:20:00Z">
         <w:r>
           <w:rPr>
             <w:rFonts w:asciiTheme="minorBidi" w:hAnsiTheme="minorBidi" w:cstheme="minorBidi"/>
@@ -4857,7 +5086,7 @@
         </w:rPr>
         <w:t>in the columns result</w:t>
       </w:r>
-      <w:del w:id="22" w:author="mina" w:date="2013-02-15T14:21:00Z">
+      <w:del w:id="43" w:author="mina" w:date="2013-02-15T14:21:00Z">
         <w:r>
           <w:rPr>
             <w:rFonts w:asciiTheme="minorBidi" w:hAnsiTheme="minorBidi" w:cstheme="minorBidi"/>
@@ -4871,7 +5100,7 @@
         </w:rPr>
         <w:t xml:space="preserve"> in </w:t>
       </w:r>
-      <w:del w:id="23" w:author="mina" w:date="2013-02-15T14:16:00Z">
+      <w:del w:id="44" w:author="mina" w:date="2013-02-15T14:16:00Z">
         <w:r>
           <w:rPr>
             <w:rFonts w:asciiTheme="minorBidi" w:hAnsiTheme="minorBidi" w:cstheme="minorBidi"/>
@@ -4885,7 +5114,7 @@
         </w:rPr>
         <w:t>a correlation close to 1 indicating they are highly correlated however</w:t>
       </w:r>
-      <w:del w:id="24" w:author="mina" w:date="2013-02-15T14:21:00Z">
+      <w:del w:id="45" w:author="mina" w:date="2013-02-15T14:21:00Z">
         <w:r>
           <w:rPr>
             <w:rFonts w:asciiTheme="minorBidi" w:hAnsiTheme="minorBidi" w:cstheme="minorBidi"/>
@@ -4899,7 +5128,7 @@
         </w:rPr>
         <w:t xml:space="preserve"> is not true</w:t>
       </w:r>
-      <w:del w:id="25" w:author="mina" w:date="2013-02-15T14:21:00Z">
+      <w:del w:id="46" w:author="mina" w:date="2013-02-15T14:21:00Z">
         <w:r>
           <w:rPr>
             <w:rFonts w:asciiTheme="minorBidi" w:hAnsiTheme="minorBidi" w:cstheme="minorBidi"/>
@@ -4922,14 +5151,14 @@
         <w:spacing w:after="0" w:line="240" w:lineRule="auto"/>
         <w:jc w:val="both"/>
         <w:rPr>
-          <w:del w:id="26" w:author="mina" w:date="2013-02-15T14:22:00Z"/>
+          <w:del w:id="47" w:author="mina" w:date="2013-02-15T14:22:00Z"/>
           <w:rFonts w:asciiTheme="minorBidi" w:hAnsiTheme="minorBidi" w:cstheme="minorBidi"/>
           <w:b/>
           <w:bCs/>
           <w:color w:val="000000"/>
         </w:rPr>
       </w:pPr>
-      <w:del w:id="27" w:author="mina" w:date="2013-02-15T14:22:00Z">
+      <w:del w:id="48" w:author="mina" w:date="2013-02-15T14:22:00Z">
         <w:r>
           <w:rPr>
             <w:rFonts w:asciiTheme="minorBidi" w:hAnsiTheme="minorBidi" w:cstheme="minorBidi"/>
@@ -5138,6 +5367,7 @@
         <w:rPr>
           <w:rFonts w:asciiTheme="minorBidi" w:hAnsiTheme="minorBidi" w:cstheme="minorBidi"/>
         </w:rPr>
+        <w:lastRenderedPageBreak/>
         <w:t>x</w:t>
       </w:r>
       <w:r>
@@ -5311,319 +5541,319 @@
         <w:rPr>
           <w:rFonts w:asciiTheme="minorBidi" w:hAnsiTheme="minorBidi" w:cstheme="minorBidi"/>
         </w:rPr>
+        <w:t>where</w:t>
+      </w:r>
+      <w:proofErr w:type="gramEnd"/>
+      <w:r>
+        <w:rPr>
+          <w:rFonts w:asciiTheme="minorBidi" w:hAnsiTheme="minorBidi" w:cstheme="minorBidi"/>
+        </w:rPr>
+        <w:t xml:space="preserve"> </w:t>
+      </w:r>
+      <w:r>
+        <w:rPr>
+          <w:rFonts w:ascii="Cambria Math" w:hAnsi="Cambria Math" w:cs="Cambria Math"/>
+        </w:rPr>
+        <w:t>⊕</w:t>
+      </w:r>
+      <w:r>
+        <w:rPr>
+          <w:rFonts w:asciiTheme="minorBidi" w:hAnsiTheme="minorBidi" w:cstheme="minorBidi"/>
+        </w:rPr>
+        <w:t xml:space="preserve"> is the logical XOR operation and results in 1 when one of the side equals to 1 the other side equals to 0. This </w:t>
+      </w:r>
+      <w:proofErr w:type="gramStart"/>
+      <w:r>
+        <w:rPr>
+          <w:rFonts w:asciiTheme="minorBidi" w:hAnsiTheme="minorBidi" w:cstheme="minorBidi"/>
+        </w:rPr>
+        <w:t>measure,</w:t>
+      </w:r>
+      <w:proofErr w:type="gramEnd"/>
+      <w:r>
+        <w:rPr>
+          <w:rFonts w:asciiTheme="minorBidi" w:hAnsiTheme="minorBidi" w:cstheme="minorBidi"/>
+        </w:rPr>
+        <w:t xml:space="preserve"> ignores entries with no substitution in both columns, increases when entries with substitutions occurs together and decreases when substitution complements each other. Given that, both positive and negative values are expected.</w:t>
+      </w:r>
+    </w:p>
+    <w:p>
+      <w:pPr>
+        <w:autoSpaceDE w:val="0"/>
+        <w:autoSpaceDN w:val="0"/>
+        <w:adjustRightInd w:val="0"/>
+        <w:spacing w:after="0" w:line="240" w:lineRule="auto"/>
+        <w:jc w:val="both"/>
+        <w:rPr>
+          <w:rFonts w:asciiTheme="minorBidi" w:hAnsiTheme="minorBidi" w:cstheme="minorBidi"/>
+        </w:rPr>
+      </w:pPr>
+    </w:p>
+    <w:p>
+      <w:pPr>
+        <w:autoSpaceDE w:val="0"/>
+        <w:autoSpaceDN w:val="0"/>
+        <w:adjustRightInd w:val="0"/>
+        <w:spacing w:after="0" w:line="240" w:lineRule="auto"/>
+        <w:jc w:val="both"/>
+        <w:rPr>
+          <w:rFonts w:asciiTheme="minorBidi" w:hAnsiTheme="minorBidi" w:cstheme="minorBidi"/>
+          <w:color w:val="FF0000"/>
+        </w:rPr>
+      </w:pPr>
+      <w:r>
+        <w:rPr>
+          <w:rFonts w:asciiTheme="minorBidi" w:hAnsiTheme="minorBidi" w:cstheme="minorBidi"/>
+          <w:color w:val="FF0000"/>
+        </w:rPr>
+        <w:t>Row Relation:</w:t>
+      </w:r>
+    </w:p>
+    <w:p>
+      <w:pPr>
+        <w:autoSpaceDE w:val="0"/>
+        <w:autoSpaceDN w:val="0"/>
+        <w:adjustRightInd w:val="0"/>
+        <w:spacing w:after="0" w:line="240" w:lineRule="auto"/>
+        <w:jc w:val="both"/>
+        <w:rPr>
+          <w:rFonts w:asciiTheme="minorBidi" w:hAnsiTheme="minorBidi" w:cstheme="minorBidi"/>
+        </w:rPr>
+      </w:pPr>
+      <w:r>
+        <w:rPr>
+          <w:rFonts w:asciiTheme="minorBidi" w:hAnsiTheme="minorBidi" w:cstheme="minorBidi"/>
+        </w:rPr>
+        <w:t>The relations between rows are hierarchical. The already designed</w:t>
+      </w:r>
+    </w:p>
+    <w:p>
+      <w:pPr>
+        <w:autoSpaceDE w:val="0"/>
+        <w:autoSpaceDN w:val="0"/>
+        <w:adjustRightInd w:val="0"/>
+        <w:spacing w:after="0" w:line="240" w:lineRule="auto"/>
+        <w:jc w:val="both"/>
+        <w:rPr>
+          <w:rFonts w:asciiTheme="minorBidi" w:hAnsiTheme="minorBidi" w:cstheme="minorBidi"/>
+        </w:rPr>
+      </w:pPr>
+      <w:r>
+        <w:rPr>
+          <w:rFonts w:asciiTheme="minorBidi" w:hAnsiTheme="minorBidi" w:cstheme="minorBidi"/>
+        </w:rPr>
+        <w:t>Graph View tis used to make a Tree for the representation of this relationship.</w:t>
+      </w:r>
+    </w:p>
+    <w:p>
+      <w:pPr>
+        <w:autoSpaceDE w:val="0"/>
+        <w:autoSpaceDN w:val="0"/>
+        <w:adjustRightInd w:val="0"/>
+        <w:spacing w:after="0" w:line="240" w:lineRule="auto"/>
+        <w:jc w:val="both"/>
+        <w:rPr>
+          <w:rFonts w:asciiTheme="minorBidi" w:hAnsiTheme="minorBidi" w:cstheme="minorBidi"/>
+          <w:color w:val="000000"/>
+        </w:rPr>
+      </w:pPr>
+      <w:r>
+        <w:rPr>
+          <w:rFonts w:asciiTheme="minorBidi" w:hAnsiTheme="minorBidi" w:cstheme="minorBidi"/>
+          <w:color w:val="000000"/>
+          <w:lang w:val="en-CA"/>
+        </w:rPr>
+        <w:t>Some of the submissions [</w:t>
+      </w:r>
+      <w:r>
+        <w:rPr>
+          <w:rFonts w:asciiTheme="minorBidi" w:hAnsiTheme="minorBidi" w:cstheme="minorBidi"/>
+          <w:color w:val="616EC5"/>
+          <w:lang w:val="en-CA"/>
+        </w:rPr>
+        <w:t>22</w:t>
+      </w:r>
+      <w:r>
+        <w:rPr>
+          <w:rFonts w:asciiTheme="minorBidi" w:hAnsiTheme="minorBidi" w:cstheme="minorBidi"/>
+          <w:color w:val="000000"/>
+          <w:lang w:val="en-CA"/>
+        </w:rPr>
+        <w:t xml:space="preserve">, </w:t>
+      </w:r>
+      <w:r>
+        <w:rPr>
+          <w:rFonts w:asciiTheme="minorBidi" w:hAnsiTheme="minorBidi" w:cstheme="minorBidi"/>
+          <w:color w:val="616EC5"/>
+          <w:lang w:val="en-CA"/>
+        </w:rPr>
+        <w:t>12</w:t>
+      </w:r>
+      <w:r>
+        <w:rPr>
+          <w:rFonts w:asciiTheme="minorBidi" w:hAnsiTheme="minorBidi" w:cstheme="minorBidi"/>
+          <w:color w:val="000000"/>
+          <w:lang w:val="en-CA"/>
+        </w:rPr>
+        <w:t>] used the Minimum Spanning Tree for constructing the evolutionary tree. The weight of the edges was the Hamming distance between the two nodes [</w:t>
+      </w:r>
+      <w:r>
+        <w:rPr>
+          <w:rFonts w:asciiTheme="minorBidi" w:hAnsiTheme="minorBidi" w:cstheme="minorBidi"/>
+          <w:color w:val="616EC5"/>
+          <w:lang w:val="en-CA"/>
+        </w:rPr>
+        <w:t>19</w:t>
+      </w:r>
+      <w:r>
+        <w:rPr>
+          <w:rFonts w:asciiTheme="minorBidi" w:hAnsiTheme="minorBidi" w:cstheme="minorBidi"/>
+          <w:color w:val="000000"/>
+          <w:lang w:val="en-CA"/>
+        </w:rPr>
+        <w:t xml:space="preserve">]. The Hamming distance was the number of positions that differed in any two rows that implied the number of changes is needed to transform one sequence to the other. The Minimum Spanning Tree is a tree in a graph that connects </w:t>
+      </w:r>
+      <w:r>
+        <w:rPr>
+          <w:rFonts w:asciiTheme="minorBidi" w:hAnsiTheme="minorBidi" w:cstheme="minorBidi"/>
+          <w:lang w:val="en-CA"/>
+        </w:rPr>
+        <w:t>all nodes (rows) and its total edge weight is the minimum of total edge weights of all the possible trees</w:t>
+      </w:r>
+    </w:p>
+    <w:p>
+      <w:pPr>
+        <w:autoSpaceDE w:val="0"/>
+        <w:autoSpaceDN w:val="0"/>
+        <w:adjustRightInd w:val="0"/>
+        <w:spacing w:after="0" w:line="240" w:lineRule="auto"/>
+        <w:jc w:val="both"/>
+        <w:rPr>
+          <w:rFonts w:asciiTheme="minorBidi" w:hAnsiTheme="minorBidi" w:cstheme="minorBidi"/>
+          <w:color w:val="000000"/>
+        </w:rPr>
+      </w:pPr>
+    </w:p>
+    <w:p>
+      <w:pPr>
+        <w:autoSpaceDE w:val="0"/>
+        <w:autoSpaceDN w:val="0"/>
+        <w:adjustRightInd w:val="0"/>
+        <w:spacing w:after="0" w:line="240" w:lineRule="auto"/>
+        <w:jc w:val="both"/>
+        <w:rPr>
+          <w:rFonts w:asciiTheme="minorBidi" w:hAnsiTheme="minorBidi" w:cstheme="minorBidi"/>
+          <w:color w:val="000000"/>
+        </w:rPr>
+      </w:pPr>
+      <w:r>
+        <w:rPr>
+          <w:rFonts w:asciiTheme="minorBidi" w:hAnsiTheme="minorBidi" w:cstheme="minorBidi"/>
+          <w:color w:val="000000"/>
+        </w:rPr>
+        <w:t>One alternative representation for relationship between a pair of columns is the matrix visualization [</w:t>
+      </w:r>
+      <w:r>
+        <w:rPr>
+          <w:rFonts w:asciiTheme="minorBidi" w:hAnsiTheme="minorBidi" w:cstheme="minorBidi"/>
+          <w:color w:val="616EC5"/>
+        </w:rPr>
+        <w:t>15</w:t>
+      </w:r>
+      <w:r>
+        <w:rPr>
+          <w:rFonts w:asciiTheme="minorBidi" w:hAnsiTheme="minorBidi" w:cstheme="minorBidi"/>
+          <w:color w:val="000000"/>
+        </w:rPr>
+        <w:t xml:space="preserve">]. One benefit of using this matrix is, by re-arranging the rows and columns, some interesting patterns would be revealed. However, this option requires a large screen space. One drawback is that we cannot eliminate the cells with 0 </w:t>
+      </w:r>
+      <w:proofErr w:type="gramStart"/>
+      <w:r>
+        <w:rPr>
+          <w:rFonts w:asciiTheme="minorBidi" w:hAnsiTheme="minorBidi" w:cstheme="minorBidi"/>
+          <w:color w:val="000000"/>
+        </w:rPr>
+        <w:t>correlation</w:t>
+      </w:r>
+      <w:proofErr w:type="gramEnd"/>
+      <w:r>
+        <w:rPr>
+          <w:rFonts w:asciiTheme="minorBidi" w:hAnsiTheme="minorBidi" w:cstheme="minorBidi"/>
+          <w:color w:val="000000"/>
+        </w:rPr>
+        <w:t xml:space="preserve"> from the space.</w:t>
+      </w:r>
+    </w:p>
+    <w:p>
+      <w:pPr>
+        <w:autoSpaceDE w:val="0"/>
+        <w:autoSpaceDN w:val="0"/>
+        <w:adjustRightInd w:val="0"/>
+        <w:spacing w:after="0" w:line="240" w:lineRule="auto"/>
+        <w:jc w:val="both"/>
+        <w:rPr>
+          <w:rFonts w:asciiTheme="minorBidi" w:hAnsiTheme="minorBidi" w:cstheme="minorBidi"/>
+          <w:color w:val="000000"/>
+        </w:rPr>
+      </w:pPr>
+      <w:r>
+        <w:rPr>
+          <w:rFonts w:asciiTheme="minorBidi" w:hAnsiTheme="minorBidi" w:cstheme="minorBidi"/>
+          <w:color w:val="000000"/>
+        </w:rPr>
+        <w:t xml:space="preserve">The second option is using a node-link graph, where there is a link between a pair of columns only if their correlation is non-zero. The link is </w:t>
+      </w:r>
+      <w:proofErr w:type="spellStart"/>
+      <w:r>
+        <w:rPr>
+          <w:rFonts w:asciiTheme="minorBidi" w:hAnsiTheme="minorBidi" w:cstheme="minorBidi"/>
+          <w:color w:val="000000"/>
+        </w:rPr>
+        <w:t>coloured</w:t>
+      </w:r>
+      <w:proofErr w:type="spellEnd"/>
+      <w:r>
+        <w:rPr>
+          <w:rFonts w:asciiTheme="minorBidi" w:hAnsiTheme="minorBidi" w:cstheme="minorBidi"/>
+          <w:color w:val="000000"/>
+        </w:rPr>
+        <w:t xml:space="preserve"> blue for correlation (numbers greater than 0) and red for complementary (numbers less than 0). </w:t>
+      </w:r>
+      <w:proofErr w:type="spellStart"/>
+      <w:r>
+        <w:rPr>
+          <w:rFonts w:asciiTheme="minorBidi" w:hAnsiTheme="minorBidi" w:cstheme="minorBidi"/>
+          <w:color w:val="000000"/>
+        </w:rPr>
+        <w:t>Colour</w:t>
+      </w:r>
+      <w:proofErr w:type="spellEnd"/>
+      <w:r>
+        <w:rPr>
+          <w:rFonts w:asciiTheme="minorBidi" w:hAnsiTheme="minorBidi" w:cstheme="minorBidi"/>
+          <w:color w:val="000000"/>
+        </w:rPr>
+        <w:t xml:space="preserve"> saturations and line weights are also redundantly used to encode the same information.</w:t>
+      </w:r>
+    </w:p>
+    <w:p>
+      <w:pPr>
+        <w:autoSpaceDE w:val="0"/>
+        <w:autoSpaceDN w:val="0"/>
+        <w:adjustRightInd w:val="0"/>
+        <w:spacing w:after="0" w:line="240" w:lineRule="auto"/>
+        <w:jc w:val="both"/>
+        <w:rPr>
+          <w:rFonts w:asciiTheme="minorBidi" w:hAnsiTheme="minorBidi" w:cstheme="minorBidi"/>
+          <w:color w:val="000000"/>
+        </w:rPr>
+      </w:pPr>
+      <w:r>
+        <w:rPr>
+          <w:rFonts w:asciiTheme="minorBidi" w:hAnsiTheme="minorBidi" w:cstheme="minorBidi"/>
+          <w:color w:val="000000"/>
+        </w:rPr>
         <w:lastRenderedPageBreak/>
-        <w:t>where</w:t>
-      </w:r>
-      <w:proofErr w:type="gramEnd"/>
-      <w:r>
-        <w:rPr>
-          <w:rFonts w:asciiTheme="minorBidi" w:hAnsiTheme="minorBidi" w:cstheme="minorBidi"/>
-        </w:rPr>
-        <w:t xml:space="preserve"> </w:t>
-      </w:r>
-      <w:r>
-        <w:rPr>
-          <w:rFonts w:ascii="Cambria Math" w:hAnsi="Cambria Math" w:cs="Cambria Math"/>
-        </w:rPr>
-        <w:t>⊕</w:t>
-      </w:r>
-      <w:r>
-        <w:rPr>
-          <w:rFonts w:asciiTheme="minorBidi" w:hAnsiTheme="minorBidi" w:cstheme="minorBidi"/>
-        </w:rPr>
-        <w:t xml:space="preserve"> is the logical XOR operation and results in 1 when one of the side equals to 1 the other side equals to 0. This </w:t>
-      </w:r>
-      <w:proofErr w:type="gramStart"/>
-      <w:r>
-        <w:rPr>
-          <w:rFonts w:asciiTheme="minorBidi" w:hAnsiTheme="minorBidi" w:cstheme="minorBidi"/>
-        </w:rPr>
-        <w:t>measure,</w:t>
-      </w:r>
-      <w:proofErr w:type="gramEnd"/>
-      <w:r>
-        <w:rPr>
-          <w:rFonts w:asciiTheme="minorBidi" w:hAnsiTheme="minorBidi" w:cstheme="minorBidi"/>
-        </w:rPr>
-        <w:t xml:space="preserve"> ignores entries with no substitution in both columns, increases when entries with substitutions occurs together and decreases when substitution complements each other. Given that, both positive and negative values are expected.</w:t>
-      </w:r>
-    </w:p>
-    <w:p>
-      <w:pPr>
-        <w:autoSpaceDE w:val="0"/>
-        <w:autoSpaceDN w:val="0"/>
-        <w:adjustRightInd w:val="0"/>
-        <w:spacing w:after="0" w:line="240" w:lineRule="auto"/>
-        <w:jc w:val="both"/>
-        <w:rPr>
-          <w:rFonts w:asciiTheme="minorBidi" w:hAnsiTheme="minorBidi" w:cstheme="minorBidi"/>
-        </w:rPr>
-      </w:pPr>
-    </w:p>
-    <w:p>
-      <w:pPr>
-        <w:autoSpaceDE w:val="0"/>
-        <w:autoSpaceDN w:val="0"/>
-        <w:adjustRightInd w:val="0"/>
-        <w:spacing w:after="0" w:line="240" w:lineRule="auto"/>
-        <w:jc w:val="both"/>
-        <w:rPr>
-          <w:rFonts w:asciiTheme="minorBidi" w:hAnsiTheme="minorBidi" w:cstheme="minorBidi"/>
-          <w:color w:val="FF0000"/>
-        </w:rPr>
-      </w:pPr>
-      <w:r>
-        <w:rPr>
-          <w:rFonts w:asciiTheme="minorBidi" w:hAnsiTheme="minorBidi" w:cstheme="minorBidi"/>
-          <w:color w:val="FF0000"/>
-        </w:rPr>
-        <w:t>Row Relation:</w:t>
-      </w:r>
-    </w:p>
-    <w:p>
-      <w:pPr>
-        <w:autoSpaceDE w:val="0"/>
-        <w:autoSpaceDN w:val="0"/>
-        <w:adjustRightInd w:val="0"/>
-        <w:spacing w:after="0" w:line="240" w:lineRule="auto"/>
-        <w:jc w:val="both"/>
-        <w:rPr>
-          <w:rFonts w:asciiTheme="minorBidi" w:hAnsiTheme="minorBidi" w:cstheme="minorBidi"/>
-        </w:rPr>
-      </w:pPr>
-      <w:r>
-        <w:rPr>
-          <w:rFonts w:asciiTheme="minorBidi" w:hAnsiTheme="minorBidi" w:cstheme="minorBidi"/>
-        </w:rPr>
-        <w:t>The relations between rows are hierarchical. The already designed</w:t>
-      </w:r>
-    </w:p>
-    <w:p>
-      <w:pPr>
-        <w:autoSpaceDE w:val="0"/>
-        <w:autoSpaceDN w:val="0"/>
-        <w:adjustRightInd w:val="0"/>
-        <w:spacing w:after="0" w:line="240" w:lineRule="auto"/>
-        <w:jc w:val="both"/>
-        <w:rPr>
-          <w:rFonts w:asciiTheme="minorBidi" w:hAnsiTheme="minorBidi" w:cstheme="minorBidi"/>
-        </w:rPr>
-      </w:pPr>
-      <w:r>
-        <w:rPr>
-          <w:rFonts w:asciiTheme="minorBidi" w:hAnsiTheme="minorBidi" w:cstheme="minorBidi"/>
-        </w:rPr>
-        <w:t>Graph View tis used to make a Tree for the representation of this relationship.</w:t>
-      </w:r>
-    </w:p>
-    <w:p>
-      <w:pPr>
-        <w:autoSpaceDE w:val="0"/>
-        <w:autoSpaceDN w:val="0"/>
-        <w:adjustRightInd w:val="0"/>
-        <w:spacing w:after="0" w:line="240" w:lineRule="auto"/>
-        <w:jc w:val="both"/>
-        <w:rPr>
-          <w:rFonts w:asciiTheme="minorBidi" w:hAnsiTheme="minorBidi" w:cstheme="minorBidi"/>
-          <w:color w:val="000000"/>
-        </w:rPr>
-      </w:pPr>
-      <w:r>
-        <w:rPr>
-          <w:rFonts w:asciiTheme="minorBidi" w:hAnsiTheme="minorBidi" w:cstheme="minorBidi"/>
-          <w:color w:val="000000"/>
-          <w:lang w:val="en-CA"/>
-        </w:rPr>
-        <w:t>Some of the submissions [</w:t>
-      </w:r>
-      <w:r>
-        <w:rPr>
-          <w:rFonts w:asciiTheme="minorBidi" w:hAnsiTheme="minorBidi" w:cstheme="minorBidi"/>
-          <w:color w:val="616EC5"/>
-          <w:lang w:val="en-CA"/>
-        </w:rPr>
-        <w:t>22</w:t>
-      </w:r>
-      <w:r>
-        <w:rPr>
-          <w:rFonts w:asciiTheme="minorBidi" w:hAnsiTheme="minorBidi" w:cstheme="minorBidi"/>
-          <w:color w:val="000000"/>
-          <w:lang w:val="en-CA"/>
-        </w:rPr>
-        <w:t xml:space="preserve">, </w:t>
-      </w:r>
-      <w:r>
-        <w:rPr>
-          <w:rFonts w:asciiTheme="minorBidi" w:hAnsiTheme="minorBidi" w:cstheme="minorBidi"/>
-          <w:color w:val="616EC5"/>
-          <w:lang w:val="en-CA"/>
-        </w:rPr>
-        <w:t>12</w:t>
-      </w:r>
-      <w:r>
-        <w:rPr>
-          <w:rFonts w:asciiTheme="minorBidi" w:hAnsiTheme="minorBidi" w:cstheme="minorBidi"/>
-          <w:color w:val="000000"/>
-          <w:lang w:val="en-CA"/>
-        </w:rPr>
-        <w:t>] used the Minimum Spanning Tree for constructing the evolutionary tree. The weight of the edges was the Hamming distance between the two nodes [</w:t>
-      </w:r>
-      <w:r>
-        <w:rPr>
-          <w:rFonts w:asciiTheme="minorBidi" w:hAnsiTheme="minorBidi" w:cstheme="minorBidi"/>
-          <w:color w:val="616EC5"/>
-          <w:lang w:val="en-CA"/>
-        </w:rPr>
-        <w:t>19</w:t>
-      </w:r>
-      <w:r>
-        <w:rPr>
-          <w:rFonts w:asciiTheme="minorBidi" w:hAnsiTheme="minorBidi" w:cstheme="minorBidi"/>
-          <w:color w:val="000000"/>
-          <w:lang w:val="en-CA"/>
-        </w:rPr>
-        <w:t xml:space="preserve">]. The Hamming distance was the number of positions that differed in any two rows that implied the number of changes is needed to transform one sequence to the other. The Minimum Spanning Tree is a tree in a graph that connects </w:t>
-      </w:r>
-      <w:r>
-        <w:rPr>
-          <w:rFonts w:asciiTheme="minorBidi" w:hAnsiTheme="minorBidi" w:cstheme="minorBidi"/>
-          <w:lang w:val="en-CA"/>
-        </w:rPr>
-        <w:t>all nodes (rows) and its total edge weight is the minimum of total edge weights of all the possible trees</w:t>
-      </w:r>
-    </w:p>
-    <w:p>
-      <w:pPr>
-        <w:autoSpaceDE w:val="0"/>
-        <w:autoSpaceDN w:val="0"/>
-        <w:adjustRightInd w:val="0"/>
-        <w:spacing w:after="0" w:line="240" w:lineRule="auto"/>
-        <w:jc w:val="both"/>
-        <w:rPr>
-          <w:rFonts w:asciiTheme="minorBidi" w:hAnsiTheme="minorBidi" w:cstheme="minorBidi"/>
-          <w:color w:val="000000"/>
-        </w:rPr>
-      </w:pPr>
-    </w:p>
-    <w:p>
-      <w:pPr>
-        <w:autoSpaceDE w:val="0"/>
-        <w:autoSpaceDN w:val="0"/>
-        <w:adjustRightInd w:val="0"/>
-        <w:spacing w:after="0" w:line="240" w:lineRule="auto"/>
-        <w:jc w:val="both"/>
-        <w:rPr>
-          <w:rFonts w:asciiTheme="minorBidi" w:hAnsiTheme="minorBidi" w:cstheme="minorBidi"/>
-          <w:color w:val="000000"/>
-        </w:rPr>
-      </w:pPr>
-      <w:r>
-        <w:rPr>
-          <w:rFonts w:asciiTheme="minorBidi" w:hAnsiTheme="minorBidi" w:cstheme="minorBidi"/>
-          <w:color w:val="000000"/>
-        </w:rPr>
-        <w:t>One alternative representation for relationship between a pair of columns is the matrix visualization [</w:t>
-      </w:r>
-      <w:r>
-        <w:rPr>
-          <w:rFonts w:asciiTheme="minorBidi" w:hAnsiTheme="minorBidi" w:cstheme="minorBidi"/>
-          <w:color w:val="616EC5"/>
-        </w:rPr>
-        <w:t>15</w:t>
-      </w:r>
-      <w:r>
-        <w:rPr>
-          <w:rFonts w:asciiTheme="minorBidi" w:hAnsiTheme="minorBidi" w:cstheme="minorBidi"/>
-          <w:color w:val="000000"/>
-        </w:rPr>
-        <w:t xml:space="preserve">]. One benefit of using this matrix is, by re-arranging the rows and columns, some interesting patterns would be revealed. However, this option requires a large screen space. One drawback is that we cannot eliminate the cells with 0 </w:t>
-      </w:r>
-      <w:proofErr w:type="gramStart"/>
-      <w:r>
-        <w:rPr>
-          <w:rFonts w:asciiTheme="minorBidi" w:hAnsiTheme="minorBidi" w:cstheme="minorBidi"/>
-          <w:color w:val="000000"/>
-        </w:rPr>
-        <w:t>correlation</w:t>
-      </w:r>
-      <w:proofErr w:type="gramEnd"/>
-      <w:r>
-        <w:rPr>
-          <w:rFonts w:asciiTheme="minorBidi" w:hAnsiTheme="minorBidi" w:cstheme="minorBidi"/>
-          <w:color w:val="000000"/>
-        </w:rPr>
-        <w:t xml:space="preserve"> from the space.</w:t>
-      </w:r>
-    </w:p>
-    <w:p>
-      <w:pPr>
-        <w:autoSpaceDE w:val="0"/>
-        <w:autoSpaceDN w:val="0"/>
-        <w:adjustRightInd w:val="0"/>
-        <w:spacing w:after="0" w:line="240" w:lineRule="auto"/>
-        <w:jc w:val="both"/>
-        <w:rPr>
-          <w:rFonts w:asciiTheme="minorBidi" w:hAnsiTheme="minorBidi" w:cstheme="minorBidi"/>
-          <w:color w:val="000000"/>
-        </w:rPr>
-      </w:pPr>
-      <w:r>
-        <w:rPr>
-          <w:rFonts w:asciiTheme="minorBidi" w:hAnsiTheme="minorBidi" w:cstheme="minorBidi"/>
-          <w:color w:val="000000"/>
-        </w:rPr>
-        <w:t xml:space="preserve">The second option is using a node-link graph, where there is a link between a pair of columns only if their correlation is non-zero. The link is </w:t>
-      </w:r>
-      <w:proofErr w:type="spellStart"/>
-      <w:r>
-        <w:rPr>
-          <w:rFonts w:asciiTheme="minorBidi" w:hAnsiTheme="minorBidi" w:cstheme="minorBidi"/>
-          <w:color w:val="000000"/>
-        </w:rPr>
-        <w:t>coloured</w:t>
-      </w:r>
-      <w:proofErr w:type="spellEnd"/>
-      <w:r>
-        <w:rPr>
-          <w:rFonts w:asciiTheme="minorBidi" w:hAnsiTheme="minorBidi" w:cstheme="minorBidi"/>
-          <w:color w:val="000000"/>
-        </w:rPr>
-        <w:t xml:space="preserve"> blue for correlation (numbers greater than 0) and red for complementary (numbers less than 0). </w:t>
-      </w:r>
-      <w:proofErr w:type="spellStart"/>
-      <w:r>
-        <w:rPr>
-          <w:rFonts w:asciiTheme="minorBidi" w:hAnsiTheme="minorBidi" w:cstheme="minorBidi"/>
-          <w:color w:val="000000"/>
-        </w:rPr>
-        <w:t>Colour</w:t>
-      </w:r>
-      <w:proofErr w:type="spellEnd"/>
-      <w:r>
-        <w:rPr>
-          <w:rFonts w:asciiTheme="minorBidi" w:hAnsiTheme="minorBidi" w:cstheme="minorBidi"/>
-          <w:color w:val="000000"/>
-        </w:rPr>
-        <w:t xml:space="preserve"> saturations and line weights are also redundantly used to encode the same information.</w:t>
-      </w:r>
-    </w:p>
-    <w:p>
-      <w:pPr>
-        <w:autoSpaceDE w:val="0"/>
-        <w:autoSpaceDN w:val="0"/>
-        <w:adjustRightInd w:val="0"/>
-        <w:spacing w:after="0" w:line="240" w:lineRule="auto"/>
-        <w:jc w:val="both"/>
-        <w:rPr>
-          <w:rFonts w:asciiTheme="minorBidi" w:hAnsiTheme="minorBidi" w:cstheme="minorBidi"/>
-          <w:color w:val="000000"/>
-        </w:rPr>
-      </w:pPr>
-      <w:r>
-        <w:rPr>
-          <w:rFonts w:asciiTheme="minorBidi" w:hAnsiTheme="minorBidi" w:cstheme="minorBidi"/>
-          <w:color w:val="000000"/>
-        </w:rPr>
         <w:t>As there are a considerable number of columns with zero correlations, this option conserves the space better than the table representation.</w:t>
       </w:r>
     </w:p>
@@ -5902,7 +6132,6 @@
           <w:sz w:val="28"/>
           <w:szCs w:val="28"/>
         </w:rPr>
-        <w:lastRenderedPageBreak/>
         <w:t xml:space="preserve">4. </w:t>
       </w:r>
       <w:r>
@@ -6956,6 +7185,7 @@
         <w:rPr>
           <w:rFonts w:asciiTheme="minorBidi" w:hAnsiTheme="minorBidi" w:cstheme="minorBidi"/>
         </w:rPr>
+        <w:lastRenderedPageBreak/>
         <w:t xml:space="preserve"> Did you have any difficulties</w:t>
       </w:r>
       <w:r>
@@ -7003,7 +7233,6 @@
         <w:rPr>
           <w:rFonts w:asciiTheme="minorBidi" w:hAnsiTheme="minorBidi" w:cstheme="minorBidi"/>
         </w:rPr>
-        <w:lastRenderedPageBreak/>
         <w:t>Please explain your process and steps of finding the answers.</w:t>
       </w:r>
     </w:p>
@@ -7156,15 +7385,7 @@
         <w:rPr>
           <w:rFonts w:asciiTheme="minorBidi" w:hAnsiTheme="minorBidi" w:cstheme="minorBidi"/>
         </w:rPr>
-        <w:t>artic</w:t>
-      </w:r>
-      <w:bookmarkStart w:id="28" w:name="_GoBack"/>
-      <w:bookmarkEnd w:id="28"/>
-      <w:r>
-        <w:rPr>
-          <w:rFonts w:asciiTheme="minorBidi" w:hAnsiTheme="minorBidi" w:cstheme="minorBidi"/>
-        </w:rPr>
-        <w:t xml:space="preserve">ipants </w:t>
+        <w:t xml:space="preserve">articipants </w:t>
       </w:r>
       <w:r>
         <w:rPr>
@@ -7674,6 +7895,7 @@
           <w:rFonts w:asciiTheme="minorBidi" w:hAnsiTheme="minorBidi" w:cstheme="minorBidi"/>
           <w:color w:val="000000"/>
         </w:rPr>
+        <w:lastRenderedPageBreak/>
         <w:t xml:space="preserve">they received the compensation </w:t>
       </w:r>
       <w:r>
@@ -7764,7 +7986,6 @@
           <w:rFonts w:ascii="CMR10" w:hAnsi="CMR10" w:cs="CMR10"/>
           <w:color w:val="000000"/>
         </w:rPr>
-        <w:lastRenderedPageBreak/>
         <w:t xml:space="preserve">We use a synthetic data-set </w:t>
       </w:r>
       <w:r>
@@ -8617,7 +8838,15 @@
           <w:rFonts w:asciiTheme="minorBidi" w:hAnsiTheme="minorBidi" w:cstheme="minorBidi"/>
           <w:color w:val="000000"/>
         </w:rPr>
-        <w:t xml:space="preserve"> process is more important than</w:t>
+        <w:t xml:space="preserve"> </w:t>
+      </w:r>
+      <w:r>
+        <w:rPr>
+          <w:rFonts w:asciiTheme="minorBidi" w:hAnsiTheme="minorBidi" w:cstheme="minorBidi"/>
+          <w:color w:val="000000"/>
+        </w:rPr>
+        <w:lastRenderedPageBreak/>
+        <w:t>process is more important than</w:t>
       </w:r>
       <w:r>
         <w:rPr>
@@ -9961,6 +10190,7 @@
         <w:rPr>
           <w:rFonts w:ascii="CMSY10" w:hAnsi="CMSY10" w:cs="CMSY10"/>
         </w:rPr>
+        <w:lastRenderedPageBreak/>
         <w:t xml:space="preserve">• </w:t>
       </w:r>
       <w:r>
@@ -10055,7 +10285,6 @@
         <w:rPr>
           <w:rFonts w:ascii="CMSY10" w:hAnsi="CMSY10" w:cs="CMSY10"/>
         </w:rPr>
-        <w:lastRenderedPageBreak/>
         <w:t xml:space="preserve">• </w:t>
       </w:r>
       <w:r>
@@ -10705,6 +10934,7 @@
           <w:rFonts w:ascii="CMR10" w:hAnsi="CMR10" w:cs="CMR10"/>
           <w:color w:val="000000"/>
         </w:rPr>
+        <w:lastRenderedPageBreak/>
         <w:t>with</w:t>
       </w:r>
       <w:proofErr w:type="gramEnd"/>
@@ -10793,7 +11023,6 @@
           <w:rFonts w:ascii="CMR10" w:hAnsi="CMR10" w:cs="CMR10"/>
           <w:color w:val="000000"/>
         </w:rPr>
-        <w:lastRenderedPageBreak/>
         <w:t>for</w:t>
       </w:r>
       <w:proofErr w:type="gramEnd"/>
@@ -11445,84 +11674,6 @@
         </w:rPr>
         <w:t>Visualization Comments</w:t>
       </w:r>
-    </w:p>
-    <w:p>
-      <w:pPr>
-        <w:autoSpaceDE w:val="0"/>
-        <w:autoSpaceDN w:val="0"/>
-        <w:adjustRightInd w:val="0"/>
-        <w:spacing w:after="0" w:line="240" w:lineRule="auto"/>
-        <w:jc w:val="both"/>
-        <w:rPr>
-          <w:rFonts w:ascii="CMR10" w:hAnsi="CMR10" w:cs="CMR10"/>
-          <w:color w:val="000000"/>
-        </w:rPr>
-      </w:pPr>
-      <w:r>
-        <w:rPr>
-          <w:rFonts w:ascii="CMSY10" w:hAnsi="CMSY10" w:cs="CMSY10"/>
-          <w:color w:val="000000"/>
-        </w:rPr>
-        <w:t xml:space="preserve">• </w:t>
-      </w:r>
-      <w:r>
-        <w:rPr>
-          <w:rFonts w:ascii="CMR10" w:hAnsi="CMR10" w:cs="CMR10"/>
-          <w:color w:val="000000"/>
-        </w:rPr>
-        <w:t>A user thought that the as yet unimplemented “add” button could be extremely</w:t>
-      </w:r>
-    </w:p>
-    <w:p>
-      <w:pPr>
-        <w:autoSpaceDE w:val="0"/>
-        <w:autoSpaceDN w:val="0"/>
-        <w:adjustRightInd w:val="0"/>
-        <w:spacing w:after="0" w:line="240" w:lineRule="auto"/>
-        <w:jc w:val="both"/>
-        <w:rPr>
-          <w:rFonts w:ascii="CMR10" w:hAnsi="CMR10" w:cs="CMR10"/>
-          <w:color w:val="000000"/>
-        </w:rPr>
-      </w:pPr>
-      <w:proofErr w:type="gramStart"/>
-      <w:r>
-        <w:rPr>
-          <w:rFonts w:ascii="CMR10" w:hAnsi="CMR10" w:cs="CMR10"/>
-          <w:color w:val="000000"/>
-        </w:rPr>
-        <w:t>helpful</w:t>
-      </w:r>
-      <w:proofErr w:type="gramEnd"/>
-      <w:r>
-        <w:rPr>
-          <w:rFonts w:ascii="CMR10" w:hAnsi="CMR10" w:cs="CMR10"/>
-          <w:color w:val="000000"/>
-        </w:rPr>
-        <w:t>.</w:t>
-      </w:r>
-    </w:p>
-    <w:p>
-      <w:pPr>
-        <w:autoSpaceDE w:val="0"/>
-        <w:autoSpaceDN w:val="0"/>
-        <w:adjustRightInd w:val="0"/>
-        <w:spacing w:after="0" w:line="240" w:lineRule="auto"/>
-        <w:jc w:val="both"/>
-        <w:rPr>
-          <w:rFonts w:ascii="CMBX10" w:hAnsi="CMBX10" w:cs="CMBX10"/>
-          <w:color w:val="000000"/>
-        </w:rPr>
-      </w:pPr>
-      <w:proofErr w:type="spellStart"/>
-      <w:r>
-        <w:rPr>
-          <w:rFonts w:ascii="CMBX10" w:hAnsi="CMBX10" w:cs="CMBX10"/>
-          <w:color w:val="000000"/>
-        </w:rPr>
-        <w:t>InteractionComments</w:t>
-      </w:r>
-      <w:proofErr w:type="spellEnd"/>
     </w:p>
     <w:p>
       <w:pPr>
@@ -11549,6 +11700,84 @@
           <w:rFonts w:ascii="CMR10" w:hAnsi="CMR10" w:cs="CMR10"/>
           <w:color w:val="000000"/>
         </w:rPr>
+        <w:t>A user thought that the as yet unimplemented “add” button could be extremely</w:t>
+      </w:r>
+    </w:p>
+    <w:p>
+      <w:pPr>
+        <w:autoSpaceDE w:val="0"/>
+        <w:autoSpaceDN w:val="0"/>
+        <w:adjustRightInd w:val="0"/>
+        <w:spacing w:after="0" w:line="240" w:lineRule="auto"/>
+        <w:jc w:val="both"/>
+        <w:rPr>
+          <w:rFonts w:ascii="CMR10" w:hAnsi="CMR10" w:cs="CMR10"/>
+          <w:color w:val="000000"/>
+        </w:rPr>
+      </w:pPr>
+      <w:proofErr w:type="gramStart"/>
+      <w:r>
+        <w:rPr>
+          <w:rFonts w:ascii="CMR10" w:hAnsi="CMR10" w:cs="CMR10"/>
+          <w:color w:val="000000"/>
+        </w:rPr>
+        <w:t>helpful</w:t>
+      </w:r>
+      <w:proofErr w:type="gramEnd"/>
+      <w:r>
+        <w:rPr>
+          <w:rFonts w:ascii="CMR10" w:hAnsi="CMR10" w:cs="CMR10"/>
+          <w:color w:val="000000"/>
+        </w:rPr>
+        <w:t>.</w:t>
+      </w:r>
+    </w:p>
+    <w:p>
+      <w:pPr>
+        <w:autoSpaceDE w:val="0"/>
+        <w:autoSpaceDN w:val="0"/>
+        <w:adjustRightInd w:val="0"/>
+        <w:spacing w:after="0" w:line="240" w:lineRule="auto"/>
+        <w:jc w:val="both"/>
+        <w:rPr>
+          <w:rFonts w:ascii="CMBX10" w:hAnsi="CMBX10" w:cs="CMBX10"/>
+          <w:color w:val="000000"/>
+        </w:rPr>
+      </w:pPr>
+      <w:proofErr w:type="spellStart"/>
+      <w:r>
+        <w:rPr>
+          <w:rFonts w:ascii="CMBX10" w:hAnsi="CMBX10" w:cs="CMBX10"/>
+          <w:color w:val="000000"/>
+        </w:rPr>
+        <w:t>InteractionComments</w:t>
+      </w:r>
+      <w:proofErr w:type="spellEnd"/>
+    </w:p>
+    <w:p>
+      <w:pPr>
+        <w:autoSpaceDE w:val="0"/>
+        <w:autoSpaceDN w:val="0"/>
+        <w:adjustRightInd w:val="0"/>
+        <w:spacing w:after="0" w:line="240" w:lineRule="auto"/>
+        <w:jc w:val="both"/>
+        <w:rPr>
+          <w:rFonts w:ascii="CMR10" w:hAnsi="CMR10" w:cs="CMR10"/>
+          <w:color w:val="000000"/>
+        </w:rPr>
+      </w:pPr>
+      <w:r>
+        <w:rPr>
+          <w:rFonts w:ascii="CMSY10" w:hAnsi="CMSY10" w:cs="CMSY10"/>
+          <w:color w:val="000000"/>
+        </w:rPr>
+        <w:t xml:space="preserve">• </w:t>
+      </w:r>
+      <w:r>
+        <w:rPr>
+          <w:rFonts w:ascii="CMR10" w:hAnsi="CMR10" w:cs="CMR10"/>
+          <w:color w:val="000000"/>
+        </w:rPr>
         <w:t xml:space="preserve">A suggestion was to have the system show the row label in response to a </w:t>
       </w:r>
       <w:proofErr w:type="spellStart"/>
@@ -12220,6 +12449,7 @@
           <w:rFonts w:ascii="CMR10" w:hAnsi="CMR10" w:cs="CMR10"/>
           <w:color w:val="000000"/>
         </w:rPr>
+        <w:lastRenderedPageBreak/>
         <w:t>this</w:t>
       </w:r>
       <w:proofErr w:type="gramEnd"/>
@@ -12277,7 +12507,6 @@
           <w:rFonts w:ascii="CMSY10" w:hAnsi="CMSY10" w:cs="CMSY10"/>
           <w:color w:val="000000"/>
         </w:rPr>
-        <w:lastRenderedPageBreak/>
         <w:t xml:space="preserve">• </w:t>
       </w:r>
       <w:r>
@@ -12814,6 +13043,97 @@
 <file path=word/numbering.xml><?xml version="1.0" encoding="utf-8"?>
 <w:numbering xmlns:wpc="http://schemas.microsoft.com/office/word/2010/wordprocessingCanvas" xmlns:mc="http://schemas.openxmlformats.org/markup-compatibility/2006" xmlns:o="urn:schemas-microsoft-com:office:office" xmlns:r="http://schemas.openxmlformats.org/officeDocument/2006/relationships" xmlns:m="http://schemas.openxmlformats.org/officeDocument/2006/math" xmlns:v="urn:schemas-microsoft-com:vml" xmlns:wp14="http://schemas.microsoft.com/office/word/2010/wordprocessingDrawing" xmlns:wp="http://schemas.openxmlformats.org/drawingml/2006/wordprocessingDrawing" xmlns:w10="urn:schemas-microsoft-com:office:word" xmlns:w="http://schemas.openxmlformats.org/wordprocessingml/2006/main" xmlns:w14="http://schemas.microsoft.com/office/word/2010/wordml" xmlns:wpg="http://schemas.microsoft.com/office/word/2010/wordprocessingGroup" xmlns:wpi="http://schemas.microsoft.com/office/word/2010/wordprocessingInk" xmlns:wne="http://schemas.microsoft.com/office/word/2006/wordml" xmlns:wps="http://schemas.microsoft.com/office/word/2010/wordprocessingShape" mc:Ignorable="w14 wp14">
   <w:abstractNum w:abstractNumId="0">
+    <w:nsid w:val="08235E0C"/>
+    <w:multiLevelType w:val="hybridMultilevel"/>
+    <w:tmpl w:val="9E3E1D4E"/>
+    <w:lvl w:ilvl="0" w:tplc="13C4A6E2">
+      <w:start w:val="1"/>
+      <w:numFmt w:val="lowerLetter"/>
+      <w:lvlText w:val="%1)"/>
+      <w:lvlJc w:val="left"/>
+      <w:pPr>
+        <w:ind w:left="720" w:hanging="360"/>
+      </w:pPr>
+      <w:rPr>
+        <w:rFonts w:hint="default"/>
+        <w:color w:val="000000"/>
+        <w:sz w:val="20"/>
+      </w:rPr>
+    </w:lvl>
+    <w:lvl w:ilvl="1" w:tplc="04090019" w:tentative="1">
+      <w:start w:val="1"/>
+      <w:numFmt w:val="lowerLetter"/>
+      <w:lvlText w:val="%2."/>
+      <w:lvlJc w:val="left"/>
+      <w:pPr>
+        <w:ind w:left="1440" w:hanging="360"/>
+      </w:pPr>
+    </w:lvl>
+    <w:lvl w:ilvl="2" w:tplc="0409001B" w:tentative="1">
+      <w:start w:val="1"/>
+      <w:numFmt w:val="lowerRoman"/>
+      <w:lvlText w:val="%3."/>
+      <w:lvlJc w:val="right"/>
+      <w:pPr>
+        <w:ind w:left="2160" w:hanging="180"/>
+      </w:pPr>
+    </w:lvl>
+    <w:lvl w:ilvl="3" w:tplc="0409000F" w:tentative="1">
+      <w:start w:val="1"/>
+      <w:numFmt w:val="decimal"/>
+      <w:lvlText w:val="%4."/>
+      <w:lvlJc w:val="left"/>
+      <w:pPr>
+        <w:ind w:left="2880" w:hanging="360"/>
+      </w:pPr>
+    </w:lvl>
+    <w:lvl w:ilvl="4" w:tplc="04090019" w:tentative="1">
+      <w:start w:val="1"/>
+      <w:numFmt w:val="lowerLetter"/>
+      <w:lvlText w:val="%5."/>
+      <w:lvlJc w:val="left"/>
+      <w:pPr>
+        <w:ind w:left="3600" w:hanging="360"/>
+      </w:pPr>
+    </w:lvl>
+    <w:lvl w:ilvl="5" w:tplc="0409001B" w:tentative="1">
+      <w:start w:val="1"/>
+      <w:numFmt w:val="lowerRoman"/>
+      <w:lvlText w:val="%6."/>
+      <w:lvlJc w:val="right"/>
+      <w:pPr>
+        <w:ind w:left="4320" w:hanging="180"/>
+      </w:pPr>
+    </w:lvl>
+    <w:lvl w:ilvl="6" w:tplc="0409000F" w:tentative="1">
+      <w:start w:val="1"/>
+      <w:numFmt w:val="decimal"/>
+      <w:lvlText w:val="%7."/>
+      <w:lvlJc w:val="left"/>
+      <w:pPr>
+        <w:ind w:left="5040" w:hanging="360"/>
+      </w:pPr>
+    </w:lvl>
+    <w:lvl w:ilvl="7" w:tplc="04090019" w:tentative="1">
+      <w:start w:val="1"/>
+      <w:numFmt w:val="lowerLetter"/>
+      <w:lvlText w:val="%8."/>
+      <w:lvlJc w:val="left"/>
+      <w:pPr>
+        <w:ind w:left="5760" w:hanging="360"/>
+      </w:pPr>
+    </w:lvl>
+    <w:lvl w:ilvl="8" w:tplc="0409001B" w:tentative="1">
+      <w:start w:val="1"/>
+      <w:numFmt w:val="lowerRoman"/>
+      <w:lvlText w:val="%9."/>
+      <w:lvlJc w:val="right"/>
+      <w:pPr>
+        <w:ind w:left="6480" w:hanging="180"/>
+      </w:pPr>
+    </w:lvl>
+  </w:abstractNum>
+  <w:abstractNum w:abstractNumId="1">
     <w:nsid w:val="29711863"/>
     <w:multiLevelType w:val="hybridMultilevel"/>
     <w:tmpl w:val="55FAA7EE"/>
@@ -12926,7 +13246,7 @@
       </w:rPr>
     </w:lvl>
   </w:abstractNum>
-  <w:abstractNum w:abstractNumId="1">
+  <w:abstractNum w:abstractNumId="2">
     <w:nsid w:val="492B4120"/>
     <w:multiLevelType w:val="multilevel"/>
     <w:tmpl w:val="F4283A94"/>
@@ -13048,38 +13368,135 @@
       </w:rPr>
     </w:lvl>
   </w:abstractNum>
+  <w:abstractNum w:abstractNumId="3">
+    <w:nsid w:val="4BDC050A"/>
+    <w:multiLevelType w:val="hybridMultilevel"/>
+    <w:tmpl w:val="40BE107C"/>
+    <w:lvl w:ilvl="0" w:tplc="7FBCD538">
+      <w:start w:val="1"/>
+      <w:numFmt w:val="lowerLetter"/>
+      <w:lvlText w:val="%1)"/>
+      <w:lvlJc w:val="left"/>
+      <w:pPr>
+        <w:ind w:left="720" w:hanging="360"/>
+      </w:pPr>
+      <w:rPr>
+        <w:rFonts w:asciiTheme="minorBidi" w:eastAsia="Times New Roman" w:hAnsiTheme="minorBidi" w:cstheme="minorBidi" w:hint="default"/>
+        <w:color w:val="000000"/>
+        <w:sz w:val="20"/>
+      </w:rPr>
+    </w:lvl>
+    <w:lvl w:ilvl="1" w:tplc="04090019" w:tentative="1">
+      <w:start w:val="1"/>
+      <w:numFmt w:val="lowerLetter"/>
+      <w:lvlText w:val="%2."/>
+      <w:lvlJc w:val="left"/>
+      <w:pPr>
+        <w:ind w:left="1440" w:hanging="360"/>
+      </w:pPr>
+    </w:lvl>
+    <w:lvl w:ilvl="2" w:tplc="0409001B" w:tentative="1">
+      <w:start w:val="1"/>
+      <w:numFmt w:val="lowerRoman"/>
+      <w:lvlText w:val="%3."/>
+      <w:lvlJc w:val="right"/>
+      <w:pPr>
+        <w:ind w:left="2160" w:hanging="180"/>
+      </w:pPr>
+    </w:lvl>
+    <w:lvl w:ilvl="3" w:tplc="0409000F" w:tentative="1">
+      <w:start w:val="1"/>
+      <w:numFmt w:val="decimal"/>
+      <w:lvlText w:val="%4."/>
+      <w:lvlJc w:val="left"/>
+      <w:pPr>
+        <w:ind w:left="2880" w:hanging="360"/>
+      </w:pPr>
+    </w:lvl>
+    <w:lvl w:ilvl="4" w:tplc="04090019" w:tentative="1">
+      <w:start w:val="1"/>
+      <w:numFmt w:val="lowerLetter"/>
+      <w:lvlText w:val="%5."/>
+      <w:lvlJc w:val="left"/>
+      <w:pPr>
+        <w:ind w:left="3600" w:hanging="360"/>
+      </w:pPr>
+    </w:lvl>
+    <w:lvl w:ilvl="5" w:tplc="0409001B" w:tentative="1">
+      <w:start w:val="1"/>
+      <w:numFmt w:val="lowerRoman"/>
+      <w:lvlText w:val="%6."/>
+      <w:lvlJc w:val="right"/>
+      <w:pPr>
+        <w:ind w:left="4320" w:hanging="180"/>
+      </w:pPr>
+    </w:lvl>
+    <w:lvl w:ilvl="6" w:tplc="0409000F" w:tentative="1">
+      <w:start w:val="1"/>
+      <w:numFmt w:val="decimal"/>
+      <w:lvlText w:val="%7."/>
+      <w:lvlJc w:val="left"/>
+      <w:pPr>
+        <w:ind w:left="5040" w:hanging="360"/>
+      </w:pPr>
+    </w:lvl>
+    <w:lvl w:ilvl="7" w:tplc="04090019" w:tentative="1">
+      <w:start w:val="1"/>
+      <w:numFmt w:val="lowerLetter"/>
+      <w:lvlText w:val="%8."/>
+      <w:lvlJc w:val="left"/>
+      <w:pPr>
+        <w:ind w:left="5760" w:hanging="360"/>
+      </w:pPr>
+    </w:lvl>
+    <w:lvl w:ilvl="8" w:tplc="0409001B" w:tentative="1">
+      <w:start w:val="1"/>
+      <w:numFmt w:val="lowerRoman"/>
+      <w:lvlText w:val="%9."/>
+      <w:lvlJc w:val="right"/>
+      <w:pPr>
+        <w:ind w:left="6480" w:hanging="180"/>
+      </w:pPr>
+    </w:lvl>
+  </w:abstractNum>
   <w:num w:numId="1">
+    <w:abstractNumId w:val="2"/>
+  </w:num>
+  <w:num w:numId="2">
+    <w:abstractNumId w:val="2"/>
+  </w:num>
+  <w:num w:numId="3">
+    <w:abstractNumId w:val="2"/>
+  </w:num>
+  <w:num w:numId="4">
+    <w:abstractNumId w:val="2"/>
+  </w:num>
+  <w:num w:numId="5">
+    <w:abstractNumId w:val="2"/>
+  </w:num>
+  <w:num w:numId="6">
+    <w:abstractNumId w:val="2"/>
+  </w:num>
+  <w:num w:numId="7">
+    <w:abstractNumId w:val="2"/>
+  </w:num>
+  <w:num w:numId="8">
+    <w:abstractNumId w:val="2"/>
+  </w:num>
+  <w:num w:numId="9">
+    <w:abstractNumId w:val="2"/>
+  </w:num>
+  <w:num w:numId="10">
+    <w:abstractNumId w:val="2"/>
+  </w:num>
+  <w:num w:numId="11">
     <w:abstractNumId w:val="1"/>
   </w:num>
-  <w:num w:numId="2">
-    <w:abstractNumId w:val="1"/>
+  <w:num w:numId="12">
+    <w:abstractNumId w:val="0"/>
   </w:num>
-  <w:num w:numId="3">
-    <w:abstractNumId w:val="1"/>
-  </w:num>
-  <w:num w:numId="4">
-    <w:abstractNumId w:val="1"/>
-  </w:num>
-  <w:num w:numId="5">
-    <w:abstractNumId w:val="1"/>
-  </w:num>
-  <w:num w:numId="6">
-    <w:abstractNumId w:val="1"/>
-  </w:num>
-  <w:num w:numId="7">
-    <w:abstractNumId w:val="1"/>
-  </w:num>
-  <w:num w:numId="8">
-    <w:abstractNumId w:val="1"/>
-  </w:num>
-  <w:num w:numId="9">
-    <w:abstractNumId w:val="1"/>
-  </w:num>
-  <w:num w:numId="10">
-    <w:abstractNumId w:val="1"/>
-  </w:num>
-  <w:num w:numId="11">
-    <w:abstractNumId w:val="0"/>
+  <w:num w:numId="13">
+    <w:abstractNumId w:val="3"/>
   </w:num>
 </w:numbering>
 </file>

</xml_diff>

<commit_message>
some of chris's comments
</commit_message>
<xml_diff>
--- a/memahshid.docx
+++ b/memahshid.docx
@@ -1696,8 +1696,19 @@
           <w:rFonts w:asciiTheme="minorBidi" w:hAnsiTheme="minorBidi" w:cstheme="minorBidi"/>
           <w:lang w:val="en-CA"/>
         </w:rPr>
-        <w:t xml:space="preserve"> On the other hand, </w:t>
-      </w:r>
+        <w:t xml:space="preserve"> </w:t>
+      </w:r>
+      <w:del w:id="8" w:author="mina" w:date="2013-04-05T15:23:00Z">
+        <w:r>
+          <w:rPr>
+            <w:rFonts w:asciiTheme="minorBidi" w:hAnsiTheme="minorBidi" w:cstheme="minorBidi"/>
+            <w:lang w:val="en-CA"/>
+          </w:rPr>
+          <w:delText xml:space="preserve">On the other hand, </w:delText>
+        </w:r>
+      </w:del>
+      <w:bookmarkStart w:id="9" w:name="_GoBack"/>
+      <w:bookmarkEnd w:id="9"/>
       <w:proofErr w:type="spellStart"/>
       <w:r>
         <w:rPr>
@@ -2722,7 +2733,7 @@
         </w:rPr>
         <w:t>o compare different columns with each other, placing the columns close to each other frees up the cognitive load</w:t>
       </w:r>
-      <w:del w:id="8" w:author="mina" w:date="2013-03-18T17:18:00Z">
+      <w:del w:id="10" w:author="mina" w:date="2013-03-18T17:18:00Z">
         <w:r>
           <w:rPr>
             <w:rFonts w:asciiTheme="minorBidi" w:eastAsia="Times New Roman" w:hAnsiTheme="minorBidi" w:cstheme="minorBidi"/>
@@ -2733,7 +2744,7 @@
           <w:delText xml:space="preserve"> of the users and enables them to use their memory </w:delText>
         </w:r>
       </w:del>
-      <w:ins w:id="9" w:author="mina" w:date="2013-03-18T17:21:00Z">
+      <w:ins w:id="11" w:author="mina" w:date="2013-03-18T17:21:00Z">
         <w:r>
           <w:rPr>
             <w:rFonts w:asciiTheme="minorBidi" w:eastAsia="Times New Roman" w:hAnsiTheme="minorBidi" w:cstheme="minorBidi"/>
@@ -2753,7 +2764,7 @@
         </w:rPr>
         <w:t xml:space="preserve">to focus on their desired task [40]. One way of putting columns close to each other is to allow the user to drag and drop the columns next to each other. However, </w:t>
       </w:r>
-      <w:del w:id="10" w:author="mina" w:date="2013-03-18T17:19:00Z">
+      <w:del w:id="12" w:author="mina" w:date="2013-03-18T17:19:00Z">
         <w:r>
           <w:rPr>
             <w:rFonts w:asciiTheme="minorBidi" w:eastAsia="Times New Roman" w:hAnsiTheme="minorBidi" w:cstheme="minorBidi"/>
@@ -2773,7 +2784,7 @@
         </w:rPr>
         <w:t xml:space="preserve">the natural order of nucleotides in a </w:t>
       </w:r>
-      <w:del w:id="11" w:author="mina" w:date="2013-03-18T17:21:00Z">
+      <w:del w:id="13" w:author="mina" w:date="2013-03-18T17:21:00Z">
         <w:r>
           <w:rPr>
             <w:rFonts w:asciiTheme="minorBidi" w:eastAsia="Times New Roman" w:hAnsiTheme="minorBidi" w:cstheme="minorBidi"/>
@@ -2784,7 +2795,7 @@
           <w:delText>sequence</w:delText>
         </w:r>
       </w:del>
-      <w:del w:id="12" w:author="mina" w:date="2013-03-18T17:19:00Z">
+      <w:del w:id="14" w:author="mina" w:date="2013-03-18T17:19:00Z">
         <w:r>
           <w:rPr>
             <w:rFonts w:asciiTheme="minorBidi" w:eastAsia="Times New Roman" w:hAnsiTheme="minorBidi" w:cstheme="minorBidi"/>
@@ -2795,7 +2806,7 @@
           <w:delText xml:space="preserve">. One must realize that the natural order </w:delText>
         </w:r>
       </w:del>
-      <w:del w:id="13" w:author="mina" w:date="2013-03-18T17:21:00Z">
+      <w:del w:id="15" w:author="mina" w:date="2013-03-18T17:21:00Z">
         <w:r>
           <w:rPr>
             <w:rFonts w:asciiTheme="minorBidi" w:eastAsia="Times New Roman" w:hAnsiTheme="minorBidi" w:cstheme="minorBidi"/>
@@ -2806,7 +2817,7 @@
           <w:delText>is</w:delText>
         </w:r>
       </w:del>
-      <w:ins w:id="14" w:author="mina" w:date="2013-03-18T17:21:00Z">
+      <w:ins w:id="16" w:author="mina" w:date="2013-03-18T17:21:00Z">
         <w:r>
           <w:rPr>
             <w:rFonts w:asciiTheme="minorBidi" w:eastAsia="Times New Roman" w:hAnsiTheme="minorBidi" w:cstheme="minorBidi"/>
@@ -2826,7 +2837,7 @@
         </w:rPr>
         <w:t xml:space="preserve"> meaningful </w:t>
       </w:r>
-      <w:del w:id="15" w:author="mina" w:date="2013-03-18T17:20:00Z">
+      <w:del w:id="17" w:author="mina" w:date="2013-03-18T17:20:00Z">
         <w:r>
           <w:rPr>
             <w:rFonts w:asciiTheme="minorBidi" w:eastAsia="Times New Roman" w:hAnsiTheme="minorBidi" w:cstheme="minorBidi"/>
@@ -2837,7 +2848,7 @@
           <w:delText>in the original domain. In order to keep the natural position orders,</w:delText>
         </w:r>
       </w:del>
-      <w:ins w:id="16" w:author="mina" w:date="2013-03-18T17:20:00Z">
+      <w:ins w:id="18" w:author="mina" w:date="2013-03-18T17:20:00Z">
         <w:r>
           <w:rPr>
             <w:rFonts w:asciiTheme="minorBidi" w:eastAsia="Times New Roman" w:hAnsiTheme="minorBidi" w:cstheme="minorBidi"/>
@@ -2857,7 +2868,7 @@
         </w:rPr>
         <w:t xml:space="preserve"> the “reset” button returns the columns to their original sequence from one to the length. </w:t>
       </w:r>
-      <w:del w:id="17" w:author="mina" w:date="2013-03-18T17:21:00Z">
+      <w:del w:id="19" w:author="mina" w:date="2013-03-18T17:21:00Z">
         <w:r>
           <w:rPr>
             <w:rFonts w:asciiTheme="minorBidi" w:eastAsia="Times New Roman" w:hAnsiTheme="minorBidi" w:cstheme="minorBidi"/>
@@ -2874,7 +2885,7 @@
         <w:spacing w:after="0" w:line="240" w:lineRule="auto"/>
         <w:jc w:val="both"/>
         <w:rPr>
-          <w:ins w:id="18" w:author="mina" w:date="2013-03-18T17:22:00Z"/>
+          <w:ins w:id="20" w:author="mina" w:date="2013-03-18T17:22:00Z"/>
           <w:rFonts w:asciiTheme="minorBidi" w:eastAsia="Times New Roman" w:hAnsiTheme="minorBidi" w:cstheme="minorBidi"/>
           <w:b/>
           <w:bCs/>
@@ -2894,7 +2905,7 @@
         </w:rPr>
         <w:t xml:space="preserve">Filter: </w:t>
       </w:r>
-      <w:ins w:id="19" w:author="mina" w:date="2013-03-18T17:23:00Z">
+      <w:ins w:id="21" w:author="mina" w:date="2013-03-18T17:23:00Z">
         <w:r>
           <w:rPr>
             <w:rFonts w:asciiTheme="minorBidi" w:eastAsia="Times New Roman" w:hAnsiTheme="minorBidi" w:cstheme="minorBidi"/>
@@ -2918,7 +2929,7 @@
         </w:rPr>
       </w:pPr>
       <w:proofErr w:type="gramStart"/>
-      <w:ins w:id="20" w:author="mina" w:date="2013-03-18T17:23:00Z">
+      <w:ins w:id="22" w:author="mina" w:date="2013-03-18T17:23:00Z">
         <w:r>
           <w:rPr>
             <w:rFonts w:ascii="Times New Roman" w:eastAsia="Times New Roman" w:hAnsi="Times New Roman" w:cs="Lotus"/>
@@ -2945,13 +2956,13 @@
         <w:spacing w:after="0" w:line="240" w:lineRule="auto"/>
         <w:jc w:val="both"/>
         <w:rPr>
-          <w:del w:id="21" w:author="mina" w:date="2013-03-18T17:26:00Z"/>
+          <w:del w:id="23" w:author="mina" w:date="2013-03-18T17:26:00Z"/>
           <w:rFonts w:asciiTheme="minorBidi" w:eastAsia="Times New Roman" w:hAnsiTheme="minorBidi" w:cstheme="minorBidi"/>
           <w:sz w:val="24"/>
           <w:szCs w:val="24"/>
         </w:rPr>
       </w:pPr>
-      <w:ins w:id="22" w:author="mina" w:date="2013-03-18T17:23:00Z">
+      <w:ins w:id="24" w:author="mina" w:date="2013-03-18T17:23:00Z">
         <w:r>
           <w:rPr>
             <w:rFonts w:asciiTheme="minorBidi" w:eastAsia="Times New Roman" w:hAnsiTheme="minorBidi" w:cstheme="minorBidi"/>
@@ -2971,7 +2982,7 @@
         </w:rPr>
         <w:t>Augmented Filtering: While having basic filtering seems useful for exploring the data, finding relevant columns still requires manual work (exploring all the columns to find relevant ones). Moreover, a small number of substitutions in a column may occur randomly and do not reveal any valuable information to the analyzers.</w:t>
       </w:r>
-      <w:ins w:id="23" w:author="mina" w:date="2013-03-18T17:26:00Z">
+      <w:ins w:id="25" w:author="mina" w:date="2013-03-18T17:26:00Z">
         <w:r>
           <w:rPr>
             <w:rFonts w:asciiTheme="minorBidi" w:eastAsia="Times New Roman" w:hAnsiTheme="minorBidi" w:cstheme="minorBidi"/>
@@ -3011,12 +3022,12 @@
         <w:spacing w:after="0" w:line="240" w:lineRule="auto"/>
         <w:jc w:val="both"/>
         <w:rPr>
-          <w:del w:id="24" w:author="mina" w:date="2013-03-18T17:27:00Z"/>
-          <w:rFonts w:asciiTheme="minorBidi" w:hAnsiTheme="minorBidi" w:cstheme="minorBidi"/>
-          <w:lang w:val="en-CA"/>
-        </w:rPr>
-      </w:pPr>
-      <w:del w:id="25" w:author="mina" w:date="2013-03-18T17:27:00Z">
+          <w:del w:id="26" w:author="mina" w:date="2013-03-18T17:27:00Z"/>
+          <w:rFonts w:asciiTheme="minorBidi" w:hAnsiTheme="minorBidi" w:cstheme="minorBidi"/>
+          <w:lang w:val="en-CA"/>
+        </w:rPr>
+      </w:pPr>
+      <w:del w:id="27" w:author="mina" w:date="2013-03-18T17:27:00Z">
         <w:r>
           <w:rPr>
             <w:rFonts w:asciiTheme="minorBidi" w:hAnsiTheme="minorBidi" w:cstheme="minorBidi"/>
@@ -3055,13 +3066,13 @@
         <w:spacing w:after="0" w:line="240" w:lineRule="auto"/>
         <w:jc w:val="both"/>
         <w:rPr>
-          <w:del w:id="26" w:author="mina" w:date="2013-03-18T17:27:00Z"/>
+          <w:del w:id="28" w:author="mina" w:date="2013-03-18T17:27:00Z"/>
           <w:rFonts w:asciiTheme="minorBidi" w:eastAsia="Times New Roman" w:hAnsiTheme="minorBidi" w:cstheme="minorBidi"/>
           <w:sz w:val="24"/>
           <w:szCs w:val="24"/>
         </w:rPr>
       </w:pPr>
-      <w:del w:id="27" w:author="mina" w:date="2013-03-18T17:27:00Z">
+      <w:del w:id="29" w:author="mina" w:date="2013-03-18T17:27:00Z">
         <w:r>
           <w:rPr>
             <w:rFonts w:asciiTheme="minorBidi" w:hAnsiTheme="minorBidi" w:cstheme="minorBidi"/>
@@ -3280,7 +3291,7 @@
         </w:rPr>
         <w:t xml:space="preserve"> saturations to encode the same property of the data. Each column is divided by the number of its characteristics levels. </w:t>
       </w:r>
-      <w:ins w:id="28" w:author="mina" w:date="2013-03-18T17:46:00Z">
+      <w:ins w:id="30" w:author="mina" w:date="2013-03-18T17:46:00Z">
         <w:r>
           <w:rPr>
             <w:rFonts w:asciiTheme="minorBidi" w:eastAsia="Times New Roman" w:hAnsiTheme="minorBidi" w:cstheme="minorBidi"/>
@@ -3324,7 +3335,7 @@
       </w:ins>
       <w:proofErr w:type="spellEnd"/>
       <w:proofErr w:type="gramEnd"/>
-      <w:del w:id="29" w:author="mina" w:date="2013-03-18T17:47:00Z">
+      <w:del w:id="31" w:author="mina" w:date="2013-03-18T17:47:00Z">
         <w:r>
           <w:rPr>
             <w:rFonts w:asciiTheme="minorBidi" w:eastAsia="Times New Roman" w:hAnsiTheme="minorBidi" w:cstheme="minorBidi"/>
@@ -3335,7 +3346,7 @@
           <w:delText>O</w:delText>
         </w:r>
       </w:del>
-      <w:ins w:id="30" w:author="mina" w:date="2013-03-18T17:47:00Z">
+      <w:ins w:id="32" w:author="mina" w:date="2013-03-18T17:47:00Z">
         <w:r>
           <w:rPr>
             <w:rFonts w:asciiTheme="minorBidi" w:eastAsia="Times New Roman" w:hAnsiTheme="minorBidi" w:cstheme="minorBidi"/>
@@ -3355,7 +3366,7 @@
         </w:rPr>
         <w:t>n top of each column</w:t>
       </w:r>
-      <w:del w:id="31" w:author="mina" w:date="2013-03-18T17:47:00Z">
+      <w:del w:id="33" w:author="mina" w:date="2013-03-18T17:47:00Z">
         <w:r>
           <w:rPr>
             <w:rFonts w:asciiTheme="minorBidi" w:eastAsia="Times New Roman" w:hAnsiTheme="minorBidi" w:cstheme="minorBidi"/>
@@ -3366,7 +3377,7 @@
           <w:delText xml:space="preserve">, there is a </w:delText>
         </w:r>
       </w:del>
-      <w:del w:id="32" w:author="mina" w:date="2013-03-18T17:46:00Z">
+      <w:del w:id="34" w:author="mina" w:date="2013-03-18T17:46:00Z">
         <w:r>
           <w:rPr>
             <w:rFonts w:asciiTheme="minorBidi" w:eastAsia="Times New Roman" w:hAnsiTheme="minorBidi" w:cstheme="minorBidi"/>
@@ -3377,7 +3388,7 @@
           <w:delText>coloured labe</w:delText>
         </w:r>
       </w:del>
-      <w:del w:id="33" w:author="mina" w:date="2013-03-18T17:47:00Z">
+      <w:del w:id="35" w:author="mina" w:date="2013-03-18T17:47:00Z">
         <w:r>
           <w:rPr>
             <w:rFonts w:asciiTheme="minorBidi" w:eastAsia="Times New Roman" w:hAnsiTheme="minorBidi" w:cstheme="minorBidi"/>
@@ -3610,7 +3621,7 @@
         </w:rPr>
         <w:t xml:space="preserve"> </w:t>
       </w:r>
-      <w:del w:id="34" w:author="mina" w:date="2013-03-18T17:50:00Z">
+      <w:del w:id="36" w:author="mina" w:date="2013-03-18T17:50:00Z">
         <w:r>
           <w:rPr>
             <w:rFonts w:asciiTheme="minorBidi" w:eastAsia="Times New Roman" w:hAnsiTheme="minorBidi" w:cstheme="minorBidi"/>
@@ -3621,7 +3632,7 @@
           <w:delText>If the user selects a column heade</w:delText>
         </w:r>
       </w:del>
-      <w:del w:id="35" w:author="mina" w:date="2013-03-18T17:51:00Z">
+      <w:del w:id="37" w:author="mina" w:date="2013-03-18T17:51:00Z">
         <w:r>
           <w:rPr>
             <w:rFonts w:asciiTheme="minorBidi" w:eastAsia="Times New Roman" w:hAnsiTheme="minorBidi" w:cstheme="minorBidi"/>
@@ -3641,7 +3652,7 @@
         </w:rPr>
         <w:t xml:space="preserve"> the rows </w:t>
       </w:r>
-      <w:del w:id="36" w:author="mina" w:date="2013-03-18T17:50:00Z">
+      <w:del w:id="38" w:author="mina" w:date="2013-03-18T17:50:00Z">
         <w:r>
           <w:rPr>
             <w:rFonts w:asciiTheme="minorBidi" w:eastAsia="Times New Roman" w:hAnsiTheme="minorBidi" w:cstheme="minorBidi"/>
@@ -3653,7 +3664,7 @@
         </w:r>
       </w:del>
       <w:proofErr w:type="spellStart"/>
-      <w:ins w:id="37" w:author="mina" w:date="2013-03-18T17:50:00Z">
+      <w:ins w:id="39" w:author="mina" w:date="2013-03-18T17:50:00Z">
         <w:r>
           <w:rPr>
             <w:rFonts w:asciiTheme="minorBidi" w:eastAsia="Times New Roman" w:hAnsiTheme="minorBidi" w:cstheme="minorBidi"/>
@@ -3664,7 +3675,7 @@
           <w:t>c</w:t>
         </w:r>
       </w:ins>
-      <w:del w:id="38" w:author="mina" w:date="2013-03-18T17:50:00Z">
+      <w:del w:id="40" w:author="mina" w:date="2013-03-18T17:50:00Z">
         <w:r>
           <w:rPr>
             <w:rFonts w:asciiTheme="minorBidi" w:eastAsia="Times New Roman" w:hAnsiTheme="minorBidi" w:cstheme="minorBidi"/>
@@ -3675,7 +3686,7 @@
           <w:delText xml:space="preserve">l </w:delText>
         </w:r>
       </w:del>
-      <w:ins w:id="39" w:author="mina" w:date="2013-03-18T17:50:00Z">
+      <w:ins w:id="41" w:author="mina" w:date="2013-03-18T17:50:00Z">
         <w:r>
           <w:rPr>
             <w:rFonts w:asciiTheme="minorBidi" w:eastAsia="Times New Roman" w:hAnsiTheme="minorBidi" w:cstheme="minorBidi"/>
@@ -3706,7 +3717,7 @@
         <w:t xml:space="preserve">be sorted </w:t>
       </w:r>
       <w:proofErr w:type="spellStart"/>
-      <w:ins w:id="40" w:author="mina" w:date="2013-03-18T17:52:00Z">
+      <w:ins w:id="42" w:author="mina" w:date="2013-03-18T17:52:00Z">
         <w:r>
           <w:rPr>
             <w:rFonts w:asciiTheme="minorBidi" w:eastAsia="Times New Roman" w:hAnsiTheme="minorBidi" w:cstheme="minorBidi"/>
@@ -3755,7 +3766,7 @@
           <w:t>descending</w:t>
         </w:r>
       </w:ins>
-      <w:ins w:id="41" w:author="mina" w:date="2013-03-18T17:54:00Z">
+      <w:ins w:id="43" w:author="mina" w:date="2013-03-18T17:54:00Z">
         <w:r>
           <w:rPr>
             <w:rFonts w:asciiTheme="minorBidi" w:eastAsia="Times New Roman" w:hAnsiTheme="minorBidi" w:cstheme="minorBidi"/>
@@ -3767,7 +3778,7 @@
         </w:r>
       </w:ins>
       <w:proofErr w:type="spellEnd"/>
-      <w:ins w:id="42" w:author="mina" w:date="2013-03-18T17:52:00Z">
+      <w:ins w:id="44" w:author="mina" w:date="2013-03-18T17:52:00Z">
         <w:r>
           <w:rPr>
             <w:rFonts w:asciiTheme="minorBidi" w:eastAsia="Times New Roman" w:hAnsiTheme="minorBidi" w:cstheme="minorBidi"/>
@@ -3778,8 +3789,6 @@
           <w:t xml:space="preserve"> </w:t>
         </w:r>
       </w:ins>
-      <w:bookmarkStart w:id="43" w:name="_GoBack"/>
-      <w:bookmarkEnd w:id="43"/>
       <w:r>
         <w:rPr>
           <w:rFonts w:asciiTheme="minorBidi" w:eastAsia="Times New Roman" w:hAnsiTheme="minorBidi" w:cstheme="minorBidi"/>
@@ -3789,7 +3798,7 @@
         </w:rPr>
         <w:t xml:space="preserve">according to the values of </w:t>
       </w:r>
-      <w:ins w:id="44" w:author="mina" w:date="2013-03-18T17:49:00Z">
+      <w:ins w:id="45" w:author="mina" w:date="2013-03-18T17:49:00Z">
         <w:r>
           <w:rPr>
             <w:rFonts w:asciiTheme="minorBidi" w:eastAsia="Times New Roman" w:hAnsiTheme="minorBidi" w:cstheme="minorBidi"/>
@@ -3800,7 +3809,7 @@
           <w:t xml:space="preserve">a selected </w:t>
         </w:r>
       </w:ins>
-      <w:del w:id="45" w:author="mina" w:date="2013-03-18T17:50:00Z">
+      <w:del w:id="46" w:author="mina" w:date="2013-03-18T17:50:00Z">
         <w:r>
           <w:rPr>
             <w:rFonts w:asciiTheme="minorBidi" w:eastAsia="Times New Roman" w:hAnsiTheme="minorBidi" w:cstheme="minorBidi"/>
@@ -3820,7 +3829,7 @@
         </w:rPr>
         <w:t xml:space="preserve"> column</w:t>
       </w:r>
-      <w:ins w:id="46" w:author="mina" w:date="2013-03-18T17:51:00Z">
+      <w:ins w:id="47" w:author="mina" w:date="2013-03-18T17:51:00Z">
         <w:r>
           <w:rPr>
             <w:rFonts w:asciiTheme="minorBidi" w:eastAsia="Times New Roman" w:hAnsiTheme="minorBidi" w:cstheme="minorBidi"/>
@@ -3831,7 +3840,7 @@
           <w:t xml:space="preserve"> header</w:t>
         </w:r>
       </w:ins>
-      <w:del w:id="47" w:author="mina" w:date="2013-03-18T17:51:00Z">
+      <w:del w:id="48" w:author="mina" w:date="2013-03-18T17:51:00Z">
         <w:r>
           <w:rPr>
             <w:rFonts w:asciiTheme="minorBidi" w:eastAsia="Times New Roman" w:hAnsiTheme="minorBidi" w:cstheme="minorBidi"/>
@@ -3842,7 +3851,7 @@
           <w:delText>. Besides, the u</w:delText>
         </w:r>
       </w:del>
-      <w:del w:id="48" w:author="mina" w:date="2013-03-18T17:52:00Z">
+      <w:del w:id="49" w:author="mina" w:date="2013-03-18T17:52:00Z">
         <w:r>
           <w:rPr>
             <w:rFonts w:asciiTheme="minorBidi" w:eastAsia="Times New Roman" w:hAnsiTheme="minorBidi" w:cstheme="minorBidi"/>
@@ -4410,7 +4419,7 @@
         </w:rPr>
         <w:t xml:space="preserve">The filtering feature enables the user to filter out </w:t>
       </w:r>
-      <w:del w:id="49" w:author="mina" w:date="2013-02-14T14:56:00Z">
+      <w:del w:id="50" w:author="mina" w:date="2013-02-14T14:56:00Z">
         <w:r>
           <w:rPr>
             <w:rFonts w:asciiTheme="minorBidi" w:hAnsiTheme="minorBidi" w:cstheme="minorBidi"/>
@@ -4426,7 +4435,7 @@
         </w:rPr>
         <w:t xml:space="preserve"> any column</w:t>
       </w:r>
-      <w:del w:id="50" w:author="mina" w:date="2013-02-14T14:56:00Z">
+      <w:del w:id="51" w:author="mina" w:date="2013-02-14T14:56:00Z">
         <w:r>
           <w:rPr>
             <w:rFonts w:asciiTheme="minorBidi" w:hAnsiTheme="minorBidi" w:cstheme="minorBidi"/>
@@ -4442,7 +4451,7 @@
         </w:rPr>
         <w:t xml:space="preserve"> where the length of the bar </w:t>
       </w:r>
-      <w:del w:id="51" w:author="mina" w:date="2013-02-14T15:07:00Z">
+      <w:del w:id="52" w:author="mina" w:date="2013-02-14T15:07:00Z">
         <w:r>
           <w:rPr>
             <w:rFonts w:asciiTheme="minorBidi" w:hAnsiTheme="minorBidi" w:cstheme="minorBidi"/>
@@ -4458,7 +4467,7 @@
         </w:rPr>
         <w:t>is smaller than the filter number</w:t>
       </w:r>
-      <w:del w:id="52" w:author="mina" w:date="2013-02-14T15:06:00Z">
+      <w:del w:id="53" w:author="mina" w:date="2013-02-14T15:06:00Z">
         <w:r>
           <w:rPr>
             <w:rFonts w:asciiTheme="minorBidi" w:hAnsiTheme="minorBidi" w:cstheme="minorBidi"/>
@@ -4467,7 +4476,7 @@
           <w:delText xml:space="preserve"> </w:delText>
         </w:r>
       </w:del>
-      <w:del w:id="53" w:author="mina" w:date="2013-02-14T15:04:00Z">
+      <w:del w:id="54" w:author="mina" w:date="2013-02-14T15:04:00Z">
         <w:r>
           <w:rPr>
             <w:rFonts w:asciiTheme="minorBidi" w:hAnsiTheme="minorBidi" w:cstheme="minorBidi"/>
@@ -4503,7 +4512,7 @@
         </w:rPr>
         <w:t xml:space="preserve">In general, </w:t>
       </w:r>
-      <w:del w:id="54" w:author="mina" w:date="2013-02-14T15:10:00Z">
+      <w:del w:id="55" w:author="mina" w:date="2013-02-14T15:10:00Z">
         <w:r>
           <w:rPr>
             <w:rFonts w:asciiTheme="minorBidi" w:hAnsiTheme="minorBidi" w:cstheme="minorBidi"/>
@@ -4519,7 +4528,7 @@
         </w:rPr>
         <w:t xml:space="preserve">sorting all the rows </w:t>
       </w:r>
-      <w:del w:id="55" w:author="mina" w:date="2013-02-14T15:10:00Z">
+      <w:del w:id="56" w:author="mina" w:date="2013-02-14T15:10:00Z">
         <w:r>
           <w:rPr>
             <w:rFonts w:asciiTheme="minorBidi" w:hAnsiTheme="minorBidi" w:cstheme="minorBidi"/>
@@ -4535,7 +4544,7 @@
         </w:rPr>
         <w:t>according to</w:t>
       </w:r>
-      <w:del w:id="56" w:author="mina" w:date="2013-02-14T15:11:00Z">
+      <w:del w:id="57" w:author="mina" w:date="2013-02-14T15:11:00Z">
         <w:r>
           <w:rPr>
             <w:rFonts w:asciiTheme="minorBidi" w:hAnsiTheme="minorBidi" w:cstheme="minorBidi"/>
@@ -4557,7 +4566,7 @@
         </w:rPr>
         <w:t xml:space="preserve">s the user might want to focus on those columns with the higher bar length, </w:t>
       </w:r>
-      <w:del w:id="57" w:author="mina" w:date="2013-02-14T15:14:00Z">
+      <w:del w:id="58" w:author="mina" w:date="2013-02-14T15:14:00Z">
         <w:r>
           <w:rPr>
             <w:rFonts w:asciiTheme="minorBidi" w:hAnsiTheme="minorBidi" w:cstheme="minorBidi"/>
@@ -4632,7 +4641,7 @@
         </w:rPr>
         <w:t>corresponding column’s order</w:t>
       </w:r>
-      <w:del w:id="58" w:author="mina" w:date="2013-02-14T15:20:00Z">
+      <w:del w:id="59" w:author="mina" w:date="2013-02-14T15:20:00Z">
         <w:r>
           <w:rPr>
             <w:rFonts w:asciiTheme="minorBidi" w:hAnsiTheme="minorBidi" w:cstheme="minorBidi"/>
@@ -5128,12 +5137,12 @@
         <w:spacing w:after="0" w:line="240" w:lineRule="auto"/>
         <w:jc w:val="both"/>
         <w:rPr>
-          <w:del w:id="59" w:author="mina" w:date="2013-02-15T11:36:00Z"/>
-          <w:rFonts w:asciiTheme="minorBidi" w:hAnsiTheme="minorBidi" w:cstheme="minorBidi"/>
-          <w:color w:val="000000"/>
-        </w:rPr>
-      </w:pPr>
-      <w:del w:id="60" w:author="mina" w:date="2013-02-15T11:36:00Z">
+          <w:del w:id="60" w:author="mina" w:date="2013-02-15T11:36:00Z"/>
+          <w:rFonts w:asciiTheme="minorBidi" w:hAnsiTheme="minorBidi" w:cstheme="minorBidi"/>
+          <w:color w:val="000000"/>
+        </w:rPr>
+      </w:pPr>
+      <w:del w:id="61" w:author="mina" w:date="2013-02-15T11:36:00Z">
         <w:r>
           <w:rPr>
             <w:rFonts w:asciiTheme="minorBidi" w:hAnsiTheme="minorBidi" w:cstheme="minorBidi"/>
@@ -5400,7 +5409,7 @@
         </w:rPr>
         <w:t xml:space="preserve">This is however not optimal because </w:t>
       </w:r>
-      <w:del w:id="61" w:author="mina" w:date="2013-02-15T14:19:00Z">
+      <w:del w:id="62" w:author="mina" w:date="2013-02-15T14:19:00Z">
         <w:r>
           <w:rPr>
             <w:rFonts w:asciiTheme="minorBidi" w:hAnsiTheme="minorBidi" w:cstheme="minorBidi"/>
@@ -5414,7 +5423,7 @@
         </w:rPr>
         <w:t xml:space="preserve"> many zeros (no substitution)</w:t>
       </w:r>
-      <w:del w:id="62" w:author="mina" w:date="2013-02-15T14:20:00Z">
+      <w:del w:id="63" w:author="mina" w:date="2013-02-15T14:20:00Z">
         <w:r>
           <w:rPr>
             <w:rFonts w:asciiTheme="minorBidi" w:hAnsiTheme="minorBidi" w:cstheme="minorBidi"/>
@@ -5428,7 +5437,7 @@
         </w:rPr>
         <w:t>in the columns result</w:t>
       </w:r>
-      <w:del w:id="63" w:author="mina" w:date="2013-02-15T14:21:00Z">
+      <w:del w:id="64" w:author="mina" w:date="2013-02-15T14:21:00Z">
         <w:r>
           <w:rPr>
             <w:rFonts w:asciiTheme="minorBidi" w:hAnsiTheme="minorBidi" w:cstheme="minorBidi"/>
@@ -5442,7 +5451,7 @@
         </w:rPr>
         <w:t xml:space="preserve"> in </w:t>
       </w:r>
-      <w:del w:id="64" w:author="mina" w:date="2013-02-15T14:16:00Z">
+      <w:del w:id="65" w:author="mina" w:date="2013-02-15T14:16:00Z">
         <w:r>
           <w:rPr>
             <w:rFonts w:asciiTheme="minorBidi" w:hAnsiTheme="minorBidi" w:cstheme="minorBidi"/>
@@ -5456,7 +5465,7 @@
         </w:rPr>
         <w:t>a correlation close to 1 indicating they are highly correlated however</w:t>
       </w:r>
-      <w:del w:id="65" w:author="mina" w:date="2013-02-15T14:21:00Z">
+      <w:del w:id="66" w:author="mina" w:date="2013-02-15T14:21:00Z">
         <w:r>
           <w:rPr>
             <w:rFonts w:asciiTheme="minorBidi" w:hAnsiTheme="minorBidi" w:cstheme="minorBidi"/>
@@ -5470,7 +5479,7 @@
         </w:rPr>
         <w:t xml:space="preserve"> is not true</w:t>
       </w:r>
-      <w:del w:id="66" w:author="mina" w:date="2013-02-15T14:21:00Z">
+      <w:del w:id="67" w:author="mina" w:date="2013-02-15T14:21:00Z">
         <w:r>
           <w:rPr>
             <w:rFonts w:asciiTheme="minorBidi" w:hAnsiTheme="minorBidi" w:cstheme="minorBidi"/>
@@ -5493,14 +5502,14 @@
         <w:spacing w:after="0" w:line="240" w:lineRule="auto"/>
         <w:jc w:val="both"/>
         <w:rPr>
-          <w:del w:id="67" w:author="mina" w:date="2013-02-15T14:22:00Z"/>
+          <w:del w:id="68" w:author="mina" w:date="2013-02-15T14:22:00Z"/>
           <w:rFonts w:asciiTheme="minorBidi" w:hAnsiTheme="minorBidi" w:cstheme="minorBidi"/>
           <w:b/>
           <w:bCs/>
           <w:color w:val="000000"/>
         </w:rPr>
       </w:pPr>
-      <w:del w:id="68" w:author="mina" w:date="2013-02-15T14:22:00Z">
+      <w:del w:id="69" w:author="mina" w:date="2013-02-15T14:22:00Z">
         <w:r>
           <w:rPr>
             <w:rFonts w:asciiTheme="minorBidi" w:hAnsiTheme="minorBidi" w:cstheme="minorBidi"/>
@@ -6523,6 +6532,7 @@
         </w:rPr>
         <w:t xml:space="preserve">odel </w:t>
       </w:r>
+      <w:proofErr w:type="gramStart"/>
       <w:r>
         <w:rPr>
           <w:rFonts w:asciiTheme="minorBidi" w:hAnsiTheme="minorBidi" w:cstheme="minorBidi"/>
@@ -6533,7 +6543,28 @@
         <w:rPr>
           <w:rFonts w:asciiTheme="minorBidi" w:hAnsiTheme="minorBidi" w:cstheme="minorBidi"/>
         </w:rPr>
-        <w:t xml:space="preserve">rocess </w:t>
+        <w:t>rocess</w:t>
+      </w:r>
+      <w:ins w:id="70" w:author="mina" w:date="2013-04-05T15:21:00Z">
+        <w:r>
+          <w:rPr>
+            <w:rFonts w:asciiTheme="minorBidi" w:hAnsiTheme="minorBidi" w:cstheme="minorBidi"/>
+          </w:rPr>
+          <w:t>(</w:t>
+        </w:r>
+        <w:proofErr w:type="gramEnd"/>
+        <w:r>
+          <w:rPr>
+            <w:rFonts w:asciiTheme="minorBidi" w:hAnsiTheme="minorBidi" w:cstheme="minorBidi"/>
+          </w:rPr>
+          <w:t>NMP)</w:t>
+        </w:r>
+      </w:ins>
+      <w:r>
+        <w:rPr>
+          <w:rFonts w:asciiTheme="minorBidi" w:hAnsiTheme="minorBidi" w:cstheme="minorBidi"/>
+        </w:rPr>
+        <w:t xml:space="preserve"> </w:t>
       </w:r>
       <w:r>
         <w:rPr>
@@ -6736,11 +6767,47 @@
         </w:rPr>
         <w:t>layer</w:t>
       </w:r>
-      <w:r>
-        <w:rPr>
-          <w:rFonts w:asciiTheme="minorBidi" w:hAnsiTheme="minorBidi" w:cstheme="minorBidi"/>
-        </w:rPr>
-        <w:t xml:space="preserve"> it provides </w:t>
+      <w:ins w:id="71" w:author="mina" w:date="2013-04-05T15:22:00Z">
+        <w:r>
+          <w:rPr>
+            <w:rFonts w:asciiTheme="minorBidi" w:hAnsiTheme="minorBidi" w:cstheme="minorBidi"/>
+          </w:rPr>
+          <w:t>,</w:t>
+        </w:r>
+      </w:ins>
+      <w:r>
+        <w:rPr>
+          <w:rFonts w:asciiTheme="minorBidi" w:hAnsiTheme="minorBidi" w:cstheme="minorBidi"/>
+        </w:rPr>
+        <w:t xml:space="preserve"> </w:t>
+      </w:r>
+      <w:del w:id="72" w:author="mina" w:date="2013-04-05T15:22:00Z">
+        <w:r>
+          <w:rPr>
+            <w:rFonts w:asciiTheme="minorBidi" w:hAnsiTheme="minorBidi" w:cstheme="minorBidi"/>
+          </w:rPr>
+          <w:delText xml:space="preserve">it </w:delText>
+        </w:r>
+      </w:del>
+      <w:ins w:id="73" w:author="mina" w:date="2013-04-05T15:22:00Z">
+        <w:r>
+          <w:rPr>
+            <w:rFonts w:asciiTheme="minorBidi" w:hAnsiTheme="minorBidi" w:cstheme="minorBidi"/>
+          </w:rPr>
+          <w:t>NMP</w:t>
+        </w:r>
+        <w:r>
+          <w:rPr>
+            <w:rFonts w:asciiTheme="minorBidi" w:hAnsiTheme="minorBidi" w:cstheme="minorBidi"/>
+          </w:rPr>
+          <w:t xml:space="preserve"> </w:t>
+        </w:r>
+      </w:ins>
+      <w:r>
+        <w:rPr>
+          <w:rFonts w:asciiTheme="minorBidi" w:hAnsiTheme="minorBidi" w:cstheme="minorBidi"/>
+        </w:rPr>
+        <w:t xml:space="preserve">provides </w:t>
       </w:r>
       <w:r>
         <w:rPr>

</xml_diff>